<commit_message>
#1585 delete duplicate dependencies
</commit_message>
<xml_diff>
--- a/web/src/main/resources/documentsTemplates/unfitness_certificate.docx
+++ b/web/src/main/resources/documentsTemplates/unfitness_certificate.docx
@@ -241,32 +241,76 @@
         <w:t>_CERTIFICATE_NUMBER</w:t>
       </w:r>
       <w:bookmarkStart w:id="6" w:name="__DdeLink__75_1069564186"/>
-      <w:bookmarkStart w:id="7" w:name="_GoBack"/>
       <w:bookmarkEnd w:id="4"/>
       <w:bookmarkEnd w:id="5"/>
+      <w:r>
+        <w:rPr>
+          <w:rFonts w:ascii="FreeSerif" w:hAnsi="FreeSerif" w:cs="FreeSerif"/>
+          <w:lang w:val="uk-UA"/>
+        </w:rPr>
+        <w:t xml:space="preserve">       </w:t>
+      </w:r>
+      <w:bookmarkEnd w:id="6"/>
+      <w:r>
+        <w:rPr>
+          <w:rFonts w:ascii="FreeSerif" w:hAnsi="FreeSerif" w:cs="FreeSerif"/>
+          <w:lang w:val="uk-UA"/>
+        </w:rPr>
+        <w:t xml:space="preserve">     </w:t>
+      </w:r>
+      <w:bookmarkStart w:id="7" w:name="__DdeLink__121_1641530237"/>
+      <w:r>
+        <w:rPr>
+          <w:rFonts w:ascii="FreeSerif" w:hAnsi="FreeSerif" w:cs="FreeSerif"/>
+          <w:lang w:val="uk-UA"/>
+        </w:rPr>
+        <w:t>#</w:t>
+      </w:r>
       <w:bookmarkEnd w:id="7"/>
       <w:r>
         <w:rPr>
           <w:rFonts w:ascii="FreeSerif" w:hAnsi="FreeSerif" w:cs="FreeSerif"/>
           <w:lang w:val="uk-UA"/>
         </w:rPr>
-        <w:t xml:space="preserve">       </w:t>
-      </w:r>
-      <w:bookmarkEnd w:id="6"/>
-      <w:r>
-        <w:rPr>
-          <w:rFonts w:ascii="FreeSerif" w:hAnsi="FreeSerif" w:cs="FreeSerif"/>
-          <w:lang w:val="uk-UA"/>
-        </w:rPr>
-        <w:t xml:space="preserve">     </w:t>
-      </w:r>
-      <w:bookmarkStart w:id="8" w:name="__DdeLink__121_1641530237"/>
-      <w:r>
-        <w:rPr>
-          <w:rFonts w:ascii="FreeSerif" w:hAnsi="FreeSerif" w:cs="FreeSerif"/>
-          <w:lang w:val="uk-UA"/>
-        </w:rPr>
-        <w:t>#</w:t>
+        <w:t xml:space="preserve"> $EFF_DATE року</w:t>
+      </w:r>
+    </w:p>
+    <w:p>
+      <w:pPr>
+        <w:rPr>
+          <w:rFonts w:ascii="FreeSerif" w:eastAsia="FreeSerif" w:hAnsi="FreeSerif" w:cs="FreeSerif"/>
+          <w:lang w:val="uk-UA"/>
+        </w:rPr>
+      </w:pPr>
+      <w:r>
+        <w:rPr>
+          <w:rFonts w:ascii="FreeSerif" w:eastAsia="FreeSerif" w:hAnsi="FreeSerif" w:cs="FreeSerif"/>
+          <w:lang w:val="uk-UA"/>
+        </w:rPr>
+        <w:t xml:space="preserve"> </w:t>
+      </w:r>
+    </w:p>
+    <w:p>
+      <w:pPr>
+        <w:rPr>
+          <w:rFonts w:ascii="FreeSerif" w:hAnsi="FreeSerif" w:cs="FreeSerif"/>
+          <w:lang w:val="uk-UA"/>
+        </w:rPr>
+      </w:pPr>
+      <w:r>
+        <w:rPr>
+          <w:rFonts w:ascii="FreeSerif" w:hAnsi="FreeSerif" w:cs="FreeSerif"/>
+          <w:lang w:val="uk-UA"/>
+        </w:rPr>
+        <w:t>Назва та умовне позначення: $</w:t>
+      </w:r>
+      <w:bookmarkStart w:id="8" w:name="__DdeLink__66_1572625028"/>
+      <w:r>
+        <w:rPr>
+          <w:rFonts w:ascii="FreeSerif" w:hAnsi="FreeSerif" w:cs="FreeSerif"/>
+          <w:lang w:val="uk-UA"/>
+        </w:rPr>
+        <w:t>DEV_NAME</w:t>
       </w:r>
       <w:bookmarkEnd w:id="8"/>
       <w:r>
@@ -274,7 +318,87 @@
           <w:rFonts w:ascii="FreeSerif" w:hAnsi="FreeSerif" w:cs="FreeSerif"/>
           <w:lang w:val="uk-UA"/>
         </w:rPr>
-        <w:t xml:space="preserve"> $EFF_DATE року</w:t>
+        <w:t xml:space="preserve">  $</w:t>
+      </w:r>
+      <w:bookmarkStart w:id="9" w:name="__DdeLink__68_1572625028"/>
+      <w:r>
+        <w:rPr>
+          <w:rFonts w:ascii="FreeSerif" w:hAnsi="FreeSerif" w:cs="FreeSerif"/>
+          <w:lang w:val="uk-UA"/>
+        </w:rPr>
+        <w:t>DEV_SIGN</w:t>
+      </w:r>
+      <w:bookmarkEnd w:id="9"/>
+      <w:r>
+        <w:rPr>
+          <w:rFonts w:ascii="FreeSerif" w:hAnsi="FreeSerif" w:cs="FreeSerif"/>
+          <w:lang w:val="uk-UA"/>
+        </w:rPr>
+        <w:t xml:space="preserve">                 </w:t>
+      </w:r>
+      <w:r>
+        <w:rPr>
+          <w:rFonts w:ascii="FreeSerif" w:hAnsi="FreeSerif" w:cs="FreeSerif"/>
+          <w:lang w:val="uk-UA"/>
+        </w:rPr>
+        <w:t xml:space="preserve">#Зав. № </w:t>
+      </w:r>
+      <w:bookmarkStart w:id="10" w:name="__DdeLink__70_1572625028"/>
+      <w:bookmarkEnd w:id="10"/>
+      <w:r>
+        <w:rPr>
+          <w:rFonts w:ascii="FreeSerif" w:hAnsi="FreeSerif" w:cs="FreeSerif"/>
+          <w:lang w:val="uk-UA"/>
+        </w:rPr>
+        <w:t>$DEV_MAN_SER</w:t>
+      </w:r>
+    </w:p>
+    <w:p>
+      <w:pPr>
+        <w:rPr>
+          <w:rFonts w:ascii="FreeSerif" w:hAnsi="FreeSerif" w:cs="FreeSerif"/>
+          <w:lang w:val="uk-UA"/>
+        </w:rPr>
+      </w:pPr>
+      <w:r>
+        <w:rPr>
+          <w:rFonts w:ascii="FreeSerif" w:hAnsi="FreeSerif" w:cs="FreeSerif"/>
+          <w:lang w:val="uk-UA"/>
+        </w:rPr>
+        <w:t xml:space="preserve">Виробник: </w:t>
+      </w:r>
+      <w:bookmarkStart w:id="11" w:name="__DdeLink__72_1572625028"/>
+      <w:bookmarkEnd w:id="11"/>
+      <w:r>
+        <w:rPr>
+          <w:rFonts w:ascii="FreeSerif" w:hAnsi="FreeSerif" w:cs="FreeSerif"/>
+          <w:lang w:val="uk-UA"/>
+        </w:rPr>
+        <w:t>$MAN_NAME</w:t>
+      </w:r>
+    </w:p>
+    <w:p>
+      <w:pPr>
+        <w:rPr>
+          <w:rFonts w:ascii="FreeSerif" w:hAnsi="FreeSerif" w:cs="FreeSerif"/>
+          <w:lang w:val="uk-UA"/>
+        </w:rPr>
+      </w:pPr>
+      <w:r>
+        <w:rPr>
+          <w:rFonts w:ascii="FreeSerif" w:hAnsi="FreeSerif" w:cs="FreeSerif"/>
+          <w:lang w:val="uk-UA"/>
+        </w:rPr>
+        <w:t xml:space="preserve">Власник: </w:t>
+      </w:r>
+      <w:bookmarkStart w:id="12" w:name="__DdeLink__74_1572625028"/>
+      <w:bookmarkEnd w:id="12"/>
+      <w:r>
+        <w:rPr>
+          <w:rFonts w:ascii="FreeSerif" w:hAnsi="FreeSerif" w:cs="FreeSerif"/>
+          <w:lang w:val="uk-UA"/>
+        </w:rPr>
+        <w:t>$OWNER_NAME, $OWNER_ADDRESS</w:t>
       </w:r>
     </w:p>
     <w:p>
@@ -294,209 +418,87 @@
     </w:p>
     <w:p>
       <w:pPr>
-        <w:rPr>
-          <w:rFonts w:ascii="FreeSerif" w:hAnsi="FreeSerif" w:cs="FreeSerif"/>
-          <w:lang w:val="uk-UA"/>
-        </w:rPr>
-      </w:pPr>
-      <w:r>
-        <w:rPr>
-          <w:rFonts w:ascii="FreeSerif" w:hAnsi="FreeSerif" w:cs="FreeSerif"/>
-          <w:lang w:val="uk-UA"/>
-        </w:rPr>
-        <w:t>Назва та умовне позначення: $</w:t>
-      </w:r>
-      <w:bookmarkStart w:id="9" w:name="__DdeLink__66_1572625028"/>
-      <w:r>
-        <w:rPr>
-          <w:rFonts w:ascii="FreeSerif" w:hAnsi="FreeSerif" w:cs="FreeSerif"/>
-          <w:lang w:val="uk-UA"/>
-        </w:rPr>
-        <w:t>DEV_NAME</w:t>
-      </w:r>
-      <w:bookmarkEnd w:id="9"/>
-      <w:r>
-        <w:rPr>
-          <w:rFonts w:ascii="FreeSerif" w:hAnsi="FreeSerif" w:cs="FreeSerif"/>
-          <w:lang w:val="uk-UA"/>
-        </w:rPr>
-        <w:t xml:space="preserve">  $</w:t>
-      </w:r>
-      <w:bookmarkStart w:id="10" w:name="__DdeLink__68_1572625028"/>
-      <w:r>
-        <w:rPr>
-          <w:rFonts w:ascii="FreeSerif" w:hAnsi="FreeSerif" w:cs="FreeSerif"/>
-          <w:lang w:val="uk-UA"/>
-        </w:rPr>
-        <w:t>DEV_SIGN</w:t>
-      </w:r>
-      <w:bookmarkEnd w:id="10"/>
-      <w:r>
-        <w:rPr>
-          <w:rFonts w:ascii="FreeSerif" w:hAnsi="FreeSerif" w:cs="FreeSerif"/>
-          <w:lang w:val="uk-UA"/>
-        </w:rPr>
-        <w:t xml:space="preserve">                  #Зав. № </w:t>
-      </w:r>
-      <w:bookmarkStart w:id="11" w:name="__DdeLink__70_1572625028"/>
-      <w:bookmarkEnd w:id="11"/>
-      <w:r>
-        <w:rPr>
-          <w:rFonts w:ascii="FreeSerif" w:hAnsi="FreeSerif" w:cs="FreeSerif"/>
-          <w:lang w:val="uk-UA"/>
-        </w:rPr>
-        <w:t>$DEV_MAN_SER</w:t>
-      </w:r>
-    </w:p>
-    <w:p>
-      <w:pPr>
-        <w:rPr>
-          <w:rFonts w:ascii="FreeSerif" w:hAnsi="FreeSerif" w:cs="FreeSerif"/>
-          <w:lang w:val="uk-UA"/>
-        </w:rPr>
-      </w:pPr>
-      <w:r>
-        <w:rPr>
-          <w:rFonts w:ascii="FreeSerif" w:hAnsi="FreeSerif" w:cs="FreeSerif"/>
-          <w:lang w:val="uk-UA"/>
-        </w:rPr>
-        <w:t xml:space="preserve">Виробник: </w:t>
-      </w:r>
-      <w:bookmarkStart w:id="12" w:name="__DdeLink__72_1572625028"/>
-      <w:bookmarkEnd w:id="12"/>
-      <w:r>
-        <w:rPr>
-          <w:rFonts w:ascii="FreeSerif" w:hAnsi="FreeSerif" w:cs="FreeSerif"/>
-          <w:lang w:val="uk-UA"/>
-        </w:rPr>
-        <w:t>$MAN_NAME</w:t>
-      </w:r>
-    </w:p>
-    <w:p>
-      <w:pPr>
-        <w:rPr>
-          <w:rFonts w:ascii="FreeSerif" w:hAnsi="FreeSerif" w:cs="FreeSerif"/>
-          <w:lang w:val="uk-UA"/>
-        </w:rPr>
-      </w:pPr>
-      <w:r>
-        <w:rPr>
-          <w:rFonts w:ascii="FreeSerif" w:hAnsi="FreeSerif" w:cs="FreeSerif"/>
-          <w:lang w:val="uk-UA"/>
-        </w:rPr>
-        <w:t xml:space="preserve">Власник: </w:t>
-      </w:r>
-      <w:bookmarkStart w:id="13" w:name="__DdeLink__74_1572625028"/>
+        <w:ind w:firstLine="709"/>
+        <w:rPr>
+          <w:rFonts w:ascii="FreeSerif" w:hAnsi="FreeSerif" w:cs="FreeSerif"/>
+          <w:lang w:val="uk-UA"/>
+        </w:rPr>
+      </w:pPr>
+      <w:r>
+        <w:rPr>
+          <w:rFonts w:ascii="FreeSerif" w:hAnsi="FreeSerif" w:cs="FreeSerif"/>
+          <w:lang w:val="uk-UA"/>
+        </w:rPr>
+        <w:t>За результатами повірки встановлено, що засіб вимі</w:t>
+      </w:r>
+      <w:r>
+        <w:rPr>
+          <w:rFonts w:ascii="FreeSerif" w:hAnsi="FreeSerif" w:cs="FreeSerif"/>
+          <w:lang w:val="uk-UA"/>
+        </w:rPr>
+        <w:t xml:space="preserve">рювальної техніки не відповідає </w:t>
+      </w:r>
+      <w:r>
+        <w:rPr>
+          <w:rFonts w:ascii="FreeSerif" w:hAnsi="FreeSerif" w:cs="FreeSerif"/>
+          <w:lang w:val="uk-UA"/>
+        </w:rPr>
+        <w:t xml:space="preserve">вимогам </w:t>
+      </w:r>
+    </w:p>
+    <w:p>
+      <w:pPr>
+        <w:jc w:val="center"/>
+        <w:rPr>
+          <w:rFonts w:ascii="FreeSerif" w:hAnsi="FreeSerif"/>
+        </w:rPr>
+      </w:pPr>
+      <w:r>
+        <w:rPr>
+          <w:rFonts w:ascii="FreeSerif" w:eastAsia="Liberation Mono;Courier New" w:hAnsi="FreeSerif"/>
+          <w:lang w:val="uk-UA"/>
+        </w:rPr>
+        <w:t xml:space="preserve">ДСТУ </w:t>
+      </w:r>
+      <w:r>
+        <w:rPr>
+          <w:rFonts w:ascii="FreeSerif" w:eastAsia="Liberation Mono;Courier New" w:hAnsi="FreeSerif"/>
+        </w:rPr>
+        <w:t xml:space="preserve">$COUNTER_TYPE_GOST, </w:t>
+      </w:r>
+      <w:proofErr w:type="spellStart"/>
+      <w:r>
+        <w:rPr>
+          <w:rFonts w:ascii="FreeSerif" w:eastAsia="Liberation Mono;Courier New" w:hAnsi="FreeSerif"/>
+        </w:rPr>
+        <w:t>Метод</w:t>
+      </w:r>
+      <w:bookmarkStart w:id="13" w:name="_GoBack"/>
       <w:bookmarkEnd w:id="13"/>
       <w:r>
         <w:rPr>
-          <w:rFonts w:ascii="FreeSerif" w:hAnsi="FreeSerif" w:cs="FreeSerif"/>
-          <w:lang w:val="uk-UA"/>
-        </w:rPr>
-        <w:t>$OWNER_NAME, $OWNER_ADDRESS</w:t>
-      </w:r>
-    </w:p>
-    <w:p>
-      <w:pPr>
-        <w:rPr>
-          <w:rFonts w:ascii="FreeSerif" w:eastAsia="FreeSerif" w:hAnsi="FreeSerif" w:cs="FreeSerif"/>
-          <w:lang w:val="uk-UA"/>
-        </w:rPr>
-      </w:pPr>
-      <w:r>
-        <w:rPr>
-          <w:rFonts w:ascii="FreeSerif" w:eastAsia="FreeSerif" w:hAnsi="FreeSerif" w:cs="FreeSerif"/>
-          <w:lang w:val="uk-UA"/>
+          <w:rFonts w:ascii="FreeSerif" w:eastAsia="Liberation Mono;Courier New" w:hAnsi="FreeSerif"/>
+        </w:rPr>
+        <w:t>ика</w:t>
+      </w:r>
+      <w:proofErr w:type="spellEnd"/>
+      <w:r>
+        <w:rPr>
+          <w:rFonts w:ascii="FreeSerif" w:eastAsia="Liberation Mono;Courier New" w:hAnsi="FreeSerif"/>
         </w:rPr>
         <w:t xml:space="preserve"> </w:t>
       </w:r>
-    </w:p>
-    <w:p>
-      <w:pPr>
-        <w:ind w:firstLine="709"/>
-        <w:rPr>
-          <w:rFonts w:ascii="FreeSerif" w:hAnsi="FreeSerif"/>
-          <w:lang w:val="uk-UA"/>
-        </w:rPr>
-      </w:pPr>
-      <w:r>
-        <w:rPr>
-          <w:rFonts w:ascii="FreeSerif" w:hAnsi="FreeSerif" w:cs="FreeSerif"/>
-          <w:lang w:val="uk-UA"/>
-        </w:rPr>
-        <w:t>За результатами повірки встановлено, що засіб вимі</w:t>
-      </w:r>
-      <w:r>
-        <w:rPr>
-          <w:rFonts w:ascii="FreeSerif" w:hAnsi="FreeSerif" w:cs="FreeSerif"/>
-          <w:lang w:val="uk-UA"/>
-        </w:rPr>
-        <w:t xml:space="preserve">рювальної техніки не відповідає </w:t>
-      </w:r>
-      <w:r>
-        <w:rPr>
-          <w:rFonts w:ascii="FreeSerif" w:hAnsi="FreeSerif" w:cs="FreeSerif"/>
-          <w:lang w:val="uk-UA"/>
-        </w:rPr>
-        <w:t xml:space="preserve">вимогам </w:t>
-      </w:r>
+      <w:proofErr w:type="spellStart"/>
       <w:r>
         <w:rPr>
           <w:rFonts w:ascii="FreeSerif" w:eastAsia="Liberation Mono;Courier New" w:hAnsi="FreeSerif"/>
-          <w:lang w:val="uk-UA"/>
-        </w:rPr>
-        <w:t xml:space="preserve">ДСТУ </w:t>
-      </w:r>
-      <w:r>
-        <w:rPr>
-          <w:rFonts w:ascii="FreeSerif" w:eastAsia="Liberation Mono;Courier New" w:hAnsi="FreeSerif"/>
-          <w:lang w:val="uk-UA"/>
-        </w:rPr>
-        <w:t>$</w:t>
-      </w:r>
-      <w:r>
-        <w:rPr>
-          <w:rFonts w:ascii="FreeSerif" w:eastAsia="Liberation Mono;Courier New" w:hAnsi="FreeSerif"/>
-        </w:rPr>
-        <w:t>COUNTER</w:t>
-      </w:r>
-      <w:r>
-        <w:rPr>
-          <w:rFonts w:ascii="FreeSerif" w:eastAsia="Liberation Mono;Courier New" w:hAnsi="FreeSerif"/>
-          <w:lang w:val="uk-UA"/>
-        </w:rPr>
-        <w:t>_</w:t>
-      </w:r>
-      <w:r>
-        <w:rPr>
-          <w:rFonts w:ascii="FreeSerif" w:eastAsia="Liberation Mono;Courier New" w:hAnsi="FreeSerif"/>
-        </w:rPr>
-        <w:t>TYPE</w:t>
-      </w:r>
-      <w:r>
-        <w:rPr>
-          <w:rFonts w:ascii="FreeSerif" w:eastAsia="Liberation Mono;Courier New" w:hAnsi="FreeSerif"/>
-          <w:lang w:val="uk-UA"/>
-        </w:rPr>
-        <w:t>_</w:t>
-      </w:r>
-      <w:r>
-        <w:rPr>
-          <w:rFonts w:ascii="FreeSerif" w:eastAsia="Liberation Mono;Courier New" w:hAnsi="FreeSerif"/>
-        </w:rPr>
-        <w:t>GOST</w:t>
-      </w:r>
-      <w:r>
-        <w:rPr>
-          <w:rFonts w:ascii="FreeSerif" w:eastAsia="Liberation Mono;Courier New" w:hAnsi="FreeSerif"/>
-          <w:lang w:val="uk-UA"/>
-        </w:rPr>
-        <w:t>, Методика повірки</w:t>
-      </w:r>
-      <w:r>
-        <w:rPr>
-          <w:rFonts w:ascii="FreeSerif" w:hAnsi="FreeSerif"/>
-          <w:lang w:val="uk-UA"/>
+        </w:rPr>
+        <w:t>повірки</w:t>
+      </w:r>
+      <w:proofErr w:type="spellEnd"/>
+      <w:r>
+        <w:rPr>
+          <w:rFonts w:ascii="FreeSerif" w:hAnsi="FreeSerif"/>
         </w:rPr>
         <w:t xml:space="preserve"> </w:t>
       </w:r>
@@ -505,48 +507,20 @@
       <w:r>
         <w:rPr>
           <w:rFonts w:ascii="FreeSerif" w:hAnsi="FreeSerif"/>
-          <w:lang w:val="uk-UA"/>
-        </w:rPr>
-        <w:t>$</w:t>
-      </w:r>
-      <w:r>
-        <w:rPr>
-          <w:rFonts w:ascii="FreeSerif" w:hAnsi="FreeSerif"/>
-        </w:rPr>
-        <w:t>CALIBRATION</w:t>
-      </w:r>
-      <w:r>
-        <w:rPr>
-          <w:rFonts w:ascii="FreeSerif" w:hAnsi="FreeSerif"/>
-          <w:lang w:val="uk-UA"/>
-        </w:rPr>
-        <w:t>_</w:t>
-      </w:r>
-      <w:r>
-        <w:rPr>
-          <w:rFonts w:ascii="FreeSerif" w:hAnsi="FreeSerif"/>
-        </w:rPr>
-        <w:t>TYPE</w:t>
-      </w:r>
-    </w:p>
-    <w:p>
-      <w:pPr>
-        <w:ind w:firstLine="709"/>
-        <w:rPr>
-          <w:rFonts w:ascii="FreeSerif" w:hAnsi="FreeSerif"/>
-          <w:lang w:val="uk-UA"/>
-        </w:rPr>
-      </w:pPr>
-      <w:r>
-        <w:rPr>
-          <w:rFonts w:ascii="FreeSerif" w:eastAsia="Liberation Serif;Times New Roma" w:hAnsi="FreeSerif" w:cs="Liberation Mono;Courier New"/>
+        </w:rPr>
+        <w:t>$CALIBRATION_TYPE</w:t>
+      </w:r>
+    </w:p>
+    <w:p>
+      <w:pPr>
+        <w:rPr>
+          <w:rFonts w:ascii="FreeSerif" w:hAnsi="FreeSerif" w:cs="Liberation Mono;Courier New"/>
           <w:i/>
           <w:sz w:val="12"/>
           <w:szCs w:val="12"/>
-          <w:lang w:val="uk-UA"/>
-        </w:rPr>
-        <w:t xml:space="preserve">       </w:t>
-      </w:r>
+          <w:lang w:val="ru-RU"/>
+        </w:rPr>
+      </w:pPr>
       <w:r>
         <w:rPr>
           <w:rFonts w:ascii="FreeSerif" w:eastAsia="Liberation Serif;Times New Roma" w:hAnsi="FreeSerif" w:cs="Liberation Mono;Courier New"/>
@@ -555,7 +529,7 @@
           <w:szCs w:val="12"/>
           <w:lang w:val="ru-RU"/>
         </w:rPr>
-        <w:t>_______________________________________________________________________________________________________________________________________________</w:t>
+        <w:t>______________________________________________________________________________________________________________________________________________________________</w:t>
       </w:r>
     </w:p>
     <w:p>
@@ -704,7 +678,269 @@
     </w:p>
     <w:p>
       <w:pPr>
-        <w:ind w:firstLine="709"/>
+        <w:jc w:val="center"/>
+        <w:rPr>
+          <w:rFonts w:ascii="FreeSerif" w:hAnsi="FreeSerif"/>
+          <w:i/>
+          <w:sz w:val="20"/>
+          <w:szCs w:val="20"/>
+          <w:lang w:val="ru-RU"/>
+        </w:rPr>
+      </w:pPr>
+      <w:r>
+        <w:rPr>
+          <w:rFonts w:ascii="FreeSerif" w:hAnsi="FreeSerif"/>
+          <w:i/>
+          <w:sz w:val="20"/>
+          <w:szCs w:val="20"/>
+          <w:lang w:val="ru-RU"/>
+        </w:rPr>
+        <w:t xml:space="preserve"> </w:t>
+      </w:r>
+    </w:p>
+    <w:p>
+      <w:pPr>
+        <w:rPr>
+          <w:rFonts w:ascii="FreeSerif" w:hAnsi="FreeSerif"/>
+          <w:sz w:val="12"/>
+          <w:szCs w:val="12"/>
+          <w:lang w:val="ru-RU"/>
+        </w:rPr>
+      </w:pPr>
+      <w:bookmarkStart w:id="15" w:name="__DdeLink__70_1119821634"/>
+      <w:bookmarkEnd w:id="15"/>
+      <w:r>
+        <w:rPr>
+          <w:rFonts w:ascii="FreeSerif" w:hAnsi="FreeSerif"/>
+          <w:sz w:val="12"/>
+          <w:szCs w:val="12"/>
+          <w:lang w:val="ru-RU"/>
+        </w:rPr>
+        <w:t>______________________________________________________________________________________________________________________________________________________________</w:t>
+      </w:r>
+    </w:p>
+    <w:p>
+      <w:pPr>
+        <w:jc w:val="center"/>
+        <w:rPr>
+          <w:rFonts w:ascii="FreeSerif" w:hAnsi="FreeSerif"/>
+          <w:i/>
+          <w:sz w:val="16"/>
+          <w:szCs w:val="16"/>
+          <w:lang w:val="ru-RU"/>
+        </w:rPr>
+      </w:pPr>
+      <w:r>
+        <w:rPr>
+          <w:rFonts w:ascii="FreeSerif" w:hAnsi="FreeSerif"/>
+          <w:i/>
+          <w:sz w:val="16"/>
+          <w:szCs w:val="16"/>
+          <w:lang w:val="ru-RU"/>
+        </w:rPr>
+        <w:t>і (</w:t>
+      </w:r>
+      <w:proofErr w:type="spellStart"/>
+      <w:r>
+        <w:rPr>
+          <w:rFonts w:ascii="FreeSerif" w:hAnsi="FreeSerif"/>
+          <w:i/>
+          <w:sz w:val="16"/>
+          <w:szCs w:val="16"/>
+          <w:lang w:val="ru-RU"/>
+        </w:rPr>
+        <w:t>або</w:t>
+      </w:r>
+      <w:proofErr w:type="spellEnd"/>
+      <w:r>
+        <w:rPr>
+          <w:rFonts w:ascii="FreeSerif" w:hAnsi="FreeSerif"/>
+          <w:i/>
+          <w:sz w:val="16"/>
+          <w:szCs w:val="16"/>
+          <w:lang w:val="ru-RU"/>
+        </w:rPr>
+        <w:t xml:space="preserve">), за потреби, </w:t>
+      </w:r>
+      <w:proofErr w:type="spellStart"/>
+      <w:r>
+        <w:rPr>
+          <w:rFonts w:ascii="FreeSerif" w:hAnsi="FreeSerif"/>
+          <w:i/>
+          <w:sz w:val="16"/>
+          <w:szCs w:val="16"/>
+          <w:lang w:val="ru-RU"/>
+        </w:rPr>
+        <w:t>значення</w:t>
+      </w:r>
+      <w:proofErr w:type="spellEnd"/>
+      <w:r>
+        <w:rPr>
+          <w:rFonts w:ascii="FreeSerif" w:hAnsi="FreeSerif"/>
+          <w:i/>
+          <w:sz w:val="16"/>
+          <w:szCs w:val="16"/>
+          <w:lang w:val="ru-RU"/>
+        </w:rPr>
+        <w:t xml:space="preserve"> </w:t>
+      </w:r>
+      <w:proofErr w:type="spellStart"/>
+      <w:r>
+        <w:rPr>
+          <w:rFonts w:ascii="FreeSerif" w:hAnsi="FreeSerif"/>
+          <w:i/>
+          <w:sz w:val="16"/>
+          <w:szCs w:val="16"/>
+          <w:lang w:val="ru-RU"/>
+        </w:rPr>
+        <w:t>метрологічних</w:t>
+      </w:r>
+      <w:proofErr w:type="spellEnd"/>
+      <w:r>
+        <w:rPr>
+          <w:rFonts w:ascii="FreeSerif" w:hAnsi="FreeSerif"/>
+          <w:i/>
+          <w:sz w:val="16"/>
+          <w:szCs w:val="16"/>
+          <w:lang w:val="ru-RU"/>
+        </w:rPr>
+        <w:t xml:space="preserve"> характеристик (</w:t>
+      </w:r>
+      <w:proofErr w:type="spellStart"/>
+      <w:r>
+        <w:rPr>
+          <w:rFonts w:ascii="FreeSerif" w:hAnsi="FreeSerif"/>
+          <w:i/>
+          <w:sz w:val="16"/>
+          <w:szCs w:val="16"/>
+          <w:lang w:val="ru-RU"/>
+        </w:rPr>
+        <w:t>клас</w:t>
+      </w:r>
+      <w:proofErr w:type="spellEnd"/>
+      <w:r>
+        <w:rPr>
+          <w:rFonts w:ascii="FreeSerif" w:hAnsi="FreeSerif"/>
+          <w:i/>
+          <w:sz w:val="16"/>
+          <w:szCs w:val="16"/>
+          <w:lang w:val="ru-RU"/>
+        </w:rPr>
+        <w:t xml:space="preserve"> </w:t>
+      </w:r>
+      <w:proofErr w:type="spellStart"/>
+      <w:r>
+        <w:rPr>
+          <w:rFonts w:ascii="FreeSerif" w:hAnsi="FreeSerif"/>
+          <w:i/>
+          <w:sz w:val="16"/>
+          <w:szCs w:val="16"/>
+          <w:lang w:val="ru-RU"/>
+        </w:rPr>
+        <w:t>точності</w:t>
+      </w:r>
+      <w:proofErr w:type="spellEnd"/>
+      <w:r>
+        <w:rPr>
+          <w:rFonts w:ascii="FreeSerif" w:hAnsi="FreeSerif"/>
+          <w:i/>
+          <w:sz w:val="16"/>
+          <w:szCs w:val="16"/>
+          <w:lang w:val="ru-RU"/>
+        </w:rPr>
+        <w:t xml:space="preserve">, </w:t>
+      </w:r>
+      <w:proofErr w:type="spellStart"/>
+      <w:r>
+        <w:rPr>
+          <w:rFonts w:ascii="FreeSerif" w:hAnsi="FreeSerif"/>
+          <w:i/>
+          <w:sz w:val="16"/>
+          <w:szCs w:val="16"/>
+          <w:lang w:val="ru-RU"/>
+        </w:rPr>
+        <w:t>похибки</w:t>
+      </w:r>
+      <w:proofErr w:type="spellEnd"/>
+      <w:r>
+        <w:rPr>
+          <w:rFonts w:ascii="FreeSerif" w:hAnsi="FreeSerif"/>
+          <w:i/>
+          <w:sz w:val="16"/>
+          <w:szCs w:val="16"/>
+          <w:lang w:val="ru-RU"/>
+        </w:rPr>
+        <w:t xml:space="preserve">, </w:t>
+      </w:r>
+      <w:proofErr w:type="spellStart"/>
+      <w:r>
+        <w:rPr>
+          <w:rFonts w:ascii="FreeSerif" w:hAnsi="FreeSerif"/>
+          <w:i/>
+          <w:sz w:val="16"/>
+          <w:szCs w:val="16"/>
+          <w:lang w:val="ru-RU"/>
+        </w:rPr>
+        <w:t>діапазони</w:t>
+      </w:r>
+      <w:proofErr w:type="spellEnd"/>
+      <w:r>
+        <w:rPr>
+          <w:rFonts w:ascii="FreeSerif" w:hAnsi="FreeSerif"/>
+          <w:i/>
+          <w:sz w:val="16"/>
+          <w:szCs w:val="16"/>
+          <w:lang w:val="ru-RU"/>
+        </w:rPr>
+        <w:t xml:space="preserve"> </w:t>
+      </w:r>
+      <w:proofErr w:type="spellStart"/>
+      <w:r>
+        <w:rPr>
+          <w:rFonts w:ascii="FreeSerif" w:hAnsi="FreeSerif"/>
+          <w:i/>
+          <w:sz w:val="16"/>
+          <w:szCs w:val="16"/>
+          <w:lang w:val="ru-RU"/>
+        </w:rPr>
+        <w:t>вимірювання</w:t>
+      </w:r>
+      <w:proofErr w:type="spellEnd"/>
+      <w:r>
+        <w:rPr>
+          <w:rFonts w:ascii="FreeSerif" w:hAnsi="FreeSerif"/>
+          <w:i/>
+          <w:sz w:val="16"/>
+          <w:szCs w:val="16"/>
+          <w:lang w:val="ru-RU"/>
+        </w:rPr>
+        <w:t xml:space="preserve"> </w:t>
+      </w:r>
+      <w:proofErr w:type="spellStart"/>
+      <w:r>
+        <w:rPr>
+          <w:rFonts w:ascii="FreeSerif" w:hAnsi="FreeSerif"/>
+          <w:i/>
+          <w:sz w:val="16"/>
+          <w:szCs w:val="16"/>
+          <w:lang w:val="ru-RU"/>
+        </w:rPr>
+        <w:t>тощо</w:t>
+      </w:r>
+      <w:proofErr w:type="spellEnd"/>
+      <w:r>
+        <w:rPr>
+          <w:rFonts w:ascii="FreeSerif" w:hAnsi="FreeSerif"/>
+          <w:i/>
+          <w:sz w:val="16"/>
+          <w:szCs w:val="16"/>
+          <w:lang w:val="ru-RU"/>
+        </w:rPr>
+        <w:t>)</w:t>
+      </w:r>
+    </w:p>
+    <w:p>
+      <w:pPr>
         <w:rPr>
           <w:rFonts w:ascii="FreeSerif" w:hAnsi="FreeSerif" w:cs="FreeSerif"/>
           <w:lang w:val="ru-RU"/>

</xml_diff>

<commit_message>
#1577 fixed indefenite loop, /todo fix fontsize
</commit_message>
<xml_diff>
--- a/web/src/main/resources/documentsTemplates/unfitness_certificate.docx
+++ b/web/src/main/resources/documentsTemplates/unfitness_certificate.docx
@@ -196,75 +196,98 @@
     </w:p>
     <w:p>
       <w:pPr>
-        <w:rPr>
-          <w:rFonts w:ascii="FreeSerif" w:hAnsi="FreeSerif" w:cs="FreeSerif"/>
-          <w:lang w:val="uk-UA"/>
-        </w:rPr>
-      </w:pPr>
-      <w:r>
-        <w:rPr>
-          <w:rFonts w:ascii="FreeSerif" w:eastAsia="FreeSerif" w:hAnsi="FreeSerif" w:cs="FreeSerif"/>
-          <w:lang w:val="uk-UA"/>
-        </w:rPr>
-        <w:t>№</w:t>
-      </w:r>
-      <w:r>
-        <w:rPr>
-          <w:rFonts w:ascii="FreeSerif" w:eastAsia="FreeSerif" w:hAnsi="FreeSerif" w:cs="FreeSerif"/>
-          <w:lang w:val="uk-UA"/>
-        </w:rPr>
-        <w:t xml:space="preserve"> </w:t>
-      </w:r>
-      <w:r>
-        <w:rPr>
-          <w:rFonts w:ascii="FreeSerif" w:hAnsi="FreeSerif" w:cs="FreeSerif"/>
+        <w:tabs>
+          <w:tab w:val="left" w:pos="6795"/>
+        </w:tabs>
+        <w:rPr>
+          <w:rFonts w:ascii="FreeSerif" w:hAnsi="FreeSerif"/>
+          <w:lang w:val="uk-UA"/>
+        </w:rPr>
+      </w:pPr>
+      <w:r>
+        <w:rPr>
+          <w:rFonts w:ascii="FreeSerif" w:hAnsi="FreeSerif"/>
           <w:lang w:val="uk-UA"/>
         </w:rPr>
         <w:t>$</w:t>
       </w:r>
-      <w:bookmarkStart w:id="3" w:name="__DdeLink__184_1990101245"/>
-      <w:r>
-        <w:rPr>
-          <w:rFonts w:ascii="FreeSerif" w:hAnsi="FreeSerif" w:cs="FreeSerif"/>
-          <w:lang w:val="uk-UA"/>
-        </w:rPr>
-        <w:t>UNFITNESS</w:t>
-      </w:r>
-      <w:bookmarkStart w:id="4" w:name="__DdeLink__64_1572625028"/>
-      <w:bookmarkStart w:id="5" w:name="__DdeLink__182_1990101245"/>
+      <w:bookmarkStart w:id="3" w:name="__DdeLink__64_1572625028"/>
+      <w:bookmarkStart w:id="4" w:name="__DdeLink__86_252265555"/>
       <w:bookmarkEnd w:id="3"/>
       <w:r>
         <w:rPr>
-          <w:rFonts w:ascii="FreeSerif" w:hAnsi="FreeSerif" w:cs="FreeSerif"/>
-          <w:lang w:val="uk-UA"/>
-        </w:rPr>
-        <w:t>_CERTIFICATE_NUMBER</w:t>
-      </w:r>
-      <w:bookmarkStart w:id="6" w:name="__DdeLink__75_1069564186"/>
+          <w:rFonts w:ascii="FreeSerif" w:hAnsi="FreeSerif"/>
+          <w:lang w:val="uk-UA"/>
+        </w:rPr>
+        <w:t>UNFITNESS_CERTIFICATE_NUMBER</w:t>
+      </w:r>
+      <w:bookmarkStart w:id="5" w:name="__DdeLink__121_1641530237"/>
+      <w:bookmarkStart w:id="6" w:name="_GoBack"/>
+      <w:bookmarkEnd w:id="6"/>
+      <w:r>
+        <w:rPr>
+          <w:rFonts w:ascii="FreeSerif" w:hAnsi="FreeSerif"/>
+          <w:lang w:val="uk-UA"/>
+        </w:rPr>
+        <w:t>#</w:t>
+      </w:r>
       <w:bookmarkEnd w:id="4"/>
       <w:bookmarkEnd w:id="5"/>
       <w:r>
         <w:rPr>
-          <w:rFonts w:ascii="FreeSerif" w:hAnsi="FreeSerif" w:cs="FreeSerif"/>
-          <w:lang w:val="uk-UA"/>
-        </w:rPr>
-        <w:t xml:space="preserve">       </w:t>
-      </w:r>
-      <w:bookmarkEnd w:id="6"/>
-      <w:r>
-        <w:rPr>
-          <w:rFonts w:ascii="FreeSerif" w:hAnsi="FreeSerif" w:cs="FreeSerif"/>
-          <w:lang w:val="uk-UA"/>
-        </w:rPr>
-        <w:t xml:space="preserve">     </w:t>
-      </w:r>
-      <w:bookmarkStart w:id="7" w:name="__DdeLink__121_1641530237"/>
-      <w:r>
-        <w:rPr>
-          <w:rFonts w:ascii="FreeSerif" w:hAnsi="FreeSerif" w:cs="FreeSerif"/>
-          <w:lang w:val="uk-UA"/>
-        </w:rPr>
-        <w:t>#</w:t>
+          <w:rFonts w:ascii="FreeSerif" w:hAnsi="FreeSerif"/>
+          <w:lang w:val="uk-UA"/>
+        </w:rPr>
+        <w:t>$</w:t>
+      </w:r>
+      <w:r>
+        <w:rPr>
+          <w:rFonts w:ascii="FreeSerif" w:hAnsi="FreeSerif"/>
+        </w:rPr>
+        <w:t>EFF</w:t>
+      </w:r>
+      <w:r>
+        <w:rPr>
+          <w:rFonts w:ascii="FreeSerif" w:hAnsi="FreeSerif"/>
+          <w:lang w:val="uk-UA"/>
+        </w:rPr>
+        <w:t>_</w:t>
+      </w:r>
+      <w:r>
+        <w:rPr>
+          <w:rFonts w:ascii="FreeSerif" w:hAnsi="FreeSerif"/>
+        </w:rPr>
+        <w:t>DATE</w:t>
+      </w:r>
+      <w:r>
+        <w:rPr>
+          <w:rFonts w:ascii="FreeSerif" w:hAnsi="FreeSerif"/>
+          <w:lang w:val="uk-UA"/>
+        </w:rPr>
+        <w:t xml:space="preserve"> року</w:t>
+      </w:r>
+    </w:p>
+    <w:p>
+      <w:pPr>
+        <w:rPr>
+          <w:rFonts w:ascii="FreeSerif" w:hAnsi="FreeSerif" w:cs="FreeSerif"/>
+          <w:lang w:val="uk-UA"/>
+        </w:rPr>
+      </w:pPr>
+      <w:r>
+        <w:rPr>
+          <w:rFonts w:ascii="FreeSerif" w:hAnsi="FreeSerif" w:cs="FreeSerif"/>
+          <w:lang w:val="uk-UA"/>
+        </w:rPr>
+        <w:t>Назва та умовне позначення: $</w:t>
+      </w:r>
+      <w:bookmarkStart w:id="7" w:name="__DdeLink__66_1572625028"/>
+      <w:r>
+        <w:rPr>
+          <w:rFonts w:ascii="FreeSerif" w:hAnsi="FreeSerif" w:cs="FreeSerif"/>
+          <w:lang w:val="uk-UA"/>
+        </w:rPr>
+        <w:t>DEV_NAME</w:t>
       </w:r>
       <w:bookmarkEnd w:id="7"/>
       <w:r>
@@ -272,7 +295,87 @@
           <w:rFonts w:ascii="FreeSerif" w:hAnsi="FreeSerif" w:cs="FreeSerif"/>
           <w:lang w:val="uk-UA"/>
         </w:rPr>
-        <w:t xml:space="preserve"> $EFF_DATE року</w:t>
+        <w:t xml:space="preserve">  $</w:t>
+      </w:r>
+      <w:bookmarkStart w:id="8" w:name="__DdeLink__68_1572625028"/>
+      <w:r>
+        <w:rPr>
+          <w:rFonts w:ascii="FreeSerif" w:hAnsi="FreeSerif" w:cs="FreeSerif"/>
+          <w:lang w:val="uk-UA"/>
+        </w:rPr>
+        <w:t>DEV_SIGN</w:t>
+      </w:r>
+      <w:bookmarkEnd w:id="8"/>
+      <w:r>
+        <w:rPr>
+          <w:rFonts w:ascii="FreeSerif" w:hAnsi="FreeSerif" w:cs="FreeSerif"/>
+          <w:lang w:val="uk-UA"/>
+        </w:rPr>
+        <w:t xml:space="preserve">                 </w:t>
+      </w:r>
+      <w:r>
+        <w:rPr>
+          <w:rFonts w:ascii="FreeSerif" w:hAnsi="FreeSerif" w:cs="FreeSerif"/>
+          <w:lang w:val="uk-UA"/>
+        </w:rPr>
+        <w:t xml:space="preserve">#Зав. № </w:t>
+      </w:r>
+      <w:bookmarkStart w:id="9" w:name="__DdeLink__70_1572625028"/>
+      <w:bookmarkEnd w:id="9"/>
+      <w:r>
+        <w:rPr>
+          <w:rFonts w:ascii="FreeSerif" w:hAnsi="FreeSerif" w:cs="FreeSerif"/>
+          <w:lang w:val="uk-UA"/>
+        </w:rPr>
+        <w:t>$DEV_MAN_SER</w:t>
+      </w:r>
+    </w:p>
+    <w:p>
+      <w:pPr>
+        <w:rPr>
+          <w:rFonts w:ascii="FreeSerif" w:hAnsi="FreeSerif" w:cs="FreeSerif"/>
+          <w:lang w:val="uk-UA"/>
+        </w:rPr>
+      </w:pPr>
+      <w:r>
+        <w:rPr>
+          <w:rFonts w:ascii="FreeSerif" w:hAnsi="FreeSerif" w:cs="FreeSerif"/>
+          <w:lang w:val="uk-UA"/>
+        </w:rPr>
+        <w:t xml:space="preserve">Виробник: </w:t>
+      </w:r>
+      <w:bookmarkStart w:id="10" w:name="__DdeLink__72_1572625028"/>
+      <w:bookmarkEnd w:id="10"/>
+      <w:r>
+        <w:rPr>
+          <w:rFonts w:ascii="FreeSerif" w:hAnsi="FreeSerif" w:cs="FreeSerif"/>
+          <w:lang w:val="uk-UA"/>
+        </w:rPr>
+        <w:t>$MAN_NAME</w:t>
+      </w:r>
+    </w:p>
+    <w:p>
+      <w:pPr>
+        <w:rPr>
+          <w:rFonts w:ascii="FreeSerif" w:hAnsi="FreeSerif" w:cs="FreeSerif"/>
+          <w:lang w:val="uk-UA"/>
+        </w:rPr>
+      </w:pPr>
+      <w:r>
+        <w:rPr>
+          <w:rFonts w:ascii="FreeSerif" w:hAnsi="FreeSerif" w:cs="FreeSerif"/>
+          <w:lang w:val="uk-UA"/>
+        </w:rPr>
+        <w:t xml:space="preserve">Власник: </w:t>
+      </w:r>
+      <w:bookmarkStart w:id="11" w:name="__DdeLink__74_1572625028"/>
+      <w:bookmarkEnd w:id="11"/>
+      <w:r>
+        <w:rPr>
+          <w:rFonts w:ascii="FreeSerif" w:hAnsi="FreeSerif" w:cs="FreeSerif"/>
+          <w:lang w:val="uk-UA"/>
+        </w:rPr>
+        <w:t>$OWNER_NAME, $OWNER_ADDRESS</w:t>
       </w:r>
     </w:p>
     <w:p>
@@ -292,223 +395,128 @@
     </w:p>
     <w:p>
       <w:pPr>
-        <w:rPr>
-          <w:rFonts w:ascii="FreeSerif" w:hAnsi="FreeSerif" w:cs="FreeSerif"/>
-          <w:lang w:val="uk-UA"/>
-        </w:rPr>
-      </w:pPr>
-      <w:r>
-        <w:rPr>
-          <w:rFonts w:ascii="FreeSerif" w:hAnsi="FreeSerif" w:cs="FreeSerif"/>
-          <w:lang w:val="uk-UA"/>
-        </w:rPr>
-        <w:t>Назва та умовне позначення: $</w:t>
-      </w:r>
-      <w:bookmarkStart w:id="8" w:name="__DdeLink__66_1572625028"/>
-      <w:r>
-        <w:rPr>
-          <w:rFonts w:ascii="FreeSerif" w:hAnsi="FreeSerif" w:cs="FreeSerif"/>
-          <w:lang w:val="uk-UA"/>
-        </w:rPr>
-        <w:t>DEV_NAME</w:t>
-      </w:r>
-      <w:bookmarkEnd w:id="8"/>
-      <w:r>
-        <w:rPr>
-          <w:rFonts w:ascii="FreeSerif" w:hAnsi="FreeSerif" w:cs="FreeSerif"/>
-          <w:lang w:val="uk-UA"/>
-        </w:rPr>
-        <w:t xml:space="preserve">  $</w:t>
-      </w:r>
-      <w:bookmarkStart w:id="9" w:name="__DdeLink__68_1572625028"/>
-      <w:r>
-        <w:rPr>
-          <w:rFonts w:ascii="FreeSerif" w:hAnsi="FreeSerif" w:cs="FreeSerif"/>
-          <w:lang w:val="uk-UA"/>
-        </w:rPr>
-        <w:t>DEV_SIGN</w:t>
-      </w:r>
-      <w:bookmarkEnd w:id="9"/>
-      <w:r>
-        <w:rPr>
-          <w:rFonts w:ascii="FreeSerif" w:hAnsi="FreeSerif" w:cs="FreeSerif"/>
-          <w:lang w:val="uk-UA"/>
-        </w:rPr>
-        <w:t xml:space="preserve">                 </w:t>
-      </w:r>
-      <w:r>
-        <w:rPr>
-          <w:rFonts w:ascii="FreeSerif" w:hAnsi="FreeSerif" w:cs="FreeSerif"/>
-          <w:lang w:val="uk-UA"/>
-        </w:rPr>
-        <w:t xml:space="preserve">#Зав. № </w:t>
-      </w:r>
-      <w:bookmarkStart w:id="10" w:name="__DdeLink__70_1572625028"/>
-      <w:bookmarkEnd w:id="10"/>
-      <w:r>
-        <w:rPr>
-          <w:rFonts w:ascii="FreeSerif" w:hAnsi="FreeSerif" w:cs="FreeSerif"/>
-          <w:lang w:val="uk-UA"/>
-        </w:rPr>
-        <w:t>$DEV_MAN_SER</w:t>
-      </w:r>
-    </w:p>
-    <w:p>
-      <w:pPr>
-        <w:rPr>
-          <w:rFonts w:ascii="FreeSerif" w:hAnsi="FreeSerif" w:cs="FreeSerif"/>
-          <w:lang w:val="uk-UA"/>
-        </w:rPr>
-      </w:pPr>
-      <w:r>
-        <w:rPr>
-          <w:rFonts w:ascii="FreeSerif" w:hAnsi="FreeSerif" w:cs="FreeSerif"/>
-          <w:lang w:val="uk-UA"/>
-        </w:rPr>
-        <w:t xml:space="preserve">Виробник: </w:t>
-      </w:r>
-      <w:bookmarkStart w:id="11" w:name="__DdeLink__72_1572625028"/>
-      <w:bookmarkEnd w:id="11"/>
-      <w:r>
-        <w:rPr>
-          <w:rFonts w:ascii="FreeSerif" w:hAnsi="FreeSerif" w:cs="FreeSerif"/>
-          <w:lang w:val="uk-UA"/>
-        </w:rPr>
-        <w:t>$MAN_NAME</w:t>
-      </w:r>
-    </w:p>
-    <w:p>
-      <w:pPr>
-        <w:rPr>
-          <w:rFonts w:ascii="FreeSerif" w:hAnsi="FreeSerif" w:cs="FreeSerif"/>
-          <w:lang w:val="uk-UA"/>
-        </w:rPr>
-      </w:pPr>
-      <w:r>
-        <w:rPr>
-          <w:rFonts w:ascii="FreeSerif" w:hAnsi="FreeSerif" w:cs="FreeSerif"/>
-          <w:lang w:val="uk-UA"/>
-        </w:rPr>
-        <w:t xml:space="preserve">Власник: </w:t>
-      </w:r>
-      <w:bookmarkStart w:id="12" w:name="__DdeLink__74_1572625028"/>
+        <w:ind w:firstLine="709"/>
+        <w:rPr>
+          <w:rFonts w:ascii="FreeSerif" w:hAnsi="FreeSerif" w:cs="FreeSerif"/>
+          <w:lang w:val="uk-UA"/>
+        </w:rPr>
+      </w:pPr>
+      <w:r>
+        <w:rPr>
+          <w:rFonts w:ascii="FreeSerif" w:hAnsi="FreeSerif" w:cs="FreeSerif"/>
+          <w:lang w:val="uk-UA"/>
+        </w:rPr>
+        <w:t>За результатами повірки встановлено, що засіб вимі</w:t>
+      </w:r>
+      <w:r>
+        <w:rPr>
+          <w:rFonts w:ascii="FreeSerif" w:hAnsi="FreeSerif" w:cs="FreeSerif"/>
+          <w:lang w:val="uk-UA"/>
+        </w:rPr>
+        <w:t>рювальної техніки не відповідає</w:t>
+      </w:r>
+    </w:p>
+    <w:p>
+      <w:pPr>
+        <w:rPr>
+          <w:rFonts w:ascii="FreeSerif" w:hAnsi="FreeSerif"/>
+          <w:lang w:val="uk-UA"/>
+        </w:rPr>
+      </w:pPr>
+      <w:r>
+        <w:rPr>
+          <w:rFonts w:ascii="FreeSerif" w:hAnsi="FreeSerif" w:cs="FreeSerif"/>
+          <w:lang w:val="uk-UA"/>
+        </w:rPr>
+        <w:t xml:space="preserve">вимогам </w:t>
+      </w:r>
+      <w:r>
+        <w:rPr>
+          <w:rFonts w:ascii="FreeSerif" w:eastAsia="Liberation Mono;Courier New" w:hAnsi="FreeSerif"/>
+          <w:lang w:val="uk-UA"/>
+        </w:rPr>
+        <w:t xml:space="preserve">ДСТУ </w:t>
+      </w:r>
+      <w:r>
+        <w:rPr>
+          <w:rFonts w:ascii="FreeSerif" w:eastAsia="Liberation Mono;Courier New" w:hAnsi="FreeSerif"/>
+          <w:lang w:val="uk-UA"/>
+        </w:rPr>
+        <w:t>$</w:t>
+      </w:r>
+      <w:r>
+        <w:rPr>
+          <w:rFonts w:ascii="FreeSerif" w:eastAsia="Liberation Mono;Courier New" w:hAnsi="FreeSerif"/>
+        </w:rPr>
+        <w:t>COUNTER</w:t>
+      </w:r>
+      <w:r>
+        <w:rPr>
+          <w:rFonts w:ascii="FreeSerif" w:eastAsia="Liberation Mono;Courier New" w:hAnsi="FreeSerif"/>
+          <w:lang w:val="uk-UA"/>
+        </w:rPr>
+        <w:t>_</w:t>
+      </w:r>
+      <w:r>
+        <w:rPr>
+          <w:rFonts w:ascii="FreeSerif" w:eastAsia="Liberation Mono;Courier New" w:hAnsi="FreeSerif"/>
+        </w:rPr>
+        <w:t>TYPE</w:t>
+      </w:r>
+      <w:r>
+        <w:rPr>
+          <w:rFonts w:ascii="FreeSerif" w:eastAsia="Liberation Mono;Courier New" w:hAnsi="FreeSerif"/>
+          <w:lang w:val="uk-UA"/>
+        </w:rPr>
+        <w:t>_</w:t>
+      </w:r>
+      <w:r>
+        <w:rPr>
+          <w:rFonts w:ascii="FreeSerif" w:eastAsia="Liberation Mono;Courier New" w:hAnsi="FreeSerif"/>
+        </w:rPr>
+        <w:t>GOST</w:t>
+      </w:r>
+      <w:r>
+        <w:rPr>
+          <w:rFonts w:ascii="FreeSerif" w:eastAsia="Liberation Mono;Courier New" w:hAnsi="FreeSerif"/>
+          <w:lang w:val="uk-UA"/>
+        </w:rPr>
+        <w:t>, Методика повірки</w:t>
+      </w:r>
+      <w:r>
+        <w:rPr>
+          <w:rFonts w:ascii="FreeSerif" w:hAnsi="FreeSerif"/>
+          <w:lang w:val="uk-UA"/>
+        </w:rPr>
+        <w:t xml:space="preserve"> </w:t>
+      </w:r>
+      <w:bookmarkStart w:id="12" w:name="__DdeLink__16_1073118326"/>
       <w:bookmarkEnd w:id="12"/>
       <w:r>
         <w:rPr>
-          <w:rFonts w:ascii="FreeSerif" w:hAnsi="FreeSerif" w:cs="FreeSerif"/>
-          <w:lang w:val="uk-UA"/>
-        </w:rPr>
-        <w:t>$OWNER_NAME, $OWNER_ADDRESS</w:t>
-      </w:r>
-    </w:p>
-    <w:p>
-      <w:pPr>
-        <w:rPr>
-          <w:rFonts w:ascii="FreeSerif" w:eastAsia="FreeSerif" w:hAnsi="FreeSerif" w:cs="FreeSerif"/>
-          <w:lang w:val="uk-UA"/>
-        </w:rPr>
-      </w:pPr>
-      <w:r>
-        <w:rPr>
-          <w:rFonts w:ascii="FreeSerif" w:eastAsia="FreeSerif" w:hAnsi="FreeSerif" w:cs="FreeSerif"/>
-          <w:lang w:val="uk-UA"/>
-        </w:rPr>
-        <w:t xml:space="preserve"> </w:t>
-      </w:r>
-    </w:p>
-    <w:p>
-      <w:pPr>
-        <w:ind w:firstLine="709"/>
-        <w:rPr>
-          <w:rFonts w:ascii="FreeSerif" w:hAnsi="FreeSerif" w:cs="FreeSerif"/>
-          <w:lang w:val="uk-UA"/>
-        </w:rPr>
-      </w:pPr>
-      <w:r>
-        <w:rPr>
-          <w:rFonts w:ascii="FreeSerif" w:hAnsi="FreeSerif" w:cs="FreeSerif"/>
-          <w:lang w:val="uk-UA"/>
-        </w:rPr>
-        <w:t>За результатами повірки встановлено, що засіб вимі</w:t>
-      </w:r>
-      <w:r>
-        <w:rPr>
-          <w:rFonts w:ascii="FreeSerif" w:hAnsi="FreeSerif" w:cs="FreeSerif"/>
-          <w:lang w:val="uk-UA"/>
-        </w:rPr>
-        <w:t xml:space="preserve">рювальної техніки не відповідає </w:t>
-      </w:r>
-      <w:r>
-        <w:rPr>
-          <w:rFonts w:ascii="FreeSerif" w:hAnsi="FreeSerif" w:cs="FreeSerif"/>
-          <w:lang w:val="uk-UA"/>
-        </w:rPr>
-        <w:t xml:space="preserve">вимогам </w:t>
-      </w:r>
-    </w:p>
-    <w:p>
-      <w:pPr>
-        <w:jc w:val="center"/>
-        <w:rPr>
-          <w:rFonts w:ascii="FreeSerif" w:hAnsi="FreeSerif"/>
-        </w:rPr>
-      </w:pPr>
-      <w:r>
-        <w:rPr>
-          <w:rFonts w:ascii="FreeSerif" w:eastAsia="Liberation Mono;Courier New" w:hAnsi="FreeSerif"/>
-          <w:lang w:val="uk-UA"/>
-        </w:rPr>
-        <w:t xml:space="preserve">ДСТУ </w:t>
-      </w:r>
-      <w:r>
-        <w:rPr>
-          <w:rFonts w:ascii="FreeSerif" w:eastAsia="Liberation Mono;Courier New" w:hAnsi="FreeSerif"/>
-        </w:rPr>
-        <w:t xml:space="preserve">$COUNTER_TYPE_GOST, </w:t>
-      </w:r>
-      <w:proofErr w:type="spellStart"/>
-      <w:r>
-        <w:rPr>
-          <w:rFonts w:ascii="FreeSerif" w:eastAsia="Liberation Mono;Courier New" w:hAnsi="FreeSerif"/>
-        </w:rPr>
-        <w:t>Метод</w:t>
-      </w:r>
-      <w:bookmarkStart w:id="13" w:name="_GoBack"/>
-      <w:bookmarkEnd w:id="13"/>
-      <w:r>
-        <w:rPr>
-          <w:rFonts w:ascii="FreeSerif" w:eastAsia="Liberation Mono;Courier New" w:hAnsi="FreeSerif"/>
-        </w:rPr>
-        <w:t>ика</w:t>
-      </w:r>
-      <w:proofErr w:type="spellEnd"/>
-      <w:r>
-        <w:rPr>
-          <w:rFonts w:ascii="FreeSerif" w:eastAsia="Liberation Mono;Courier New" w:hAnsi="FreeSerif"/>
-        </w:rPr>
-        <w:t xml:space="preserve"> </w:t>
-      </w:r>
-      <w:proofErr w:type="spellStart"/>
-      <w:r>
-        <w:rPr>
-          <w:rFonts w:ascii="FreeSerif" w:eastAsia="Liberation Mono;Courier New" w:hAnsi="FreeSerif"/>
-        </w:rPr>
-        <w:t>повірки</w:t>
-      </w:r>
-      <w:proofErr w:type="spellEnd"/>
-      <w:r>
-        <w:rPr>
-          <w:rFonts w:ascii="FreeSerif" w:hAnsi="FreeSerif"/>
-        </w:rPr>
-        <w:t xml:space="preserve"> </w:t>
-      </w:r>
-      <w:bookmarkStart w:id="14" w:name="__DdeLink__16_1073118326"/>
-      <w:bookmarkEnd w:id="14"/>
-      <w:r>
-        <w:rPr>
-          <w:rFonts w:ascii="FreeSerif" w:hAnsi="FreeSerif"/>
-        </w:rPr>
-        <w:t>$CALIBRATION_TYPE</w:t>
+          <w:rFonts w:ascii="FreeSerif" w:hAnsi="FreeSerif"/>
+          <w:lang w:val="uk-UA"/>
+        </w:rPr>
+        <w:t>$</w:t>
+      </w:r>
+      <w:r>
+        <w:rPr>
+          <w:rFonts w:ascii="FreeSerif" w:hAnsi="FreeSerif"/>
+        </w:rPr>
+        <w:t>CALIBRATION</w:t>
+      </w:r>
+      <w:r>
+        <w:rPr>
+          <w:rFonts w:ascii="FreeSerif" w:hAnsi="FreeSerif"/>
+          <w:lang w:val="uk-UA"/>
+        </w:rPr>
+        <w:t>_</w:t>
+      </w:r>
+      <w:r>
+        <w:rPr>
+          <w:rFonts w:ascii="FreeSerif" w:hAnsi="FreeSerif"/>
+        </w:rPr>
+        <w:t>TYPE</w:t>
       </w:r>
     </w:p>
     <w:p>
@@ -527,9 +535,18 @@
           <w:i/>
           <w:sz w:val="12"/>
           <w:szCs w:val="12"/>
+        </w:rPr>
+        <w:t xml:space="preserve">                               </w:t>
+      </w:r>
+      <w:r>
+        <w:rPr>
+          <w:rFonts w:ascii="FreeSerif" w:eastAsia="Liberation Serif;Times New Roma" w:hAnsi="FreeSerif" w:cs="Liberation Mono;Courier New"/>
+          <w:i/>
+          <w:sz w:val="12"/>
+          <w:szCs w:val="12"/>
           <w:lang w:val="ru-RU"/>
         </w:rPr>
-        <w:t>______________________________________________________________________________________________________________________________________________________________</w:t>
+        <w:t>_______________________________________________________________________________________________________________________________________________</w:t>
       </w:r>
     </w:p>
     <w:p>
@@ -543,7 +560,6 @@
           <w:lang w:val="ru-RU"/>
         </w:rPr>
       </w:pPr>
-      <w:proofErr w:type="spellStart"/>
       <w:r>
         <w:rPr>
           <w:rFonts w:ascii="FreeSerif" w:hAnsi="FreeSerif"/>
@@ -552,10 +568,55 @@
           <w:szCs w:val="16"/>
           <w:lang w:val="ru-RU"/>
         </w:rPr>
-        <w:t>позначення</w:t>
-      </w:r>
-      <w:proofErr w:type="spellEnd"/>
-      <w:r>
+        <w:t>позначення та назва документа, що містить вимоги до метрологічних характеристик</w:t>
+      </w:r>
+    </w:p>
+    <w:p>
+      <w:pPr>
+        <w:jc w:val="center"/>
+        <w:rPr>
+          <w:rFonts w:ascii="FreeSerif" w:hAnsi="FreeSerif"/>
+          <w:i/>
+          <w:sz w:val="20"/>
+          <w:szCs w:val="20"/>
+          <w:lang w:val="ru-RU"/>
+        </w:rPr>
+      </w:pPr>
+      <w:r>
+        <w:rPr>
+          <w:rFonts w:ascii="FreeSerif" w:hAnsi="FreeSerif"/>
+          <w:i/>
+          <w:sz w:val="20"/>
+          <w:szCs w:val="20"/>
+          <w:lang w:val="ru-RU"/>
+        </w:rPr>
+        <w:t xml:space="preserve"> </w:t>
+      </w:r>
+    </w:p>
+    <w:p>
+      <w:pPr>
+        <w:rPr>
+          <w:rFonts w:ascii="FreeSerif" w:hAnsi="FreeSerif"/>
+          <w:sz w:val="12"/>
+          <w:szCs w:val="12"/>
+          <w:lang w:val="ru-RU"/>
+        </w:rPr>
+      </w:pPr>
+      <w:bookmarkStart w:id="13" w:name="__DdeLink__70_1119821634"/>
+      <w:bookmarkEnd w:id="13"/>
+      <w:r>
+        <w:rPr>
+          <w:rFonts w:ascii="FreeSerif" w:hAnsi="FreeSerif"/>
+          <w:sz w:val="12"/>
+          <w:szCs w:val="12"/>
+          <w:lang w:val="ru-RU"/>
+        </w:rPr>
+        <w:t>______________________________________________________________________________________________________________________________________________________________</w:t>
+      </w:r>
+    </w:p>
+    <w:p>
+      <w:pPr>
+        <w:jc w:val="center"/>
         <w:rPr>
           <w:rFonts w:ascii="FreeSerif" w:hAnsi="FreeSerif"/>
           <w:i/>
@@ -563,9 +624,7 @@
           <w:szCs w:val="16"/>
           <w:lang w:val="ru-RU"/>
         </w:rPr>
-        <w:t xml:space="preserve"> та </w:t>
-      </w:r>
-      <w:proofErr w:type="spellStart"/>
+      </w:pPr>
       <w:r>
         <w:rPr>
           <w:rFonts w:ascii="FreeSerif" w:hAnsi="FreeSerif"/>
@@ -574,393 +633,16 @@
           <w:szCs w:val="16"/>
           <w:lang w:val="ru-RU"/>
         </w:rPr>
-        <w:t>назва</w:t>
-      </w:r>
-      <w:proofErr w:type="spellEnd"/>
-      <w:r>
-        <w:rPr>
-          <w:rFonts w:ascii="FreeSerif" w:hAnsi="FreeSerif"/>
-          <w:i/>
-          <w:sz w:val="16"/>
-          <w:szCs w:val="16"/>
-          <w:lang w:val="ru-RU"/>
-        </w:rPr>
-        <w:t xml:space="preserve"> документа, </w:t>
-      </w:r>
-      <w:proofErr w:type="spellStart"/>
-      <w:r>
-        <w:rPr>
-          <w:rFonts w:ascii="FreeSerif" w:hAnsi="FreeSerif"/>
-          <w:i/>
-          <w:sz w:val="16"/>
-          <w:szCs w:val="16"/>
-          <w:lang w:val="ru-RU"/>
-        </w:rPr>
-        <w:t>що</w:t>
-      </w:r>
-      <w:proofErr w:type="spellEnd"/>
-      <w:r>
-        <w:rPr>
-          <w:rFonts w:ascii="FreeSerif" w:hAnsi="FreeSerif"/>
-          <w:i/>
-          <w:sz w:val="16"/>
-          <w:szCs w:val="16"/>
-          <w:lang w:val="ru-RU"/>
-        </w:rPr>
-        <w:t xml:space="preserve"> </w:t>
-      </w:r>
-      <w:proofErr w:type="spellStart"/>
-      <w:r>
-        <w:rPr>
-          <w:rFonts w:ascii="FreeSerif" w:hAnsi="FreeSerif"/>
-          <w:i/>
-          <w:sz w:val="16"/>
-          <w:szCs w:val="16"/>
-          <w:lang w:val="ru-RU"/>
-        </w:rPr>
-        <w:t>містить</w:t>
-      </w:r>
-      <w:proofErr w:type="spellEnd"/>
-      <w:r>
-        <w:rPr>
-          <w:rFonts w:ascii="FreeSerif" w:hAnsi="FreeSerif"/>
-          <w:i/>
-          <w:sz w:val="16"/>
-          <w:szCs w:val="16"/>
-          <w:lang w:val="ru-RU"/>
-        </w:rPr>
-        <w:t xml:space="preserve"> </w:t>
-      </w:r>
-      <w:proofErr w:type="spellStart"/>
-      <w:r>
-        <w:rPr>
-          <w:rFonts w:ascii="FreeSerif" w:hAnsi="FreeSerif"/>
-          <w:i/>
-          <w:sz w:val="16"/>
-          <w:szCs w:val="16"/>
-          <w:lang w:val="ru-RU"/>
-        </w:rPr>
-        <w:t>вимоги</w:t>
-      </w:r>
-      <w:proofErr w:type="spellEnd"/>
-      <w:r>
-        <w:rPr>
-          <w:rFonts w:ascii="FreeSerif" w:hAnsi="FreeSerif"/>
-          <w:i/>
-          <w:sz w:val="16"/>
-          <w:szCs w:val="16"/>
-          <w:lang w:val="ru-RU"/>
-        </w:rPr>
-        <w:t xml:space="preserve"> до </w:t>
-      </w:r>
-      <w:proofErr w:type="spellStart"/>
-      <w:r>
-        <w:rPr>
-          <w:rFonts w:ascii="FreeSerif" w:hAnsi="FreeSerif"/>
-          <w:i/>
-          <w:sz w:val="16"/>
-          <w:szCs w:val="16"/>
-          <w:lang w:val="ru-RU"/>
-        </w:rPr>
-        <w:t>метрологічних</w:t>
-      </w:r>
-      <w:proofErr w:type="spellEnd"/>
-      <w:r>
-        <w:rPr>
-          <w:rFonts w:ascii="FreeSerif" w:hAnsi="FreeSerif"/>
-          <w:i/>
-          <w:sz w:val="16"/>
-          <w:szCs w:val="16"/>
-          <w:lang w:val="ru-RU"/>
-        </w:rPr>
-        <w:t xml:space="preserve"> характеристик</w:t>
-      </w:r>
-    </w:p>
-    <w:p>
-      <w:pPr>
-        <w:jc w:val="center"/>
-        <w:rPr>
-          <w:rFonts w:ascii="FreeSerif" w:hAnsi="FreeSerif"/>
-          <w:i/>
-          <w:sz w:val="20"/>
-          <w:szCs w:val="20"/>
-          <w:lang w:val="ru-RU"/>
-        </w:rPr>
-      </w:pPr>
-      <w:r>
-        <w:rPr>
-          <w:rFonts w:ascii="FreeSerif" w:hAnsi="FreeSerif"/>
-          <w:i/>
-          <w:sz w:val="20"/>
-          <w:szCs w:val="20"/>
-          <w:lang w:val="ru-RU"/>
-        </w:rPr>
-        <w:t xml:space="preserve"> </w:t>
-      </w:r>
-    </w:p>
-    <w:p>
-      <w:pPr>
-        <w:rPr>
-          <w:rFonts w:ascii="FreeSerif" w:hAnsi="FreeSerif"/>
-          <w:sz w:val="12"/>
-          <w:szCs w:val="12"/>
-          <w:lang w:val="ru-RU"/>
-        </w:rPr>
-      </w:pPr>
-      <w:bookmarkStart w:id="15" w:name="__DdeLink__70_1119821634"/>
-      <w:bookmarkEnd w:id="15"/>
-      <w:r>
-        <w:rPr>
-          <w:rFonts w:ascii="FreeSerif" w:hAnsi="FreeSerif"/>
-          <w:sz w:val="12"/>
-          <w:szCs w:val="12"/>
-          <w:lang w:val="ru-RU"/>
-        </w:rPr>
-        <w:t>______________________________________________________________________________________________________________________________________________________________</w:t>
-      </w:r>
-    </w:p>
-    <w:p>
-      <w:pPr>
-        <w:jc w:val="center"/>
-        <w:rPr>
-          <w:rFonts w:ascii="FreeSerif" w:hAnsi="FreeSerif"/>
-          <w:i/>
-          <w:sz w:val="16"/>
-          <w:szCs w:val="16"/>
-          <w:lang w:val="ru-RU"/>
-        </w:rPr>
-      </w:pPr>
-      <w:r>
-        <w:rPr>
-          <w:rFonts w:ascii="FreeSerif" w:hAnsi="FreeSerif"/>
-          <w:i/>
-          <w:sz w:val="16"/>
-          <w:szCs w:val="16"/>
-          <w:lang w:val="ru-RU"/>
-        </w:rPr>
-        <w:t>і (</w:t>
-      </w:r>
-      <w:proofErr w:type="spellStart"/>
-      <w:r>
-        <w:rPr>
-          <w:rFonts w:ascii="FreeSerif" w:hAnsi="FreeSerif"/>
-          <w:i/>
-          <w:sz w:val="16"/>
-          <w:szCs w:val="16"/>
-          <w:lang w:val="ru-RU"/>
-        </w:rPr>
-        <w:t>або</w:t>
-      </w:r>
-      <w:proofErr w:type="spellEnd"/>
-      <w:r>
-        <w:rPr>
-          <w:rFonts w:ascii="FreeSerif" w:hAnsi="FreeSerif"/>
-          <w:i/>
-          <w:sz w:val="16"/>
-          <w:szCs w:val="16"/>
-          <w:lang w:val="ru-RU"/>
-        </w:rPr>
-        <w:t xml:space="preserve">), за потреби, </w:t>
-      </w:r>
-      <w:proofErr w:type="spellStart"/>
-      <w:r>
-        <w:rPr>
-          <w:rFonts w:ascii="FreeSerif" w:hAnsi="FreeSerif"/>
-          <w:i/>
-          <w:sz w:val="16"/>
-          <w:szCs w:val="16"/>
-          <w:lang w:val="ru-RU"/>
-        </w:rPr>
-        <w:t>значення</w:t>
-      </w:r>
-      <w:proofErr w:type="spellEnd"/>
-      <w:r>
-        <w:rPr>
-          <w:rFonts w:ascii="FreeSerif" w:hAnsi="FreeSerif"/>
-          <w:i/>
-          <w:sz w:val="16"/>
-          <w:szCs w:val="16"/>
-          <w:lang w:val="ru-RU"/>
-        </w:rPr>
-        <w:t xml:space="preserve"> </w:t>
-      </w:r>
-      <w:proofErr w:type="spellStart"/>
-      <w:r>
-        <w:rPr>
-          <w:rFonts w:ascii="FreeSerif" w:hAnsi="FreeSerif"/>
-          <w:i/>
-          <w:sz w:val="16"/>
-          <w:szCs w:val="16"/>
-          <w:lang w:val="ru-RU"/>
-        </w:rPr>
-        <w:t>метрологічних</w:t>
-      </w:r>
-      <w:proofErr w:type="spellEnd"/>
-      <w:r>
-        <w:rPr>
-          <w:rFonts w:ascii="FreeSerif" w:hAnsi="FreeSerif"/>
-          <w:i/>
-          <w:sz w:val="16"/>
-          <w:szCs w:val="16"/>
-          <w:lang w:val="ru-RU"/>
-        </w:rPr>
-        <w:t xml:space="preserve"> характеристик (</w:t>
-      </w:r>
-      <w:proofErr w:type="spellStart"/>
-      <w:r>
-        <w:rPr>
-          <w:rFonts w:ascii="FreeSerif" w:hAnsi="FreeSerif"/>
-          <w:i/>
-          <w:sz w:val="16"/>
-          <w:szCs w:val="16"/>
-          <w:lang w:val="ru-RU"/>
-        </w:rPr>
-        <w:t>клас</w:t>
-      </w:r>
-      <w:proofErr w:type="spellEnd"/>
-      <w:r>
-        <w:rPr>
-          <w:rFonts w:ascii="FreeSerif" w:hAnsi="FreeSerif"/>
-          <w:i/>
-          <w:sz w:val="16"/>
-          <w:szCs w:val="16"/>
-          <w:lang w:val="ru-RU"/>
-        </w:rPr>
-        <w:t xml:space="preserve"> </w:t>
-      </w:r>
-      <w:proofErr w:type="spellStart"/>
-      <w:r>
-        <w:rPr>
-          <w:rFonts w:ascii="FreeSerif" w:hAnsi="FreeSerif"/>
-          <w:i/>
-          <w:sz w:val="16"/>
-          <w:szCs w:val="16"/>
-          <w:lang w:val="ru-RU"/>
-        </w:rPr>
-        <w:t>точності</w:t>
-      </w:r>
-      <w:proofErr w:type="spellEnd"/>
-      <w:r>
-        <w:rPr>
-          <w:rFonts w:ascii="FreeSerif" w:hAnsi="FreeSerif"/>
-          <w:i/>
-          <w:sz w:val="16"/>
-          <w:szCs w:val="16"/>
-          <w:lang w:val="ru-RU"/>
-        </w:rPr>
-        <w:t xml:space="preserve">, </w:t>
-      </w:r>
-      <w:proofErr w:type="spellStart"/>
-      <w:r>
-        <w:rPr>
-          <w:rFonts w:ascii="FreeSerif" w:hAnsi="FreeSerif"/>
-          <w:i/>
-          <w:sz w:val="16"/>
-          <w:szCs w:val="16"/>
-          <w:lang w:val="ru-RU"/>
-        </w:rPr>
-        <w:t>похибки</w:t>
-      </w:r>
-      <w:proofErr w:type="spellEnd"/>
-      <w:r>
-        <w:rPr>
-          <w:rFonts w:ascii="FreeSerif" w:hAnsi="FreeSerif"/>
-          <w:i/>
-          <w:sz w:val="16"/>
-          <w:szCs w:val="16"/>
-          <w:lang w:val="ru-RU"/>
-        </w:rPr>
-        <w:t xml:space="preserve">, </w:t>
-      </w:r>
-      <w:proofErr w:type="spellStart"/>
-      <w:r>
-        <w:rPr>
-          <w:rFonts w:ascii="FreeSerif" w:hAnsi="FreeSerif"/>
-          <w:i/>
-          <w:sz w:val="16"/>
-          <w:szCs w:val="16"/>
-          <w:lang w:val="ru-RU"/>
-        </w:rPr>
-        <w:t>діапазони</w:t>
-      </w:r>
-      <w:proofErr w:type="spellEnd"/>
-      <w:r>
-        <w:rPr>
-          <w:rFonts w:ascii="FreeSerif" w:hAnsi="FreeSerif"/>
-          <w:i/>
-          <w:sz w:val="16"/>
-          <w:szCs w:val="16"/>
-          <w:lang w:val="ru-RU"/>
-        </w:rPr>
-        <w:t xml:space="preserve"> </w:t>
-      </w:r>
-      <w:proofErr w:type="spellStart"/>
-      <w:r>
-        <w:rPr>
-          <w:rFonts w:ascii="FreeSerif" w:hAnsi="FreeSerif"/>
-          <w:i/>
-          <w:sz w:val="16"/>
-          <w:szCs w:val="16"/>
-          <w:lang w:val="ru-RU"/>
-        </w:rPr>
-        <w:t>вимірювання</w:t>
-      </w:r>
-      <w:proofErr w:type="spellEnd"/>
-      <w:r>
-        <w:rPr>
-          <w:rFonts w:ascii="FreeSerif" w:hAnsi="FreeSerif"/>
-          <w:i/>
-          <w:sz w:val="16"/>
-          <w:szCs w:val="16"/>
-          <w:lang w:val="ru-RU"/>
-        </w:rPr>
-        <w:t xml:space="preserve"> </w:t>
-      </w:r>
-      <w:proofErr w:type="spellStart"/>
-      <w:r>
-        <w:rPr>
-          <w:rFonts w:ascii="FreeSerif" w:hAnsi="FreeSerif"/>
-          <w:i/>
-          <w:sz w:val="16"/>
-          <w:szCs w:val="16"/>
-          <w:lang w:val="ru-RU"/>
-        </w:rPr>
-        <w:t>тощо</w:t>
-      </w:r>
-      <w:proofErr w:type="spellEnd"/>
-      <w:r>
-        <w:rPr>
-          <w:rFonts w:ascii="FreeSerif" w:hAnsi="FreeSerif"/>
-          <w:i/>
-          <w:sz w:val="16"/>
-          <w:szCs w:val="16"/>
-          <w:lang w:val="ru-RU"/>
-        </w:rPr>
-        <w:t>)</w:t>
-      </w:r>
-    </w:p>
-    <w:p>
-      <w:pPr>
-        <w:rPr>
-          <w:rFonts w:ascii="FreeSerif" w:hAnsi="FreeSerif" w:cs="FreeSerif"/>
-          <w:lang w:val="ru-RU"/>
-        </w:rPr>
-      </w:pPr>
-    </w:p>
-    <w:p>
-      <w:pPr>
-        <w:rPr>
-          <w:rFonts w:ascii="FreeSerif" w:hAnsi="FreeSerif" w:cs="FreeSerif"/>
-          <w:lang w:val="uk-UA"/>
-        </w:rPr>
-      </w:pPr>
-      <w:r>
-        <w:rPr>
-          <w:rFonts w:ascii="FreeSerif" w:hAnsi="FreeSerif" w:cs="FreeSerif"/>
-          <w:lang w:val="uk-UA"/>
-        </w:rPr>
-        <w:t xml:space="preserve">                                                          </w:t>
-      </w:r>
+        <w:t>і (або), за потреби, значення метрологічних характеристик (клас точності, похибки, діапазони вимірювання тощо)</w:t>
+      </w:r>
+    </w:p>
+    <w:p>
+      <w:pPr>
+        <w:rPr>
+          <w:rFonts w:ascii="FreeSerif" w:hAnsi="FreeSerif" w:cs="FreeSerif"/>
+          <w:lang w:val="uk-UA"/>
+        </w:rPr>
+      </w:pPr>
     </w:p>
     <w:p>
       <w:pPr>
@@ -981,7 +663,7 @@
           <w:rFonts w:ascii="FreeSerif" w:hAnsi="FreeSerif" w:cs="FreeSerif"/>
           <w:lang w:val="uk-UA"/>
         </w:rPr>
-        <w:t>ірювальної техніки непридатним:</w:t>
+        <w:t>ірювальної техніки непридатним</w:t>
       </w:r>
     </w:p>
     <w:p>
@@ -1110,21 +792,12 @@
           <w:lang w:val="uk-UA"/>
         </w:rPr>
       </w:pPr>
-      <w:proofErr w:type="spellStart"/>
-      <w:r>
-        <w:rPr>
-          <w:rFonts w:ascii="FreeSerif" w:hAnsi="FreeSerif" w:cs="FreeSerif"/>
-          <w:lang w:val="uk-UA"/>
-        </w:rPr>
-        <w:t>повірочного</w:t>
-      </w:r>
-      <w:proofErr w:type="spellEnd"/>
-      <w:r>
-        <w:rPr>
-          <w:rFonts w:ascii="FreeSerif" w:hAnsi="FreeSerif" w:cs="FreeSerif"/>
-          <w:lang w:val="uk-UA"/>
-        </w:rPr>
-        <w:t xml:space="preserve"> тавра</w:t>
+      <w:r>
+        <w:rPr>
+          <w:rFonts w:ascii="FreeSerif" w:hAnsi="FreeSerif" w:cs="FreeSerif"/>
+          <w:lang w:val="uk-UA"/>
+        </w:rPr>
+        <w:t>повірочного тавра</w:t>
       </w:r>
     </w:p>
     <w:p>

</xml_diff>

<commit_message>
#1577 bug in fontsizes fixed, warning in test__calibration-devices-system/pom.xml, line 161
</commit_message>
<xml_diff>
--- a/web/src/main/resources/documentsTemplates/unfitness_certificate.docx
+++ b/web/src/main/resources/documentsTemplates/unfitness_certificate.docx
@@ -55,12 +55,16 @@
         <w:jc w:val="center"/>
         <w:rPr>
           <w:rFonts w:ascii="FreeSerif" w:hAnsi="FreeSerif"/>
-          <w:lang w:val="uk-UA"/>
-        </w:rPr>
-      </w:pPr>
-      <w:r>
-        <w:rPr>
-          <w:rFonts w:ascii="FreeSerif" w:hAnsi="FreeSerif"/>
+          <w:sz w:val="28"/>
+          <w:szCs w:val="28"/>
+          <w:lang w:val="uk-UA"/>
+        </w:rPr>
+      </w:pPr>
+      <w:r>
+        <w:rPr>
+          <w:rFonts w:ascii="FreeSerif" w:hAnsi="FreeSerif"/>
+          <w:sz w:val="28"/>
+          <w:szCs w:val="28"/>
           <w:lang w:val="uk-UA"/>
         </w:rPr>
         <w:t>$</w:t>
@@ -70,6 +74,8 @@
       <w:r>
         <w:rPr>
           <w:rFonts w:ascii="FreeSerif" w:hAnsi="FreeSerif"/>
+          <w:sz w:val="28"/>
+          <w:szCs w:val="28"/>
           <w:lang w:val="uk-UA"/>
         </w:rPr>
         <w:t>CALIBRATOR_COMPANY_ADDRESS</w:t>
@@ -80,21 +86,45 @@
         <w:jc w:val="center"/>
         <w:rPr>
           <w:rFonts w:ascii="FreeSerif" w:hAnsi="FreeSerif"/>
-          <w:lang w:val="uk-UA"/>
-        </w:rPr>
-      </w:pPr>
-      <w:r>
-        <w:rPr>
-          <w:rFonts w:ascii="FreeSerif" w:hAnsi="FreeSerif"/>
-          <w:lang w:val="uk-UA"/>
-        </w:rPr>
-        <w:t>№ $</w:t>
+          <w:sz w:val="28"/>
+          <w:szCs w:val="28"/>
+          <w:lang w:val="uk-UA"/>
+        </w:rPr>
+      </w:pPr>
+      <w:r>
+        <w:rPr>
+          <w:rFonts w:ascii="FreeSerif" w:hAnsi="FreeSerif"/>
+          <w:sz w:val="28"/>
+          <w:szCs w:val="28"/>
+          <w:lang w:val="uk-UA"/>
+        </w:rPr>
+        <w:t>№</w:t>
+      </w:r>
+      <w:r>
+        <w:rPr>
+          <w:rFonts w:ascii="FreeSerif" w:hAnsi="FreeSerif"/>
+          <w:sz w:val="28"/>
+          <w:szCs w:val="28"/>
+          <w:lang w:val="uk-UA"/>
+        </w:rPr>
+        <w:t xml:space="preserve"> </w:t>
+      </w:r>
+      <w:r>
+        <w:rPr>
+          <w:rFonts w:ascii="FreeSerif" w:hAnsi="FreeSerif"/>
+          <w:sz w:val="28"/>
+          <w:szCs w:val="28"/>
+          <w:lang w:val="uk-UA"/>
+        </w:rPr>
+        <w:t>$</w:t>
       </w:r>
       <w:bookmarkStart w:id="2" w:name="__DdeLink__59_1572625028"/>
       <w:bookmarkEnd w:id="2"/>
       <w:r>
         <w:rPr>
           <w:rFonts w:ascii="FreeSerif" w:hAnsi="FreeSerif"/>
+          <w:sz w:val="28"/>
+          <w:szCs w:val="28"/>
           <w:lang w:val="uk-UA"/>
         </w:rPr>
         <w:t>CALIBRATOR_ACC_CERT_NAME</w:t>
@@ -105,12 +135,16 @@
         <w:jc w:val="center"/>
         <w:rPr>
           <w:rFonts w:ascii="FreeSerif" w:eastAsia="Liberation Mono;Courier New" w:hAnsi="FreeSerif" w:cs="FreeSerif"/>
+          <w:sz w:val="28"/>
+          <w:szCs w:val="28"/>
           <w:lang w:val="uk-UA"/>
         </w:rPr>
       </w:pPr>
       <w:r>
         <w:rPr>
           <w:rFonts w:ascii="FreeSerif" w:eastAsia="Liberation Mono;Courier New" w:hAnsi="FreeSerif" w:cs="FreeSerif"/>
+          <w:sz w:val="28"/>
+          <w:szCs w:val="28"/>
           <w:lang w:val="uk-UA"/>
         </w:rPr>
         <w:t>$CALIBRATOR_ACC_CERT_DATE_GRANTED року</w:t>
@@ -118,18 +152,14 @@
     </w:p>
     <w:p>
       <w:pPr>
-        <w:rPr>
-          <w:rFonts w:ascii="FreeSerif" w:hAnsi="FreeSerif"/>
-          <w:lang w:val="uk-UA"/>
-        </w:rPr>
-      </w:pPr>
-      <w:r>
-        <w:rPr>
-          <w:rFonts w:ascii="FreeSerif" w:hAnsi="FreeSerif"/>
-          <w:lang w:val="uk-UA"/>
-        </w:rPr>
-        <w:t xml:space="preserve"> </w:t>
-      </w:r>
+        <w:jc w:val="center"/>
+        <w:rPr>
+          <w:rFonts w:ascii="FreeSerif" w:hAnsi="FreeSerif"/>
+          <w:sz w:val="28"/>
+          <w:szCs w:val="28"/>
+          <w:lang w:val="uk-UA"/>
+        </w:rPr>
+      </w:pPr>
     </w:p>
     <w:p>
       <w:pPr>
@@ -186,13 +216,6 @@
           <w:lang w:val="uk-UA"/>
         </w:rPr>
       </w:pPr>
-      <w:r>
-        <w:rPr>
-          <w:rFonts w:ascii="FreeSerif" w:eastAsia="FreeSerif" w:hAnsi="FreeSerif" w:cs="FreeSerif"/>
-          <w:lang w:val="uk-UA"/>
-        </w:rPr>
-        <w:t xml:space="preserve"> </w:t>
-      </w:r>
     </w:p>
     <w:p>
       <w:pPr>
@@ -201,12 +224,25 @@
         </w:tabs>
         <w:rPr>
           <w:rFonts w:ascii="FreeSerif" w:hAnsi="FreeSerif"/>
-          <w:lang w:val="uk-UA"/>
-        </w:rPr>
-      </w:pPr>
-      <w:r>
-        <w:rPr>
-          <w:rFonts w:ascii="FreeSerif" w:hAnsi="FreeSerif"/>
+          <w:sz w:val="28"/>
+          <w:szCs w:val="28"/>
+          <w:lang w:val="uk-UA"/>
+        </w:rPr>
+      </w:pPr>
+      <w:r>
+        <w:rPr>
+          <w:rFonts w:ascii="FreeSerif" w:hAnsi="FreeSerif"/>
+          <w:sz w:val="28"/>
+          <w:szCs w:val="28"/>
+          <w:lang w:val="uk-UA"/>
+        </w:rPr>
+        <w:t xml:space="preserve">№ </w:t>
+      </w:r>
+      <w:r>
+        <w:rPr>
+          <w:rFonts w:ascii="FreeSerif" w:hAnsi="FreeSerif"/>
+          <w:sz w:val="28"/>
+          <w:szCs w:val="28"/>
           <w:lang w:val="uk-UA"/>
         </w:rPr>
         <w:t>$</w:t>
@@ -217,16 +253,27 @@
       <w:r>
         <w:rPr>
           <w:rFonts w:ascii="FreeSerif" w:hAnsi="FreeSerif"/>
+          <w:sz w:val="28"/>
+          <w:szCs w:val="28"/>
           <w:lang w:val="uk-UA"/>
         </w:rPr>
         <w:t>UNFITNESS_CERTIFICATE_NUMBER</w:t>
       </w:r>
       <w:bookmarkStart w:id="5" w:name="__DdeLink__121_1641530237"/>
-      <w:bookmarkStart w:id="6" w:name="_GoBack"/>
-      <w:bookmarkEnd w:id="6"/>
-      <w:r>
-        <w:rPr>
-          <w:rFonts w:ascii="FreeSerif" w:hAnsi="FreeSerif"/>
+      <w:r>
+        <w:rPr>
+          <w:rFonts w:ascii="FreeSerif" w:hAnsi="FreeSerif"/>
+          <w:sz w:val="28"/>
+          <w:szCs w:val="28"/>
+          <w:lang w:val="uk-UA"/>
+        </w:rPr>
+        <w:t xml:space="preserve">    </w:t>
+      </w:r>
+      <w:r>
+        <w:rPr>
+          <w:rFonts w:ascii="FreeSerif" w:hAnsi="FreeSerif"/>
+          <w:sz w:val="28"/>
+          <w:szCs w:val="28"/>
           <w:lang w:val="uk-UA"/>
         </w:rPr>
         <w:t>#</w:t>
@@ -236,287 +283,264 @@
       <w:r>
         <w:rPr>
           <w:rFonts w:ascii="FreeSerif" w:hAnsi="FreeSerif"/>
-          <w:lang w:val="uk-UA"/>
-        </w:rPr>
-        <w:t>$</w:t>
-      </w:r>
-      <w:r>
-        <w:rPr>
-          <w:rFonts w:ascii="FreeSerif" w:hAnsi="FreeSerif"/>
-        </w:rPr>
-        <w:t>EFF</w:t>
-      </w:r>
-      <w:r>
-        <w:rPr>
-          <w:rFonts w:ascii="FreeSerif" w:hAnsi="FreeSerif"/>
-          <w:lang w:val="uk-UA"/>
-        </w:rPr>
-        <w:t>_</w:t>
-      </w:r>
-      <w:r>
-        <w:rPr>
-          <w:rFonts w:ascii="FreeSerif" w:hAnsi="FreeSerif"/>
-        </w:rPr>
-        <w:t>DATE</w:t>
-      </w:r>
-      <w:r>
-        <w:rPr>
-          <w:rFonts w:ascii="FreeSerif" w:hAnsi="FreeSerif"/>
-          <w:lang w:val="uk-UA"/>
-        </w:rPr>
-        <w:t xml:space="preserve"> року</w:t>
-      </w:r>
-    </w:p>
-    <w:p>
-      <w:pPr>
-        <w:rPr>
-          <w:rFonts w:ascii="FreeSerif" w:hAnsi="FreeSerif" w:cs="FreeSerif"/>
-          <w:lang w:val="uk-UA"/>
-        </w:rPr>
-      </w:pPr>
-      <w:r>
-        <w:rPr>
-          <w:rFonts w:ascii="FreeSerif" w:hAnsi="FreeSerif" w:cs="FreeSerif"/>
+          <w:sz w:val="28"/>
+          <w:szCs w:val="28"/>
+          <w:lang w:val="uk-UA"/>
+        </w:rPr>
+        <w:t>$EFF_DATE року</w:t>
+      </w:r>
+    </w:p>
+    <w:p>
+      <w:pPr>
+        <w:rPr>
+          <w:rFonts w:ascii="FreeSerif" w:hAnsi="FreeSerif" w:cs="FreeSerif"/>
+          <w:sz w:val="28"/>
+          <w:szCs w:val="28"/>
+          <w:lang w:val="uk-UA"/>
+        </w:rPr>
+      </w:pPr>
+    </w:p>
+    <w:p>
+      <w:pPr>
+        <w:rPr>
+          <w:rFonts w:ascii="FreeSerif" w:hAnsi="FreeSerif" w:cs="FreeSerif"/>
+          <w:sz w:val="28"/>
+          <w:szCs w:val="28"/>
+          <w:lang w:val="uk-UA"/>
+        </w:rPr>
+      </w:pPr>
+      <w:r>
+        <w:rPr>
+          <w:rFonts w:ascii="FreeSerif" w:hAnsi="FreeSerif" w:cs="FreeSerif"/>
+          <w:sz w:val="28"/>
+          <w:szCs w:val="28"/>
           <w:lang w:val="uk-UA"/>
         </w:rPr>
         <w:t>Назва та умовне позначення: $</w:t>
       </w:r>
-      <w:bookmarkStart w:id="7" w:name="__DdeLink__66_1572625028"/>
-      <w:r>
-        <w:rPr>
-          <w:rFonts w:ascii="FreeSerif" w:hAnsi="FreeSerif" w:cs="FreeSerif"/>
+      <w:bookmarkStart w:id="6" w:name="__DdeLink__66_1572625028"/>
+      <w:r>
+        <w:rPr>
+          <w:rFonts w:ascii="FreeSerif" w:hAnsi="FreeSerif" w:cs="FreeSerif"/>
+          <w:sz w:val="28"/>
+          <w:szCs w:val="28"/>
           <w:lang w:val="uk-UA"/>
         </w:rPr>
         <w:t>DEV_NAME</w:t>
       </w:r>
+      <w:bookmarkEnd w:id="6"/>
+      <w:r>
+        <w:rPr>
+          <w:rFonts w:ascii="FreeSerif" w:hAnsi="FreeSerif" w:cs="FreeSerif"/>
+          <w:sz w:val="28"/>
+          <w:szCs w:val="28"/>
+          <w:lang w:val="uk-UA"/>
+        </w:rPr>
+        <w:t>,</w:t>
+      </w:r>
+      <w:r>
+        <w:rPr>
+          <w:rFonts w:ascii="FreeSerif" w:hAnsi="FreeSerif" w:cs="FreeSerif"/>
+          <w:sz w:val="28"/>
+          <w:szCs w:val="28"/>
+          <w:lang w:val="uk-UA"/>
+        </w:rPr>
+        <w:t xml:space="preserve"> $</w:t>
+      </w:r>
+      <w:bookmarkStart w:id="7" w:name="__DdeLink__68_1572625028"/>
+      <w:r>
+        <w:rPr>
+          <w:rFonts w:ascii="FreeSerif" w:hAnsi="FreeSerif" w:cs="FreeSerif"/>
+          <w:sz w:val="28"/>
+          <w:szCs w:val="28"/>
+          <w:lang w:val="uk-UA"/>
+        </w:rPr>
+        <w:t>DEV_SIGN</w:t>
+      </w:r>
       <w:bookmarkEnd w:id="7"/>
       <w:r>
         <w:rPr>
           <w:rFonts w:ascii="FreeSerif" w:hAnsi="FreeSerif" w:cs="FreeSerif"/>
-          <w:lang w:val="uk-UA"/>
-        </w:rPr>
-        <w:t xml:space="preserve">  $</w:t>
-      </w:r>
-      <w:bookmarkStart w:id="8" w:name="__DdeLink__68_1572625028"/>
-      <w:r>
-        <w:rPr>
-          <w:rFonts w:ascii="FreeSerif" w:hAnsi="FreeSerif" w:cs="FreeSerif"/>
-          <w:lang w:val="uk-UA"/>
-        </w:rPr>
-        <w:t>DEV_SIGN</w:t>
-      </w:r>
+          <w:sz w:val="28"/>
+          <w:szCs w:val="28"/>
+          <w:lang w:val="uk-UA"/>
+        </w:rPr>
+        <w:t xml:space="preserve">    </w:t>
+      </w:r>
+      <w:r>
+        <w:rPr>
+          <w:rFonts w:ascii="FreeSerif" w:hAnsi="FreeSerif" w:cs="FreeSerif"/>
+          <w:sz w:val="28"/>
+          <w:szCs w:val="28"/>
+          <w:lang w:val="uk-UA"/>
+        </w:rPr>
+        <w:t xml:space="preserve">#Зав. № </w:t>
+      </w:r>
+      <w:bookmarkStart w:id="8" w:name="__DdeLink__70_1572625028"/>
       <w:bookmarkEnd w:id="8"/>
       <w:r>
         <w:rPr>
           <w:rFonts w:ascii="FreeSerif" w:hAnsi="FreeSerif" w:cs="FreeSerif"/>
-          <w:lang w:val="uk-UA"/>
-        </w:rPr>
-        <w:t xml:space="preserve">                 </w:t>
-      </w:r>
-      <w:r>
-        <w:rPr>
-          <w:rFonts w:ascii="FreeSerif" w:hAnsi="FreeSerif" w:cs="FreeSerif"/>
-          <w:lang w:val="uk-UA"/>
-        </w:rPr>
-        <w:t xml:space="preserve">#Зав. № </w:t>
-      </w:r>
-      <w:bookmarkStart w:id="9" w:name="__DdeLink__70_1572625028"/>
+          <w:sz w:val="28"/>
+          <w:szCs w:val="28"/>
+          <w:lang w:val="uk-UA"/>
+        </w:rPr>
+        <w:t>$DEV_MAN_SER</w:t>
+      </w:r>
+    </w:p>
+    <w:p>
+      <w:pPr>
+        <w:rPr>
+          <w:rFonts w:ascii="FreeSerif" w:hAnsi="FreeSerif" w:cs="FreeSerif"/>
+          <w:sz w:val="28"/>
+          <w:szCs w:val="28"/>
+          <w:lang w:val="uk-UA"/>
+        </w:rPr>
+      </w:pPr>
+      <w:r>
+        <w:rPr>
+          <w:rFonts w:ascii="FreeSerif" w:hAnsi="FreeSerif" w:cs="FreeSerif"/>
+          <w:sz w:val="28"/>
+          <w:szCs w:val="28"/>
+          <w:lang w:val="uk-UA"/>
+        </w:rPr>
+        <w:t xml:space="preserve">Виробник: </w:t>
+      </w:r>
+      <w:bookmarkStart w:id="9" w:name="__DdeLink__72_1572625028"/>
       <w:bookmarkEnd w:id="9"/>
       <w:r>
         <w:rPr>
           <w:rFonts w:ascii="FreeSerif" w:hAnsi="FreeSerif" w:cs="FreeSerif"/>
-          <w:lang w:val="uk-UA"/>
-        </w:rPr>
-        <w:t>$DEV_MAN_SER</w:t>
-      </w:r>
-    </w:p>
-    <w:p>
-      <w:pPr>
-        <w:rPr>
-          <w:rFonts w:ascii="FreeSerif" w:hAnsi="FreeSerif" w:cs="FreeSerif"/>
-          <w:lang w:val="uk-UA"/>
-        </w:rPr>
-      </w:pPr>
-      <w:r>
-        <w:rPr>
-          <w:rFonts w:ascii="FreeSerif" w:hAnsi="FreeSerif" w:cs="FreeSerif"/>
-          <w:lang w:val="uk-UA"/>
-        </w:rPr>
-        <w:t xml:space="preserve">Виробник: </w:t>
-      </w:r>
-      <w:bookmarkStart w:id="10" w:name="__DdeLink__72_1572625028"/>
+          <w:sz w:val="28"/>
+          <w:szCs w:val="28"/>
+          <w:lang w:val="uk-UA"/>
+        </w:rPr>
+        <w:t>$MAN_NAME</w:t>
+      </w:r>
+    </w:p>
+    <w:p>
+      <w:pPr>
+        <w:rPr>
+          <w:rFonts w:ascii="FreeSerif" w:hAnsi="FreeSerif" w:cs="FreeSerif"/>
+          <w:sz w:val="28"/>
+          <w:szCs w:val="28"/>
+          <w:lang w:val="uk-UA"/>
+        </w:rPr>
+      </w:pPr>
+      <w:r>
+        <w:rPr>
+          <w:rFonts w:ascii="FreeSerif" w:hAnsi="FreeSerif" w:cs="FreeSerif"/>
+          <w:sz w:val="28"/>
+          <w:szCs w:val="28"/>
+          <w:lang w:val="uk-UA"/>
+        </w:rPr>
+        <w:t xml:space="preserve">Власник: </w:t>
+      </w:r>
+      <w:bookmarkStart w:id="10" w:name="__DdeLink__74_1572625028"/>
       <w:bookmarkEnd w:id="10"/>
       <w:r>
         <w:rPr>
           <w:rFonts w:ascii="FreeSerif" w:hAnsi="FreeSerif" w:cs="FreeSerif"/>
-          <w:lang w:val="uk-UA"/>
-        </w:rPr>
-        <w:t>$MAN_NAME</w:t>
-      </w:r>
-    </w:p>
-    <w:p>
-      <w:pPr>
-        <w:rPr>
-          <w:rFonts w:ascii="FreeSerif" w:hAnsi="FreeSerif" w:cs="FreeSerif"/>
-          <w:lang w:val="uk-UA"/>
-        </w:rPr>
-      </w:pPr>
-      <w:r>
-        <w:rPr>
-          <w:rFonts w:ascii="FreeSerif" w:hAnsi="FreeSerif" w:cs="FreeSerif"/>
-          <w:lang w:val="uk-UA"/>
-        </w:rPr>
-        <w:t xml:space="preserve">Власник: </w:t>
-      </w:r>
-      <w:bookmarkStart w:id="11" w:name="__DdeLink__74_1572625028"/>
+          <w:sz w:val="28"/>
+          <w:szCs w:val="28"/>
+          <w:lang w:val="uk-UA"/>
+        </w:rPr>
+        <w:t>$OWNER_NAME, $OWNER_ADDRESS</w:t>
+      </w:r>
+    </w:p>
+    <w:p>
+      <w:pPr>
+        <w:rPr>
+          <w:rFonts w:ascii="FreeSerif" w:hAnsi="FreeSerif" w:cs="FreeSerif"/>
+          <w:sz w:val="28"/>
+          <w:szCs w:val="28"/>
+          <w:lang w:val="uk-UA"/>
+        </w:rPr>
+      </w:pPr>
+    </w:p>
+    <w:p>
+      <w:pPr>
+        <w:ind w:firstLine="709"/>
+        <w:rPr>
+          <w:rFonts w:ascii="FreeSerif" w:hAnsi="FreeSerif"/>
+          <w:sz w:val="28"/>
+          <w:szCs w:val="28"/>
+          <w:lang w:val="uk-UA"/>
+        </w:rPr>
+      </w:pPr>
+      <w:r>
+        <w:rPr>
+          <w:rFonts w:ascii="FreeSerif" w:hAnsi="FreeSerif" w:cs="FreeSerif"/>
+          <w:sz w:val="28"/>
+          <w:szCs w:val="28"/>
+          <w:lang w:val="uk-UA"/>
+        </w:rPr>
+        <w:t xml:space="preserve"> </w:t>
+      </w:r>
+      <w:r>
+        <w:rPr>
+          <w:rFonts w:ascii="FreeSerif" w:hAnsi="FreeSerif" w:cs="FreeSerif"/>
+          <w:sz w:val="28"/>
+          <w:szCs w:val="28"/>
+          <w:lang w:val="uk-UA"/>
+        </w:rPr>
+        <w:t>За результатами повірки встановлено, що засіб вимі</w:t>
+      </w:r>
+      <w:r>
+        <w:rPr>
+          <w:rFonts w:ascii="FreeSerif" w:hAnsi="FreeSerif" w:cs="FreeSerif"/>
+          <w:sz w:val="28"/>
+          <w:szCs w:val="28"/>
+          <w:lang w:val="uk-UA"/>
+        </w:rPr>
+        <w:t>рювальної техніки не відповідає</w:t>
+      </w:r>
+      <w:r>
+        <w:rPr>
+          <w:rFonts w:ascii="FreeSerif" w:hAnsi="FreeSerif" w:cs="FreeSerif"/>
+          <w:sz w:val="28"/>
+          <w:szCs w:val="28"/>
+          <w:lang w:val="uk-UA"/>
+        </w:rPr>
+        <w:t xml:space="preserve"> </w:t>
+      </w:r>
+      <w:r>
+        <w:rPr>
+          <w:rFonts w:ascii="FreeSerif" w:hAnsi="FreeSerif" w:cs="FreeSerif"/>
+          <w:sz w:val="28"/>
+          <w:szCs w:val="28"/>
+          <w:lang w:val="uk-UA"/>
+        </w:rPr>
+        <w:t xml:space="preserve">вимогам </w:t>
+      </w:r>
+      <w:r>
+        <w:rPr>
+          <w:rFonts w:ascii="FreeSerif" w:eastAsia="Liberation Mono;Courier New" w:hAnsi="FreeSerif"/>
+          <w:sz w:val="28"/>
+          <w:szCs w:val="28"/>
+          <w:lang w:val="uk-UA"/>
+        </w:rPr>
+        <w:t>ДСТУ $COUNTER_TYPE_GOST, Методика повірки</w:t>
+      </w:r>
+      <w:r>
+        <w:rPr>
+          <w:rFonts w:ascii="FreeSerif" w:hAnsi="FreeSerif"/>
+          <w:sz w:val="28"/>
+          <w:szCs w:val="28"/>
+          <w:lang w:val="uk-UA"/>
+        </w:rPr>
+        <w:t xml:space="preserve"> </w:t>
+      </w:r>
+      <w:bookmarkStart w:id="11" w:name="__DdeLink__16_1073118326"/>
       <w:bookmarkEnd w:id="11"/>
       <w:r>
         <w:rPr>
-          <w:rFonts w:ascii="FreeSerif" w:hAnsi="FreeSerif" w:cs="FreeSerif"/>
-          <w:lang w:val="uk-UA"/>
-        </w:rPr>
-        <w:t>$OWNER_NAME, $OWNER_ADDRESS</w:t>
-      </w:r>
-    </w:p>
-    <w:p>
-      <w:pPr>
-        <w:rPr>
-          <w:rFonts w:ascii="FreeSerif" w:eastAsia="FreeSerif" w:hAnsi="FreeSerif" w:cs="FreeSerif"/>
-          <w:lang w:val="uk-UA"/>
-        </w:rPr>
-      </w:pPr>
-      <w:r>
-        <w:rPr>
-          <w:rFonts w:ascii="FreeSerif" w:eastAsia="FreeSerif" w:hAnsi="FreeSerif" w:cs="FreeSerif"/>
-          <w:lang w:val="uk-UA"/>
-        </w:rPr>
-        <w:t xml:space="preserve"> </w:t>
-      </w:r>
-    </w:p>
-    <w:p>
-      <w:pPr>
-        <w:ind w:firstLine="709"/>
-        <w:rPr>
-          <w:rFonts w:ascii="FreeSerif" w:hAnsi="FreeSerif" w:cs="FreeSerif"/>
-          <w:lang w:val="uk-UA"/>
-        </w:rPr>
-      </w:pPr>
-      <w:r>
-        <w:rPr>
-          <w:rFonts w:ascii="FreeSerif" w:hAnsi="FreeSerif" w:cs="FreeSerif"/>
-          <w:lang w:val="uk-UA"/>
-        </w:rPr>
-        <w:t>За результатами повірки встановлено, що засіб вимі</w:t>
-      </w:r>
-      <w:r>
-        <w:rPr>
-          <w:rFonts w:ascii="FreeSerif" w:hAnsi="FreeSerif" w:cs="FreeSerif"/>
-          <w:lang w:val="uk-UA"/>
-        </w:rPr>
-        <w:t>рювальної техніки не відповідає</w:t>
-      </w:r>
-    </w:p>
-    <w:p>
-      <w:pPr>
-        <w:rPr>
-          <w:rFonts w:ascii="FreeSerif" w:hAnsi="FreeSerif"/>
-          <w:lang w:val="uk-UA"/>
-        </w:rPr>
-      </w:pPr>
-      <w:r>
-        <w:rPr>
-          <w:rFonts w:ascii="FreeSerif" w:hAnsi="FreeSerif" w:cs="FreeSerif"/>
-          <w:lang w:val="uk-UA"/>
-        </w:rPr>
-        <w:t xml:space="preserve">вимогам </w:t>
-      </w:r>
-      <w:r>
-        <w:rPr>
-          <w:rFonts w:ascii="FreeSerif" w:eastAsia="Liberation Mono;Courier New" w:hAnsi="FreeSerif"/>
-          <w:lang w:val="uk-UA"/>
-        </w:rPr>
-        <w:t xml:space="preserve">ДСТУ </w:t>
-      </w:r>
-      <w:r>
-        <w:rPr>
-          <w:rFonts w:ascii="FreeSerif" w:eastAsia="Liberation Mono;Courier New" w:hAnsi="FreeSerif"/>
-          <w:lang w:val="uk-UA"/>
-        </w:rPr>
-        <w:t>$</w:t>
-      </w:r>
-      <w:r>
-        <w:rPr>
-          <w:rFonts w:ascii="FreeSerif" w:eastAsia="Liberation Mono;Courier New" w:hAnsi="FreeSerif"/>
-        </w:rPr>
-        <w:t>COUNTER</w:t>
-      </w:r>
-      <w:r>
-        <w:rPr>
-          <w:rFonts w:ascii="FreeSerif" w:eastAsia="Liberation Mono;Courier New" w:hAnsi="FreeSerif"/>
-          <w:lang w:val="uk-UA"/>
-        </w:rPr>
-        <w:t>_</w:t>
-      </w:r>
-      <w:r>
-        <w:rPr>
-          <w:rFonts w:ascii="FreeSerif" w:eastAsia="Liberation Mono;Courier New" w:hAnsi="FreeSerif"/>
-        </w:rPr>
-        <w:t>TYPE</w:t>
-      </w:r>
-      <w:r>
-        <w:rPr>
-          <w:rFonts w:ascii="FreeSerif" w:eastAsia="Liberation Mono;Courier New" w:hAnsi="FreeSerif"/>
-          <w:lang w:val="uk-UA"/>
-        </w:rPr>
-        <w:t>_</w:t>
-      </w:r>
-      <w:r>
-        <w:rPr>
-          <w:rFonts w:ascii="FreeSerif" w:eastAsia="Liberation Mono;Courier New" w:hAnsi="FreeSerif"/>
-        </w:rPr>
-        <w:t>GOST</w:t>
-      </w:r>
-      <w:r>
-        <w:rPr>
-          <w:rFonts w:ascii="FreeSerif" w:eastAsia="Liberation Mono;Courier New" w:hAnsi="FreeSerif"/>
-          <w:lang w:val="uk-UA"/>
-        </w:rPr>
-        <w:t>, Методика повірки</w:t>
-      </w:r>
-      <w:r>
-        <w:rPr>
-          <w:rFonts w:ascii="FreeSerif" w:hAnsi="FreeSerif"/>
-          <w:lang w:val="uk-UA"/>
-        </w:rPr>
-        <w:t xml:space="preserve"> </w:t>
-      </w:r>
-      <w:bookmarkStart w:id="12" w:name="__DdeLink__16_1073118326"/>
-      <w:bookmarkEnd w:id="12"/>
-      <w:r>
-        <w:rPr>
-          <w:rFonts w:ascii="FreeSerif" w:hAnsi="FreeSerif"/>
-          <w:lang w:val="uk-UA"/>
-        </w:rPr>
-        <w:t>$</w:t>
-      </w:r>
-      <w:r>
-        <w:rPr>
-          <w:rFonts w:ascii="FreeSerif" w:hAnsi="FreeSerif"/>
-        </w:rPr>
-        <w:t>CALIBRATION</w:t>
-      </w:r>
-      <w:r>
-        <w:rPr>
-          <w:rFonts w:ascii="FreeSerif" w:hAnsi="FreeSerif"/>
-          <w:lang w:val="uk-UA"/>
-        </w:rPr>
-        <w:t>_</w:t>
-      </w:r>
-      <w:r>
-        <w:rPr>
-          <w:rFonts w:ascii="FreeSerif" w:hAnsi="FreeSerif"/>
-        </w:rPr>
-        <w:t>TYPE</w:t>
+          <w:rFonts w:ascii="FreeSerif" w:hAnsi="FreeSerif"/>
+          <w:sz w:val="28"/>
+          <w:szCs w:val="28"/>
+          <w:lang w:val="uk-UA"/>
+        </w:rPr>
+        <w:t>$CALIBRATION_TYPE</w:t>
       </w:r>
     </w:p>
     <w:p>
@@ -526,7 +550,7 @@
           <w:i/>
           <w:sz w:val="12"/>
           <w:szCs w:val="12"/>
-          <w:lang w:val="ru-RU"/>
+          <w:lang w:val="uk-UA"/>
         </w:rPr>
       </w:pPr>
       <w:r>
@@ -535,6 +559,7 @@
           <w:i/>
           <w:sz w:val="12"/>
           <w:szCs w:val="12"/>
+          <w:lang w:val="uk-UA"/>
         </w:rPr>
         <w:t xml:space="preserve">                               </w:t>
       </w:r>
@@ -544,9 +569,19 @@
           <w:i/>
           <w:sz w:val="12"/>
           <w:szCs w:val="12"/>
-          <w:lang w:val="ru-RU"/>
-        </w:rPr>
-        <w:t>_______________________________________________________________________________________________________________________________________________</w:t>
+          <w:lang w:val="uk-UA"/>
+        </w:rPr>
+        <w:t xml:space="preserve">                                                </w:t>
+      </w:r>
+      <w:r>
+        <w:rPr>
+          <w:rFonts w:ascii="FreeSerif" w:eastAsia="Liberation Serif;Times New Roma" w:hAnsi="FreeSerif" w:cs="Liberation Mono;Courier New"/>
+          <w:i/>
+          <w:sz w:val="12"/>
+          <w:szCs w:val="12"/>
+          <w:lang w:val="uk-UA"/>
+        </w:rPr>
+        <w:t>_________________________________________________________________________________________________________________________</w:t>
       </w:r>
     </w:p>
     <w:p>
@@ -557,7 +592,7 @@
           <w:i/>
           <w:sz w:val="16"/>
           <w:szCs w:val="16"/>
-          <w:lang w:val="ru-RU"/>
+          <w:lang w:val="uk-UA"/>
         </w:rPr>
       </w:pPr>
       <w:r>
@@ -566,244 +601,283 @@
           <w:i/>
           <w:sz w:val="16"/>
           <w:szCs w:val="16"/>
+          <w:lang w:val="uk-UA"/>
+        </w:rPr>
+        <w:t>позначення та назва документа</w:t>
+      </w:r>
+      <w:bookmarkStart w:id="12" w:name="__DdeLink__70_1119821634"/>
+      <w:bookmarkEnd w:id="12"/>
+    </w:p>
+    <w:p>
+      <w:pPr>
+        <w:rPr>
+          <w:rFonts w:ascii="FreeSerif" w:hAnsi="FreeSerif" w:cs="FreeSerif"/>
+          <w:sz w:val="28"/>
+          <w:szCs w:val="28"/>
+          <w:lang w:val="uk-UA"/>
+        </w:rPr>
+      </w:pPr>
+      <w:r>
+        <w:rPr>
+          <w:rFonts w:ascii="FreeSerif" w:hAnsi="FreeSerif" w:cs="FreeSerif"/>
+          <w:sz w:val="28"/>
+          <w:szCs w:val="28"/>
+          <w:lang w:val="uk-UA"/>
+        </w:rPr>
+        <w:t>Підстави для визнання засобу вим</w:t>
+      </w:r>
+      <w:r>
+        <w:rPr>
+          <w:rFonts w:ascii="FreeSerif" w:hAnsi="FreeSerif" w:cs="FreeSerif"/>
+          <w:sz w:val="28"/>
+          <w:szCs w:val="28"/>
+          <w:lang w:val="uk-UA"/>
+        </w:rPr>
+        <w:t>ірювальної техніки непридатним</w:t>
+      </w:r>
+      <w:r>
+        <w:rPr>
+          <w:rFonts w:ascii="FreeSerif" w:hAnsi="FreeSerif" w:cs="FreeSerif"/>
+          <w:sz w:val="28"/>
+          <w:szCs w:val="28"/>
+          <w:lang w:val="uk-UA"/>
+        </w:rPr>
+        <w:t>:</w:t>
+      </w:r>
+    </w:p>
+    <w:p>
+      <w:pPr>
+        <w:rPr>
+          <w:rFonts w:ascii="FreeSerif" w:hAnsi="FreeSerif" w:cs="FreeSerif"/>
+          <w:sz w:val="28"/>
+          <w:szCs w:val="28"/>
+          <w:lang w:val="uk-UA"/>
+        </w:rPr>
+      </w:pPr>
+    </w:p>
+    <w:p>
+      <w:pPr>
+        <w:rPr>
+          <w:rFonts w:ascii="FreeSerif" w:hAnsi="FreeSerif" w:cs="FreeSerif"/>
+          <w:sz w:val="28"/>
+          <w:szCs w:val="28"/>
+          <w:lang w:val="uk-UA"/>
+        </w:rPr>
+      </w:pPr>
+    </w:p>
+    <w:p>
+      <w:pPr>
+        <w:rPr>
+          <w:rFonts w:ascii="FreeSerif" w:hAnsi="FreeSerif" w:cs="FreeSerif"/>
+          <w:sz w:val="28"/>
+          <w:szCs w:val="28"/>
+          <w:lang w:val="uk-UA"/>
+        </w:rPr>
+      </w:pPr>
+      <w:r>
+        <w:rPr>
+          <w:rFonts w:ascii="FreeSerif" w:hAnsi="FreeSerif" w:cs="FreeSerif"/>
+          <w:sz w:val="28"/>
+          <w:szCs w:val="28"/>
+          <w:lang w:val="uk-UA"/>
+        </w:rPr>
+        <w:t>Працівник, який виконував</w:t>
+      </w:r>
+    </w:p>
+    <w:p>
+      <w:pPr>
+        <w:rPr>
+          <w:rFonts w:ascii="FreeSerif" w:hAnsi="FreeSerif" w:cs="FreeSerif"/>
+          <w:sz w:val="28"/>
+          <w:szCs w:val="28"/>
+          <w:lang w:val="uk-UA"/>
+        </w:rPr>
+      </w:pPr>
+      <w:r>
+        <w:rPr>
+          <w:rFonts w:ascii="FreeSerif" w:hAnsi="FreeSerif" w:cs="FreeSerif"/>
+          <w:sz w:val="28"/>
+          <w:szCs w:val="28"/>
+          <w:lang w:val="uk-UA"/>
+        </w:rPr>
+        <w:t>роботи з пові</w:t>
+      </w:r>
+      <w:r>
+        <w:rPr>
+          <w:rFonts w:ascii="FreeSerif" w:hAnsi="FreeSerif" w:cs="FreeSerif"/>
+          <w:sz w:val="28"/>
+          <w:szCs w:val="28"/>
+          <w:lang w:val="uk-UA"/>
+        </w:rPr>
+        <w:t xml:space="preserve">рки                 </w:t>
+      </w:r>
+      <w:r>
+        <w:rPr>
+          <w:rFonts w:ascii="FreeSerif" w:hAnsi="FreeSerif" w:cs="FreeSerif"/>
+          <w:sz w:val="28"/>
+          <w:szCs w:val="28"/>
+          <w:lang w:val="uk-UA"/>
+        </w:rPr>
+        <w:t xml:space="preserve">    </w:t>
+      </w:r>
+      <w:r>
+        <w:rPr>
+          <w:rFonts w:ascii="FreeSerif" w:hAnsi="FreeSerif" w:cs="FreeSerif"/>
+          <w:sz w:val="28"/>
+          <w:szCs w:val="28"/>
+          <w:lang w:val="uk-UA"/>
+        </w:rPr>
+        <w:t>______________</w:t>
+      </w:r>
+      <w:r>
+        <w:rPr>
+          <w:rFonts w:ascii="FreeSerif" w:hAnsi="FreeSerif"/>
+          <w:sz w:val="28"/>
+          <w:szCs w:val="28"/>
+          <w:lang w:val="uk-UA"/>
+        </w:rPr>
+        <w:t>#$</w:t>
+      </w:r>
+      <w:bookmarkStart w:id="13" w:name="__DdeLink__76_1572625028"/>
+      <w:bookmarkEnd w:id="13"/>
+      <w:r>
+        <w:rPr>
+          <w:rFonts w:ascii="FreeSerif" w:hAnsi="FreeSerif"/>
+          <w:sz w:val="28"/>
+          <w:szCs w:val="28"/>
+        </w:rPr>
+        <w:t>VERIFICATOR</w:t>
+      </w:r>
+      <w:r>
+        <w:rPr>
+          <w:rFonts w:ascii="FreeSerif" w:hAnsi="FreeSerif"/>
+          <w:sz w:val="28"/>
+          <w:szCs w:val="28"/>
+          <w:lang w:val="uk-UA"/>
+        </w:rPr>
+        <w:t>_</w:t>
+      </w:r>
+      <w:r>
+        <w:rPr>
+          <w:rFonts w:ascii="FreeSerif" w:hAnsi="FreeSerif"/>
+          <w:sz w:val="28"/>
+          <w:szCs w:val="28"/>
+        </w:rPr>
+        <w:t>SHORT</w:t>
+      </w:r>
+      <w:r>
+        <w:rPr>
+          <w:rFonts w:ascii="FreeSerif" w:hAnsi="FreeSerif"/>
+          <w:sz w:val="28"/>
+          <w:szCs w:val="28"/>
+          <w:lang w:val="uk-UA"/>
+        </w:rPr>
+        <w:t>_</w:t>
+      </w:r>
+      <w:r>
+        <w:rPr>
+          <w:rFonts w:ascii="FreeSerif" w:hAnsi="FreeSerif"/>
+          <w:sz w:val="28"/>
+          <w:szCs w:val="28"/>
+        </w:rPr>
+        <w:t>NAME</w:t>
+      </w:r>
+    </w:p>
+    <w:p>
+      <w:pPr>
+        <w:rPr>
+          <w:rFonts w:ascii="FreeSerif" w:hAnsi="FreeSerif" w:cs="FreeSerif"/>
+          <w:sz w:val="28"/>
+          <w:szCs w:val="28"/>
+          <w:lang w:val="uk-UA"/>
+        </w:rPr>
+      </w:pPr>
+      <w:r>
+        <w:rPr>
+          <w:rFonts w:ascii="FreeSerif" w:hAnsi="FreeSerif" w:cs="FreeSerif"/>
+          <w:sz w:val="28"/>
+          <w:szCs w:val="28"/>
+          <w:lang w:val="uk-UA"/>
+        </w:rPr>
+        <w:t xml:space="preserve">                                                      </w:t>
+      </w:r>
+      <w:r>
+        <w:rPr>
+          <w:rFonts w:ascii="FreeSerif" w:hAnsi="FreeSerif" w:cs="FreeSerif"/>
+          <w:sz w:val="28"/>
+          <w:szCs w:val="28"/>
+          <w:lang w:val="uk-UA"/>
+        </w:rPr>
+        <w:t xml:space="preserve">   (підпис)</w:t>
+      </w:r>
+    </w:p>
+    <w:p>
+      <w:pPr>
+        <w:rPr>
+          <w:rFonts w:ascii="FreeSerif" w:hAnsi="FreeSerif" w:cs="FreeSerif"/>
+          <w:sz w:val="28"/>
+          <w:szCs w:val="28"/>
           <w:lang w:val="ru-RU"/>
         </w:rPr>
-        <w:t>позначення та назва документа, що містить вимоги до метрологічних характеристик</w:t>
-      </w:r>
-    </w:p>
-    <w:p>
-      <w:pPr>
-        <w:jc w:val="center"/>
-        <w:rPr>
-          <w:rFonts w:ascii="FreeSerif" w:hAnsi="FreeSerif"/>
-          <w:i/>
-          <w:sz w:val="20"/>
-          <w:szCs w:val="20"/>
-          <w:lang w:val="ru-RU"/>
-        </w:rPr>
-      </w:pPr>
-      <w:r>
-        <w:rPr>
-          <w:rFonts w:ascii="FreeSerif" w:hAnsi="FreeSerif"/>
-          <w:i/>
-          <w:sz w:val="20"/>
-          <w:szCs w:val="20"/>
-          <w:lang w:val="ru-RU"/>
-        </w:rPr>
-        <w:t xml:space="preserve"> </w:t>
-      </w:r>
-    </w:p>
-    <w:p>
-      <w:pPr>
-        <w:rPr>
-          <w:rFonts w:ascii="FreeSerif" w:hAnsi="FreeSerif"/>
-          <w:sz w:val="12"/>
-          <w:szCs w:val="12"/>
-          <w:lang w:val="ru-RU"/>
-        </w:rPr>
-      </w:pPr>
-      <w:bookmarkStart w:id="13" w:name="__DdeLink__70_1119821634"/>
-      <w:bookmarkEnd w:id="13"/>
-      <w:r>
-        <w:rPr>
-          <w:rFonts w:ascii="FreeSerif" w:hAnsi="FreeSerif"/>
-          <w:sz w:val="12"/>
-          <w:szCs w:val="12"/>
-          <w:lang w:val="ru-RU"/>
-        </w:rPr>
-        <w:t>______________________________________________________________________________________________________________________________________________________________</w:t>
-      </w:r>
-    </w:p>
-    <w:p>
-      <w:pPr>
-        <w:jc w:val="center"/>
-        <w:rPr>
-          <w:rFonts w:ascii="FreeSerif" w:hAnsi="FreeSerif"/>
-          <w:i/>
-          <w:sz w:val="16"/>
-          <w:szCs w:val="16"/>
-          <w:lang w:val="ru-RU"/>
-        </w:rPr>
-      </w:pPr>
-      <w:r>
-        <w:rPr>
-          <w:rFonts w:ascii="FreeSerif" w:hAnsi="FreeSerif"/>
-          <w:i/>
-          <w:sz w:val="16"/>
-          <w:szCs w:val="16"/>
-          <w:lang w:val="ru-RU"/>
-        </w:rPr>
-        <w:t>і (або), за потреби, значення метрологічних характеристик (клас точності, похибки, діапазони вимірювання тощо)</w:t>
-      </w:r>
-    </w:p>
-    <w:p>
-      <w:pPr>
-        <w:rPr>
-          <w:rFonts w:ascii="FreeSerif" w:hAnsi="FreeSerif" w:cs="FreeSerif"/>
-          <w:lang w:val="uk-UA"/>
-        </w:rPr>
-      </w:pPr>
-    </w:p>
-    <w:p>
-      <w:pPr>
-        <w:rPr>
-          <w:rFonts w:ascii="FreeSerif" w:hAnsi="FreeSerif" w:cs="FreeSerif"/>
-          <w:lang w:val="uk-UA"/>
-        </w:rPr>
-      </w:pPr>
-      <w:r>
-        <w:rPr>
-          <w:rFonts w:ascii="FreeSerif" w:hAnsi="FreeSerif" w:cs="FreeSerif"/>
-          <w:lang w:val="uk-UA"/>
-        </w:rPr>
-        <w:t>Підстави для визнання засобу вим</w:t>
-      </w:r>
-      <w:r>
-        <w:rPr>
-          <w:rFonts w:ascii="FreeSerif" w:hAnsi="FreeSerif" w:cs="FreeSerif"/>
-          <w:lang w:val="uk-UA"/>
-        </w:rPr>
-        <w:t>ірювальної техніки непридатним</w:t>
-      </w:r>
-    </w:p>
-    <w:p>
-      <w:pPr>
-        <w:rPr>
-          <w:rFonts w:ascii="FreeSerif" w:hAnsi="FreeSerif" w:cs="FreeSerif"/>
-          <w:lang w:val="uk-UA"/>
-        </w:rPr>
-      </w:pPr>
-    </w:p>
-    <w:p>
-      <w:pPr>
-        <w:rPr>
-          <w:rFonts w:ascii="FreeSerif" w:hAnsi="FreeSerif" w:cs="FreeSerif"/>
-          <w:lang w:val="uk-UA"/>
-        </w:rPr>
-      </w:pPr>
-    </w:p>
-    <w:p>
-      <w:pPr>
-        <w:rPr>
-          <w:rFonts w:ascii="FreeSerif" w:hAnsi="FreeSerif" w:cs="FreeSerif"/>
-          <w:lang w:val="uk-UA"/>
-        </w:rPr>
-      </w:pPr>
-      <w:r>
-        <w:rPr>
-          <w:rFonts w:ascii="FreeSerif" w:hAnsi="FreeSerif" w:cs="FreeSerif"/>
-          <w:lang w:val="uk-UA"/>
-        </w:rPr>
-        <w:t>Працівник, який виконував</w:t>
-      </w:r>
-    </w:p>
-    <w:p>
-      <w:pPr>
-        <w:rPr>
-          <w:rFonts w:ascii="FreeSerif" w:hAnsi="FreeSerif" w:cs="FreeSerif"/>
-          <w:lang w:val="uk-UA"/>
-        </w:rPr>
-      </w:pPr>
-      <w:r>
-        <w:rPr>
-          <w:rFonts w:ascii="FreeSerif" w:hAnsi="FreeSerif" w:cs="FreeSerif"/>
-          <w:lang w:val="uk-UA"/>
-        </w:rPr>
-        <w:t xml:space="preserve">роботи з повірки                           </w:t>
-      </w:r>
-      <w:r>
-        <w:rPr>
-          <w:rFonts w:ascii="FreeSerif" w:hAnsi="FreeSerif" w:cs="FreeSerif"/>
-          <w:lang w:val="uk-UA"/>
-        </w:rPr>
-        <w:tab/>
-      </w:r>
-      <w:r>
-        <w:rPr>
-          <w:rFonts w:ascii="FreeSerif" w:hAnsi="FreeSerif" w:cs="FreeSerif"/>
-          <w:lang w:val="uk-UA"/>
-        </w:rPr>
-        <w:tab/>
-      </w:r>
-      <w:r>
-        <w:rPr>
-          <w:rFonts w:ascii="FreeSerif" w:hAnsi="FreeSerif" w:cs="FreeSerif"/>
-          <w:lang w:val="uk-UA"/>
-        </w:rPr>
-        <w:t xml:space="preserve">_______________          </w:t>
-      </w:r>
-      <w:r>
-        <w:rPr>
-          <w:rFonts w:ascii="FreeSerif" w:hAnsi="FreeSerif" w:cs="FreeSerif"/>
-          <w:lang w:val="uk-UA"/>
-        </w:rPr>
-        <w:tab/>
-      </w:r>
-      <w:r>
-        <w:rPr>
-          <w:rFonts w:ascii="FreeSerif" w:hAnsi="FreeSerif" w:cs="FreeSerif"/>
-          <w:lang w:val="uk-UA"/>
-        </w:rPr>
-        <w:t>____________________</w:t>
-      </w:r>
-    </w:p>
-    <w:p>
-      <w:pPr>
-        <w:rPr>
-          <w:rFonts w:ascii="FreeSerif" w:hAnsi="FreeSerif" w:cs="FreeSerif"/>
-          <w:lang w:val="uk-UA"/>
-        </w:rPr>
-      </w:pPr>
-      <w:r>
-        <w:rPr>
-          <w:rFonts w:ascii="FreeSerif" w:hAnsi="FreeSerif" w:cs="FreeSerif"/>
-          <w:lang w:val="uk-UA"/>
-        </w:rPr>
-        <w:t xml:space="preserve">                                                                            (підпис)                               (ініціали, прізвище)</w:t>
-      </w:r>
-    </w:p>
-    <w:p>
-      <w:pPr>
-        <w:rPr>
-          <w:rFonts w:ascii="FreeSerif" w:hAnsi="FreeSerif" w:cs="FreeSerif"/>
-          <w:lang w:val="uk-UA"/>
-        </w:rPr>
-      </w:pPr>
-    </w:p>
-    <w:p>
-      <w:pPr>
-        <w:rPr>
-          <w:rFonts w:ascii="FreeSerif" w:hAnsi="FreeSerif" w:cs="FreeSerif"/>
-          <w:lang w:val="uk-UA"/>
-        </w:rPr>
-      </w:pPr>
-      <w:r>
-        <w:rPr>
-          <w:rFonts w:ascii="FreeSerif" w:hAnsi="FreeSerif" w:cs="FreeSerif"/>
+      </w:pPr>
+    </w:p>
+    <w:p>
+      <w:pPr>
+        <w:rPr>
+          <w:rFonts w:ascii="FreeSerif" w:hAnsi="FreeSerif" w:cs="FreeSerif"/>
+          <w:sz w:val="28"/>
+          <w:szCs w:val="28"/>
+          <w:lang w:val="uk-UA"/>
+        </w:rPr>
+      </w:pPr>
+      <w:r>
+        <w:rPr>
+          <w:rFonts w:ascii="FreeSerif" w:hAnsi="FreeSerif" w:cs="FreeSerif"/>
+          <w:sz w:val="28"/>
+          <w:szCs w:val="28"/>
           <w:lang w:val="uk-UA"/>
         </w:rPr>
         <w:t>Місце печатки або відбитка</w:t>
       </w:r>
-    </w:p>
-    <w:p>
-      <w:pPr>
-        <w:rPr>
-          <w:rFonts w:ascii="FreeSerif" w:hAnsi="FreeSerif" w:cs="FreeSerif"/>
-          <w:lang w:val="uk-UA"/>
-        </w:rPr>
-      </w:pPr>
-      <w:r>
-        <w:rPr>
-          <w:rFonts w:ascii="FreeSerif" w:hAnsi="FreeSerif" w:cs="FreeSerif"/>
-          <w:lang w:val="uk-UA"/>
-        </w:rPr>
-        <w:t>повірочного тавра</w:t>
-      </w:r>
-    </w:p>
-    <w:p>
-      <w:pPr>
-        <w:rPr>
-          <w:rFonts w:ascii="FreeSerif" w:hAnsi="FreeSerif" w:cs="FreeSerif"/>
+      <w:bookmarkStart w:id="14" w:name="_GoBack"/>
+      <w:bookmarkEnd w:id="14"/>
+    </w:p>
+    <w:p>
+      <w:pPr>
+        <w:rPr>
+          <w:rFonts w:ascii="FreeSerif" w:hAnsi="FreeSerif" w:cs="FreeSerif"/>
+          <w:sz w:val="28"/>
+          <w:szCs w:val="28"/>
+          <w:lang w:val="uk-UA"/>
+        </w:rPr>
+      </w:pPr>
+      <w:proofErr w:type="spellStart"/>
+      <w:r>
+        <w:rPr>
+          <w:rFonts w:ascii="FreeSerif" w:hAnsi="FreeSerif" w:cs="FreeSerif"/>
+          <w:sz w:val="28"/>
+          <w:szCs w:val="28"/>
+          <w:lang w:val="uk-UA"/>
+        </w:rPr>
+        <w:t>повірочного</w:t>
+      </w:r>
+      <w:proofErr w:type="spellEnd"/>
+      <w:r>
+        <w:rPr>
+          <w:rFonts w:ascii="FreeSerif" w:hAnsi="FreeSerif" w:cs="FreeSerif"/>
+          <w:sz w:val="28"/>
+          <w:szCs w:val="28"/>
+          <w:lang w:val="uk-UA"/>
+        </w:rPr>
+        <w:t xml:space="preserve"> тавра</w:t>
+      </w:r>
+    </w:p>
+    <w:p>
+      <w:pPr>
+        <w:rPr>
+          <w:rFonts w:ascii="FreeSerif" w:hAnsi="FreeSerif" w:cs="FreeSerif"/>
+          <w:sz w:val="28"/>
+          <w:szCs w:val="28"/>
           <w:lang w:val="uk-UA"/>
         </w:rPr>
       </w:pPr>

</xml_diff>

<commit_message>
#1577 add REASON_UNSUITABLE field into certificate, add javadoc comments
</commit_message>
<xml_diff>
--- a/web/src/main/resources/documentsTemplates/unfitness_certificate.docx
+++ b/web/src/main/resources/documentsTemplates/unfitness_certificate.docx
@@ -157,9 +157,16 @@
           <w:rFonts w:ascii="FreeSerif" w:hAnsi="FreeSerif"/>
           <w:sz w:val="28"/>
           <w:szCs w:val="28"/>
-          <w:lang w:val="uk-UA"/>
-        </w:rPr>
-      </w:pPr>
+        </w:rPr>
+      </w:pPr>
+      <w:r>
+        <w:rPr>
+          <w:rFonts w:ascii="FreeSerif" w:hAnsi="FreeSerif"/>
+          <w:sz w:val="28"/>
+          <w:szCs w:val="28"/>
+        </w:rPr>
+        <w:t xml:space="preserve"> </w:t>
+      </w:r>
     </w:p>
     <w:p>
       <w:pPr>
@@ -211,11 +218,35 @@
     </w:p>
     <w:p>
       <w:pPr>
+        <w:jc w:val="center"/>
         <w:rPr>
           <w:rFonts w:ascii="FreeSerif" w:eastAsia="FreeSerif" w:hAnsi="FreeSerif" w:cs="FreeSerif"/>
-          <w:lang w:val="uk-UA"/>
-        </w:rPr>
-      </w:pPr>
+          <w:lang w:val="ru-RU"/>
+        </w:rPr>
+      </w:pPr>
+      <w:r>
+        <w:rPr>
+          <w:rFonts w:ascii="FreeSerif" w:eastAsia="FreeSerif" w:hAnsi="FreeSerif" w:cs="FreeSerif"/>
+          <w:lang w:val="ru-RU"/>
+        </w:rPr>
+        <w:t xml:space="preserve"> </w:t>
+      </w:r>
+    </w:p>
+    <w:p>
+      <w:pPr>
+        <w:jc w:val="center"/>
+        <w:rPr>
+          <w:rFonts w:ascii="FreeSerif" w:eastAsia="FreeSerif" w:hAnsi="FreeSerif" w:cs="FreeSerif"/>
+          <w:lang w:val="ru-RU"/>
+        </w:rPr>
+      </w:pPr>
+      <w:r>
+        <w:rPr>
+          <w:rFonts w:ascii="FreeSerif" w:eastAsia="FreeSerif" w:hAnsi="FreeSerif" w:cs="FreeSerif"/>
+          <w:lang w:val="ru-RU"/>
+        </w:rPr>
+        <w:t xml:space="preserve"> </w:t>
+      </w:r>
     </w:p>
     <w:p>
       <w:pPr>
@@ -292,13 +323,21 @@
     </w:p>
     <w:p>
       <w:pPr>
-        <w:rPr>
-          <w:rFonts w:ascii="FreeSerif" w:hAnsi="FreeSerif" w:cs="FreeSerif"/>
-          <w:sz w:val="28"/>
-          <w:szCs w:val="28"/>
-          <w:lang w:val="uk-UA"/>
-        </w:rPr>
-      </w:pPr>
+        <w:jc w:val="center"/>
+        <w:rPr>
+          <w:rFonts w:ascii="FreeSerif" w:hAnsi="FreeSerif" w:cs="FreeSerif"/>
+          <w:sz w:val="28"/>
+          <w:szCs w:val="28"/>
+        </w:rPr>
+      </w:pPr>
+      <w:r>
+        <w:rPr>
+          <w:rFonts w:ascii="FreeSerif" w:hAnsi="FreeSerif" w:cs="FreeSerif"/>
+          <w:sz w:val="28"/>
+          <w:szCs w:val="28"/>
+        </w:rPr>
+        <w:t xml:space="preserve"> </w:t>
+      </w:r>
     </w:p>
     <w:p>
       <w:pPr>
@@ -450,13 +489,23 @@
     </w:p>
     <w:p>
       <w:pPr>
-        <w:rPr>
-          <w:rFonts w:ascii="FreeSerif" w:hAnsi="FreeSerif" w:cs="FreeSerif"/>
-          <w:sz w:val="28"/>
-          <w:szCs w:val="28"/>
-          <w:lang w:val="uk-UA"/>
-        </w:rPr>
-      </w:pPr>
+        <w:jc w:val="center"/>
+        <w:rPr>
+          <w:rFonts w:ascii="FreeSerif" w:hAnsi="FreeSerif" w:cs="FreeSerif"/>
+          <w:sz w:val="28"/>
+          <w:szCs w:val="28"/>
+          <w:lang w:val="uk-UA"/>
+        </w:rPr>
+      </w:pPr>
+      <w:r>
+        <w:rPr>
+          <w:rFonts w:ascii="FreeSerif" w:hAnsi="FreeSerif" w:cs="FreeSerif"/>
+          <w:sz w:val="28"/>
+          <w:szCs w:val="28"/>
+          <w:lang w:val="uk-UA"/>
+        </w:rPr>
+        <w:t xml:space="preserve"> </w:t>
+      </w:r>
     </w:p>
     <w:p>
       <w:pPr>
@@ -542,6 +591,17 @@
         </w:rPr>
         <w:t>$CALIBRATION_TYPE</w:t>
       </w:r>
+      <w:r>
+        <w:rPr>
+          <w:rFonts w:ascii="FreeSerif" w:hAnsi="FreeSerif"/>
+          <w:sz w:val="28"/>
+          <w:szCs w:val="28"/>
+          <w:lang w:val="uk-UA"/>
+        </w:rPr>
+        <w:t>.</w:t>
+      </w:r>
+      <w:bookmarkStart w:id="12" w:name="_GoBack"/>
+      <w:bookmarkEnd w:id="12"/>
     </w:p>
     <w:p>
       <w:pPr>
@@ -605,8 +665,8 @@
         </w:rPr>
         <w:t>позначення та назва документа</w:t>
       </w:r>
-      <w:bookmarkStart w:id="12" w:name="__DdeLink__70_1119821634"/>
-      <w:bookmarkEnd w:id="12"/>
+      <w:bookmarkStart w:id="13" w:name="__DdeLink__70_1119821634"/>
+      <w:bookmarkEnd w:id="13"/>
     </w:p>
     <w:p>
       <w:pPr>
@@ -644,26 +704,89 @@
         </w:rPr>
         <w:t>:</w:t>
       </w:r>
-    </w:p>
-    <w:p>
-      <w:pPr>
-        <w:rPr>
-          <w:rFonts w:ascii="FreeSerif" w:hAnsi="FreeSerif" w:cs="FreeSerif"/>
-          <w:sz w:val="28"/>
-          <w:szCs w:val="28"/>
-          <w:lang w:val="uk-UA"/>
-        </w:rPr>
-      </w:pPr>
-    </w:p>
-    <w:p>
-      <w:pPr>
-        <w:rPr>
-          <w:rFonts w:ascii="FreeSerif" w:hAnsi="FreeSerif" w:cs="FreeSerif"/>
-          <w:sz w:val="28"/>
-          <w:szCs w:val="28"/>
-          <w:lang w:val="uk-UA"/>
-        </w:rPr>
-      </w:pPr>
+      <w:r>
+        <w:rPr>
+          <w:rFonts w:ascii="FreeSerif" w:hAnsi="FreeSerif" w:cs="FreeSerif"/>
+          <w:sz w:val="28"/>
+          <w:szCs w:val="28"/>
+          <w:lang w:val="uk-UA"/>
+        </w:rPr>
+        <w:t xml:space="preserve"> $</w:t>
+      </w:r>
+      <w:r>
+        <w:rPr>
+          <w:rFonts w:ascii="FreeSerif" w:hAnsi="FreeSerif" w:cs="FreeSerif"/>
+          <w:sz w:val="28"/>
+          <w:szCs w:val="28"/>
+        </w:rPr>
+        <w:t>REASON</w:t>
+      </w:r>
+      <w:r>
+        <w:rPr>
+          <w:rFonts w:ascii="FreeSerif" w:hAnsi="FreeSerif" w:cs="FreeSerif"/>
+          <w:sz w:val="28"/>
+          <w:szCs w:val="28"/>
+          <w:lang w:val="uk-UA"/>
+        </w:rPr>
+        <w:t>_</w:t>
+      </w:r>
+      <w:r>
+        <w:rPr>
+          <w:rFonts w:ascii="FreeSerif" w:hAnsi="FreeSerif" w:cs="FreeSerif"/>
+          <w:sz w:val="28"/>
+          <w:szCs w:val="28"/>
+        </w:rPr>
+        <w:t>UNSUITABLE</w:t>
+      </w:r>
+      <w:r>
+        <w:rPr>
+          <w:rFonts w:ascii="FreeSerif" w:hAnsi="FreeSerif" w:cs="FreeSerif"/>
+          <w:sz w:val="28"/>
+          <w:szCs w:val="28"/>
+          <w:lang w:val="uk-UA"/>
+        </w:rPr>
+        <w:t>.</w:t>
+      </w:r>
+    </w:p>
+    <w:p>
+      <w:pPr>
+        <w:jc w:val="center"/>
+        <w:rPr>
+          <w:rFonts w:ascii="FreeSerif" w:hAnsi="FreeSerif" w:cs="FreeSerif"/>
+          <w:sz w:val="28"/>
+          <w:szCs w:val="28"/>
+          <w:lang w:val="uk-UA"/>
+        </w:rPr>
+      </w:pPr>
+      <w:r>
+        <w:rPr>
+          <w:rFonts w:ascii="FreeSerif" w:hAnsi="FreeSerif" w:cs="FreeSerif"/>
+          <w:sz w:val="28"/>
+          <w:szCs w:val="28"/>
+          <w:lang w:val="uk-UA"/>
+        </w:rPr>
+        <w:t xml:space="preserve"> </w:t>
+      </w:r>
+    </w:p>
+    <w:p>
+      <w:pPr>
+        <w:jc w:val="center"/>
+        <w:rPr>
+          <w:rFonts w:ascii="FreeSerif" w:hAnsi="FreeSerif" w:cs="FreeSerif"/>
+          <w:sz w:val="28"/>
+          <w:szCs w:val="28"/>
+          <w:lang w:val="uk-UA"/>
+        </w:rPr>
+      </w:pPr>
+      <w:r>
+        <w:rPr>
+          <w:rFonts w:ascii="FreeSerif" w:hAnsi="FreeSerif" w:cs="FreeSerif"/>
+          <w:sz w:val="28"/>
+          <w:szCs w:val="28"/>
+          <w:lang w:val="uk-UA"/>
+        </w:rPr>
+        <w:t xml:space="preserve"> </w:t>
+      </w:r>
     </w:p>
     <w:p>
       <w:pPr>
@@ -738,8 +861,8 @@
         </w:rPr>
         <w:t>#$</w:t>
       </w:r>
-      <w:bookmarkStart w:id="13" w:name="__DdeLink__76_1572625028"/>
-      <w:bookmarkEnd w:id="13"/>
+      <w:bookmarkStart w:id="14" w:name="__DdeLink__76_1572625028"/>
+      <w:bookmarkEnd w:id="14"/>
       <w:r>
         <w:rPr>
           <w:rFonts w:ascii="FreeSerif" w:hAnsi="FreeSerif"/>
@@ -820,6 +943,15 @@
           <w:lang w:val="ru-RU"/>
         </w:rPr>
       </w:pPr>
+      <w:r>
+        <w:rPr>
+          <w:rFonts w:ascii="FreeSerif" w:hAnsi="FreeSerif" w:cs="FreeSerif"/>
+          <w:sz w:val="28"/>
+          <w:szCs w:val="28"/>
+          <w:lang w:val="ru-RU"/>
+        </w:rPr>
+        <w:t xml:space="preserve"> </w:t>
+      </w:r>
     </w:p>
     <w:p>
       <w:pPr>
@@ -839,8 +971,6 @@
         </w:rPr>
         <w:t>Місце печатки або відбитка</w:t>
       </w:r>
-      <w:bookmarkStart w:id="14" w:name="_GoBack"/>
-      <w:bookmarkEnd w:id="14"/>
     </w:p>
     <w:p>
       <w:pPr>
@@ -871,16 +1001,6 @@
         </w:rPr>
         <w:t xml:space="preserve"> тавра</w:t>
       </w:r>
-    </w:p>
-    <w:p>
-      <w:pPr>
-        <w:rPr>
-          <w:rFonts w:ascii="FreeSerif" w:hAnsi="FreeSerif" w:cs="FreeSerif"/>
-          <w:sz w:val="28"/>
-          <w:szCs w:val="28"/>
-          <w:lang w:val="uk-UA"/>
-        </w:rPr>
-      </w:pPr>
     </w:p>
     <w:sectPr>
       <w:pgSz w:w="11906" w:h="16838"/>

</xml_diff>

<commit_message>
LVJAVGH-1591 everything is fixed
</commit_message>
<xml_diff>
--- a/web/src/main/resources/documentsTemplates/unfitness_certificate.docx
+++ b/web/src/main/resources/documentsTemplates/unfitness_certificate.docx
@@ -55,12 +55,16 @@
         <w:jc w:val="center"/>
         <w:rPr>
           <w:rFonts w:ascii="FreeSerif" w:hAnsi="FreeSerif"/>
-          <w:lang w:val="uk-UA"/>
-        </w:rPr>
-      </w:pPr>
-      <w:r>
-        <w:rPr>
-          <w:rFonts w:ascii="FreeSerif" w:hAnsi="FreeSerif"/>
+          <w:sz w:val="28"/>
+          <w:szCs w:val="28"/>
+          <w:lang w:val="uk-UA"/>
+        </w:rPr>
+      </w:pPr>
+      <w:r>
+        <w:rPr>
+          <w:rFonts w:ascii="FreeSerif" w:hAnsi="FreeSerif"/>
+          <w:sz w:val="28"/>
+          <w:szCs w:val="28"/>
           <w:lang w:val="uk-UA"/>
         </w:rPr>
         <w:t>$</w:t>
@@ -70,6 +74,8 @@
       <w:r>
         <w:rPr>
           <w:rFonts w:ascii="FreeSerif" w:hAnsi="FreeSerif"/>
+          <w:sz w:val="28"/>
+          <w:szCs w:val="28"/>
           <w:lang w:val="uk-UA"/>
         </w:rPr>
         <w:t>CALIBRATOR_COMPANY_ADDRESS</w:t>
@@ -80,21 +86,45 @@
         <w:jc w:val="center"/>
         <w:rPr>
           <w:rFonts w:ascii="FreeSerif" w:hAnsi="FreeSerif"/>
-          <w:lang w:val="uk-UA"/>
-        </w:rPr>
-      </w:pPr>
-      <w:r>
-        <w:rPr>
-          <w:rFonts w:ascii="FreeSerif" w:hAnsi="FreeSerif"/>
-          <w:lang w:val="uk-UA"/>
-        </w:rPr>
-        <w:t>№ $</w:t>
+          <w:sz w:val="28"/>
+          <w:szCs w:val="28"/>
+          <w:lang w:val="uk-UA"/>
+        </w:rPr>
+      </w:pPr>
+      <w:r>
+        <w:rPr>
+          <w:rFonts w:ascii="FreeSerif" w:hAnsi="FreeSerif"/>
+          <w:sz w:val="28"/>
+          <w:szCs w:val="28"/>
+          <w:lang w:val="uk-UA"/>
+        </w:rPr>
+        <w:t>№</w:t>
+      </w:r>
+      <w:r>
+        <w:rPr>
+          <w:rFonts w:ascii="FreeSerif" w:hAnsi="FreeSerif"/>
+          <w:sz w:val="28"/>
+          <w:szCs w:val="28"/>
+          <w:lang w:val="uk-UA"/>
+        </w:rPr>
+        <w:t xml:space="preserve"> </w:t>
+      </w:r>
+      <w:r>
+        <w:rPr>
+          <w:rFonts w:ascii="FreeSerif" w:hAnsi="FreeSerif"/>
+          <w:sz w:val="28"/>
+          <w:szCs w:val="28"/>
+          <w:lang w:val="uk-UA"/>
+        </w:rPr>
+        <w:t>$</w:t>
       </w:r>
       <w:bookmarkStart w:id="2" w:name="__DdeLink__59_1572625028"/>
       <w:bookmarkEnd w:id="2"/>
       <w:r>
         <w:rPr>
           <w:rFonts w:ascii="FreeSerif" w:hAnsi="FreeSerif"/>
+          <w:sz w:val="28"/>
+          <w:szCs w:val="28"/>
           <w:lang w:val="uk-UA"/>
         </w:rPr>
         <w:t>CALIBRATOR_ACC_CERT_NAME</w:t>
@@ -105,12 +135,16 @@
         <w:jc w:val="center"/>
         <w:rPr>
           <w:rFonts w:ascii="FreeSerif" w:eastAsia="Liberation Mono;Courier New" w:hAnsi="FreeSerif" w:cs="FreeSerif"/>
+          <w:sz w:val="28"/>
+          <w:szCs w:val="28"/>
           <w:lang w:val="uk-UA"/>
         </w:rPr>
       </w:pPr>
       <w:r>
         <w:rPr>
           <w:rFonts w:ascii="FreeSerif" w:eastAsia="Liberation Mono;Courier New" w:hAnsi="FreeSerif" w:cs="FreeSerif"/>
+          <w:sz w:val="28"/>
+          <w:szCs w:val="28"/>
           <w:lang w:val="uk-UA"/>
         </w:rPr>
         <w:t>$CALIBRATOR_ACC_CERT_DATE_GRANTED року</w:t>
@@ -118,18 +152,14 @@
     </w:p>
     <w:p>
       <w:pPr>
-        <w:rPr>
-          <w:rFonts w:ascii="FreeSerif" w:hAnsi="FreeSerif"/>
-          <w:lang w:val="uk-UA"/>
-        </w:rPr>
-      </w:pPr>
-      <w:r>
-        <w:rPr>
-          <w:rFonts w:ascii="FreeSerif" w:hAnsi="FreeSerif"/>
-          <w:lang w:val="uk-UA"/>
-        </w:rPr>
-        <w:t xml:space="preserve"> </w:t>
-      </w:r>
+        <w:jc w:val="center"/>
+        <w:rPr>
+          <w:rFonts w:ascii="FreeSerif" w:hAnsi="FreeSerif"/>
+          <w:sz w:val="28"/>
+          <w:szCs w:val="28"/>
+          <w:lang w:val="uk-UA"/>
+        </w:rPr>
+      </w:pPr>
     </w:p>
     <w:p>
       <w:pPr>
@@ -186,13 +216,6 @@
           <w:lang w:val="uk-UA"/>
         </w:rPr>
       </w:pPr>
-      <w:r>
-        <w:rPr>
-          <w:rFonts w:ascii="FreeSerif" w:eastAsia="FreeSerif" w:hAnsi="FreeSerif" w:cs="FreeSerif"/>
-          <w:lang w:val="uk-UA"/>
-        </w:rPr>
-        <w:t xml:space="preserve"> </w:t>
-      </w:r>
     </w:p>
     <w:p>
       <w:pPr>
@@ -201,12 +224,25 @@
         </w:tabs>
         <w:rPr>
           <w:rFonts w:ascii="FreeSerif" w:hAnsi="FreeSerif"/>
-          <w:lang w:val="uk-UA"/>
-        </w:rPr>
-      </w:pPr>
-      <w:r>
-        <w:rPr>
-          <w:rFonts w:ascii="FreeSerif" w:hAnsi="FreeSerif"/>
+          <w:sz w:val="28"/>
+          <w:szCs w:val="28"/>
+          <w:lang w:val="uk-UA"/>
+        </w:rPr>
+      </w:pPr>
+      <w:r>
+        <w:rPr>
+          <w:rFonts w:ascii="FreeSerif" w:hAnsi="FreeSerif"/>
+          <w:sz w:val="28"/>
+          <w:szCs w:val="28"/>
+          <w:lang w:val="uk-UA"/>
+        </w:rPr>
+        <w:t xml:space="preserve">№ </w:t>
+      </w:r>
+      <w:r>
+        <w:rPr>
+          <w:rFonts w:ascii="FreeSerif" w:hAnsi="FreeSerif"/>
+          <w:sz w:val="28"/>
+          <w:szCs w:val="28"/>
           <w:lang w:val="uk-UA"/>
         </w:rPr>
         <w:t>$</w:t>
@@ -217,16 +253,27 @@
       <w:r>
         <w:rPr>
           <w:rFonts w:ascii="FreeSerif" w:hAnsi="FreeSerif"/>
+          <w:sz w:val="28"/>
+          <w:szCs w:val="28"/>
           <w:lang w:val="uk-UA"/>
         </w:rPr>
         <w:t>UNFITNESS_CERTIFICATE_NUMBER</w:t>
       </w:r>
       <w:bookmarkStart w:id="5" w:name="__DdeLink__121_1641530237"/>
-      <w:bookmarkStart w:id="6" w:name="_GoBack"/>
-      <w:bookmarkEnd w:id="6"/>
-      <w:r>
-        <w:rPr>
-          <w:rFonts w:ascii="FreeSerif" w:hAnsi="FreeSerif"/>
+      <w:r>
+        <w:rPr>
+          <w:rFonts w:ascii="FreeSerif" w:hAnsi="FreeSerif"/>
+          <w:sz w:val="28"/>
+          <w:szCs w:val="28"/>
+          <w:lang w:val="uk-UA"/>
+        </w:rPr>
+        <w:t xml:space="preserve">    </w:t>
+      </w:r>
+      <w:r>
+        <w:rPr>
+          <w:rFonts w:ascii="FreeSerif" w:hAnsi="FreeSerif"/>
+          <w:sz w:val="28"/>
+          <w:szCs w:val="28"/>
           <w:lang w:val="uk-UA"/>
         </w:rPr>
         <w:t>#</w:t>
@@ -236,287 +283,264 @@
       <w:r>
         <w:rPr>
           <w:rFonts w:ascii="FreeSerif" w:hAnsi="FreeSerif"/>
-          <w:lang w:val="uk-UA"/>
-        </w:rPr>
-        <w:t>$</w:t>
-      </w:r>
-      <w:r>
-        <w:rPr>
-          <w:rFonts w:ascii="FreeSerif" w:hAnsi="FreeSerif"/>
-        </w:rPr>
-        <w:t>EFF</w:t>
-      </w:r>
-      <w:r>
-        <w:rPr>
-          <w:rFonts w:ascii="FreeSerif" w:hAnsi="FreeSerif"/>
-          <w:lang w:val="uk-UA"/>
-        </w:rPr>
-        <w:t>_</w:t>
-      </w:r>
-      <w:r>
-        <w:rPr>
-          <w:rFonts w:ascii="FreeSerif" w:hAnsi="FreeSerif"/>
-        </w:rPr>
-        <w:t>DATE</w:t>
-      </w:r>
-      <w:r>
-        <w:rPr>
-          <w:rFonts w:ascii="FreeSerif" w:hAnsi="FreeSerif"/>
-          <w:lang w:val="uk-UA"/>
-        </w:rPr>
-        <w:t xml:space="preserve"> року</w:t>
-      </w:r>
-    </w:p>
-    <w:p>
-      <w:pPr>
-        <w:rPr>
-          <w:rFonts w:ascii="FreeSerif" w:hAnsi="FreeSerif" w:cs="FreeSerif"/>
-          <w:lang w:val="uk-UA"/>
-        </w:rPr>
-      </w:pPr>
-      <w:r>
-        <w:rPr>
-          <w:rFonts w:ascii="FreeSerif" w:hAnsi="FreeSerif" w:cs="FreeSerif"/>
+          <w:sz w:val="28"/>
+          <w:szCs w:val="28"/>
+          <w:lang w:val="uk-UA"/>
+        </w:rPr>
+        <w:t>$EFF_DATE року</w:t>
+      </w:r>
+    </w:p>
+    <w:p>
+      <w:pPr>
+        <w:rPr>
+          <w:rFonts w:ascii="FreeSerif" w:hAnsi="FreeSerif" w:cs="FreeSerif"/>
+          <w:sz w:val="28"/>
+          <w:szCs w:val="28"/>
+          <w:lang w:val="uk-UA"/>
+        </w:rPr>
+      </w:pPr>
+    </w:p>
+    <w:p>
+      <w:pPr>
+        <w:rPr>
+          <w:rFonts w:ascii="FreeSerif" w:hAnsi="FreeSerif" w:cs="FreeSerif"/>
+          <w:sz w:val="28"/>
+          <w:szCs w:val="28"/>
+          <w:lang w:val="uk-UA"/>
+        </w:rPr>
+      </w:pPr>
+      <w:r>
+        <w:rPr>
+          <w:rFonts w:ascii="FreeSerif" w:hAnsi="FreeSerif" w:cs="FreeSerif"/>
+          <w:sz w:val="28"/>
+          <w:szCs w:val="28"/>
           <w:lang w:val="uk-UA"/>
         </w:rPr>
         <w:t>Назва та умовне позначення: $</w:t>
       </w:r>
-      <w:bookmarkStart w:id="7" w:name="__DdeLink__66_1572625028"/>
-      <w:r>
-        <w:rPr>
-          <w:rFonts w:ascii="FreeSerif" w:hAnsi="FreeSerif" w:cs="FreeSerif"/>
+      <w:bookmarkStart w:id="6" w:name="__DdeLink__66_1572625028"/>
+      <w:r>
+        <w:rPr>
+          <w:rFonts w:ascii="FreeSerif" w:hAnsi="FreeSerif" w:cs="FreeSerif"/>
+          <w:sz w:val="28"/>
+          <w:szCs w:val="28"/>
           <w:lang w:val="uk-UA"/>
         </w:rPr>
         <w:t>DEV_NAME</w:t>
       </w:r>
+      <w:bookmarkEnd w:id="6"/>
+      <w:r>
+        <w:rPr>
+          <w:rFonts w:ascii="FreeSerif" w:hAnsi="FreeSerif" w:cs="FreeSerif"/>
+          <w:sz w:val="28"/>
+          <w:szCs w:val="28"/>
+          <w:lang w:val="uk-UA"/>
+        </w:rPr>
+        <w:t>,</w:t>
+      </w:r>
+      <w:r>
+        <w:rPr>
+          <w:rFonts w:ascii="FreeSerif" w:hAnsi="FreeSerif" w:cs="FreeSerif"/>
+          <w:sz w:val="28"/>
+          <w:szCs w:val="28"/>
+          <w:lang w:val="uk-UA"/>
+        </w:rPr>
+        <w:t xml:space="preserve"> $</w:t>
+      </w:r>
+      <w:bookmarkStart w:id="7" w:name="__DdeLink__68_1572625028"/>
+      <w:r>
+        <w:rPr>
+          <w:rFonts w:ascii="FreeSerif" w:hAnsi="FreeSerif" w:cs="FreeSerif"/>
+          <w:sz w:val="28"/>
+          <w:szCs w:val="28"/>
+          <w:lang w:val="uk-UA"/>
+        </w:rPr>
+        <w:t>DEV_SIGN</w:t>
+      </w:r>
       <w:bookmarkEnd w:id="7"/>
       <w:r>
         <w:rPr>
           <w:rFonts w:ascii="FreeSerif" w:hAnsi="FreeSerif" w:cs="FreeSerif"/>
-          <w:lang w:val="uk-UA"/>
-        </w:rPr>
-        <w:t xml:space="preserve">  $</w:t>
-      </w:r>
-      <w:bookmarkStart w:id="8" w:name="__DdeLink__68_1572625028"/>
-      <w:r>
-        <w:rPr>
-          <w:rFonts w:ascii="FreeSerif" w:hAnsi="FreeSerif" w:cs="FreeSerif"/>
-          <w:lang w:val="uk-UA"/>
-        </w:rPr>
-        <w:t>DEV_SIGN</w:t>
-      </w:r>
+          <w:sz w:val="28"/>
+          <w:szCs w:val="28"/>
+          <w:lang w:val="uk-UA"/>
+        </w:rPr>
+        <w:t xml:space="preserve">    </w:t>
+      </w:r>
+      <w:r>
+        <w:rPr>
+          <w:rFonts w:ascii="FreeSerif" w:hAnsi="FreeSerif" w:cs="FreeSerif"/>
+          <w:sz w:val="28"/>
+          <w:szCs w:val="28"/>
+          <w:lang w:val="uk-UA"/>
+        </w:rPr>
+        <w:t xml:space="preserve">#Зав. № </w:t>
+      </w:r>
+      <w:bookmarkStart w:id="8" w:name="__DdeLink__70_1572625028"/>
       <w:bookmarkEnd w:id="8"/>
       <w:r>
         <w:rPr>
           <w:rFonts w:ascii="FreeSerif" w:hAnsi="FreeSerif" w:cs="FreeSerif"/>
-          <w:lang w:val="uk-UA"/>
-        </w:rPr>
-        <w:t xml:space="preserve">                 </w:t>
-      </w:r>
-      <w:r>
-        <w:rPr>
-          <w:rFonts w:ascii="FreeSerif" w:hAnsi="FreeSerif" w:cs="FreeSerif"/>
-          <w:lang w:val="uk-UA"/>
-        </w:rPr>
-        <w:t xml:space="preserve">#Зав. № </w:t>
-      </w:r>
-      <w:bookmarkStart w:id="9" w:name="__DdeLink__70_1572625028"/>
+          <w:sz w:val="28"/>
+          <w:szCs w:val="28"/>
+          <w:lang w:val="uk-UA"/>
+        </w:rPr>
+        <w:t>$DEV_MAN_SER</w:t>
+      </w:r>
+    </w:p>
+    <w:p>
+      <w:pPr>
+        <w:rPr>
+          <w:rFonts w:ascii="FreeSerif" w:hAnsi="FreeSerif" w:cs="FreeSerif"/>
+          <w:sz w:val="28"/>
+          <w:szCs w:val="28"/>
+          <w:lang w:val="uk-UA"/>
+        </w:rPr>
+      </w:pPr>
+      <w:r>
+        <w:rPr>
+          <w:rFonts w:ascii="FreeSerif" w:hAnsi="FreeSerif" w:cs="FreeSerif"/>
+          <w:sz w:val="28"/>
+          <w:szCs w:val="28"/>
+          <w:lang w:val="uk-UA"/>
+        </w:rPr>
+        <w:t xml:space="preserve">Виробник: </w:t>
+      </w:r>
+      <w:bookmarkStart w:id="9" w:name="__DdeLink__72_1572625028"/>
       <w:bookmarkEnd w:id="9"/>
       <w:r>
         <w:rPr>
           <w:rFonts w:ascii="FreeSerif" w:hAnsi="FreeSerif" w:cs="FreeSerif"/>
-          <w:lang w:val="uk-UA"/>
-        </w:rPr>
-        <w:t>$DEV_MAN_SER</w:t>
-      </w:r>
-    </w:p>
-    <w:p>
-      <w:pPr>
-        <w:rPr>
-          <w:rFonts w:ascii="FreeSerif" w:hAnsi="FreeSerif" w:cs="FreeSerif"/>
-          <w:lang w:val="uk-UA"/>
-        </w:rPr>
-      </w:pPr>
-      <w:r>
-        <w:rPr>
-          <w:rFonts w:ascii="FreeSerif" w:hAnsi="FreeSerif" w:cs="FreeSerif"/>
-          <w:lang w:val="uk-UA"/>
-        </w:rPr>
-        <w:t xml:space="preserve">Виробник: </w:t>
-      </w:r>
-      <w:bookmarkStart w:id="10" w:name="__DdeLink__72_1572625028"/>
+          <w:sz w:val="28"/>
+          <w:szCs w:val="28"/>
+          <w:lang w:val="uk-UA"/>
+        </w:rPr>
+        <w:t>$MAN_NAME</w:t>
+      </w:r>
+    </w:p>
+    <w:p>
+      <w:pPr>
+        <w:rPr>
+          <w:rFonts w:ascii="FreeSerif" w:hAnsi="FreeSerif" w:cs="FreeSerif"/>
+          <w:sz w:val="28"/>
+          <w:szCs w:val="28"/>
+          <w:lang w:val="uk-UA"/>
+        </w:rPr>
+      </w:pPr>
+      <w:r>
+        <w:rPr>
+          <w:rFonts w:ascii="FreeSerif" w:hAnsi="FreeSerif" w:cs="FreeSerif"/>
+          <w:sz w:val="28"/>
+          <w:szCs w:val="28"/>
+          <w:lang w:val="uk-UA"/>
+        </w:rPr>
+        <w:t xml:space="preserve">Власник: </w:t>
+      </w:r>
+      <w:bookmarkStart w:id="10" w:name="__DdeLink__74_1572625028"/>
       <w:bookmarkEnd w:id="10"/>
       <w:r>
         <w:rPr>
           <w:rFonts w:ascii="FreeSerif" w:hAnsi="FreeSerif" w:cs="FreeSerif"/>
-          <w:lang w:val="uk-UA"/>
-        </w:rPr>
-        <w:t>$MAN_NAME</w:t>
-      </w:r>
-    </w:p>
-    <w:p>
-      <w:pPr>
-        <w:rPr>
-          <w:rFonts w:ascii="FreeSerif" w:hAnsi="FreeSerif" w:cs="FreeSerif"/>
-          <w:lang w:val="uk-UA"/>
-        </w:rPr>
-      </w:pPr>
-      <w:r>
-        <w:rPr>
-          <w:rFonts w:ascii="FreeSerif" w:hAnsi="FreeSerif" w:cs="FreeSerif"/>
-          <w:lang w:val="uk-UA"/>
-        </w:rPr>
-        <w:t xml:space="preserve">Власник: </w:t>
-      </w:r>
-      <w:bookmarkStart w:id="11" w:name="__DdeLink__74_1572625028"/>
+          <w:sz w:val="28"/>
+          <w:szCs w:val="28"/>
+          <w:lang w:val="uk-UA"/>
+        </w:rPr>
+        <w:t>$OWNER_NAME, $OWNER_ADDRESS</w:t>
+      </w:r>
+    </w:p>
+    <w:p>
+      <w:pPr>
+        <w:rPr>
+          <w:rFonts w:ascii="FreeSerif" w:hAnsi="FreeSerif" w:cs="FreeSerif"/>
+          <w:sz w:val="28"/>
+          <w:szCs w:val="28"/>
+          <w:lang w:val="uk-UA"/>
+        </w:rPr>
+      </w:pPr>
+    </w:p>
+    <w:p>
+      <w:pPr>
+        <w:ind w:firstLine="709"/>
+        <w:rPr>
+          <w:rFonts w:ascii="FreeSerif" w:hAnsi="FreeSerif"/>
+          <w:sz w:val="28"/>
+          <w:szCs w:val="28"/>
+          <w:lang w:val="uk-UA"/>
+        </w:rPr>
+      </w:pPr>
+      <w:r>
+        <w:rPr>
+          <w:rFonts w:ascii="FreeSerif" w:hAnsi="FreeSerif" w:cs="FreeSerif"/>
+          <w:sz w:val="28"/>
+          <w:szCs w:val="28"/>
+          <w:lang w:val="uk-UA"/>
+        </w:rPr>
+        <w:t xml:space="preserve"> </w:t>
+      </w:r>
+      <w:r>
+        <w:rPr>
+          <w:rFonts w:ascii="FreeSerif" w:hAnsi="FreeSerif" w:cs="FreeSerif"/>
+          <w:sz w:val="28"/>
+          <w:szCs w:val="28"/>
+          <w:lang w:val="uk-UA"/>
+        </w:rPr>
+        <w:t>За результатами повірки встановлено, що засіб вимі</w:t>
+      </w:r>
+      <w:r>
+        <w:rPr>
+          <w:rFonts w:ascii="FreeSerif" w:hAnsi="FreeSerif" w:cs="FreeSerif"/>
+          <w:sz w:val="28"/>
+          <w:szCs w:val="28"/>
+          <w:lang w:val="uk-UA"/>
+        </w:rPr>
+        <w:t>рювальної техніки не відповідає</w:t>
+      </w:r>
+      <w:r>
+        <w:rPr>
+          <w:rFonts w:ascii="FreeSerif" w:hAnsi="FreeSerif" w:cs="FreeSerif"/>
+          <w:sz w:val="28"/>
+          <w:szCs w:val="28"/>
+          <w:lang w:val="uk-UA"/>
+        </w:rPr>
+        <w:t xml:space="preserve"> </w:t>
+      </w:r>
+      <w:r>
+        <w:rPr>
+          <w:rFonts w:ascii="FreeSerif" w:hAnsi="FreeSerif" w:cs="FreeSerif"/>
+          <w:sz w:val="28"/>
+          <w:szCs w:val="28"/>
+          <w:lang w:val="uk-UA"/>
+        </w:rPr>
+        <w:t xml:space="preserve">вимогам </w:t>
+      </w:r>
+      <w:r>
+        <w:rPr>
+          <w:rFonts w:ascii="FreeSerif" w:eastAsia="Liberation Mono;Courier New" w:hAnsi="FreeSerif"/>
+          <w:sz w:val="28"/>
+          <w:szCs w:val="28"/>
+          <w:lang w:val="uk-UA"/>
+        </w:rPr>
+        <w:t>ДСТУ $COUNTER_TYPE_GOST, Методика повірки</w:t>
+      </w:r>
+      <w:r>
+        <w:rPr>
+          <w:rFonts w:ascii="FreeSerif" w:hAnsi="FreeSerif"/>
+          <w:sz w:val="28"/>
+          <w:szCs w:val="28"/>
+          <w:lang w:val="uk-UA"/>
+        </w:rPr>
+        <w:t xml:space="preserve"> </w:t>
+      </w:r>
+      <w:bookmarkStart w:id="11" w:name="__DdeLink__16_1073118326"/>
       <w:bookmarkEnd w:id="11"/>
       <w:r>
         <w:rPr>
-          <w:rFonts w:ascii="FreeSerif" w:hAnsi="FreeSerif" w:cs="FreeSerif"/>
-          <w:lang w:val="uk-UA"/>
-        </w:rPr>
-        <w:t>$OWNER_NAME, $OWNER_ADDRESS</w:t>
-      </w:r>
-    </w:p>
-    <w:p>
-      <w:pPr>
-        <w:rPr>
-          <w:rFonts w:ascii="FreeSerif" w:eastAsia="FreeSerif" w:hAnsi="FreeSerif" w:cs="FreeSerif"/>
-          <w:lang w:val="uk-UA"/>
-        </w:rPr>
-      </w:pPr>
-      <w:r>
-        <w:rPr>
-          <w:rFonts w:ascii="FreeSerif" w:eastAsia="FreeSerif" w:hAnsi="FreeSerif" w:cs="FreeSerif"/>
-          <w:lang w:val="uk-UA"/>
-        </w:rPr>
-        <w:t xml:space="preserve"> </w:t>
-      </w:r>
-    </w:p>
-    <w:p>
-      <w:pPr>
-        <w:ind w:firstLine="709"/>
-        <w:rPr>
-          <w:rFonts w:ascii="FreeSerif" w:hAnsi="FreeSerif" w:cs="FreeSerif"/>
-          <w:lang w:val="uk-UA"/>
-        </w:rPr>
-      </w:pPr>
-      <w:r>
-        <w:rPr>
-          <w:rFonts w:ascii="FreeSerif" w:hAnsi="FreeSerif" w:cs="FreeSerif"/>
-          <w:lang w:val="uk-UA"/>
-        </w:rPr>
-        <w:t>За результатами повірки встановлено, що засіб вимі</w:t>
-      </w:r>
-      <w:r>
-        <w:rPr>
-          <w:rFonts w:ascii="FreeSerif" w:hAnsi="FreeSerif" w:cs="FreeSerif"/>
-          <w:lang w:val="uk-UA"/>
-        </w:rPr>
-        <w:t>рювальної техніки не відповідає</w:t>
-      </w:r>
-    </w:p>
-    <w:p>
-      <w:pPr>
-        <w:rPr>
-          <w:rFonts w:ascii="FreeSerif" w:hAnsi="FreeSerif"/>
-          <w:lang w:val="uk-UA"/>
-        </w:rPr>
-      </w:pPr>
-      <w:r>
-        <w:rPr>
-          <w:rFonts w:ascii="FreeSerif" w:hAnsi="FreeSerif" w:cs="FreeSerif"/>
-          <w:lang w:val="uk-UA"/>
-        </w:rPr>
-        <w:t xml:space="preserve">вимогам </w:t>
-      </w:r>
-      <w:r>
-        <w:rPr>
-          <w:rFonts w:ascii="FreeSerif" w:eastAsia="Liberation Mono;Courier New" w:hAnsi="FreeSerif"/>
-          <w:lang w:val="uk-UA"/>
-        </w:rPr>
-        <w:t xml:space="preserve">ДСТУ </w:t>
-      </w:r>
-      <w:r>
-        <w:rPr>
-          <w:rFonts w:ascii="FreeSerif" w:eastAsia="Liberation Mono;Courier New" w:hAnsi="FreeSerif"/>
-          <w:lang w:val="uk-UA"/>
-        </w:rPr>
-        <w:t>$</w:t>
-      </w:r>
-      <w:r>
-        <w:rPr>
-          <w:rFonts w:ascii="FreeSerif" w:eastAsia="Liberation Mono;Courier New" w:hAnsi="FreeSerif"/>
-        </w:rPr>
-        <w:t>COUNTER</w:t>
-      </w:r>
-      <w:r>
-        <w:rPr>
-          <w:rFonts w:ascii="FreeSerif" w:eastAsia="Liberation Mono;Courier New" w:hAnsi="FreeSerif"/>
-          <w:lang w:val="uk-UA"/>
-        </w:rPr>
-        <w:t>_</w:t>
-      </w:r>
-      <w:r>
-        <w:rPr>
-          <w:rFonts w:ascii="FreeSerif" w:eastAsia="Liberation Mono;Courier New" w:hAnsi="FreeSerif"/>
-        </w:rPr>
-        <w:t>TYPE</w:t>
-      </w:r>
-      <w:r>
-        <w:rPr>
-          <w:rFonts w:ascii="FreeSerif" w:eastAsia="Liberation Mono;Courier New" w:hAnsi="FreeSerif"/>
-          <w:lang w:val="uk-UA"/>
-        </w:rPr>
-        <w:t>_</w:t>
-      </w:r>
-      <w:r>
-        <w:rPr>
-          <w:rFonts w:ascii="FreeSerif" w:eastAsia="Liberation Mono;Courier New" w:hAnsi="FreeSerif"/>
-        </w:rPr>
-        <w:t>GOST</w:t>
-      </w:r>
-      <w:r>
-        <w:rPr>
-          <w:rFonts w:ascii="FreeSerif" w:eastAsia="Liberation Mono;Courier New" w:hAnsi="FreeSerif"/>
-          <w:lang w:val="uk-UA"/>
-        </w:rPr>
-        <w:t>, Методика повірки</w:t>
-      </w:r>
-      <w:r>
-        <w:rPr>
-          <w:rFonts w:ascii="FreeSerif" w:hAnsi="FreeSerif"/>
-          <w:lang w:val="uk-UA"/>
-        </w:rPr>
-        <w:t xml:space="preserve"> </w:t>
-      </w:r>
-      <w:bookmarkStart w:id="12" w:name="__DdeLink__16_1073118326"/>
-      <w:bookmarkEnd w:id="12"/>
-      <w:r>
-        <w:rPr>
-          <w:rFonts w:ascii="FreeSerif" w:hAnsi="FreeSerif"/>
-          <w:lang w:val="uk-UA"/>
-        </w:rPr>
-        <w:t>$</w:t>
-      </w:r>
-      <w:r>
-        <w:rPr>
-          <w:rFonts w:ascii="FreeSerif" w:hAnsi="FreeSerif"/>
-        </w:rPr>
-        <w:t>CALIBRATION</w:t>
-      </w:r>
-      <w:r>
-        <w:rPr>
-          <w:rFonts w:ascii="FreeSerif" w:hAnsi="FreeSerif"/>
-          <w:lang w:val="uk-UA"/>
-        </w:rPr>
-        <w:t>_</w:t>
-      </w:r>
-      <w:r>
-        <w:rPr>
-          <w:rFonts w:ascii="FreeSerif" w:hAnsi="FreeSerif"/>
-        </w:rPr>
-        <w:t>TYPE</w:t>
+          <w:rFonts w:ascii="FreeSerif" w:hAnsi="FreeSerif"/>
+          <w:sz w:val="28"/>
+          <w:szCs w:val="28"/>
+          <w:lang w:val="uk-UA"/>
+        </w:rPr>
+        <w:t>$CALIBRATION_TYPE</w:t>
       </w:r>
     </w:p>
     <w:p>
@@ -526,7 +550,7 @@
           <w:i/>
           <w:sz w:val="12"/>
           <w:szCs w:val="12"/>
-          <w:lang w:val="ru-RU"/>
+          <w:lang w:val="uk-UA"/>
         </w:rPr>
       </w:pPr>
       <w:r>
@@ -535,6 +559,7 @@
           <w:i/>
           <w:sz w:val="12"/>
           <w:szCs w:val="12"/>
+          <w:lang w:val="uk-UA"/>
         </w:rPr>
         <w:t xml:space="preserve">                               </w:t>
       </w:r>
@@ -544,9 +569,19 @@
           <w:i/>
           <w:sz w:val="12"/>
           <w:szCs w:val="12"/>
-          <w:lang w:val="ru-RU"/>
-        </w:rPr>
-        <w:t>_______________________________________________________________________________________________________________________________________________</w:t>
+          <w:lang w:val="uk-UA"/>
+        </w:rPr>
+        <w:t xml:space="preserve">                                                </w:t>
+      </w:r>
+      <w:r>
+        <w:rPr>
+          <w:rFonts w:ascii="FreeSerif" w:eastAsia="Liberation Serif;Times New Roma" w:hAnsi="FreeSerif" w:cs="Liberation Mono;Courier New"/>
+          <w:i/>
+          <w:sz w:val="12"/>
+          <w:szCs w:val="12"/>
+          <w:lang w:val="uk-UA"/>
+        </w:rPr>
+        <w:t>_________________________________________________________________________________________________________________________</w:t>
       </w:r>
     </w:p>
     <w:p>
@@ -557,7 +592,7 @@
           <w:i/>
           <w:sz w:val="16"/>
           <w:szCs w:val="16"/>
-          <w:lang w:val="ru-RU"/>
+          <w:lang w:val="uk-UA"/>
         </w:rPr>
       </w:pPr>
       <w:r>
@@ -566,244 +601,283 @@
           <w:i/>
           <w:sz w:val="16"/>
           <w:szCs w:val="16"/>
+          <w:lang w:val="uk-UA"/>
+        </w:rPr>
+        <w:t>позначення та назва документа</w:t>
+      </w:r>
+      <w:bookmarkStart w:id="12" w:name="__DdeLink__70_1119821634"/>
+      <w:bookmarkEnd w:id="12"/>
+    </w:p>
+    <w:p>
+      <w:pPr>
+        <w:rPr>
+          <w:rFonts w:ascii="FreeSerif" w:hAnsi="FreeSerif" w:cs="FreeSerif"/>
+          <w:sz w:val="28"/>
+          <w:szCs w:val="28"/>
+          <w:lang w:val="uk-UA"/>
+        </w:rPr>
+      </w:pPr>
+      <w:r>
+        <w:rPr>
+          <w:rFonts w:ascii="FreeSerif" w:hAnsi="FreeSerif" w:cs="FreeSerif"/>
+          <w:sz w:val="28"/>
+          <w:szCs w:val="28"/>
+          <w:lang w:val="uk-UA"/>
+        </w:rPr>
+        <w:t>Підстави для визнання засобу вим</w:t>
+      </w:r>
+      <w:r>
+        <w:rPr>
+          <w:rFonts w:ascii="FreeSerif" w:hAnsi="FreeSerif" w:cs="FreeSerif"/>
+          <w:sz w:val="28"/>
+          <w:szCs w:val="28"/>
+          <w:lang w:val="uk-UA"/>
+        </w:rPr>
+        <w:t>ірювальної техніки непридатним</w:t>
+      </w:r>
+      <w:r>
+        <w:rPr>
+          <w:rFonts w:ascii="FreeSerif" w:hAnsi="FreeSerif" w:cs="FreeSerif"/>
+          <w:sz w:val="28"/>
+          <w:szCs w:val="28"/>
+          <w:lang w:val="uk-UA"/>
+        </w:rPr>
+        <w:t>:</w:t>
+      </w:r>
+    </w:p>
+    <w:p>
+      <w:pPr>
+        <w:rPr>
+          <w:rFonts w:ascii="FreeSerif" w:hAnsi="FreeSerif" w:cs="FreeSerif"/>
+          <w:sz w:val="28"/>
+          <w:szCs w:val="28"/>
+          <w:lang w:val="uk-UA"/>
+        </w:rPr>
+      </w:pPr>
+    </w:p>
+    <w:p>
+      <w:pPr>
+        <w:rPr>
+          <w:rFonts w:ascii="FreeSerif" w:hAnsi="FreeSerif" w:cs="FreeSerif"/>
+          <w:sz w:val="28"/>
+          <w:szCs w:val="28"/>
+          <w:lang w:val="uk-UA"/>
+        </w:rPr>
+      </w:pPr>
+    </w:p>
+    <w:p>
+      <w:pPr>
+        <w:rPr>
+          <w:rFonts w:ascii="FreeSerif" w:hAnsi="FreeSerif" w:cs="FreeSerif"/>
+          <w:sz w:val="28"/>
+          <w:szCs w:val="28"/>
+          <w:lang w:val="uk-UA"/>
+        </w:rPr>
+      </w:pPr>
+      <w:r>
+        <w:rPr>
+          <w:rFonts w:ascii="FreeSerif" w:hAnsi="FreeSerif" w:cs="FreeSerif"/>
+          <w:sz w:val="28"/>
+          <w:szCs w:val="28"/>
+          <w:lang w:val="uk-UA"/>
+        </w:rPr>
+        <w:t>Працівник, який виконував</w:t>
+      </w:r>
+    </w:p>
+    <w:p>
+      <w:pPr>
+        <w:rPr>
+          <w:rFonts w:ascii="FreeSerif" w:hAnsi="FreeSerif" w:cs="FreeSerif"/>
+          <w:sz w:val="28"/>
+          <w:szCs w:val="28"/>
+          <w:lang w:val="uk-UA"/>
+        </w:rPr>
+      </w:pPr>
+      <w:r>
+        <w:rPr>
+          <w:rFonts w:ascii="FreeSerif" w:hAnsi="FreeSerif" w:cs="FreeSerif"/>
+          <w:sz w:val="28"/>
+          <w:szCs w:val="28"/>
+          <w:lang w:val="uk-UA"/>
+        </w:rPr>
+        <w:t>роботи з пові</w:t>
+      </w:r>
+      <w:r>
+        <w:rPr>
+          <w:rFonts w:ascii="FreeSerif" w:hAnsi="FreeSerif" w:cs="FreeSerif"/>
+          <w:sz w:val="28"/>
+          <w:szCs w:val="28"/>
+          <w:lang w:val="uk-UA"/>
+        </w:rPr>
+        <w:t xml:space="preserve">рки                 </w:t>
+      </w:r>
+      <w:r>
+        <w:rPr>
+          <w:rFonts w:ascii="FreeSerif" w:hAnsi="FreeSerif" w:cs="FreeSerif"/>
+          <w:sz w:val="28"/>
+          <w:szCs w:val="28"/>
+          <w:lang w:val="uk-UA"/>
+        </w:rPr>
+        <w:t xml:space="preserve">    </w:t>
+      </w:r>
+      <w:r>
+        <w:rPr>
+          <w:rFonts w:ascii="FreeSerif" w:hAnsi="FreeSerif" w:cs="FreeSerif"/>
+          <w:sz w:val="28"/>
+          <w:szCs w:val="28"/>
+          <w:lang w:val="uk-UA"/>
+        </w:rPr>
+        <w:t>______________</w:t>
+      </w:r>
+      <w:r>
+        <w:rPr>
+          <w:rFonts w:ascii="FreeSerif" w:hAnsi="FreeSerif"/>
+          <w:sz w:val="28"/>
+          <w:szCs w:val="28"/>
+          <w:lang w:val="uk-UA"/>
+        </w:rPr>
+        <w:t>#$</w:t>
+      </w:r>
+      <w:bookmarkStart w:id="13" w:name="__DdeLink__76_1572625028"/>
+      <w:bookmarkEnd w:id="13"/>
+      <w:r>
+        <w:rPr>
+          <w:rFonts w:ascii="FreeSerif" w:hAnsi="FreeSerif"/>
+          <w:sz w:val="28"/>
+          <w:szCs w:val="28"/>
+        </w:rPr>
+        <w:t>VERIFICATOR</w:t>
+      </w:r>
+      <w:r>
+        <w:rPr>
+          <w:rFonts w:ascii="FreeSerif" w:hAnsi="FreeSerif"/>
+          <w:sz w:val="28"/>
+          <w:szCs w:val="28"/>
+          <w:lang w:val="uk-UA"/>
+        </w:rPr>
+        <w:t>_</w:t>
+      </w:r>
+      <w:r>
+        <w:rPr>
+          <w:rFonts w:ascii="FreeSerif" w:hAnsi="FreeSerif"/>
+          <w:sz w:val="28"/>
+          <w:szCs w:val="28"/>
+        </w:rPr>
+        <w:t>SHORT</w:t>
+      </w:r>
+      <w:r>
+        <w:rPr>
+          <w:rFonts w:ascii="FreeSerif" w:hAnsi="FreeSerif"/>
+          <w:sz w:val="28"/>
+          <w:szCs w:val="28"/>
+          <w:lang w:val="uk-UA"/>
+        </w:rPr>
+        <w:t>_</w:t>
+      </w:r>
+      <w:r>
+        <w:rPr>
+          <w:rFonts w:ascii="FreeSerif" w:hAnsi="FreeSerif"/>
+          <w:sz w:val="28"/>
+          <w:szCs w:val="28"/>
+        </w:rPr>
+        <w:t>NAME</w:t>
+      </w:r>
+    </w:p>
+    <w:p>
+      <w:pPr>
+        <w:rPr>
+          <w:rFonts w:ascii="FreeSerif" w:hAnsi="FreeSerif" w:cs="FreeSerif"/>
+          <w:sz w:val="28"/>
+          <w:szCs w:val="28"/>
+          <w:lang w:val="uk-UA"/>
+        </w:rPr>
+      </w:pPr>
+      <w:r>
+        <w:rPr>
+          <w:rFonts w:ascii="FreeSerif" w:hAnsi="FreeSerif" w:cs="FreeSerif"/>
+          <w:sz w:val="28"/>
+          <w:szCs w:val="28"/>
+          <w:lang w:val="uk-UA"/>
+        </w:rPr>
+        <w:t xml:space="preserve">                                                      </w:t>
+      </w:r>
+      <w:r>
+        <w:rPr>
+          <w:rFonts w:ascii="FreeSerif" w:hAnsi="FreeSerif" w:cs="FreeSerif"/>
+          <w:sz w:val="28"/>
+          <w:szCs w:val="28"/>
+          <w:lang w:val="uk-UA"/>
+        </w:rPr>
+        <w:t xml:space="preserve">   (підпис)</w:t>
+      </w:r>
+    </w:p>
+    <w:p>
+      <w:pPr>
+        <w:rPr>
+          <w:rFonts w:ascii="FreeSerif" w:hAnsi="FreeSerif" w:cs="FreeSerif"/>
+          <w:sz w:val="28"/>
+          <w:szCs w:val="28"/>
           <w:lang w:val="ru-RU"/>
         </w:rPr>
-        <w:t>позначення та назва документа, що містить вимоги до метрологічних характеристик</w:t>
-      </w:r>
-    </w:p>
-    <w:p>
-      <w:pPr>
-        <w:jc w:val="center"/>
-        <w:rPr>
-          <w:rFonts w:ascii="FreeSerif" w:hAnsi="FreeSerif"/>
-          <w:i/>
-          <w:sz w:val="20"/>
-          <w:szCs w:val="20"/>
-          <w:lang w:val="ru-RU"/>
-        </w:rPr>
-      </w:pPr>
-      <w:r>
-        <w:rPr>
-          <w:rFonts w:ascii="FreeSerif" w:hAnsi="FreeSerif"/>
-          <w:i/>
-          <w:sz w:val="20"/>
-          <w:szCs w:val="20"/>
-          <w:lang w:val="ru-RU"/>
-        </w:rPr>
-        <w:t xml:space="preserve"> </w:t>
-      </w:r>
-    </w:p>
-    <w:p>
-      <w:pPr>
-        <w:rPr>
-          <w:rFonts w:ascii="FreeSerif" w:hAnsi="FreeSerif"/>
-          <w:sz w:val="12"/>
-          <w:szCs w:val="12"/>
-          <w:lang w:val="ru-RU"/>
-        </w:rPr>
-      </w:pPr>
-      <w:bookmarkStart w:id="13" w:name="__DdeLink__70_1119821634"/>
-      <w:bookmarkEnd w:id="13"/>
-      <w:r>
-        <w:rPr>
-          <w:rFonts w:ascii="FreeSerif" w:hAnsi="FreeSerif"/>
-          <w:sz w:val="12"/>
-          <w:szCs w:val="12"/>
-          <w:lang w:val="ru-RU"/>
-        </w:rPr>
-        <w:t>______________________________________________________________________________________________________________________________________________________________</w:t>
-      </w:r>
-    </w:p>
-    <w:p>
-      <w:pPr>
-        <w:jc w:val="center"/>
-        <w:rPr>
-          <w:rFonts w:ascii="FreeSerif" w:hAnsi="FreeSerif"/>
-          <w:i/>
-          <w:sz w:val="16"/>
-          <w:szCs w:val="16"/>
-          <w:lang w:val="ru-RU"/>
-        </w:rPr>
-      </w:pPr>
-      <w:r>
-        <w:rPr>
-          <w:rFonts w:ascii="FreeSerif" w:hAnsi="FreeSerif"/>
-          <w:i/>
-          <w:sz w:val="16"/>
-          <w:szCs w:val="16"/>
-          <w:lang w:val="ru-RU"/>
-        </w:rPr>
-        <w:t>і (або), за потреби, значення метрологічних характеристик (клас точності, похибки, діапазони вимірювання тощо)</w:t>
-      </w:r>
-    </w:p>
-    <w:p>
-      <w:pPr>
-        <w:rPr>
-          <w:rFonts w:ascii="FreeSerif" w:hAnsi="FreeSerif" w:cs="FreeSerif"/>
-          <w:lang w:val="uk-UA"/>
-        </w:rPr>
-      </w:pPr>
-    </w:p>
-    <w:p>
-      <w:pPr>
-        <w:rPr>
-          <w:rFonts w:ascii="FreeSerif" w:hAnsi="FreeSerif" w:cs="FreeSerif"/>
-          <w:lang w:val="uk-UA"/>
-        </w:rPr>
-      </w:pPr>
-      <w:r>
-        <w:rPr>
-          <w:rFonts w:ascii="FreeSerif" w:hAnsi="FreeSerif" w:cs="FreeSerif"/>
-          <w:lang w:val="uk-UA"/>
-        </w:rPr>
-        <w:t>Підстави для визнання засобу вим</w:t>
-      </w:r>
-      <w:r>
-        <w:rPr>
-          <w:rFonts w:ascii="FreeSerif" w:hAnsi="FreeSerif" w:cs="FreeSerif"/>
-          <w:lang w:val="uk-UA"/>
-        </w:rPr>
-        <w:t>ірювальної техніки непридатним</w:t>
-      </w:r>
-    </w:p>
-    <w:p>
-      <w:pPr>
-        <w:rPr>
-          <w:rFonts w:ascii="FreeSerif" w:hAnsi="FreeSerif" w:cs="FreeSerif"/>
-          <w:lang w:val="uk-UA"/>
-        </w:rPr>
-      </w:pPr>
-    </w:p>
-    <w:p>
-      <w:pPr>
-        <w:rPr>
-          <w:rFonts w:ascii="FreeSerif" w:hAnsi="FreeSerif" w:cs="FreeSerif"/>
-          <w:lang w:val="uk-UA"/>
-        </w:rPr>
-      </w:pPr>
-    </w:p>
-    <w:p>
-      <w:pPr>
-        <w:rPr>
-          <w:rFonts w:ascii="FreeSerif" w:hAnsi="FreeSerif" w:cs="FreeSerif"/>
-          <w:lang w:val="uk-UA"/>
-        </w:rPr>
-      </w:pPr>
-      <w:r>
-        <w:rPr>
-          <w:rFonts w:ascii="FreeSerif" w:hAnsi="FreeSerif" w:cs="FreeSerif"/>
-          <w:lang w:val="uk-UA"/>
-        </w:rPr>
-        <w:t>Працівник, який виконував</w:t>
-      </w:r>
-    </w:p>
-    <w:p>
-      <w:pPr>
-        <w:rPr>
-          <w:rFonts w:ascii="FreeSerif" w:hAnsi="FreeSerif" w:cs="FreeSerif"/>
-          <w:lang w:val="uk-UA"/>
-        </w:rPr>
-      </w:pPr>
-      <w:r>
-        <w:rPr>
-          <w:rFonts w:ascii="FreeSerif" w:hAnsi="FreeSerif" w:cs="FreeSerif"/>
-          <w:lang w:val="uk-UA"/>
-        </w:rPr>
-        <w:t xml:space="preserve">роботи з повірки                           </w:t>
-      </w:r>
-      <w:r>
-        <w:rPr>
-          <w:rFonts w:ascii="FreeSerif" w:hAnsi="FreeSerif" w:cs="FreeSerif"/>
-          <w:lang w:val="uk-UA"/>
-        </w:rPr>
-        <w:tab/>
-      </w:r>
-      <w:r>
-        <w:rPr>
-          <w:rFonts w:ascii="FreeSerif" w:hAnsi="FreeSerif" w:cs="FreeSerif"/>
-          <w:lang w:val="uk-UA"/>
-        </w:rPr>
-        <w:tab/>
-      </w:r>
-      <w:r>
-        <w:rPr>
-          <w:rFonts w:ascii="FreeSerif" w:hAnsi="FreeSerif" w:cs="FreeSerif"/>
-          <w:lang w:val="uk-UA"/>
-        </w:rPr>
-        <w:t xml:space="preserve">_______________          </w:t>
-      </w:r>
-      <w:r>
-        <w:rPr>
-          <w:rFonts w:ascii="FreeSerif" w:hAnsi="FreeSerif" w:cs="FreeSerif"/>
-          <w:lang w:val="uk-UA"/>
-        </w:rPr>
-        <w:tab/>
-      </w:r>
-      <w:r>
-        <w:rPr>
-          <w:rFonts w:ascii="FreeSerif" w:hAnsi="FreeSerif" w:cs="FreeSerif"/>
-          <w:lang w:val="uk-UA"/>
-        </w:rPr>
-        <w:t>____________________</w:t>
-      </w:r>
-    </w:p>
-    <w:p>
-      <w:pPr>
-        <w:rPr>
-          <w:rFonts w:ascii="FreeSerif" w:hAnsi="FreeSerif" w:cs="FreeSerif"/>
-          <w:lang w:val="uk-UA"/>
-        </w:rPr>
-      </w:pPr>
-      <w:r>
-        <w:rPr>
-          <w:rFonts w:ascii="FreeSerif" w:hAnsi="FreeSerif" w:cs="FreeSerif"/>
-          <w:lang w:val="uk-UA"/>
-        </w:rPr>
-        <w:t xml:space="preserve">                                                                            (підпис)                               (ініціали, прізвище)</w:t>
-      </w:r>
-    </w:p>
-    <w:p>
-      <w:pPr>
-        <w:rPr>
-          <w:rFonts w:ascii="FreeSerif" w:hAnsi="FreeSerif" w:cs="FreeSerif"/>
-          <w:lang w:val="uk-UA"/>
-        </w:rPr>
-      </w:pPr>
-    </w:p>
-    <w:p>
-      <w:pPr>
-        <w:rPr>
-          <w:rFonts w:ascii="FreeSerif" w:hAnsi="FreeSerif" w:cs="FreeSerif"/>
-          <w:lang w:val="uk-UA"/>
-        </w:rPr>
-      </w:pPr>
-      <w:r>
-        <w:rPr>
-          <w:rFonts w:ascii="FreeSerif" w:hAnsi="FreeSerif" w:cs="FreeSerif"/>
+      </w:pPr>
+    </w:p>
+    <w:p>
+      <w:pPr>
+        <w:rPr>
+          <w:rFonts w:ascii="FreeSerif" w:hAnsi="FreeSerif" w:cs="FreeSerif"/>
+          <w:sz w:val="28"/>
+          <w:szCs w:val="28"/>
+          <w:lang w:val="uk-UA"/>
+        </w:rPr>
+      </w:pPr>
+      <w:r>
+        <w:rPr>
+          <w:rFonts w:ascii="FreeSerif" w:hAnsi="FreeSerif" w:cs="FreeSerif"/>
+          <w:sz w:val="28"/>
+          <w:szCs w:val="28"/>
           <w:lang w:val="uk-UA"/>
         </w:rPr>
         <w:t>Місце печатки або відбитка</w:t>
       </w:r>
-    </w:p>
-    <w:p>
-      <w:pPr>
-        <w:rPr>
-          <w:rFonts w:ascii="FreeSerif" w:hAnsi="FreeSerif" w:cs="FreeSerif"/>
-          <w:lang w:val="uk-UA"/>
-        </w:rPr>
-      </w:pPr>
-      <w:r>
-        <w:rPr>
-          <w:rFonts w:ascii="FreeSerif" w:hAnsi="FreeSerif" w:cs="FreeSerif"/>
-          <w:lang w:val="uk-UA"/>
-        </w:rPr>
-        <w:t>повірочного тавра</w:t>
-      </w:r>
-    </w:p>
-    <w:p>
-      <w:pPr>
-        <w:rPr>
-          <w:rFonts w:ascii="FreeSerif" w:hAnsi="FreeSerif" w:cs="FreeSerif"/>
+      <w:bookmarkStart w:id="14" w:name="_GoBack"/>
+      <w:bookmarkEnd w:id="14"/>
+    </w:p>
+    <w:p>
+      <w:pPr>
+        <w:rPr>
+          <w:rFonts w:ascii="FreeSerif" w:hAnsi="FreeSerif" w:cs="FreeSerif"/>
+          <w:sz w:val="28"/>
+          <w:szCs w:val="28"/>
+          <w:lang w:val="uk-UA"/>
+        </w:rPr>
+      </w:pPr>
+      <w:proofErr w:type="spellStart"/>
+      <w:r>
+        <w:rPr>
+          <w:rFonts w:ascii="FreeSerif" w:hAnsi="FreeSerif" w:cs="FreeSerif"/>
+          <w:sz w:val="28"/>
+          <w:szCs w:val="28"/>
+          <w:lang w:val="uk-UA"/>
+        </w:rPr>
+        <w:t>повірочного</w:t>
+      </w:r>
+      <w:proofErr w:type="spellEnd"/>
+      <w:r>
+        <w:rPr>
+          <w:rFonts w:ascii="FreeSerif" w:hAnsi="FreeSerif" w:cs="FreeSerif"/>
+          <w:sz w:val="28"/>
+          <w:szCs w:val="28"/>
+          <w:lang w:val="uk-UA"/>
+        </w:rPr>
+        <w:t xml:space="preserve"> тавра</w:t>
+      </w:r>
+    </w:p>
+    <w:p>
+      <w:pPr>
+        <w:rPr>
+          <w:rFonts w:ascii="FreeSerif" w:hAnsi="FreeSerif" w:cs="FreeSerif"/>
+          <w:sz w:val="28"/>
+          <w:szCs w:val="28"/>
           <w:lang w:val="uk-UA"/>
         </w:rPr>
       </w:pPr>

</xml_diff>

<commit_message>
fix font size bug in verification_certificate
</commit_message>
<xml_diff>
--- a/web/src/main/resources/documentsTemplates/unfitness_certificate.docx
+++ b/web/src/main/resources/documentsTemplates/unfitness_certificate.docx
@@ -298,7 +298,7 @@
           <w:szCs w:val="28"/>
           <w:lang w:val="uk-UA"/>
         </w:rPr>
-        <w:t xml:space="preserve">    </w:t>
+        <w:t xml:space="preserve"> </w:t>
       </w:r>
       <w:r>
         <w:rPr>
@@ -404,8 +404,10 @@
           <w:szCs w:val="28"/>
           <w:lang w:val="uk-UA"/>
         </w:rPr>
-        <w:t xml:space="preserve">    </w:t>
-      </w:r>
+        <w:t xml:space="preserve"> </w:t>
+      </w:r>
+      <w:bookmarkStart w:id="8" w:name="_GoBack"/>
+      <w:bookmarkEnd w:id="8"/>
       <w:r>
         <w:rPr>
           <w:rFonts w:ascii="FreeSerif" w:hAnsi="FreeSerif" w:cs="FreeSerif"/>
@@ -415,8 +417,8 @@
         </w:rPr>
         <w:t xml:space="preserve">#Зав. № </w:t>
       </w:r>
-      <w:bookmarkStart w:id="8" w:name="__DdeLink__70_1572625028"/>
-      <w:bookmarkEnd w:id="8"/>
+      <w:bookmarkStart w:id="9" w:name="__DdeLink__70_1572625028"/>
+      <w:bookmarkEnd w:id="9"/>
       <w:r>
         <w:rPr>
           <w:rFonts w:ascii="FreeSerif" w:hAnsi="FreeSerif" w:cs="FreeSerif"/>
@@ -445,8 +447,8 @@
         </w:rPr>
         <w:t xml:space="preserve">Виробник: </w:t>
       </w:r>
-      <w:bookmarkStart w:id="9" w:name="__DdeLink__72_1572625028"/>
-      <w:bookmarkEnd w:id="9"/>
+      <w:bookmarkStart w:id="10" w:name="__DdeLink__72_1572625028"/>
+      <w:bookmarkEnd w:id="10"/>
       <w:r>
         <w:rPr>
           <w:rFonts w:ascii="FreeSerif" w:hAnsi="FreeSerif" w:cs="FreeSerif"/>
@@ -475,8 +477,8 @@
         </w:rPr>
         <w:t xml:space="preserve">Власник: </w:t>
       </w:r>
-      <w:bookmarkStart w:id="10" w:name="__DdeLink__74_1572625028"/>
-      <w:bookmarkEnd w:id="10"/>
+      <w:bookmarkStart w:id="11" w:name="__DdeLink__74_1572625028"/>
+      <w:bookmarkEnd w:id="11"/>
       <w:r>
         <w:rPr>
           <w:rFonts w:ascii="FreeSerif" w:hAnsi="FreeSerif" w:cs="FreeSerif"/>
@@ -580,8 +582,8 @@
         </w:rPr>
         <w:t xml:space="preserve"> </w:t>
       </w:r>
-      <w:bookmarkStart w:id="11" w:name="__DdeLink__16_1073118326"/>
-      <w:bookmarkEnd w:id="11"/>
+      <w:bookmarkStart w:id="12" w:name="__DdeLink__16_1073118326"/>
+      <w:bookmarkEnd w:id="12"/>
       <w:r>
         <w:rPr>
           <w:rFonts w:ascii="FreeSerif" w:hAnsi="FreeSerif"/>
@@ -600,8 +602,6 @@
         </w:rPr>
         <w:t>.</w:t>
       </w:r>
-      <w:bookmarkStart w:id="12" w:name="_GoBack"/>
-      <w:bookmarkEnd w:id="12"/>
     </w:p>
     <w:p>
       <w:pPr>

</xml_diff>

<commit_message>
add new field in Verification.class, changed documents generation
</commit_message>
<xml_diff>
--- a/web/src/main/resources/documentsTemplates/unfitness_certificate.docx
+++ b/web/src/main/resources/documentsTemplates/unfitness_certificate.docx
@@ -78,7 +78,7 @@
           <w:szCs w:val="28"/>
           <w:lang w:val="uk-UA"/>
         </w:rPr>
-        <w:t>CALIBRATOR_COMPANY_ADDRESS</w:t>
+        <w:t>VERIFICATOR_COMPANY_ADDRESS</w:t>
       </w:r>
     </w:p>
     <w:p>
@@ -99,15 +99,6 @@
           <w:lang w:val="uk-UA"/>
         </w:rPr>
         <w:t>№</w:t>
-      </w:r>
-      <w:r>
-        <w:rPr>
-          <w:rFonts w:ascii="FreeSerif" w:hAnsi="FreeSerif"/>
-          <w:sz w:val="28"/>
-          <w:szCs w:val="28"/>
-          <w:lang w:val="uk-UA"/>
-        </w:rPr>
-        <w:t xml:space="preserve"> </w:t>
       </w:r>
       <w:r>
         <w:rPr>
@@ -127,7 +118,7 @@
           <w:szCs w:val="28"/>
           <w:lang w:val="uk-UA"/>
         </w:rPr>
-        <w:t>CALIBRATOR_ACC_CERT_NAME</w:t>
+        <w:t>VERIFICATOR_ACC_CERT_NAME</w:t>
       </w:r>
     </w:p>
     <w:p>
@@ -147,7 +138,25 @@
           <w:szCs w:val="28"/>
           <w:lang w:val="uk-UA"/>
         </w:rPr>
-        <w:t>$CALIBRATOR_ACC_CERT_DATE_GRANTED року</w:t>
+        <w:t>$</w:t>
+      </w:r>
+      <w:r>
+        <w:rPr>
+          <w:rFonts w:ascii="FreeSerif" w:eastAsia="Liberation Mono;Courier New" w:hAnsi="FreeSerif" w:cs="FreeSerif"/>
+          <w:sz w:val="28"/>
+          <w:szCs w:val="28"/>
+          <w:lang w:val="uk-UA"/>
+        </w:rPr>
+        <w:t>VERIFICATOR_ACC_CERT_DATE_GRANTED</w:t>
+      </w:r>
+      <w:r>
+        <w:rPr>
+          <w:rFonts w:ascii="FreeSerif" w:eastAsia="Liberation Mono;Courier New" w:hAnsi="FreeSerif" w:cs="FreeSerif"/>
+          <w:sz w:val="28"/>
+          <w:szCs w:val="28"/>
+          <w:lang w:val="uk-UA"/>
+        </w:rPr>
+        <w:t xml:space="preserve"> року</w:t>
       </w:r>
     </w:p>
     <w:p>
@@ -221,12 +230,16 @@
         <w:jc w:val="center"/>
         <w:rPr>
           <w:rFonts w:ascii="FreeSerif" w:eastAsia="FreeSerif" w:hAnsi="FreeSerif" w:cs="FreeSerif"/>
+          <w:sz w:val="28"/>
+          <w:szCs w:val="28"/>
           <w:lang w:val="ru-RU"/>
         </w:rPr>
       </w:pPr>
       <w:r>
         <w:rPr>
           <w:rFonts w:ascii="FreeSerif" w:eastAsia="FreeSerif" w:hAnsi="FreeSerif" w:cs="FreeSerif"/>
+          <w:sz w:val="28"/>
+          <w:szCs w:val="28"/>
           <w:lang w:val="ru-RU"/>
         </w:rPr>
         <w:t xml:space="preserve"> </w:t>
@@ -237,12 +250,16 @@
         <w:jc w:val="center"/>
         <w:rPr>
           <w:rFonts w:ascii="FreeSerif" w:eastAsia="FreeSerif" w:hAnsi="FreeSerif" w:cs="FreeSerif"/>
+          <w:sz w:val="28"/>
+          <w:szCs w:val="28"/>
           <w:lang w:val="ru-RU"/>
         </w:rPr>
       </w:pPr>
       <w:r>
         <w:rPr>
           <w:rFonts w:ascii="FreeSerif" w:eastAsia="FreeSerif" w:hAnsi="FreeSerif" w:cs="FreeSerif"/>
+          <w:sz w:val="28"/>
+          <w:szCs w:val="28"/>
           <w:lang w:val="ru-RU"/>
         </w:rPr>
         <w:t xml:space="preserve"> </w:t>
@@ -300,25 +317,44 @@
         </w:rPr>
         <w:t xml:space="preserve"> </w:t>
       </w:r>
-      <w:r>
-        <w:rPr>
-          <w:rFonts w:ascii="FreeSerif" w:hAnsi="FreeSerif"/>
-          <w:sz w:val="28"/>
-          <w:szCs w:val="28"/>
-          <w:lang w:val="uk-UA"/>
-        </w:rPr>
-        <w:t>#</w:t>
-      </w:r>
+      <w:bookmarkStart w:id="6" w:name="__DdeLink__121_16415302371"/>
       <w:bookmarkEnd w:id="4"/>
       <w:bookmarkEnd w:id="5"/>
       <w:r>
         <w:rPr>
-          <w:rFonts w:ascii="FreeSerif" w:hAnsi="FreeSerif"/>
-          <w:sz w:val="28"/>
-          <w:szCs w:val="28"/>
-          <w:lang w:val="uk-UA"/>
-        </w:rPr>
-        <w:t>$EFF_DATE року</w:t>
+          <w:rFonts w:ascii="FreeSerif" w:hAnsi="FreeSerif" w:cs="FreeSerif"/>
+          <w:sz w:val="28"/>
+          <w:szCs w:val="28"/>
+          <w:lang w:val="uk-UA"/>
+        </w:rPr>
+        <w:t>#</w:t>
+      </w:r>
+      <w:bookmarkEnd w:id="6"/>
+      <w:r>
+        <w:rPr>
+          <w:rFonts w:ascii="FreeSerif" w:hAnsi="FreeSerif" w:cs="FreeSerif"/>
+          <w:sz w:val="28"/>
+          <w:szCs w:val="28"/>
+          <w:lang w:val="uk-UA"/>
+        </w:rPr>
+        <w:t>$PROTOCOL_DATE</w:t>
+      </w:r>
+      <w:r>
+        <w:rPr>
+          <w:rFonts w:ascii="FreeSerif" w:hAnsi="FreeSerif" w:cs="FreeSerif"/>
+          <w:sz w:val="28"/>
+          <w:szCs w:val="28"/>
+        </w:rPr>
+        <w:t xml:space="preserve"> </w:t>
+      </w:r>
+      <w:r>
+        <w:rPr>
+          <w:rFonts w:ascii="FreeSerif" w:hAnsi="FreeSerif"/>
+          <w:sz w:val="28"/>
+          <w:szCs w:val="28"/>
+          <w:lang w:val="uk-UA"/>
+        </w:rPr>
+        <w:t>року</w:t>
       </w:r>
     </w:p>
     <w:p>
@@ -357,7 +393,7 @@
         </w:rPr>
         <w:t>Назва та умовне позначення: $</w:t>
       </w:r>
-      <w:bookmarkStart w:id="6" w:name="__DdeLink__66_1572625028"/>
+      <w:bookmarkStart w:id="7" w:name="__DdeLink__66_1572625028"/>
       <w:r>
         <w:rPr>
           <w:rFonts w:ascii="FreeSerif" w:hAnsi="FreeSerif" w:cs="FreeSerif"/>
@@ -367,7 +403,7 @@
         </w:rPr>
         <w:t>DEV_NAME</w:t>
       </w:r>
-      <w:bookmarkEnd w:id="6"/>
+      <w:bookmarkEnd w:id="7"/>
       <w:r>
         <w:rPr>
           <w:rFonts w:ascii="FreeSerif" w:hAnsi="FreeSerif" w:cs="FreeSerif"/>
@@ -386,7 +422,7 @@
         </w:rPr>
         <w:t xml:space="preserve"> $</w:t>
       </w:r>
-      <w:bookmarkStart w:id="7" w:name="__DdeLink__68_1572625028"/>
+      <w:bookmarkStart w:id="8" w:name="__DdeLink__68_1572625028"/>
       <w:r>
         <w:rPr>
           <w:rFonts w:ascii="FreeSerif" w:hAnsi="FreeSerif" w:cs="FreeSerif"/>
@@ -396,7 +432,7 @@
         </w:rPr>
         <w:t>DEV_SIGN</w:t>
       </w:r>
-      <w:bookmarkEnd w:id="7"/>
+      <w:bookmarkEnd w:id="8"/>
       <w:r>
         <w:rPr>
           <w:rFonts w:ascii="FreeSerif" w:hAnsi="FreeSerif" w:cs="FreeSerif"/>
@@ -406,8 +442,6 @@
         </w:rPr>
         <w:t xml:space="preserve"> </w:t>
       </w:r>
-      <w:bookmarkStart w:id="8" w:name="_GoBack"/>
-      <w:bookmarkEnd w:id="8"/>
       <w:r>
         <w:rPr>
           <w:rFonts w:ascii="FreeSerif" w:hAnsi="FreeSerif" w:cs="FreeSerif"/>
@@ -426,7 +460,16 @@
           <w:szCs w:val="28"/>
           <w:lang w:val="uk-UA"/>
         </w:rPr>
-        <w:t>$DEV_MAN_SER</w:t>
+        <w:t>$</w:t>
+      </w:r>
+      <w:r>
+        <w:rPr>
+          <w:rFonts w:ascii="FreeSerif" w:hAnsi="FreeSerif" w:cs="FreeSerif"/>
+          <w:sz w:val="28"/>
+          <w:szCs w:val="28"/>
+          <w:lang w:val="uk-UA"/>
+        </w:rPr>
+        <w:t>DEV_MAN_SER</w:t>
       </w:r>
     </w:p>
     <w:p>
@@ -513,12 +556,30 @@
       <w:pPr>
         <w:ind w:firstLine="709"/>
         <w:rPr>
-          <w:rFonts w:ascii="FreeSerif" w:hAnsi="FreeSerif"/>
-          <w:sz w:val="28"/>
-          <w:szCs w:val="28"/>
-          <w:lang w:val="uk-UA"/>
-        </w:rPr>
-      </w:pPr>
+          <w:rFonts w:ascii="FreeSerif" w:hAnsi="FreeSerif" w:cs="FreeSerif"/>
+          <w:sz w:val="28"/>
+          <w:szCs w:val="28"/>
+          <w:lang w:val="uk-UA"/>
+        </w:rPr>
+      </w:pPr>
+      <w:r>
+        <w:rPr>
+          <w:rFonts w:ascii="FreeSerif" w:hAnsi="FreeSerif" w:cs="FreeSerif"/>
+          <w:sz w:val="28"/>
+          <w:szCs w:val="28"/>
+          <w:lang w:val="uk-UA"/>
+        </w:rPr>
+        <w:t>За результатами повірки встановлено, що засіб вимі</w:t>
+      </w:r>
+      <w:r>
+        <w:rPr>
+          <w:rFonts w:ascii="FreeSerif" w:hAnsi="FreeSerif" w:cs="FreeSerif"/>
+          <w:sz w:val="28"/>
+          <w:szCs w:val="28"/>
+          <w:lang w:val="uk-UA"/>
+        </w:rPr>
+        <w:t>рювальної техніки не відповідає</w:t>
+      </w:r>
       <w:r>
         <w:rPr>
           <w:rFonts w:ascii="FreeSerif" w:hAnsi="FreeSerif" w:cs="FreeSerif"/>
@@ -535,35 +596,37 @@
           <w:szCs w:val="28"/>
           <w:lang w:val="uk-UA"/>
         </w:rPr>
-        <w:t>За результатами повірки встановлено, що засіб вимі</w:t>
-      </w:r>
-      <w:r>
-        <w:rPr>
-          <w:rFonts w:ascii="FreeSerif" w:hAnsi="FreeSerif" w:cs="FreeSerif"/>
-          <w:sz w:val="28"/>
-          <w:szCs w:val="28"/>
-          <w:lang w:val="uk-UA"/>
-        </w:rPr>
-        <w:t>рювальної техніки не відповідає</w:t>
-      </w:r>
-      <w:r>
-        <w:rPr>
-          <w:rFonts w:ascii="FreeSerif" w:hAnsi="FreeSerif" w:cs="FreeSerif"/>
-          <w:sz w:val="28"/>
-          <w:szCs w:val="28"/>
-          <w:lang w:val="uk-UA"/>
+        <w:t>вимогам:</w:t>
+      </w:r>
+    </w:p>
+    <w:p>
+      <w:pPr>
+        <w:jc w:val="center"/>
+        <w:rPr>
+          <w:rFonts w:ascii="FreeSerif" w:hAnsi="FreeSerif" w:cs="FreeSerif"/>
+          <w:sz w:val="28"/>
+          <w:szCs w:val="28"/>
+        </w:rPr>
+      </w:pPr>
+      <w:r>
+        <w:rPr>
+          <w:rFonts w:ascii="FreeSerif" w:hAnsi="FreeSerif" w:cs="FreeSerif"/>
+          <w:sz w:val="28"/>
+          <w:szCs w:val="28"/>
         </w:rPr>
         <w:t xml:space="preserve"> </w:t>
       </w:r>
-      <w:r>
-        <w:rPr>
-          <w:rFonts w:ascii="FreeSerif" w:hAnsi="FreeSerif" w:cs="FreeSerif"/>
-          <w:sz w:val="28"/>
-          <w:szCs w:val="28"/>
-          <w:lang w:val="uk-UA"/>
-        </w:rPr>
-        <w:t xml:space="preserve">вимогам </w:t>
-      </w:r>
+    </w:p>
+    <w:p>
+      <w:pPr>
+        <w:jc w:val="center"/>
+        <w:rPr>
+          <w:rFonts w:ascii="FreeSerif" w:hAnsi="FreeSerif"/>
+          <w:sz w:val="28"/>
+          <w:szCs w:val="28"/>
+          <w:lang w:val="uk-UA"/>
+        </w:rPr>
+      </w:pPr>
       <w:r>
         <w:rPr>
           <w:rFonts w:ascii="FreeSerif" w:eastAsia="Liberation Mono;Courier New" w:hAnsi="FreeSerif"/>
@@ -605,12 +668,12 @@
     </w:p>
     <w:p>
       <w:pPr>
+        <w:jc w:val="center"/>
         <w:rPr>
           <w:rFonts w:ascii="FreeSerif" w:hAnsi="FreeSerif" w:cs="Liberation Mono;Courier New"/>
           <w:i/>
           <w:sz w:val="12"/>
           <w:szCs w:val="12"/>
-          <w:lang w:val="uk-UA"/>
         </w:rPr>
       </w:pPr>
       <w:r>
@@ -621,7 +684,7 @@
           <w:szCs w:val="12"/>
           <w:lang w:val="uk-UA"/>
         </w:rPr>
-        <w:t xml:space="preserve">                               </w:t>
+        <w:t>_________________________________________________________________________________________________________________________</w:t>
       </w:r>
       <w:r>
         <w:rPr>
@@ -629,19 +692,8 @@
           <w:i/>
           <w:sz w:val="12"/>
           <w:szCs w:val="12"/>
-          <w:lang w:val="uk-UA"/>
-        </w:rPr>
-        <w:t xml:space="preserve">                                                </w:t>
-      </w:r>
-      <w:r>
-        <w:rPr>
-          <w:rFonts w:ascii="FreeSerif" w:eastAsia="Liberation Serif;Times New Roma" w:hAnsi="FreeSerif" w:cs="Liberation Mono;Courier New"/>
-          <w:i/>
-          <w:sz w:val="12"/>
-          <w:szCs w:val="12"/>
-          <w:lang w:val="uk-UA"/>
-        </w:rPr>
-        <w:t>_________________________________________________________________________________________________________________________</w:t>
+        </w:rPr>
+        <w:t>______________________________________</w:t>
       </w:r>
     </w:p>
     <w:p>
@@ -747,6 +799,8 @@
         </w:rPr>
         <w:t>.</w:t>
       </w:r>
+      <w:bookmarkStart w:id="14" w:name="_GoBack"/>
+      <w:bookmarkEnd w:id="14"/>
     </w:p>
     <w:p>
       <w:pPr>
@@ -861,8 +915,8 @@
         </w:rPr>
         <w:t>#$</w:t>
       </w:r>
-      <w:bookmarkStart w:id="14" w:name="__DdeLink__76_1572625028"/>
-      <w:bookmarkEnd w:id="14"/>
+      <w:bookmarkStart w:id="15" w:name="__DdeLink__76_1572625028"/>
+      <w:bookmarkEnd w:id="15"/>
       <w:r>
         <w:rPr>
           <w:rFonts w:ascii="FreeSerif" w:hAnsi="FreeSerif"/>
@@ -940,15 +994,30 @@
           <w:rFonts w:ascii="FreeSerif" w:hAnsi="FreeSerif" w:cs="FreeSerif"/>
           <w:sz w:val="28"/>
           <w:szCs w:val="28"/>
-          <w:lang w:val="ru-RU"/>
-        </w:rPr>
-      </w:pPr>
-      <w:r>
-        <w:rPr>
-          <w:rFonts w:ascii="FreeSerif" w:hAnsi="FreeSerif" w:cs="FreeSerif"/>
-          <w:sz w:val="28"/>
-          <w:szCs w:val="28"/>
-          <w:lang w:val="ru-RU"/>
+        </w:rPr>
+      </w:pPr>
+      <w:r>
+        <w:rPr>
+          <w:rFonts w:ascii="FreeSerif" w:hAnsi="FreeSerif" w:cs="FreeSerif"/>
+          <w:sz w:val="28"/>
+          <w:szCs w:val="28"/>
+        </w:rPr>
+        <w:t xml:space="preserve"> </w:t>
+      </w:r>
+    </w:p>
+    <w:p>
+      <w:pPr>
+        <w:rPr>
+          <w:rFonts w:ascii="FreeSerif" w:hAnsi="FreeSerif" w:cs="FreeSerif"/>
+          <w:sz w:val="28"/>
+          <w:szCs w:val="28"/>
+        </w:rPr>
+      </w:pPr>
+      <w:r>
+        <w:rPr>
+          <w:rFonts w:ascii="FreeSerif" w:hAnsi="FreeSerif" w:cs="FreeSerif"/>
+          <w:sz w:val="28"/>
+          <w:szCs w:val="28"/>
         </w:rPr>
         <w:t xml:space="preserve"> </w:t>
       </w:r>

</xml_diff>

<commit_message>
#1570 add new fields into BasicCertificate and docs
</commit_message>
<xml_diff>
--- a/web/src/main/resources/documentsTemplates/unfitness_certificate.docx
+++ b/web/src/main/resources/documentsTemplates/unfitness_certificate.docx
@@ -55,6 +55,28 @@
         <w:jc w:val="center"/>
         <w:rPr>
           <w:rFonts w:ascii="FreeSerif" w:hAnsi="FreeSerif"/>
+          <w:b/>
+          <w:bCs/>
+          <w:sz w:val="28"/>
+          <w:szCs w:val="28"/>
+        </w:rPr>
+      </w:pPr>
+      <w:r>
+        <w:rPr>
+          <w:rFonts w:ascii="FreeSerif" w:hAnsi="FreeSerif"/>
+          <w:b/>
+          <w:bCs/>
+          <w:sz w:val="28"/>
+          <w:szCs w:val="28"/>
+        </w:rPr>
+        <w:t>$VERIFICATOR_SUBORDINATION</w:t>
+      </w:r>
+    </w:p>
+    <w:p>
+      <w:pPr>
+        <w:jc w:val="center"/>
+        <w:rPr>
+          <w:rFonts w:ascii="FreeSerif" w:hAnsi="FreeSerif"/>
           <w:sz w:val="28"/>
           <w:szCs w:val="28"/>
           <w:lang w:val="uk-UA"/>
@@ -200,6 +222,8 @@
         </w:rPr>
         <w:t>ДОВІДКА</w:t>
       </w:r>
+      <w:bookmarkStart w:id="3" w:name="_GoBack"/>
+      <w:bookmarkEnd w:id="3"/>
     </w:p>
     <w:p>
       <w:pPr>
@@ -232,7 +256,6 @@
           <w:rFonts w:ascii="FreeSerif" w:eastAsia="FreeSerif" w:hAnsi="FreeSerif" w:cs="FreeSerif"/>
           <w:sz w:val="28"/>
           <w:szCs w:val="28"/>
-          <w:lang w:val="ru-RU"/>
         </w:rPr>
       </w:pPr>
       <w:r>
@@ -240,7 +263,6 @@
           <w:rFonts w:ascii="FreeSerif" w:eastAsia="FreeSerif" w:hAnsi="FreeSerif" w:cs="FreeSerif"/>
           <w:sz w:val="28"/>
           <w:szCs w:val="28"/>
-          <w:lang w:val="ru-RU"/>
         </w:rPr>
         <w:t xml:space="preserve"> </w:t>
       </w:r>
@@ -252,7 +274,6 @@
           <w:rFonts w:ascii="FreeSerif" w:eastAsia="FreeSerif" w:hAnsi="FreeSerif" w:cs="FreeSerif"/>
           <w:sz w:val="28"/>
           <w:szCs w:val="28"/>
-          <w:lang w:val="ru-RU"/>
         </w:rPr>
       </w:pPr>
       <w:r>
@@ -260,7 +281,6 @@
           <w:rFonts w:ascii="FreeSerif" w:eastAsia="FreeSerif" w:hAnsi="FreeSerif" w:cs="FreeSerif"/>
           <w:sz w:val="28"/>
           <w:szCs w:val="28"/>
-          <w:lang w:val="ru-RU"/>
         </w:rPr>
         <w:t xml:space="preserve"> </w:t>
       </w:r>
@@ -295,9 +315,9 @@
         </w:rPr>
         <w:t>$</w:t>
       </w:r>
-      <w:bookmarkStart w:id="3" w:name="__DdeLink__64_1572625028"/>
-      <w:bookmarkStart w:id="4" w:name="__DdeLink__86_252265555"/>
-      <w:bookmarkEnd w:id="3"/>
+      <w:bookmarkStart w:id="4" w:name="__DdeLink__64_1572625028"/>
+      <w:bookmarkStart w:id="5" w:name="__DdeLink__86_252265555"/>
+      <w:bookmarkEnd w:id="4"/>
       <w:r>
         <w:rPr>
           <w:rFonts w:ascii="FreeSerif" w:hAnsi="FreeSerif"/>
@@ -307,7 +327,7 @@
         </w:rPr>
         <w:t>UNFITNESS_CERTIFICATE_NUMBER</w:t>
       </w:r>
-      <w:bookmarkStart w:id="5" w:name="__DdeLink__121_1641530237"/>
+      <w:bookmarkStart w:id="6" w:name="__DdeLink__121_1641530237"/>
       <w:r>
         <w:rPr>
           <w:rFonts w:ascii="FreeSerif" w:hAnsi="FreeSerif"/>
@@ -317,9 +337,9 @@
         </w:rPr>
         <w:t xml:space="preserve"> </w:t>
       </w:r>
-      <w:bookmarkStart w:id="6" w:name="__DdeLink__121_16415302371"/>
-      <w:bookmarkEnd w:id="4"/>
+      <w:bookmarkStart w:id="7" w:name="__DdeLink__121_16415302371"/>
       <w:bookmarkEnd w:id="5"/>
+      <w:bookmarkEnd w:id="6"/>
       <w:r>
         <w:rPr>
           <w:rFonts w:ascii="FreeSerif" w:hAnsi="FreeSerif" w:cs="FreeSerif"/>
@@ -329,7 +349,7 @@
         </w:rPr>
         <w:t>#</w:t>
       </w:r>
-      <w:bookmarkEnd w:id="6"/>
+      <w:bookmarkEnd w:id="7"/>
       <w:r>
         <w:rPr>
           <w:rFonts w:ascii="FreeSerif" w:hAnsi="FreeSerif" w:cs="FreeSerif"/>
@@ -393,7 +413,7 @@
         </w:rPr>
         <w:t>Назва та умовне позначення: $</w:t>
       </w:r>
-      <w:bookmarkStart w:id="7" w:name="__DdeLink__66_1572625028"/>
+      <w:bookmarkStart w:id="8" w:name="__DdeLink__66_1572625028"/>
       <w:r>
         <w:rPr>
           <w:rFonts w:ascii="FreeSerif" w:hAnsi="FreeSerif" w:cs="FreeSerif"/>
@@ -403,7 +423,7 @@
         </w:rPr>
         <w:t>DEV_NAME</w:t>
       </w:r>
-      <w:bookmarkEnd w:id="7"/>
+      <w:bookmarkEnd w:id="8"/>
       <w:r>
         <w:rPr>
           <w:rFonts w:ascii="FreeSerif" w:hAnsi="FreeSerif" w:cs="FreeSerif"/>
@@ -422,7 +442,7 @@
         </w:rPr>
         <w:t xml:space="preserve"> $</w:t>
       </w:r>
-      <w:bookmarkStart w:id="8" w:name="__DdeLink__68_1572625028"/>
+      <w:bookmarkStart w:id="9" w:name="__DdeLink__68_1572625028"/>
       <w:r>
         <w:rPr>
           <w:rFonts w:ascii="FreeSerif" w:hAnsi="FreeSerif" w:cs="FreeSerif"/>
@@ -432,7 +452,7 @@
         </w:rPr>
         <w:t>DEV_SIGN</w:t>
       </w:r>
-      <w:bookmarkEnd w:id="8"/>
+      <w:bookmarkEnd w:id="9"/>
       <w:r>
         <w:rPr>
           <w:rFonts w:ascii="FreeSerif" w:hAnsi="FreeSerif" w:cs="FreeSerif"/>
@@ -451,25 +471,16 @@
         </w:rPr>
         <w:t xml:space="preserve">#Зав. № </w:t>
       </w:r>
-      <w:bookmarkStart w:id="9" w:name="__DdeLink__70_1572625028"/>
-      <w:bookmarkEnd w:id="9"/>
-      <w:r>
-        <w:rPr>
-          <w:rFonts w:ascii="FreeSerif" w:hAnsi="FreeSerif" w:cs="FreeSerif"/>
-          <w:sz w:val="28"/>
-          <w:szCs w:val="28"/>
-          <w:lang w:val="uk-UA"/>
-        </w:rPr>
-        <w:t>$</w:t>
-      </w:r>
-      <w:r>
-        <w:rPr>
-          <w:rFonts w:ascii="FreeSerif" w:hAnsi="FreeSerif" w:cs="FreeSerif"/>
-          <w:sz w:val="28"/>
-          <w:szCs w:val="28"/>
-          <w:lang w:val="uk-UA"/>
-        </w:rPr>
-        <w:t>DEV_MAN_SER</w:t>
+      <w:bookmarkStart w:id="10" w:name="__DdeLink__70_1572625028"/>
+      <w:bookmarkEnd w:id="10"/>
+      <w:r>
+        <w:rPr>
+          <w:rFonts w:ascii="FreeSerif" w:hAnsi="FreeSerif" w:cs="FreeSerif"/>
+          <w:sz w:val="28"/>
+          <w:szCs w:val="28"/>
+          <w:lang w:val="uk-UA"/>
+        </w:rPr>
+        <w:t>$DEV_MAN_SER</w:t>
       </w:r>
     </w:p>
     <w:p>
@@ -490,8 +501,8 @@
         </w:rPr>
         <w:t xml:space="preserve">Виробник: </w:t>
       </w:r>
-      <w:bookmarkStart w:id="10" w:name="__DdeLink__72_1572625028"/>
-      <w:bookmarkEnd w:id="10"/>
+      <w:bookmarkStart w:id="11" w:name="__DdeLink__72_1572625028"/>
+      <w:bookmarkEnd w:id="11"/>
       <w:r>
         <w:rPr>
           <w:rFonts w:ascii="FreeSerif" w:hAnsi="FreeSerif" w:cs="FreeSerif"/>
@@ -520,8 +531,8 @@
         </w:rPr>
         <w:t xml:space="preserve">Власник: </w:t>
       </w:r>
-      <w:bookmarkStart w:id="11" w:name="__DdeLink__74_1572625028"/>
-      <w:bookmarkEnd w:id="11"/>
+      <w:bookmarkStart w:id="12" w:name="__DdeLink__74_1572625028"/>
+      <w:bookmarkEnd w:id="12"/>
       <w:r>
         <w:rPr>
           <w:rFonts w:ascii="FreeSerif" w:hAnsi="FreeSerif" w:cs="FreeSerif"/>
@@ -606,13 +617,15 @@
           <w:rFonts w:ascii="FreeSerif" w:hAnsi="FreeSerif" w:cs="FreeSerif"/>
           <w:sz w:val="28"/>
           <w:szCs w:val="28"/>
-        </w:rPr>
-      </w:pPr>
-      <w:r>
-        <w:rPr>
-          <w:rFonts w:ascii="FreeSerif" w:hAnsi="FreeSerif" w:cs="FreeSerif"/>
-          <w:sz w:val="28"/>
-          <w:szCs w:val="28"/>
+          <w:lang w:val="uk-UA"/>
+        </w:rPr>
+      </w:pPr>
+      <w:r>
+        <w:rPr>
+          <w:rFonts w:ascii="FreeSerif" w:hAnsi="FreeSerif" w:cs="FreeSerif"/>
+          <w:sz w:val="28"/>
+          <w:szCs w:val="28"/>
+          <w:lang w:val="uk-UA"/>
         </w:rPr>
         <w:t xml:space="preserve"> </w:t>
       </w:r>
@@ -645,8 +658,8 @@
         </w:rPr>
         <w:t xml:space="preserve"> </w:t>
       </w:r>
-      <w:bookmarkStart w:id="12" w:name="__DdeLink__16_1073118326"/>
-      <w:bookmarkEnd w:id="12"/>
+      <w:bookmarkStart w:id="13" w:name="__DdeLink__16_1073118326"/>
+      <w:bookmarkEnd w:id="13"/>
       <w:r>
         <w:rPr>
           <w:rFonts w:ascii="FreeSerif" w:hAnsi="FreeSerif"/>
@@ -674,6 +687,7 @@
           <w:i/>
           <w:sz w:val="12"/>
           <w:szCs w:val="12"/>
+          <w:lang w:val="ru-RU"/>
         </w:rPr>
       </w:pPr>
       <w:r>
@@ -692,6 +706,7 @@
           <w:i/>
           <w:sz w:val="12"/>
           <w:szCs w:val="12"/>
+          <w:lang w:val="ru-RU"/>
         </w:rPr>
         <w:t>______________________________________</w:t>
       </w:r>
@@ -717,8 +732,8 @@
         </w:rPr>
         <w:t>позначення та назва документа</w:t>
       </w:r>
-      <w:bookmarkStart w:id="13" w:name="__DdeLink__70_1119821634"/>
-      <w:bookmarkEnd w:id="13"/>
+      <w:bookmarkStart w:id="14" w:name="__DdeLink__70_1119821634"/>
+      <w:bookmarkEnd w:id="14"/>
     </w:p>
     <w:p>
       <w:pPr>
@@ -799,8 +814,6 @@
         </w:rPr>
         <w:t>.</w:t>
       </w:r>
-      <w:bookmarkStart w:id="14" w:name="_GoBack"/>
-      <w:bookmarkEnd w:id="14"/>
     </w:p>
     <w:p>
       <w:pPr>
@@ -994,13 +1007,15 @@
           <w:rFonts w:ascii="FreeSerif" w:hAnsi="FreeSerif" w:cs="FreeSerif"/>
           <w:sz w:val="28"/>
           <w:szCs w:val="28"/>
-        </w:rPr>
-      </w:pPr>
-      <w:r>
-        <w:rPr>
-          <w:rFonts w:ascii="FreeSerif" w:hAnsi="FreeSerif" w:cs="FreeSerif"/>
-          <w:sz w:val="28"/>
-          <w:szCs w:val="28"/>
+          <w:lang w:val="ru-RU"/>
+        </w:rPr>
+      </w:pPr>
+      <w:r>
+        <w:rPr>
+          <w:rFonts w:ascii="FreeSerif" w:hAnsi="FreeSerif" w:cs="FreeSerif"/>
+          <w:sz w:val="28"/>
+          <w:szCs w:val="28"/>
+          <w:lang w:val="ru-RU"/>
         </w:rPr>
         <w:t xml:space="preserve"> </w:t>
       </w:r>
@@ -1011,13 +1026,15 @@
           <w:rFonts w:ascii="FreeSerif" w:hAnsi="FreeSerif" w:cs="FreeSerif"/>
           <w:sz w:val="28"/>
           <w:szCs w:val="28"/>
-        </w:rPr>
-      </w:pPr>
-      <w:r>
-        <w:rPr>
-          <w:rFonts w:ascii="FreeSerif" w:hAnsi="FreeSerif" w:cs="FreeSerif"/>
-          <w:sz w:val="28"/>
-          <w:szCs w:val="28"/>
+          <w:lang w:val="ru-RU"/>
+        </w:rPr>
+      </w:pPr>
+      <w:r>
+        <w:rPr>
+          <w:rFonts w:ascii="FreeSerif" w:hAnsi="FreeSerif" w:cs="FreeSerif"/>
+          <w:sz w:val="28"/>
+          <w:szCs w:val="28"/>
+          <w:lang w:val="ru-RU"/>
         </w:rPr>
         <w:t xml:space="preserve"> </w:t>
       </w:r>

</xml_diff>

<commit_message>
small fixes in certificates' content according to the new requirements
</commit_message>
<xml_diff>
--- a/web/src/main/resources/documentsTemplates/unfitness_certificate.docx
+++ b/web/src/main/resources/documentsTemplates/unfitness_certificate.docx
@@ -11,9 +11,9 @@
           <w:bCs/>
           <w:sz w:val="28"/>
           <w:szCs w:val="28"/>
-          <w:lang w:val="uk-UA"/>
-        </w:rPr>
-      </w:pPr>
+        </w:rPr>
+      </w:pPr>
+      <w:bookmarkStart w:id="0" w:name="_GoBack"/>
       <w:r>
         <w:rPr>
           <w:rFonts w:ascii="FreeSerif" w:hAnsi="FreeSerif"/>
@@ -21,12 +21,13 @@
           <w:bCs/>
           <w:sz w:val="28"/>
           <w:szCs w:val="28"/>
-          <w:lang w:val="uk-UA"/>
-        </w:rPr>
-        <w:t>$</w:t>
-      </w:r>
-      <w:bookmarkStart w:id="0" w:name="__DdeLink__54_1572625028"/>
-      <w:r>
+        </w:rPr>
+        <w:t>$VERIFICATOR_SUBORDINATION</w:t>
+      </w:r>
+    </w:p>
+    <w:p>
+      <w:pPr>
+        <w:jc w:val="center"/>
         <w:rPr>
           <w:rFonts w:ascii="FreeSerif" w:hAnsi="FreeSerif"/>
           <w:b/>
@@ -35,9 +36,7 @@
           <w:szCs w:val="28"/>
           <w:lang w:val="uk-UA"/>
         </w:rPr>
-        <w:t>VERIFICATOR_COMPANY_NAM</w:t>
-      </w:r>
-      <w:bookmarkEnd w:id="0"/>
+      </w:pPr>
       <w:r>
         <w:rPr>
           <w:rFonts w:ascii="FreeSerif" w:hAnsi="FreeSerif"/>
@@ -47,20 +46,21 @@
           <w:szCs w:val="28"/>
           <w:lang w:val="uk-UA"/>
         </w:rPr>
-        <w:t>E</w:t>
-      </w:r>
-    </w:p>
-    <w:p>
-      <w:pPr>
-        <w:jc w:val="center"/>
+        <w:t>$</w:t>
+      </w:r>
+      <w:bookmarkStart w:id="1" w:name="__DdeLink__54_1572625028"/>
+      <w:r>
         <w:rPr>
           <w:rFonts w:ascii="FreeSerif" w:hAnsi="FreeSerif"/>
           <w:b/>
           <w:bCs/>
           <w:sz w:val="28"/>
           <w:szCs w:val="28"/>
-        </w:rPr>
-      </w:pPr>
+          <w:lang w:val="uk-UA"/>
+        </w:rPr>
+        <w:t>VERIFICATOR_COMPANY_NAM</w:t>
+      </w:r>
+      <w:bookmarkEnd w:id="1"/>
       <w:r>
         <w:rPr>
           <w:rFonts w:ascii="FreeSerif" w:hAnsi="FreeSerif"/>
@@ -68,10 +68,12 @@
           <w:bCs/>
           <w:sz w:val="28"/>
           <w:szCs w:val="28"/>
-        </w:rPr>
-        <w:t>$VERIFICATOR_SUBORDINATION</w:t>
-      </w:r>
-    </w:p>
+          <w:lang w:val="uk-UA"/>
+        </w:rPr>
+        <w:t>E</w:t>
+      </w:r>
+    </w:p>
+    <w:bookmarkEnd w:id="0"/>
     <w:p>
       <w:pPr>
         <w:jc w:val="center"/>
@@ -91,8 +93,8 @@
         </w:rPr>
         <w:t>$</w:t>
       </w:r>
-      <w:bookmarkStart w:id="1" w:name="__DdeLink__56_1572625028"/>
-      <w:bookmarkEnd w:id="1"/>
+      <w:bookmarkStart w:id="2" w:name="__DdeLink__56_1572625028"/>
+      <w:bookmarkEnd w:id="2"/>
       <w:r>
         <w:rPr>
           <w:rFonts w:ascii="FreeSerif" w:hAnsi="FreeSerif"/>
@@ -131,8 +133,8 @@
         </w:rPr>
         <w:t>$</w:t>
       </w:r>
-      <w:bookmarkStart w:id="2" w:name="__DdeLink__59_1572625028"/>
-      <w:bookmarkEnd w:id="2"/>
+      <w:bookmarkStart w:id="3" w:name="__DdeLink__59_1572625028"/>
+      <w:bookmarkEnd w:id="3"/>
       <w:r>
         <w:rPr>
           <w:rFonts w:ascii="FreeSerif" w:hAnsi="FreeSerif"/>
@@ -222,8 +224,6 @@
         </w:rPr>
         <w:t>ДОВІДКА</w:t>
       </w:r>
-      <w:bookmarkStart w:id="3" w:name="_GoBack"/>
-      <w:bookmarkEnd w:id="3"/>
     </w:p>
     <w:p>
       <w:pPr>
@@ -256,6 +256,7 @@
           <w:rFonts w:ascii="FreeSerif" w:eastAsia="FreeSerif" w:hAnsi="FreeSerif" w:cs="FreeSerif"/>
           <w:sz w:val="28"/>
           <w:szCs w:val="28"/>
+          <w:lang w:val="ru-RU"/>
         </w:rPr>
       </w:pPr>
       <w:r>
@@ -263,6 +264,7 @@
           <w:rFonts w:ascii="FreeSerif" w:eastAsia="FreeSerif" w:hAnsi="FreeSerif" w:cs="FreeSerif"/>
           <w:sz w:val="28"/>
           <w:szCs w:val="28"/>
+          <w:lang w:val="ru-RU"/>
         </w:rPr>
         <w:t xml:space="preserve"> </w:t>
       </w:r>
@@ -274,6 +276,7 @@
           <w:rFonts w:ascii="FreeSerif" w:eastAsia="FreeSerif" w:hAnsi="FreeSerif" w:cs="FreeSerif"/>
           <w:sz w:val="28"/>
           <w:szCs w:val="28"/>
+          <w:lang w:val="ru-RU"/>
         </w:rPr>
       </w:pPr>
       <w:r>
@@ -281,6 +284,7 @@
           <w:rFonts w:ascii="FreeSerif" w:eastAsia="FreeSerif" w:hAnsi="FreeSerif" w:cs="FreeSerif"/>
           <w:sz w:val="28"/>
           <w:szCs w:val="28"/>
+          <w:lang w:val="ru-RU"/>
         </w:rPr>
         <w:t xml:space="preserve"> </w:t>
       </w:r>
@@ -328,6 +332,15 @@
         <w:t>UNFITNESS_CERTIFICATE_NUMBER</w:t>
       </w:r>
       <w:bookmarkStart w:id="6" w:name="__DdeLink__121_1641530237"/>
+      <w:r>
+        <w:rPr>
+          <w:rFonts w:ascii="FreeSerif" w:hAnsi="FreeSerif"/>
+          <w:sz w:val="28"/>
+          <w:szCs w:val="28"/>
+          <w:lang w:val="uk-UA"/>
+        </w:rPr>
+        <w:t>-Д</w:t>
+      </w:r>
       <w:r>
         <w:rPr>
           <w:rFonts w:ascii="FreeSerif" w:hAnsi="FreeSerif"/>

</xml_diff>

<commit_message>
Add field "Signature" into certificate template
</commit_message>
<xml_diff>
--- a/web/src/main/resources/documentsTemplates/unfitness_certificate.docx
+++ b/web/src/main/resources/documentsTemplates/unfitness_certificate.docx
@@ -13,7 +13,6 @@
           <w:szCs w:val="28"/>
         </w:rPr>
       </w:pPr>
-      <w:bookmarkStart w:id="0" w:name="_GoBack"/>
       <w:r>
         <w:rPr>
           <w:rFonts w:ascii="FreeSerif" w:hAnsi="FreeSerif"/>
@@ -48,7 +47,7 @@
         </w:rPr>
         <w:t>$</w:t>
       </w:r>
-      <w:bookmarkStart w:id="1" w:name="__DdeLink__54_1572625028"/>
+      <w:bookmarkStart w:id="0" w:name="__DdeLink__54_1572625028"/>
       <w:r>
         <w:rPr>
           <w:rFonts w:ascii="FreeSerif" w:hAnsi="FreeSerif"/>
@@ -60,7 +59,7 @@
         </w:rPr>
         <w:t>VERIFICATOR_COMPANY_NAM</w:t>
       </w:r>
-      <w:bookmarkEnd w:id="1"/>
+      <w:bookmarkEnd w:id="0"/>
       <w:r>
         <w:rPr>
           <w:rFonts w:ascii="FreeSerif" w:hAnsi="FreeSerif"/>
@@ -73,7 +72,6 @@
         <w:t>E</w:t>
       </w:r>
     </w:p>
-    <w:bookmarkEnd w:id="0"/>
     <w:p>
       <w:pPr>
         <w:jc w:val="center"/>
@@ -93,48 +91,48 @@
         </w:rPr>
         <w:t>$</w:t>
       </w:r>
-      <w:bookmarkStart w:id="2" w:name="__DdeLink__56_1572625028"/>
+      <w:bookmarkStart w:id="1" w:name="__DdeLink__56_1572625028"/>
+      <w:bookmarkEnd w:id="1"/>
+      <w:r>
+        <w:rPr>
+          <w:rFonts w:ascii="FreeSerif" w:hAnsi="FreeSerif"/>
+          <w:sz w:val="28"/>
+          <w:szCs w:val="28"/>
+          <w:lang w:val="uk-UA"/>
+        </w:rPr>
+        <w:t>VERIFICATOR_COMPANY_ADDRESS</w:t>
+      </w:r>
+    </w:p>
+    <w:p>
+      <w:pPr>
+        <w:jc w:val="center"/>
+        <w:rPr>
+          <w:rFonts w:ascii="FreeSerif" w:hAnsi="FreeSerif"/>
+          <w:sz w:val="28"/>
+          <w:szCs w:val="28"/>
+          <w:lang w:val="uk-UA"/>
+        </w:rPr>
+      </w:pPr>
+      <w:r>
+        <w:rPr>
+          <w:rFonts w:ascii="FreeSerif" w:hAnsi="FreeSerif"/>
+          <w:sz w:val="28"/>
+          <w:szCs w:val="28"/>
+          <w:lang w:val="uk-UA"/>
+        </w:rPr>
+        <w:t>№</w:t>
+      </w:r>
+      <w:r>
+        <w:rPr>
+          <w:rFonts w:ascii="FreeSerif" w:hAnsi="FreeSerif"/>
+          <w:sz w:val="28"/>
+          <w:szCs w:val="28"/>
+          <w:lang w:val="uk-UA"/>
+        </w:rPr>
+        <w:t>$</w:t>
+      </w:r>
+      <w:bookmarkStart w:id="2" w:name="__DdeLink__59_1572625028"/>
       <w:bookmarkEnd w:id="2"/>
-      <w:r>
-        <w:rPr>
-          <w:rFonts w:ascii="FreeSerif" w:hAnsi="FreeSerif"/>
-          <w:sz w:val="28"/>
-          <w:szCs w:val="28"/>
-          <w:lang w:val="uk-UA"/>
-        </w:rPr>
-        <w:t>VERIFICATOR_COMPANY_ADDRESS</w:t>
-      </w:r>
-    </w:p>
-    <w:p>
-      <w:pPr>
-        <w:jc w:val="center"/>
-        <w:rPr>
-          <w:rFonts w:ascii="FreeSerif" w:hAnsi="FreeSerif"/>
-          <w:sz w:val="28"/>
-          <w:szCs w:val="28"/>
-          <w:lang w:val="uk-UA"/>
-        </w:rPr>
-      </w:pPr>
-      <w:r>
-        <w:rPr>
-          <w:rFonts w:ascii="FreeSerif" w:hAnsi="FreeSerif"/>
-          <w:sz w:val="28"/>
-          <w:szCs w:val="28"/>
-          <w:lang w:val="uk-UA"/>
-        </w:rPr>
-        <w:t>№</w:t>
-      </w:r>
-      <w:r>
-        <w:rPr>
-          <w:rFonts w:ascii="FreeSerif" w:hAnsi="FreeSerif"/>
-          <w:sz w:val="28"/>
-          <w:szCs w:val="28"/>
-          <w:lang w:val="uk-UA"/>
-        </w:rPr>
-        <w:t>$</w:t>
-      </w:r>
-      <w:bookmarkStart w:id="3" w:name="__DdeLink__59_1572625028"/>
-      <w:bookmarkEnd w:id="3"/>
       <w:r>
         <w:rPr>
           <w:rFonts w:ascii="FreeSerif" w:hAnsi="FreeSerif"/>
@@ -319,48 +317,122 @@
         </w:rPr>
         <w:t>$</w:t>
       </w:r>
-      <w:bookmarkStart w:id="4" w:name="__DdeLink__64_1572625028"/>
-      <w:bookmarkStart w:id="5" w:name="__DdeLink__86_252265555"/>
+      <w:bookmarkStart w:id="3" w:name="__DdeLink__64_1572625028"/>
+      <w:bookmarkStart w:id="4" w:name="__DdeLink__86_252265555"/>
+      <w:bookmarkEnd w:id="3"/>
+      <w:r>
+        <w:rPr>
+          <w:rFonts w:ascii="FreeSerif" w:hAnsi="FreeSerif"/>
+          <w:sz w:val="28"/>
+          <w:szCs w:val="28"/>
+          <w:lang w:val="uk-UA"/>
+        </w:rPr>
+        <w:t>UNFITNESS_CERTIFICATE_NUMBER</w:t>
+      </w:r>
+      <w:bookmarkStart w:id="5" w:name="__DdeLink__121_1641530237"/>
+      <w:r>
+        <w:rPr>
+          <w:rFonts w:ascii="FreeSerif" w:hAnsi="FreeSerif"/>
+          <w:sz w:val="28"/>
+          <w:szCs w:val="28"/>
+          <w:lang w:val="uk-UA"/>
+        </w:rPr>
+        <w:t>-Д</w:t>
+      </w:r>
+      <w:r>
+        <w:rPr>
+          <w:rFonts w:ascii="FreeSerif" w:hAnsi="FreeSerif"/>
+          <w:sz w:val="28"/>
+          <w:szCs w:val="28"/>
+          <w:lang w:val="uk-UA"/>
+        </w:rPr>
+        <w:t xml:space="preserve"> </w:t>
+      </w:r>
+      <w:bookmarkStart w:id="6" w:name="__DdeLink__121_16415302371"/>
       <w:bookmarkEnd w:id="4"/>
-      <w:r>
-        <w:rPr>
-          <w:rFonts w:ascii="FreeSerif" w:hAnsi="FreeSerif"/>
-          <w:sz w:val="28"/>
-          <w:szCs w:val="28"/>
-          <w:lang w:val="uk-UA"/>
-        </w:rPr>
-        <w:t>UNFITNESS_CERTIFICATE_NUMBER</w:t>
-      </w:r>
-      <w:bookmarkStart w:id="6" w:name="__DdeLink__121_1641530237"/>
-      <w:r>
-        <w:rPr>
-          <w:rFonts w:ascii="FreeSerif" w:hAnsi="FreeSerif"/>
-          <w:sz w:val="28"/>
-          <w:szCs w:val="28"/>
-          <w:lang w:val="uk-UA"/>
-        </w:rPr>
-        <w:t>-Д</w:t>
-      </w:r>
-      <w:r>
-        <w:rPr>
-          <w:rFonts w:ascii="FreeSerif" w:hAnsi="FreeSerif"/>
-          <w:sz w:val="28"/>
-          <w:szCs w:val="28"/>
-          <w:lang w:val="uk-UA"/>
+      <w:bookmarkEnd w:id="5"/>
+      <w:r>
+        <w:rPr>
+          <w:rFonts w:ascii="FreeSerif" w:hAnsi="FreeSerif" w:cs="FreeSerif"/>
+          <w:sz w:val="28"/>
+          <w:szCs w:val="28"/>
+          <w:lang w:val="uk-UA"/>
+        </w:rPr>
+        <w:t>#</w:t>
+      </w:r>
+      <w:bookmarkEnd w:id="6"/>
+      <w:r>
+        <w:rPr>
+          <w:rFonts w:ascii="FreeSerif" w:hAnsi="FreeSerif" w:cs="FreeSerif"/>
+          <w:sz w:val="28"/>
+          <w:szCs w:val="28"/>
+          <w:lang w:val="uk-UA"/>
+        </w:rPr>
+        <w:t>$PROTOCOL_DATE</w:t>
+      </w:r>
+      <w:r>
+        <w:rPr>
+          <w:rFonts w:ascii="FreeSerif" w:hAnsi="FreeSerif" w:cs="FreeSerif"/>
+          <w:sz w:val="28"/>
+          <w:szCs w:val="28"/>
         </w:rPr>
         <w:t xml:space="preserve"> </w:t>
       </w:r>
-      <w:bookmarkStart w:id="7" w:name="__DdeLink__121_16415302371"/>
-      <w:bookmarkEnd w:id="5"/>
-      <w:bookmarkEnd w:id="6"/>
-      <w:r>
-        <w:rPr>
-          <w:rFonts w:ascii="FreeSerif" w:hAnsi="FreeSerif" w:cs="FreeSerif"/>
-          <w:sz w:val="28"/>
-          <w:szCs w:val="28"/>
-          <w:lang w:val="uk-UA"/>
-        </w:rPr>
-        <w:t>#</w:t>
+      <w:r>
+        <w:rPr>
+          <w:rFonts w:ascii="FreeSerif" w:hAnsi="FreeSerif"/>
+          <w:sz w:val="28"/>
+          <w:szCs w:val="28"/>
+          <w:lang w:val="uk-UA"/>
+        </w:rPr>
+        <w:t>року</w:t>
+      </w:r>
+    </w:p>
+    <w:p>
+      <w:pPr>
+        <w:jc w:val="center"/>
+        <w:rPr>
+          <w:rFonts w:ascii="FreeSerif" w:hAnsi="FreeSerif" w:cs="FreeSerif"/>
+          <w:sz w:val="28"/>
+          <w:szCs w:val="28"/>
+        </w:rPr>
+      </w:pPr>
+      <w:r>
+        <w:rPr>
+          <w:rFonts w:ascii="FreeSerif" w:hAnsi="FreeSerif" w:cs="FreeSerif"/>
+          <w:sz w:val="28"/>
+          <w:szCs w:val="28"/>
+        </w:rPr>
+        <w:t xml:space="preserve"> </w:t>
+      </w:r>
+    </w:p>
+    <w:p>
+      <w:pPr>
+        <w:rPr>
+          <w:rFonts w:ascii="FreeSerif" w:hAnsi="FreeSerif" w:cs="FreeSerif"/>
+          <w:sz w:val="28"/>
+          <w:szCs w:val="28"/>
+          <w:lang w:val="uk-UA"/>
+        </w:rPr>
+      </w:pPr>
+      <w:r>
+        <w:rPr>
+          <w:rFonts w:ascii="FreeSerif" w:hAnsi="FreeSerif" w:cs="FreeSerif"/>
+          <w:sz w:val="28"/>
+          <w:szCs w:val="28"/>
+          <w:lang w:val="uk-UA"/>
+        </w:rPr>
+        <w:t>Назва та умовне позначення: $</w:t>
+      </w:r>
+      <w:bookmarkStart w:id="7" w:name="__DdeLink__66_1572625028"/>
+      <w:r>
+        <w:rPr>
+          <w:rFonts w:ascii="FreeSerif" w:hAnsi="FreeSerif" w:cs="FreeSerif"/>
+          <w:sz w:val="28"/>
+          <w:szCs w:val="28"/>
+          <w:lang w:val="uk-UA"/>
+        </w:rPr>
+        <w:t>DEV_NAME</w:t>
       </w:r>
       <w:bookmarkEnd w:id="7"/>
       <w:r>
@@ -370,24 +442,116 @@
           <w:szCs w:val="28"/>
           <w:lang w:val="uk-UA"/>
         </w:rPr>
-        <w:t>$PROTOCOL_DATE</w:t>
-      </w:r>
-      <w:r>
-        <w:rPr>
-          <w:rFonts w:ascii="FreeSerif" w:hAnsi="FreeSerif" w:cs="FreeSerif"/>
-          <w:sz w:val="28"/>
-          <w:szCs w:val="28"/>
+        <w:t>,</w:t>
+      </w:r>
+      <w:r>
+        <w:rPr>
+          <w:rFonts w:ascii="FreeSerif" w:hAnsi="FreeSerif" w:cs="FreeSerif"/>
+          <w:sz w:val="28"/>
+          <w:szCs w:val="28"/>
+          <w:lang w:val="uk-UA"/>
+        </w:rPr>
+        <w:t xml:space="preserve"> $</w:t>
+      </w:r>
+      <w:bookmarkStart w:id="8" w:name="__DdeLink__68_1572625028"/>
+      <w:r>
+        <w:rPr>
+          <w:rFonts w:ascii="FreeSerif" w:hAnsi="FreeSerif" w:cs="FreeSerif"/>
+          <w:sz w:val="28"/>
+          <w:szCs w:val="28"/>
+          <w:lang w:val="uk-UA"/>
+        </w:rPr>
+        <w:t>DEV_SIGN</w:t>
+      </w:r>
+      <w:bookmarkEnd w:id="8"/>
+      <w:r>
+        <w:rPr>
+          <w:rFonts w:ascii="FreeSerif" w:hAnsi="FreeSerif" w:cs="FreeSerif"/>
+          <w:sz w:val="28"/>
+          <w:szCs w:val="28"/>
+          <w:lang w:val="uk-UA"/>
         </w:rPr>
         <w:t xml:space="preserve"> </w:t>
       </w:r>
       <w:r>
         <w:rPr>
-          <w:rFonts w:ascii="FreeSerif" w:hAnsi="FreeSerif"/>
-          <w:sz w:val="28"/>
-          <w:szCs w:val="28"/>
-          <w:lang w:val="uk-UA"/>
-        </w:rPr>
-        <w:t>року</w:t>
+          <w:rFonts w:ascii="FreeSerif" w:hAnsi="FreeSerif" w:cs="FreeSerif"/>
+          <w:sz w:val="28"/>
+          <w:szCs w:val="28"/>
+          <w:lang w:val="uk-UA"/>
+        </w:rPr>
+        <w:t xml:space="preserve">#Зав. № </w:t>
+      </w:r>
+      <w:bookmarkStart w:id="9" w:name="__DdeLink__70_1572625028"/>
+      <w:bookmarkEnd w:id="9"/>
+      <w:r>
+        <w:rPr>
+          <w:rFonts w:ascii="FreeSerif" w:hAnsi="FreeSerif" w:cs="FreeSerif"/>
+          <w:sz w:val="28"/>
+          <w:szCs w:val="28"/>
+          <w:lang w:val="uk-UA"/>
+        </w:rPr>
+        <w:t>$DEV_MAN_SER</w:t>
+      </w:r>
+    </w:p>
+    <w:p>
+      <w:pPr>
+        <w:rPr>
+          <w:rFonts w:ascii="FreeSerif" w:hAnsi="FreeSerif" w:cs="FreeSerif"/>
+          <w:sz w:val="28"/>
+          <w:szCs w:val="28"/>
+          <w:lang w:val="uk-UA"/>
+        </w:rPr>
+      </w:pPr>
+      <w:r>
+        <w:rPr>
+          <w:rFonts w:ascii="FreeSerif" w:hAnsi="FreeSerif" w:cs="FreeSerif"/>
+          <w:sz w:val="28"/>
+          <w:szCs w:val="28"/>
+          <w:lang w:val="uk-UA"/>
+        </w:rPr>
+        <w:t xml:space="preserve">Виробник: </w:t>
+      </w:r>
+      <w:bookmarkStart w:id="10" w:name="__DdeLink__72_1572625028"/>
+      <w:bookmarkEnd w:id="10"/>
+      <w:r>
+        <w:rPr>
+          <w:rFonts w:ascii="FreeSerif" w:hAnsi="FreeSerif" w:cs="FreeSerif"/>
+          <w:sz w:val="28"/>
+          <w:szCs w:val="28"/>
+          <w:lang w:val="uk-UA"/>
+        </w:rPr>
+        <w:t>$MAN_NAME</w:t>
+      </w:r>
+    </w:p>
+    <w:p>
+      <w:pPr>
+        <w:rPr>
+          <w:rFonts w:ascii="FreeSerif" w:hAnsi="FreeSerif" w:cs="FreeSerif"/>
+          <w:sz w:val="28"/>
+          <w:szCs w:val="28"/>
+          <w:lang w:val="uk-UA"/>
+        </w:rPr>
+      </w:pPr>
+      <w:r>
+        <w:rPr>
+          <w:rFonts w:ascii="FreeSerif" w:hAnsi="FreeSerif" w:cs="FreeSerif"/>
+          <w:sz w:val="28"/>
+          <w:szCs w:val="28"/>
+          <w:lang w:val="uk-UA"/>
+        </w:rPr>
+        <w:t xml:space="preserve">Власник: </w:t>
+      </w:r>
+      <w:bookmarkStart w:id="11" w:name="__DdeLink__74_1572625028"/>
+      <w:bookmarkEnd w:id="11"/>
+      <w:r>
+        <w:rPr>
+          <w:rFonts w:ascii="FreeSerif" w:hAnsi="FreeSerif" w:cs="FreeSerif"/>
+          <w:sz w:val="28"/>
+          <w:szCs w:val="28"/>
+          <w:lang w:val="uk-UA"/>
+        </w:rPr>
+        <w:t>$OWNER_NAME, $OWNER_ADDRESS</w:t>
       </w:r>
     </w:p>
     <w:p>
@@ -397,75 +561,47 @@
           <w:rFonts w:ascii="FreeSerif" w:hAnsi="FreeSerif" w:cs="FreeSerif"/>
           <w:sz w:val="28"/>
           <w:szCs w:val="28"/>
-        </w:rPr>
-      </w:pPr>
-      <w:r>
-        <w:rPr>
-          <w:rFonts w:ascii="FreeSerif" w:hAnsi="FreeSerif" w:cs="FreeSerif"/>
-          <w:sz w:val="28"/>
-          <w:szCs w:val="28"/>
+          <w:lang w:val="uk-UA"/>
+        </w:rPr>
+      </w:pPr>
+      <w:r>
+        <w:rPr>
+          <w:rFonts w:ascii="FreeSerif" w:hAnsi="FreeSerif" w:cs="FreeSerif"/>
+          <w:sz w:val="28"/>
+          <w:szCs w:val="28"/>
+          <w:lang w:val="uk-UA"/>
         </w:rPr>
         <w:t xml:space="preserve"> </w:t>
       </w:r>
     </w:p>
     <w:p>
       <w:pPr>
-        <w:rPr>
-          <w:rFonts w:ascii="FreeSerif" w:hAnsi="FreeSerif" w:cs="FreeSerif"/>
-          <w:sz w:val="28"/>
-          <w:szCs w:val="28"/>
-          <w:lang w:val="uk-UA"/>
-        </w:rPr>
-      </w:pPr>
-      <w:r>
-        <w:rPr>
-          <w:rFonts w:ascii="FreeSerif" w:hAnsi="FreeSerif" w:cs="FreeSerif"/>
-          <w:sz w:val="28"/>
-          <w:szCs w:val="28"/>
-          <w:lang w:val="uk-UA"/>
-        </w:rPr>
-        <w:t>Назва та умовне позначення: $</w:t>
-      </w:r>
-      <w:bookmarkStart w:id="8" w:name="__DdeLink__66_1572625028"/>
-      <w:r>
-        <w:rPr>
-          <w:rFonts w:ascii="FreeSerif" w:hAnsi="FreeSerif" w:cs="FreeSerif"/>
-          <w:sz w:val="28"/>
-          <w:szCs w:val="28"/>
-          <w:lang w:val="uk-UA"/>
-        </w:rPr>
-        <w:t>DEV_NAME</w:t>
-      </w:r>
-      <w:bookmarkEnd w:id="8"/>
-      <w:r>
-        <w:rPr>
-          <w:rFonts w:ascii="FreeSerif" w:hAnsi="FreeSerif" w:cs="FreeSerif"/>
-          <w:sz w:val="28"/>
-          <w:szCs w:val="28"/>
-          <w:lang w:val="uk-UA"/>
-        </w:rPr>
-        <w:t>,</w:t>
-      </w:r>
-      <w:r>
-        <w:rPr>
-          <w:rFonts w:ascii="FreeSerif" w:hAnsi="FreeSerif" w:cs="FreeSerif"/>
-          <w:sz w:val="28"/>
-          <w:szCs w:val="28"/>
-          <w:lang w:val="uk-UA"/>
-        </w:rPr>
-        <w:t xml:space="preserve"> $</w:t>
-      </w:r>
-      <w:bookmarkStart w:id="9" w:name="__DdeLink__68_1572625028"/>
-      <w:r>
-        <w:rPr>
-          <w:rFonts w:ascii="FreeSerif" w:hAnsi="FreeSerif" w:cs="FreeSerif"/>
-          <w:sz w:val="28"/>
-          <w:szCs w:val="28"/>
-          <w:lang w:val="uk-UA"/>
-        </w:rPr>
-        <w:t>DEV_SIGN</w:t>
-      </w:r>
-      <w:bookmarkEnd w:id="9"/>
+        <w:ind w:firstLine="709"/>
+        <w:rPr>
+          <w:rFonts w:ascii="FreeSerif" w:hAnsi="FreeSerif" w:cs="FreeSerif"/>
+          <w:sz w:val="28"/>
+          <w:szCs w:val="28"/>
+          <w:lang w:val="uk-UA"/>
+        </w:rPr>
+      </w:pPr>
+      <w:r>
+        <w:rPr>
+          <w:rFonts w:ascii="FreeSerif" w:hAnsi="FreeSerif" w:cs="FreeSerif"/>
+          <w:sz w:val="28"/>
+          <w:szCs w:val="28"/>
+          <w:lang w:val="uk-UA"/>
+        </w:rPr>
+        <w:t>За результатами повірки встановлено, що засіб вимі</w:t>
+      </w:r>
+      <w:r>
+        <w:rPr>
+          <w:rFonts w:ascii="FreeSerif" w:hAnsi="FreeSerif" w:cs="FreeSerif"/>
+          <w:sz w:val="28"/>
+          <w:szCs w:val="28"/>
+          <w:lang w:val="uk-UA"/>
+        </w:rPr>
+        <w:t>рювальної техніки не відповідає</w:t>
+      </w:r>
       <w:r>
         <w:rPr>
           <w:rFonts w:ascii="FreeSerif" w:hAnsi="FreeSerif" w:cs="FreeSerif"/>
@@ -482,197 +618,59 @@
           <w:szCs w:val="28"/>
           <w:lang w:val="uk-UA"/>
         </w:rPr>
-        <w:t xml:space="preserve">#Зав. № </w:t>
-      </w:r>
-      <w:bookmarkStart w:id="10" w:name="__DdeLink__70_1572625028"/>
-      <w:bookmarkEnd w:id="10"/>
-      <w:r>
-        <w:rPr>
-          <w:rFonts w:ascii="FreeSerif" w:hAnsi="FreeSerif" w:cs="FreeSerif"/>
-          <w:sz w:val="28"/>
-          <w:szCs w:val="28"/>
-          <w:lang w:val="uk-UA"/>
-        </w:rPr>
-        <w:t>$DEV_MAN_SER</w:t>
-      </w:r>
-    </w:p>
-    <w:p>
-      <w:pPr>
-        <w:rPr>
-          <w:rFonts w:ascii="FreeSerif" w:hAnsi="FreeSerif" w:cs="FreeSerif"/>
-          <w:sz w:val="28"/>
-          <w:szCs w:val="28"/>
-          <w:lang w:val="uk-UA"/>
-        </w:rPr>
-      </w:pPr>
-      <w:r>
-        <w:rPr>
-          <w:rFonts w:ascii="FreeSerif" w:hAnsi="FreeSerif" w:cs="FreeSerif"/>
-          <w:sz w:val="28"/>
-          <w:szCs w:val="28"/>
-          <w:lang w:val="uk-UA"/>
-        </w:rPr>
-        <w:t xml:space="preserve">Виробник: </w:t>
-      </w:r>
-      <w:bookmarkStart w:id="11" w:name="__DdeLink__72_1572625028"/>
-      <w:bookmarkEnd w:id="11"/>
-      <w:r>
-        <w:rPr>
-          <w:rFonts w:ascii="FreeSerif" w:hAnsi="FreeSerif" w:cs="FreeSerif"/>
-          <w:sz w:val="28"/>
-          <w:szCs w:val="28"/>
-          <w:lang w:val="uk-UA"/>
-        </w:rPr>
-        <w:t>$MAN_NAME</w:t>
-      </w:r>
-    </w:p>
-    <w:p>
-      <w:pPr>
-        <w:rPr>
-          <w:rFonts w:ascii="FreeSerif" w:hAnsi="FreeSerif" w:cs="FreeSerif"/>
-          <w:sz w:val="28"/>
-          <w:szCs w:val="28"/>
-          <w:lang w:val="uk-UA"/>
-        </w:rPr>
-      </w:pPr>
-      <w:r>
-        <w:rPr>
-          <w:rFonts w:ascii="FreeSerif" w:hAnsi="FreeSerif" w:cs="FreeSerif"/>
-          <w:sz w:val="28"/>
-          <w:szCs w:val="28"/>
-          <w:lang w:val="uk-UA"/>
-        </w:rPr>
-        <w:t xml:space="preserve">Власник: </w:t>
-      </w:r>
-      <w:bookmarkStart w:id="12" w:name="__DdeLink__74_1572625028"/>
+        <w:t>вимогам:</w:t>
+      </w:r>
+    </w:p>
+    <w:p>
+      <w:pPr>
+        <w:jc w:val="center"/>
+        <w:rPr>
+          <w:rFonts w:ascii="FreeSerif" w:hAnsi="FreeSerif" w:cs="FreeSerif"/>
+          <w:sz w:val="28"/>
+          <w:szCs w:val="28"/>
+          <w:lang w:val="uk-UA"/>
+        </w:rPr>
+      </w:pPr>
+      <w:r>
+        <w:rPr>
+          <w:rFonts w:ascii="FreeSerif" w:hAnsi="FreeSerif" w:cs="FreeSerif"/>
+          <w:sz w:val="28"/>
+          <w:szCs w:val="28"/>
+          <w:lang w:val="uk-UA"/>
+        </w:rPr>
+        <w:t xml:space="preserve"> </w:t>
+      </w:r>
+    </w:p>
+    <w:p>
+      <w:pPr>
+        <w:jc w:val="center"/>
+        <w:rPr>
+          <w:rFonts w:ascii="FreeSerif" w:hAnsi="FreeSerif"/>
+          <w:sz w:val="28"/>
+          <w:szCs w:val="28"/>
+          <w:lang w:val="uk-UA"/>
+        </w:rPr>
+      </w:pPr>
+      <w:r>
+        <w:rPr>
+          <w:rFonts w:ascii="FreeSerif" w:eastAsia="Liberation Mono;Courier New" w:hAnsi="FreeSerif"/>
+          <w:sz w:val="28"/>
+          <w:szCs w:val="28"/>
+          <w:lang w:val="uk-UA"/>
+        </w:rPr>
+        <w:t>ДСТУ $COUNTER_TYPE_GOST, Методика повірки</w:t>
+      </w:r>
+      <w:r>
+        <w:rPr>
+          <w:rFonts w:ascii="FreeSerif" w:hAnsi="FreeSerif"/>
+          <w:sz w:val="28"/>
+          <w:szCs w:val="28"/>
+          <w:lang w:val="uk-UA"/>
+        </w:rPr>
+        <w:t xml:space="preserve"> </w:t>
+      </w:r>
+      <w:bookmarkStart w:id="12" w:name="__DdeLink__16_1073118326"/>
       <w:bookmarkEnd w:id="12"/>
-      <w:r>
-        <w:rPr>
-          <w:rFonts w:ascii="FreeSerif" w:hAnsi="FreeSerif" w:cs="FreeSerif"/>
-          <w:sz w:val="28"/>
-          <w:szCs w:val="28"/>
-          <w:lang w:val="uk-UA"/>
-        </w:rPr>
-        <w:t>$OWNER_NAME, $OWNER_ADDRESS</w:t>
-      </w:r>
-    </w:p>
-    <w:p>
-      <w:pPr>
-        <w:jc w:val="center"/>
-        <w:rPr>
-          <w:rFonts w:ascii="FreeSerif" w:hAnsi="FreeSerif" w:cs="FreeSerif"/>
-          <w:sz w:val="28"/>
-          <w:szCs w:val="28"/>
-          <w:lang w:val="uk-UA"/>
-        </w:rPr>
-      </w:pPr>
-      <w:r>
-        <w:rPr>
-          <w:rFonts w:ascii="FreeSerif" w:hAnsi="FreeSerif" w:cs="FreeSerif"/>
-          <w:sz w:val="28"/>
-          <w:szCs w:val="28"/>
-          <w:lang w:val="uk-UA"/>
-        </w:rPr>
-        <w:t xml:space="preserve"> </w:t>
-      </w:r>
-    </w:p>
-    <w:p>
-      <w:pPr>
-        <w:ind w:firstLine="709"/>
-        <w:rPr>
-          <w:rFonts w:ascii="FreeSerif" w:hAnsi="FreeSerif" w:cs="FreeSerif"/>
-          <w:sz w:val="28"/>
-          <w:szCs w:val="28"/>
-          <w:lang w:val="uk-UA"/>
-        </w:rPr>
-      </w:pPr>
-      <w:r>
-        <w:rPr>
-          <w:rFonts w:ascii="FreeSerif" w:hAnsi="FreeSerif" w:cs="FreeSerif"/>
-          <w:sz w:val="28"/>
-          <w:szCs w:val="28"/>
-          <w:lang w:val="uk-UA"/>
-        </w:rPr>
-        <w:t>За результатами повірки встановлено, що засіб вимі</w:t>
-      </w:r>
-      <w:r>
-        <w:rPr>
-          <w:rFonts w:ascii="FreeSerif" w:hAnsi="FreeSerif" w:cs="FreeSerif"/>
-          <w:sz w:val="28"/>
-          <w:szCs w:val="28"/>
-          <w:lang w:val="uk-UA"/>
-        </w:rPr>
-        <w:t>рювальної техніки не відповідає</w:t>
-      </w:r>
-      <w:r>
-        <w:rPr>
-          <w:rFonts w:ascii="FreeSerif" w:hAnsi="FreeSerif" w:cs="FreeSerif"/>
-          <w:sz w:val="28"/>
-          <w:szCs w:val="28"/>
-          <w:lang w:val="uk-UA"/>
-        </w:rPr>
-        <w:t xml:space="preserve"> </w:t>
-      </w:r>
-      <w:r>
-        <w:rPr>
-          <w:rFonts w:ascii="FreeSerif" w:hAnsi="FreeSerif" w:cs="FreeSerif"/>
-          <w:sz w:val="28"/>
-          <w:szCs w:val="28"/>
-          <w:lang w:val="uk-UA"/>
-        </w:rPr>
-        <w:t>вимогам:</w:t>
-      </w:r>
-    </w:p>
-    <w:p>
-      <w:pPr>
-        <w:jc w:val="center"/>
-        <w:rPr>
-          <w:rFonts w:ascii="FreeSerif" w:hAnsi="FreeSerif" w:cs="FreeSerif"/>
-          <w:sz w:val="28"/>
-          <w:szCs w:val="28"/>
-          <w:lang w:val="uk-UA"/>
-        </w:rPr>
-      </w:pPr>
-      <w:r>
-        <w:rPr>
-          <w:rFonts w:ascii="FreeSerif" w:hAnsi="FreeSerif" w:cs="FreeSerif"/>
-          <w:sz w:val="28"/>
-          <w:szCs w:val="28"/>
-          <w:lang w:val="uk-UA"/>
-        </w:rPr>
-        <w:t xml:space="preserve"> </w:t>
-      </w:r>
-    </w:p>
-    <w:p>
-      <w:pPr>
-        <w:jc w:val="center"/>
-        <w:rPr>
-          <w:rFonts w:ascii="FreeSerif" w:hAnsi="FreeSerif"/>
-          <w:sz w:val="28"/>
-          <w:szCs w:val="28"/>
-          <w:lang w:val="uk-UA"/>
-        </w:rPr>
-      </w:pPr>
-      <w:r>
-        <w:rPr>
-          <w:rFonts w:ascii="FreeSerif" w:eastAsia="Liberation Mono;Courier New" w:hAnsi="FreeSerif"/>
-          <w:sz w:val="28"/>
-          <w:szCs w:val="28"/>
-          <w:lang w:val="uk-UA"/>
-        </w:rPr>
-        <w:t>ДСТУ $COUNTER_TYPE_GOST, Методика повірки</w:t>
-      </w:r>
-      <w:r>
-        <w:rPr>
-          <w:rFonts w:ascii="FreeSerif" w:hAnsi="FreeSerif"/>
-          <w:sz w:val="28"/>
-          <w:szCs w:val="28"/>
-          <w:lang w:val="uk-UA"/>
-        </w:rPr>
-        <w:t xml:space="preserve"> </w:t>
-      </w:r>
-      <w:bookmarkStart w:id="13" w:name="__DdeLink__16_1073118326"/>
-      <w:bookmarkEnd w:id="13"/>
       <w:r>
         <w:rPr>
           <w:rFonts w:ascii="FreeSerif" w:hAnsi="FreeSerif"/>
@@ -745,125 +743,242 @@
         </w:rPr>
         <w:t>позначення та назва документа</w:t>
       </w:r>
-      <w:bookmarkStart w:id="14" w:name="__DdeLink__70_1119821634"/>
+      <w:bookmarkStart w:id="13" w:name="__DdeLink__70_1119821634"/>
+      <w:bookmarkEnd w:id="13"/>
+    </w:p>
+    <w:p>
+      <w:pPr>
+        <w:rPr>
+          <w:rFonts w:ascii="FreeSerif" w:hAnsi="FreeSerif" w:cs="FreeSerif"/>
+          <w:sz w:val="28"/>
+          <w:szCs w:val="28"/>
+          <w:lang w:val="uk-UA"/>
+        </w:rPr>
+      </w:pPr>
+      <w:r>
+        <w:rPr>
+          <w:rFonts w:ascii="FreeSerif" w:hAnsi="FreeSerif" w:cs="FreeSerif"/>
+          <w:sz w:val="28"/>
+          <w:szCs w:val="28"/>
+          <w:lang w:val="uk-UA"/>
+        </w:rPr>
+        <w:t>Підстави для визнання засобу вим</w:t>
+      </w:r>
+      <w:r>
+        <w:rPr>
+          <w:rFonts w:ascii="FreeSerif" w:hAnsi="FreeSerif" w:cs="FreeSerif"/>
+          <w:sz w:val="28"/>
+          <w:szCs w:val="28"/>
+          <w:lang w:val="uk-UA"/>
+        </w:rPr>
+        <w:t>ірювальної техніки непридатним</w:t>
+      </w:r>
+      <w:r>
+        <w:rPr>
+          <w:rFonts w:ascii="FreeSerif" w:hAnsi="FreeSerif" w:cs="FreeSerif"/>
+          <w:sz w:val="28"/>
+          <w:szCs w:val="28"/>
+          <w:lang w:val="uk-UA"/>
+        </w:rPr>
+        <w:t>:</w:t>
+      </w:r>
+      <w:r>
+        <w:rPr>
+          <w:rFonts w:ascii="FreeSerif" w:hAnsi="FreeSerif" w:cs="FreeSerif"/>
+          <w:sz w:val="28"/>
+          <w:szCs w:val="28"/>
+          <w:lang w:val="uk-UA"/>
+        </w:rPr>
+        <w:t xml:space="preserve"> $</w:t>
+      </w:r>
+      <w:r>
+        <w:rPr>
+          <w:rFonts w:ascii="FreeSerif" w:hAnsi="FreeSerif" w:cs="FreeSerif"/>
+          <w:sz w:val="28"/>
+          <w:szCs w:val="28"/>
+        </w:rPr>
+        <w:t>REASON</w:t>
+      </w:r>
+      <w:r>
+        <w:rPr>
+          <w:rFonts w:ascii="FreeSerif" w:hAnsi="FreeSerif" w:cs="FreeSerif"/>
+          <w:sz w:val="28"/>
+          <w:szCs w:val="28"/>
+          <w:lang w:val="uk-UA"/>
+        </w:rPr>
+        <w:t>_</w:t>
+      </w:r>
+      <w:r>
+        <w:rPr>
+          <w:rFonts w:ascii="FreeSerif" w:hAnsi="FreeSerif" w:cs="FreeSerif"/>
+          <w:sz w:val="28"/>
+          <w:szCs w:val="28"/>
+        </w:rPr>
+        <w:t>UNSUITABLE</w:t>
+      </w:r>
+      <w:r>
+        <w:rPr>
+          <w:rFonts w:ascii="FreeSerif" w:hAnsi="FreeSerif" w:cs="FreeSerif"/>
+          <w:sz w:val="28"/>
+          <w:szCs w:val="28"/>
+          <w:lang w:val="uk-UA"/>
+        </w:rPr>
+        <w:t>.</w:t>
+      </w:r>
+    </w:p>
+    <w:p>
+      <w:pPr>
+        <w:jc w:val="center"/>
+        <w:rPr>
+          <w:rFonts w:ascii="FreeSerif" w:hAnsi="FreeSerif" w:cs="FreeSerif"/>
+          <w:sz w:val="28"/>
+          <w:szCs w:val="28"/>
+        </w:rPr>
+      </w:pPr>
+      <w:r>
+        <w:rPr>
+          <w:rFonts w:ascii="FreeSerif" w:hAnsi="FreeSerif" w:cs="FreeSerif"/>
+          <w:sz w:val="28"/>
+          <w:szCs w:val="28"/>
+        </w:rPr>
+        <w:t xml:space="preserve"> </w:t>
+      </w:r>
+    </w:p>
+    <w:p>
+      <w:pPr>
+        <w:jc w:val="center"/>
+        <w:rPr>
+          <w:rFonts w:ascii="FreeSerif" w:hAnsi="FreeSerif" w:cs="FreeSerif"/>
+          <w:sz w:val="28"/>
+          <w:szCs w:val="28"/>
+          <w:lang w:val="uk-UA"/>
+        </w:rPr>
+      </w:pPr>
+      <w:r>
+        <w:rPr>
+          <w:rFonts w:ascii="FreeSerif" w:hAnsi="FreeSerif" w:cs="FreeSerif"/>
+          <w:sz w:val="28"/>
+          <w:szCs w:val="28"/>
+          <w:lang w:val="uk-UA"/>
+        </w:rPr>
+        <w:t xml:space="preserve"> </w:t>
+      </w:r>
+    </w:p>
+    <w:p>
+      <w:pPr>
+        <w:jc w:val="center"/>
+        <w:rPr>
+          <w:rFonts w:ascii="FreeSerif" w:hAnsi="FreeSerif" w:cs="FreeSerif"/>
+          <w:sz w:val="28"/>
+          <w:szCs w:val="28"/>
+          <w:lang w:val="uk-UA"/>
+        </w:rPr>
+      </w:pPr>
+      <w:r>
+        <w:rPr>
+          <w:rFonts w:ascii="FreeSerif" w:hAnsi="FreeSerif" w:cs="FreeSerif"/>
+          <w:sz w:val="28"/>
+          <w:szCs w:val="28"/>
+          <w:lang w:val="uk-UA"/>
+        </w:rPr>
+        <w:t xml:space="preserve"> </w:t>
+      </w:r>
+    </w:p>
+    <w:p>
+      <w:pPr>
+        <w:rPr>
+          <w:rFonts w:ascii="FreeSerif" w:hAnsi="FreeSerif"/>
+          <w:sz w:val="28"/>
+          <w:szCs w:val="28"/>
+          <w:lang w:val="uk-UA"/>
+        </w:rPr>
+      </w:pPr>
+      <w:r>
+        <w:rPr>
+          <w:rFonts w:ascii="FreeSerif" w:hAnsi="FreeSerif"/>
+          <w:sz w:val="28"/>
+          <w:szCs w:val="28"/>
+          <w:lang w:val="uk-UA"/>
+        </w:rPr>
+        <w:t>Повірник</w:t>
+      </w:r>
+      <w:r>
+        <w:rPr>
+          <w:rFonts w:ascii="FreeSerif" w:hAnsi="FreeSerif"/>
+          <w:sz w:val="28"/>
+          <w:szCs w:val="28"/>
+          <w:lang w:val="uk-UA"/>
+        </w:rPr>
+        <w:t xml:space="preserve"> </w:t>
+      </w:r>
+      <w:r>
+        <w:rPr>
+          <w:rFonts w:ascii="FreeSerif" w:hAnsi="FreeSerif"/>
+          <w:sz w:val="28"/>
+          <w:szCs w:val="28"/>
+          <w:lang w:val="uk-UA"/>
+        </w:rPr>
+        <w:t>$SIGNATURE</w:t>
+      </w:r>
+      <w:r>
+        <w:rPr>
+          <w:rFonts w:ascii="FreeSerif" w:hAnsi="FreeSerif"/>
+          <w:sz w:val="28"/>
+          <w:szCs w:val="28"/>
+        </w:rPr>
+        <w:t xml:space="preserve"> </w:t>
+      </w:r>
+      <w:r>
+        <w:rPr>
+          <w:rFonts w:ascii="FreeSerif" w:hAnsi="FreeSerif"/>
+          <w:sz w:val="28"/>
+          <w:szCs w:val="28"/>
+          <w:lang w:val="uk-UA"/>
+        </w:rPr>
+        <w:t>#$</w:t>
+      </w:r>
+      <w:bookmarkStart w:id="14" w:name="__DdeLink__76_1572625028"/>
       <w:bookmarkEnd w:id="14"/>
-    </w:p>
-    <w:p>
-      <w:pPr>
-        <w:rPr>
-          <w:rFonts w:ascii="FreeSerif" w:hAnsi="FreeSerif" w:cs="FreeSerif"/>
-          <w:sz w:val="28"/>
-          <w:szCs w:val="28"/>
-          <w:lang w:val="uk-UA"/>
-        </w:rPr>
-      </w:pPr>
-      <w:r>
-        <w:rPr>
-          <w:rFonts w:ascii="FreeSerif" w:hAnsi="FreeSerif" w:cs="FreeSerif"/>
-          <w:sz w:val="28"/>
-          <w:szCs w:val="28"/>
-          <w:lang w:val="uk-UA"/>
-        </w:rPr>
-        <w:t>Підстави для визнання засобу вим</w:t>
-      </w:r>
-      <w:r>
-        <w:rPr>
-          <w:rFonts w:ascii="FreeSerif" w:hAnsi="FreeSerif" w:cs="FreeSerif"/>
-          <w:sz w:val="28"/>
-          <w:szCs w:val="28"/>
-          <w:lang w:val="uk-UA"/>
-        </w:rPr>
-        <w:t>ірювальної техніки непридатним</w:t>
-      </w:r>
-      <w:r>
-        <w:rPr>
-          <w:rFonts w:ascii="FreeSerif" w:hAnsi="FreeSerif" w:cs="FreeSerif"/>
-          <w:sz w:val="28"/>
-          <w:szCs w:val="28"/>
-          <w:lang w:val="uk-UA"/>
-        </w:rPr>
-        <w:t>:</w:t>
-      </w:r>
-      <w:r>
-        <w:rPr>
-          <w:rFonts w:ascii="FreeSerif" w:hAnsi="FreeSerif" w:cs="FreeSerif"/>
-          <w:sz w:val="28"/>
-          <w:szCs w:val="28"/>
-          <w:lang w:val="uk-UA"/>
-        </w:rPr>
-        <w:t xml:space="preserve"> $</w:t>
-      </w:r>
-      <w:r>
-        <w:rPr>
-          <w:rFonts w:ascii="FreeSerif" w:hAnsi="FreeSerif" w:cs="FreeSerif"/>
-          <w:sz w:val="28"/>
-          <w:szCs w:val="28"/>
-        </w:rPr>
-        <w:t>REASON</w:t>
-      </w:r>
-      <w:r>
-        <w:rPr>
-          <w:rFonts w:ascii="FreeSerif" w:hAnsi="FreeSerif" w:cs="FreeSerif"/>
-          <w:sz w:val="28"/>
-          <w:szCs w:val="28"/>
-          <w:lang w:val="uk-UA"/>
-        </w:rPr>
-        <w:t>_</w:t>
-      </w:r>
-      <w:r>
-        <w:rPr>
-          <w:rFonts w:ascii="FreeSerif" w:hAnsi="FreeSerif" w:cs="FreeSerif"/>
-          <w:sz w:val="28"/>
-          <w:szCs w:val="28"/>
-        </w:rPr>
-        <w:t>UNSUITABLE</w:t>
-      </w:r>
-      <w:r>
-        <w:rPr>
-          <w:rFonts w:ascii="FreeSerif" w:hAnsi="FreeSerif" w:cs="FreeSerif"/>
-          <w:sz w:val="28"/>
-          <w:szCs w:val="28"/>
-          <w:lang w:val="uk-UA"/>
-        </w:rPr>
-        <w:t>.</w:t>
-      </w:r>
-    </w:p>
-    <w:p>
-      <w:pPr>
-        <w:jc w:val="center"/>
-        <w:rPr>
-          <w:rFonts w:ascii="FreeSerif" w:hAnsi="FreeSerif" w:cs="FreeSerif"/>
-          <w:sz w:val="28"/>
-          <w:szCs w:val="28"/>
-          <w:lang w:val="uk-UA"/>
-        </w:rPr>
-      </w:pPr>
-      <w:r>
-        <w:rPr>
-          <w:rFonts w:ascii="FreeSerif" w:hAnsi="FreeSerif" w:cs="FreeSerif"/>
-          <w:sz w:val="28"/>
-          <w:szCs w:val="28"/>
-          <w:lang w:val="uk-UA"/>
+      <w:r>
+        <w:rPr>
+          <w:rFonts w:ascii="FreeSerif" w:hAnsi="FreeSerif"/>
+          <w:sz w:val="28"/>
+          <w:szCs w:val="28"/>
+          <w:lang w:val="uk-UA"/>
+        </w:rPr>
+        <w:t>VERIFICATOR_SHORT_NAME</w:t>
+      </w:r>
+    </w:p>
+    <w:p>
+      <w:pPr>
+        <w:rPr>
+          <w:rFonts w:ascii="FreeSerif" w:hAnsi="FreeSerif" w:cs="FreeSerif"/>
+          <w:sz w:val="28"/>
+          <w:szCs w:val="28"/>
+        </w:rPr>
+      </w:pPr>
+      <w:r>
+        <w:rPr>
+          <w:rFonts w:ascii="FreeSerif" w:hAnsi="FreeSerif" w:cs="FreeSerif"/>
+          <w:sz w:val="28"/>
+          <w:szCs w:val="28"/>
         </w:rPr>
         <w:t xml:space="preserve"> </w:t>
       </w:r>
     </w:p>
     <w:p>
       <w:pPr>
-        <w:jc w:val="center"/>
-        <w:rPr>
-          <w:rFonts w:ascii="FreeSerif" w:hAnsi="FreeSerif" w:cs="FreeSerif"/>
-          <w:sz w:val="28"/>
-          <w:szCs w:val="28"/>
-          <w:lang w:val="uk-UA"/>
-        </w:rPr>
-      </w:pPr>
-      <w:r>
-        <w:rPr>
-          <w:rFonts w:ascii="FreeSerif" w:hAnsi="FreeSerif" w:cs="FreeSerif"/>
-          <w:sz w:val="28"/>
-          <w:szCs w:val="28"/>
-          <w:lang w:val="uk-UA"/>
+        <w:rPr>
+          <w:rFonts w:ascii="FreeSerif" w:hAnsi="FreeSerif" w:cs="FreeSerif"/>
+          <w:sz w:val="28"/>
+          <w:szCs w:val="28"/>
+        </w:rPr>
+      </w:pPr>
+      <w:r>
+        <w:rPr>
+          <w:rFonts w:ascii="FreeSerif" w:hAnsi="FreeSerif" w:cs="FreeSerif"/>
+          <w:sz w:val="28"/>
+          <w:szCs w:val="28"/>
         </w:rPr>
         <w:t xml:space="preserve"> </w:t>
       </w:r>
@@ -884,222 +999,40 @@
           <w:szCs w:val="28"/>
           <w:lang w:val="uk-UA"/>
         </w:rPr>
-        <w:t>Працівник, який виконував</w:t>
-      </w:r>
-    </w:p>
-    <w:p>
-      <w:pPr>
-        <w:rPr>
-          <w:rFonts w:ascii="FreeSerif" w:hAnsi="FreeSerif" w:cs="FreeSerif"/>
-          <w:sz w:val="28"/>
-          <w:szCs w:val="28"/>
-          <w:lang w:val="uk-UA"/>
-        </w:rPr>
-      </w:pPr>
-      <w:r>
-        <w:rPr>
-          <w:rFonts w:ascii="FreeSerif" w:hAnsi="FreeSerif" w:cs="FreeSerif"/>
-          <w:sz w:val="28"/>
-          <w:szCs w:val="28"/>
-          <w:lang w:val="uk-UA"/>
-        </w:rPr>
-        <w:t>роботи з пові</w:t>
-      </w:r>
-      <w:r>
-        <w:rPr>
-          <w:rFonts w:ascii="FreeSerif" w:hAnsi="FreeSerif" w:cs="FreeSerif"/>
-          <w:sz w:val="28"/>
-          <w:szCs w:val="28"/>
-          <w:lang w:val="uk-UA"/>
-        </w:rPr>
-        <w:t xml:space="preserve">рки                 </w:t>
-      </w:r>
-      <w:r>
-        <w:rPr>
-          <w:rFonts w:ascii="FreeSerif" w:hAnsi="FreeSerif" w:cs="FreeSerif"/>
-          <w:sz w:val="28"/>
-          <w:szCs w:val="28"/>
-          <w:lang w:val="uk-UA"/>
-        </w:rPr>
-        <w:t xml:space="preserve">    </w:t>
-      </w:r>
-      <w:r>
-        <w:rPr>
-          <w:rFonts w:ascii="FreeSerif" w:hAnsi="FreeSerif" w:cs="FreeSerif"/>
-          <w:sz w:val="28"/>
-          <w:szCs w:val="28"/>
-          <w:lang w:val="uk-UA"/>
-        </w:rPr>
-        <w:t>______________</w:t>
-      </w:r>
-      <w:r>
-        <w:rPr>
-          <w:rFonts w:ascii="FreeSerif" w:hAnsi="FreeSerif"/>
-          <w:sz w:val="28"/>
-          <w:szCs w:val="28"/>
-          <w:lang w:val="uk-UA"/>
-        </w:rPr>
-        <w:t>#$</w:t>
-      </w:r>
-      <w:bookmarkStart w:id="15" w:name="__DdeLink__76_1572625028"/>
+        <w:t>Місце печатки або відбитка</w:t>
+      </w:r>
+    </w:p>
+    <w:p>
+      <w:pPr>
+        <w:rPr>
+          <w:rFonts w:ascii="FreeSerif" w:hAnsi="FreeSerif" w:cs="FreeSerif"/>
+          <w:sz w:val="28"/>
+          <w:szCs w:val="28"/>
+          <w:lang w:val="uk-UA"/>
+        </w:rPr>
+      </w:pPr>
+      <w:proofErr w:type="spellStart"/>
+      <w:r>
+        <w:rPr>
+          <w:rFonts w:ascii="FreeSerif" w:hAnsi="FreeSerif" w:cs="FreeSerif"/>
+          <w:sz w:val="28"/>
+          <w:szCs w:val="28"/>
+          <w:lang w:val="uk-UA"/>
+        </w:rPr>
+        <w:t>повірочного</w:t>
+      </w:r>
+      <w:proofErr w:type="spellEnd"/>
+      <w:r>
+        <w:rPr>
+          <w:rFonts w:ascii="FreeSerif" w:hAnsi="FreeSerif" w:cs="FreeSerif"/>
+          <w:sz w:val="28"/>
+          <w:szCs w:val="28"/>
+          <w:lang w:val="uk-UA"/>
+        </w:rPr>
+        <w:t xml:space="preserve"> тавра</w:t>
+      </w:r>
+      <w:bookmarkStart w:id="15" w:name="_GoBack"/>
       <w:bookmarkEnd w:id="15"/>
-      <w:r>
-        <w:rPr>
-          <w:rFonts w:ascii="FreeSerif" w:hAnsi="FreeSerif"/>
-          <w:sz w:val="28"/>
-          <w:szCs w:val="28"/>
-        </w:rPr>
-        <w:t>VERIFICATOR</w:t>
-      </w:r>
-      <w:r>
-        <w:rPr>
-          <w:rFonts w:ascii="FreeSerif" w:hAnsi="FreeSerif"/>
-          <w:sz w:val="28"/>
-          <w:szCs w:val="28"/>
-          <w:lang w:val="uk-UA"/>
-        </w:rPr>
-        <w:t>_</w:t>
-      </w:r>
-      <w:r>
-        <w:rPr>
-          <w:rFonts w:ascii="FreeSerif" w:hAnsi="FreeSerif"/>
-          <w:sz w:val="28"/>
-          <w:szCs w:val="28"/>
-        </w:rPr>
-        <w:t>SHORT</w:t>
-      </w:r>
-      <w:r>
-        <w:rPr>
-          <w:rFonts w:ascii="FreeSerif" w:hAnsi="FreeSerif"/>
-          <w:sz w:val="28"/>
-          <w:szCs w:val="28"/>
-          <w:lang w:val="uk-UA"/>
-        </w:rPr>
-        <w:t>_</w:t>
-      </w:r>
-      <w:r>
-        <w:rPr>
-          <w:rFonts w:ascii="FreeSerif" w:hAnsi="FreeSerif"/>
-          <w:sz w:val="28"/>
-          <w:szCs w:val="28"/>
-        </w:rPr>
-        <w:t>NAME</w:t>
-      </w:r>
-    </w:p>
-    <w:p>
-      <w:pPr>
-        <w:rPr>
-          <w:rFonts w:ascii="FreeSerif" w:hAnsi="FreeSerif" w:cs="FreeSerif"/>
-          <w:sz w:val="28"/>
-          <w:szCs w:val="28"/>
-          <w:lang w:val="uk-UA"/>
-        </w:rPr>
-      </w:pPr>
-      <w:r>
-        <w:rPr>
-          <w:rFonts w:ascii="FreeSerif" w:hAnsi="FreeSerif" w:cs="FreeSerif"/>
-          <w:sz w:val="28"/>
-          <w:szCs w:val="28"/>
-          <w:lang w:val="uk-UA"/>
-        </w:rPr>
-        <w:t xml:space="preserve">                                                      </w:t>
-      </w:r>
-      <w:r>
-        <w:rPr>
-          <w:rFonts w:ascii="FreeSerif" w:hAnsi="FreeSerif" w:cs="FreeSerif"/>
-          <w:sz w:val="28"/>
-          <w:szCs w:val="28"/>
-          <w:lang w:val="uk-UA"/>
-        </w:rPr>
-        <w:t xml:space="preserve">   (підпис)</w:t>
-      </w:r>
-    </w:p>
-    <w:p>
-      <w:pPr>
-        <w:rPr>
-          <w:rFonts w:ascii="FreeSerif" w:hAnsi="FreeSerif" w:cs="FreeSerif"/>
-          <w:sz w:val="28"/>
-          <w:szCs w:val="28"/>
-          <w:lang w:val="ru-RU"/>
-        </w:rPr>
-      </w:pPr>
-      <w:r>
-        <w:rPr>
-          <w:rFonts w:ascii="FreeSerif" w:hAnsi="FreeSerif" w:cs="FreeSerif"/>
-          <w:sz w:val="28"/>
-          <w:szCs w:val="28"/>
-          <w:lang w:val="ru-RU"/>
-        </w:rPr>
-        <w:t xml:space="preserve"> </w:t>
-      </w:r>
-    </w:p>
-    <w:p>
-      <w:pPr>
-        <w:rPr>
-          <w:rFonts w:ascii="FreeSerif" w:hAnsi="FreeSerif" w:cs="FreeSerif"/>
-          <w:sz w:val="28"/>
-          <w:szCs w:val="28"/>
-          <w:lang w:val="ru-RU"/>
-        </w:rPr>
-      </w:pPr>
-      <w:r>
-        <w:rPr>
-          <w:rFonts w:ascii="FreeSerif" w:hAnsi="FreeSerif" w:cs="FreeSerif"/>
-          <w:sz w:val="28"/>
-          <w:szCs w:val="28"/>
-          <w:lang w:val="ru-RU"/>
-        </w:rPr>
-        <w:t xml:space="preserve"> </w:t>
-      </w:r>
-    </w:p>
-    <w:p>
-      <w:pPr>
-        <w:rPr>
-          <w:rFonts w:ascii="FreeSerif" w:hAnsi="FreeSerif" w:cs="FreeSerif"/>
-          <w:sz w:val="28"/>
-          <w:szCs w:val="28"/>
-          <w:lang w:val="uk-UA"/>
-        </w:rPr>
-      </w:pPr>
-      <w:r>
-        <w:rPr>
-          <w:rFonts w:ascii="FreeSerif" w:hAnsi="FreeSerif" w:cs="FreeSerif"/>
-          <w:sz w:val="28"/>
-          <w:szCs w:val="28"/>
-          <w:lang w:val="uk-UA"/>
-        </w:rPr>
-        <w:t>Місце печатки або відбитка</w:t>
-      </w:r>
-    </w:p>
-    <w:p>
-      <w:pPr>
-        <w:rPr>
-          <w:rFonts w:ascii="FreeSerif" w:hAnsi="FreeSerif" w:cs="FreeSerif"/>
-          <w:sz w:val="28"/>
-          <w:szCs w:val="28"/>
-          <w:lang w:val="uk-UA"/>
-        </w:rPr>
-      </w:pPr>
-      <w:proofErr w:type="spellStart"/>
-      <w:r>
-        <w:rPr>
-          <w:rFonts w:ascii="FreeSerif" w:hAnsi="FreeSerif" w:cs="FreeSerif"/>
-          <w:sz w:val="28"/>
-          <w:szCs w:val="28"/>
-          <w:lang w:val="uk-UA"/>
-        </w:rPr>
-        <w:t>повірочного</w:t>
-      </w:r>
-      <w:proofErr w:type="spellEnd"/>
-      <w:r>
-        <w:rPr>
-          <w:rFonts w:ascii="FreeSerif" w:hAnsi="FreeSerif" w:cs="FreeSerif"/>
-          <w:sz w:val="28"/>
-          <w:szCs w:val="28"/>
-          <w:lang w:val="uk-UA"/>
-        </w:rPr>
-        <w:t xml:space="preserve"> тавра</w:t>
-      </w:r>
     </w:p>
     <w:sectPr>
       <w:pgSz w:w="11906" w:h="16838"/>

</xml_diff>

<commit_message>
resolved problem with download doc
</commit_message>
<xml_diff>
--- a/web/src/main/resources/documentsTemplates/unfitness_certificate.docx
+++ b/web/src/main/resources/documentsTemplates/unfitness_certificate.docx
@@ -828,25 +828,25 @@
     </w:p>
     <w:p>
       <w:pPr>
-        <w:rPr>
-          <w:rFonts w:ascii="FreeSerif" w:hAnsi="FreeSerif" w:cs="FreeSerif"/>
-          <w:sz w:val="28"/>
-          <w:szCs w:val="28"/>
-          <w:lang w:val="ru-RU"/>
-        </w:rPr>
-      </w:pPr>
-      <w:r>
-        <w:rPr>
-          <w:rFonts w:ascii="FreeSerif" w:hAnsi="FreeSerif" w:cs="FreeSerif"/>
-          <w:sz w:val="28"/>
-          <w:szCs w:val="28"/>
-          <w:lang w:val="ru-RU"/>
+        <w:jc w:val="center"/>
+        <w:rPr>
+          <w:rFonts w:ascii="FreeSerif" w:hAnsi="FreeSerif" w:cs="FreeSerif"/>
+          <w:sz w:val="28"/>
+          <w:szCs w:val="28"/>
+        </w:rPr>
+      </w:pPr>
+      <w:r>
+        <w:rPr>
+          <w:rFonts w:ascii="FreeSerif" w:hAnsi="FreeSerif" w:cs="FreeSerif"/>
+          <w:sz w:val="28"/>
+          <w:szCs w:val="28"/>
         </w:rPr>
         <w:t xml:space="preserve"> </w:t>
       </w:r>
     </w:p>
     <w:p>
       <w:pPr>
+        <w:jc w:val="center"/>
         <w:rPr>
           <w:rFonts w:ascii="FreeSerif" w:hAnsi="FreeSerif" w:cs="FreeSerif"/>
           <w:sz w:val="28"/>
@@ -866,14 +866,78 @@
     </w:p>
     <w:p>
       <w:pPr>
-        <w:rPr>
-          <w:rFonts w:ascii="FreeSerif" w:hAnsi="FreeSerif"/>
-          <w:sz w:val="28"/>
-          <w:szCs w:val="28"/>
-          <w:lang w:val="uk-UA"/>
-        </w:rPr>
-      </w:pPr>
-      <w:bookmarkStart w:id="14" w:name="_GoBack"/>
+        <w:jc w:val="center"/>
+        <w:rPr>
+          <w:rFonts w:ascii="FreeSerif" w:hAnsi="FreeSerif" w:cs="FreeSerif"/>
+          <w:sz w:val="28"/>
+          <w:szCs w:val="28"/>
+          <w:lang w:val="uk-UA"/>
+        </w:rPr>
+      </w:pPr>
+      <w:r>
+        <w:rPr>
+          <w:rFonts w:ascii="FreeSerif" w:hAnsi="FreeSerif" w:cs="FreeSerif"/>
+          <w:sz w:val="28"/>
+          <w:szCs w:val="28"/>
+          <w:lang w:val="uk-UA"/>
+        </w:rPr>
+        <w:t xml:space="preserve"> </w:t>
+      </w:r>
+    </w:p>
+    <w:p>
+      <w:pPr>
+        <w:rPr>
+          <w:rFonts w:ascii="FreeSerif" w:hAnsi="FreeSerif"/>
+          <w:sz w:val="28"/>
+          <w:szCs w:val="28"/>
+          <w:lang w:val="uk-UA"/>
+        </w:rPr>
+      </w:pPr>
+      <w:r>
+        <w:rPr>
+          <w:rFonts w:ascii="FreeSerif" w:hAnsi="FreeSerif"/>
+          <w:sz w:val="28"/>
+          <w:szCs w:val="28"/>
+          <w:lang w:val="uk-UA"/>
+        </w:rPr>
+        <w:t>Повірник</w:t>
+      </w:r>
+      <w:r>
+        <w:rPr>
+          <w:rFonts w:ascii="FreeSerif" w:hAnsi="FreeSerif"/>
+          <w:sz w:val="28"/>
+          <w:szCs w:val="28"/>
+          <w:lang w:val="uk-UA"/>
+        </w:rPr>
+        <w:t xml:space="preserve"> </w:t>
+      </w:r>
+      <w:r>
+        <w:rPr>
+          <w:rFonts w:ascii="FreeSerif" w:hAnsi="FreeSerif"/>
+          <w:sz w:val="28"/>
+          <w:szCs w:val="28"/>
+          <w:lang w:val="uk-UA"/>
+        </w:rPr>
+        <w:t>$SIGNATURE</w:t>
+      </w:r>
+      <w:r>
+        <w:rPr>
+          <w:rFonts w:ascii="FreeSerif" w:hAnsi="FreeSerif"/>
+          <w:sz w:val="28"/>
+          <w:szCs w:val="28"/>
+        </w:rPr>
+        <w:t xml:space="preserve"> </w:t>
+      </w:r>
+      <w:r>
+        <w:rPr>
+          <w:rFonts w:ascii="FreeSerif" w:hAnsi="FreeSerif"/>
+          <w:sz w:val="28"/>
+          <w:szCs w:val="28"/>
+          <w:lang w:val="uk-UA"/>
+        </w:rPr>
+        <w:t>#$</w:t>
+      </w:r>
+      <w:bookmarkStart w:id="14" w:name="__DdeLink__76_1572625028"/>
       <w:bookmarkEnd w:id="14"/>
       <w:r>
         <w:rPr>
@@ -882,153 +946,93 @@
           <w:szCs w:val="28"/>
           <w:lang w:val="uk-UA"/>
         </w:rPr>
-        <w:t>$SIGNATURE</w:t>
-      </w:r>
-    </w:p>
-    <w:p>
-      <w:pPr>
-        <w:rPr>
-          <w:rFonts w:ascii="FreeSerif" w:hAnsi="FreeSerif"/>
-          <w:sz w:val="28"/>
-          <w:szCs w:val="28"/>
-          <w:lang w:val="uk-UA"/>
-        </w:rPr>
-      </w:pPr>
-    </w:p>
-    <w:p>
-      <w:pPr>
-        <w:rPr>
-          <w:rFonts w:ascii="FreeSerif" w:hAnsi="FreeSerif" w:cs="FreeSerif"/>
-          <w:sz w:val="28"/>
-          <w:szCs w:val="28"/>
-          <w:lang w:val="uk-UA"/>
-        </w:rPr>
-      </w:pPr>
-      <w:r>
-        <w:rPr>
-          <w:rFonts w:ascii="FreeSerif" w:hAnsi="FreeSerif"/>
-          <w:sz w:val="28"/>
-          <w:szCs w:val="28"/>
-          <w:lang w:val="uk-UA"/>
-        </w:rPr>
-        <w:t>Повірник</w:t>
-      </w:r>
-      <w:r>
-        <w:rPr>
-          <w:rFonts w:asciiTheme="minorHAnsi" w:hAnsiTheme="minorHAnsi"/>
-          <w:sz w:val="28"/>
-          <w:szCs w:val="28"/>
-          <w:lang w:val="uk-UA"/>
+        <w:t>VERIFICATOR_SHORT_NAME</w:t>
+      </w:r>
+    </w:p>
+    <w:p>
+      <w:pPr>
+        <w:rPr>
+          <w:rFonts w:ascii="FreeSerif" w:hAnsi="FreeSerif" w:cs="FreeSerif"/>
+          <w:sz w:val="28"/>
+          <w:szCs w:val="28"/>
+        </w:rPr>
+      </w:pPr>
+      <w:r>
+        <w:rPr>
+          <w:rFonts w:ascii="FreeSerif" w:hAnsi="FreeSerif" w:cs="FreeSerif"/>
+          <w:sz w:val="28"/>
+          <w:szCs w:val="28"/>
         </w:rPr>
         <w:t xml:space="preserve"> </w:t>
       </w:r>
-      <w:r>
-        <w:rPr>
-          <w:rFonts w:ascii="FreeSerif" w:hAnsi="FreeSerif"/>
-          <w:sz w:val="28"/>
-          <w:szCs w:val="28"/>
-          <w:lang w:val="uk-UA"/>
-        </w:rPr>
-        <w:t>#$</w:t>
-      </w:r>
-      <w:bookmarkStart w:id="15" w:name="__DdeLink__76_1572625028"/>
+    </w:p>
+    <w:p>
+      <w:pPr>
+        <w:rPr>
+          <w:rFonts w:ascii="FreeSerif" w:hAnsi="FreeSerif" w:cs="FreeSerif"/>
+          <w:sz w:val="28"/>
+          <w:szCs w:val="28"/>
+        </w:rPr>
+      </w:pPr>
+      <w:r>
+        <w:rPr>
+          <w:rFonts w:ascii="FreeSerif" w:hAnsi="FreeSerif" w:cs="FreeSerif"/>
+          <w:sz w:val="28"/>
+          <w:szCs w:val="28"/>
+        </w:rPr>
+        <w:t xml:space="preserve"> </w:t>
+      </w:r>
+    </w:p>
+    <w:p>
+      <w:pPr>
+        <w:rPr>
+          <w:rFonts w:ascii="FreeSerif" w:hAnsi="FreeSerif" w:cs="FreeSerif"/>
+          <w:sz w:val="28"/>
+          <w:szCs w:val="28"/>
+          <w:lang w:val="uk-UA"/>
+        </w:rPr>
+      </w:pPr>
+      <w:r>
+        <w:rPr>
+          <w:rFonts w:ascii="FreeSerif" w:hAnsi="FreeSerif" w:cs="FreeSerif"/>
+          <w:sz w:val="28"/>
+          <w:szCs w:val="28"/>
+          <w:lang w:val="uk-UA"/>
+        </w:rPr>
+        <w:t>Місце печатки або відбитка</w:t>
+      </w:r>
+    </w:p>
+    <w:p>
+      <w:pPr>
+        <w:rPr>
+          <w:rFonts w:ascii="FreeSerif" w:hAnsi="FreeSerif" w:cs="FreeSerif"/>
+          <w:sz w:val="28"/>
+          <w:szCs w:val="28"/>
+          <w:lang w:val="uk-UA"/>
+        </w:rPr>
+      </w:pPr>
+      <w:proofErr w:type="spellStart"/>
+      <w:r>
+        <w:rPr>
+          <w:rFonts w:ascii="FreeSerif" w:hAnsi="FreeSerif" w:cs="FreeSerif"/>
+          <w:sz w:val="28"/>
+          <w:szCs w:val="28"/>
+          <w:lang w:val="uk-UA"/>
+        </w:rPr>
+        <w:t>повірочного</w:t>
+      </w:r>
+      <w:proofErr w:type="spellEnd"/>
+      <w:r>
+        <w:rPr>
+          <w:rFonts w:ascii="FreeSerif" w:hAnsi="FreeSerif" w:cs="FreeSerif"/>
+          <w:sz w:val="28"/>
+          <w:szCs w:val="28"/>
+          <w:lang w:val="uk-UA"/>
+        </w:rPr>
+        <w:t xml:space="preserve"> тавра</w:t>
+      </w:r>
+      <w:bookmarkStart w:id="15" w:name="_GoBack"/>
       <w:bookmarkEnd w:id="15"/>
-      <w:r>
-        <w:rPr>
-          <w:rFonts w:ascii="FreeSerif" w:hAnsi="FreeSerif"/>
-          <w:sz w:val="28"/>
-          <w:szCs w:val="28"/>
-          <w:lang w:val="uk-UA"/>
-        </w:rPr>
-        <w:t>VERIFICATOR_SHORT_NAME</w:t>
-      </w:r>
-    </w:p>
-    <w:p>
-      <w:pPr>
-        <w:rPr>
-          <w:rFonts w:ascii="FreeSerif" w:hAnsi="FreeSerif" w:cs="FreeSerif"/>
-          <w:sz w:val="28"/>
-          <w:szCs w:val="28"/>
-          <w:lang w:val="uk-UA"/>
-        </w:rPr>
-      </w:pPr>
-      <w:r>
-        <w:rPr>
-          <w:rFonts w:ascii="FreeSerif" w:hAnsi="FreeSerif" w:cs="FreeSerif"/>
-          <w:sz w:val="28"/>
-          <w:szCs w:val="28"/>
-          <w:lang w:val="uk-UA"/>
-        </w:rPr>
-        <w:t xml:space="preserve"> </w:t>
-      </w:r>
-    </w:p>
-    <w:p>
-      <w:pPr>
-        <w:rPr>
-          <w:rFonts w:ascii="FreeSerif" w:hAnsi="FreeSerif" w:cs="FreeSerif"/>
-          <w:sz w:val="28"/>
-          <w:szCs w:val="28"/>
-          <w:lang w:val="uk-UA"/>
-        </w:rPr>
-      </w:pPr>
-      <w:r>
-        <w:rPr>
-          <w:rFonts w:ascii="FreeSerif" w:hAnsi="FreeSerif" w:cs="FreeSerif"/>
-          <w:sz w:val="28"/>
-          <w:szCs w:val="28"/>
-          <w:lang w:val="uk-UA"/>
-        </w:rPr>
-        <w:t xml:space="preserve"> </w:t>
-      </w:r>
-    </w:p>
-    <w:p>
-      <w:pPr>
-        <w:rPr>
-          <w:rFonts w:ascii="FreeSerif" w:hAnsi="FreeSerif" w:cs="FreeSerif"/>
-          <w:sz w:val="28"/>
-          <w:szCs w:val="28"/>
-          <w:lang w:val="uk-UA"/>
-        </w:rPr>
-      </w:pPr>
-      <w:r>
-        <w:rPr>
-          <w:rFonts w:ascii="FreeSerif" w:hAnsi="FreeSerif" w:cs="FreeSerif"/>
-          <w:sz w:val="28"/>
-          <w:szCs w:val="28"/>
-          <w:lang w:val="uk-UA"/>
-        </w:rPr>
-        <w:t>Місце печатки або відбитка</w:t>
-      </w:r>
-    </w:p>
-    <w:p>
-      <w:pPr>
-        <w:rPr>
-          <w:rFonts w:ascii="FreeSerif" w:hAnsi="FreeSerif" w:cs="FreeSerif"/>
-          <w:sz w:val="28"/>
-          <w:szCs w:val="28"/>
-          <w:lang w:val="uk-UA"/>
-        </w:rPr>
-      </w:pPr>
-      <w:proofErr w:type="spellStart"/>
-      <w:r>
-        <w:rPr>
-          <w:rFonts w:ascii="FreeSerif" w:hAnsi="FreeSerif" w:cs="FreeSerif"/>
-          <w:sz w:val="28"/>
-          <w:szCs w:val="28"/>
-          <w:lang w:val="uk-UA"/>
-        </w:rPr>
-        <w:t>повірочного</w:t>
-      </w:r>
-      <w:proofErr w:type="spellEnd"/>
-      <w:r>
-        <w:rPr>
-          <w:rFonts w:ascii="FreeSerif" w:hAnsi="FreeSerif" w:cs="FreeSerif"/>
-          <w:sz w:val="28"/>
-          <w:szCs w:val="28"/>
-          <w:lang w:val="uk-UA"/>
-        </w:rPr>
-        <w:t xml:space="preserve"> тавра</w:t>
-      </w:r>
     </w:p>
     <w:sectPr>
       <w:pgSz w:w="11906" w:h="16838"/>

</xml_diff>

<commit_message>
Deleted unused data, fixed "create by pattern" function
</commit_message>
<xml_diff>
--- a/web/src/main/resources/documentsTemplates/unfitness_certificate.docx
+++ b/web/src/main/resources/documentsTemplates/unfitness_certificate.docx
@@ -833,13 +833,15 @@
           <w:rFonts w:ascii="FreeSerif" w:hAnsi="FreeSerif" w:cs="FreeSerif"/>
           <w:sz w:val="28"/>
           <w:szCs w:val="28"/>
-        </w:rPr>
-      </w:pPr>
-      <w:r>
-        <w:rPr>
-          <w:rFonts w:ascii="FreeSerif" w:hAnsi="FreeSerif" w:cs="FreeSerif"/>
-          <w:sz w:val="28"/>
-          <w:szCs w:val="28"/>
+          <w:lang w:val="ru-RU"/>
+        </w:rPr>
+      </w:pPr>
+      <w:r>
+        <w:rPr>
+          <w:rFonts w:ascii="FreeSerif" w:hAnsi="FreeSerif" w:cs="FreeSerif"/>
+          <w:sz w:val="28"/>
+          <w:szCs w:val="28"/>
+          <w:lang w:val="ru-RU"/>
         </w:rPr>
         <w:t xml:space="preserve"> </w:t>
       </w:r>
@@ -900,57 +902,89 @@
           <w:szCs w:val="28"/>
           <w:lang w:val="uk-UA"/>
         </w:rPr>
-        <w:t>Повірник</w:t>
-      </w:r>
-      <w:r>
-        <w:rPr>
-          <w:rFonts w:ascii="FreeSerif" w:hAnsi="FreeSerif"/>
-          <w:sz w:val="28"/>
-          <w:szCs w:val="28"/>
-          <w:lang w:val="uk-UA"/>
+        <w:t xml:space="preserve">$SIGNATURE </w:t>
+      </w:r>
+    </w:p>
+    <w:p>
+      <w:pPr>
+        <w:jc w:val="center"/>
+        <w:rPr>
+          <w:rFonts w:ascii="FreeSerif" w:hAnsi="FreeSerif"/>
+          <w:sz w:val="28"/>
+          <w:szCs w:val="28"/>
+        </w:rPr>
+      </w:pPr>
+      <w:r>
+        <w:rPr>
+          <w:rFonts w:ascii="FreeSerif" w:hAnsi="FreeSerif"/>
+          <w:sz w:val="28"/>
+          <w:szCs w:val="28"/>
         </w:rPr>
         <w:t xml:space="preserve"> </w:t>
       </w:r>
-      <w:r>
-        <w:rPr>
-          <w:rFonts w:ascii="FreeSerif" w:hAnsi="FreeSerif"/>
-          <w:sz w:val="28"/>
-          <w:szCs w:val="28"/>
-          <w:lang w:val="uk-UA"/>
-        </w:rPr>
-        <w:t>$SIGNATURE</w:t>
-      </w:r>
-      <w:r>
-        <w:rPr>
-          <w:rFonts w:ascii="FreeSerif" w:hAnsi="FreeSerif"/>
+      <w:bookmarkStart w:id="14" w:name="_GoBack"/>
+      <w:bookmarkEnd w:id="14"/>
+    </w:p>
+    <w:p>
+      <w:pPr>
+        <w:rPr>
+          <w:rFonts w:ascii="FreeSerif" w:hAnsi="FreeSerif"/>
+          <w:sz w:val="28"/>
+          <w:szCs w:val="28"/>
+          <w:lang w:val="uk-UA"/>
+        </w:rPr>
+      </w:pPr>
+      <w:r>
+        <w:rPr>
+          <w:rFonts w:ascii="FreeSerif" w:hAnsi="FreeSerif"/>
+          <w:sz w:val="28"/>
+          <w:szCs w:val="28"/>
+          <w:lang w:val="uk-UA"/>
+        </w:rPr>
+        <w:t xml:space="preserve">Повірник </w:t>
+      </w:r>
+      <w:r>
+        <w:rPr>
+          <w:rFonts w:ascii="FreeSerif" w:hAnsi="FreeSerif"/>
+          <w:sz w:val="28"/>
+          <w:szCs w:val="28"/>
+          <w:lang w:val="uk-UA"/>
+        </w:rPr>
+        <w:t>#$</w:t>
+      </w:r>
+      <w:bookmarkStart w:id="15" w:name="__DdeLink__76_1572625028"/>
+      <w:bookmarkEnd w:id="15"/>
+      <w:r>
+        <w:rPr>
+          <w:rFonts w:ascii="FreeSerif" w:hAnsi="FreeSerif"/>
+          <w:sz w:val="28"/>
+          <w:szCs w:val="28"/>
+          <w:lang w:val="uk-UA"/>
+        </w:rPr>
+        <w:t>VERIFICATOR_SHORT_NAME</w:t>
+      </w:r>
+    </w:p>
+    <w:p>
+      <w:pPr>
+        <w:jc w:val="center"/>
+        <w:rPr>
+          <w:rFonts w:ascii="FreeSerif" w:hAnsi="FreeSerif" w:cs="FreeSerif"/>
+          <w:sz w:val="28"/>
+          <w:szCs w:val="28"/>
+        </w:rPr>
+      </w:pPr>
+      <w:r>
+        <w:rPr>
+          <w:rFonts w:ascii="FreeSerif" w:hAnsi="FreeSerif" w:cs="FreeSerif"/>
           <w:sz w:val="28"/>
           <w:szCs w:val="28"/>
         </w:rPr>
         <w:t xml:space="preserve"> </w:t>
       </w:r>
-      <w:r>
-        <w:rPr>
-          <w:rFonts w:ascii="FreeSerif" w:hAnsi="FreeSerif"/>
-          <w:sz w:val="28"/>
-          <w:szCs w:val="28"/>
-          <w:lang w:val="uk-UA"/>
-        </w:rPr>
-        <w:t>#$</w:t>
-      </w:r>
-      <w:bookmarkStart w:id="14" w:name="__DdeLink__76_1572625028"/>
-      <w:bookmarkEnd w:id="14"/>
-      <w:r>
-        <w:rPr>
-          <w:rFonts w:ascii="FreeSerif" w:hAnsi="FreeSerif"/>
-          <w:sz w:val="28"/>
-          <w:szCs w:val="28"/>
-          <w:lang w:val="uk-UA"/>
-        </w:rPr>
-        <w:t>VERIFICATOR_SHORT_NAME</w:t>
-      </w:r>
-    </w:p>
-    <w:p>
-      <w:pPr>
+    </w:p>
+    <w:p>
+      <w:pPr>
+        <w:jc w:val="center"/>
         <w:rPr>
           <w:rFonts w:ascii="FreeSerif" w:hAnsi="FreeSerif" w:cs="FreeSerif"/>
           <w:sz w:val="28"/>
@@ -972,23 +1006,6 @@
           <w:rFonts w:ascii="FreeSerif" w:hAnsi="FreeSerif" w:cs="FreeSerif"/>
           <w:sz w:val="28"/>
           <w:szCs w:val="28"/>
-        </w:rPr>
-      </w:pPr>
-      <w:r>
-        <w:rPr>
-          <w:rFonts w:ascii="FreeSerif" w:hAnsi="FreeSerif" w:cs="FreeSerif"/>
-          <w:sz w:val="28"/>
-          <w:szCs w:val="28"/>
-        </w:rPr>
-        <w:t xml:space="preserve"> </w:t>
-      </w:r>
-    </w:p>
-    <w:p>
-      <w:pPr>
-        <w:rPr>
-          <w:rFonts w:ascii="FreeSerif" w:hAnsi="FreeSerif" w:cs="FreeSerif"/>
-          <w:sz w:val="28"/>
-          <w:szCs w:val="28"/>
           <w:lang w:val="uk-UA"/>
         </w:rPr>
       </w:pPr>
@@ -1031,8 +1048,6 @@
         </w:rPr>
         <w:t xml:space="preserve"> тавра</w:t>
       </w:r>
-      <w:bookmarkStart w:id="15" w:name="_GoBack"/>
-      <w:bookmarkEnd w:id="15"/>
     </w:p>
     <w:sectPr>
       <w:pgSz w:w="11906" w:h="16838"/>

</xml_diff>

<commit_message>
change font size of text in document
</commit_message>
<xml_diff>
--- a/web/src/main/resources/documentsTemplates/unfitness_certificate.docx
+++ b/web/src/main/resources/documentsTemplates/unfitness_certificate.docx
@@ -118,9 +118,27 @@
           <w:rFonts w:ascii="FreeSerif" w:hAnsi="FreeSerif"/>
           <w:sz w:val="28"/>
           <w:szCs w:val="28"/>
-          <w:lang w:val="uk-UA"/>
-        </w:rPr>
-        <w:t>Свідоцтво про уповноваження</w:t>
+        </w:rPr>
+        <w:t>@</w:t>
+      </w:r>
+      <w:r>
+        <w:rPr>
+          <w:rFonts w:ascii="FreeSerif" w:hAnsi="FreeSerif"/>
+          <w:sz w:val="28"/>
+          <w:szCs w:val="28"/>
+          <w:lang w:val="uk-UA"/>
+        </w:rPr>
+        <w:t xml:space="preserve">Свідоцтво про </w:t>
+      </w:r>
+      <w:proofErr w:type="gramStart"/>
+      <w:r>
+        <w:rPr>
+          <w:rFonts w:ascii="FreeSerif" w:hAnsi="FreeSerif"/>
+          <w:sz w:val="28"/>
+          <w:szCs w:val="28"/>
+          <w:lang w:val="uk-UA"/>
+        </w:rPr>
+        <w:t>уповноваження</w:t>
       </w:r>
       <w:r>
         <w:rPr>
@@ -148,6 +166,7 @@
         </w:rPr>
         <w:t>№</w:t>
       </w:r>
+      <w:proofErr w:type="gramEnd"/>
       <w:r>
         <w:rPr>
           <w:rFonts w:ascii="FreeSerif" w:hAnsi="FreeSerif"/>
@@ -337,6 +356,14 @@
           <w:rFonts w:ascii="FreeSerif" w:hAnsi="FreeSerif"/>
           <w:sz w:val="28"/>
           <w:szCs w:val="28"/>
+        </w:rPr>
+        <w:t>@</w:t>
+      </w:r>
+      <w:r>
+        <w:rPr>
+          <w:rFonts w:ascii="FreeSerif" w:hAnsi="FreeSerif"/>
+          <w:sz w:val="28"/>
+          <w:szCs w:val="28"/>
           <w:lang w:val="uk-UA"/>
         </w:rPr>
         <w:t xml:space="preserve">№ </w:t>
@@ -403,6 +430,16 @@
         </w:rPr>
         <w:t>$PROTOCOL_DATE</w:t>
       </w:r>
+    </w:p>
+    <w:p>
+      <w:pPr>
+        <w:jc w:val="center"/>
+        <w:rPr>
+          <w:rFonts w:ascii="FreeSerif" w:hAnsi="FreeSerif" w:cs="FreeSerif"/>
+          <w:sz w:val="28"/>
+          <w:szCs w:val="28"/>
+        </w:rPr>
+      </w:pPr>
       <w:r>
         <w:rPr>
           <w:rFonts w:ascii="FreeSerif" w:hAnsi="FreeSerif" w:cs="FreeSerif"/>
@@ -411,43 +448,24 @@
         </w:rPr>
         <w:t xml:space="preserve"> </w:t>
       </w:r>
-      <w:r>
-        <w:rPr>
-          <w:rFonts w:ascii="FreeSerif" w:hAnsi="FreeSerif"/>
-          <w:sz w:val="28"/>
-          <w:szCs w:val="28"/>
-          <w:lang w:val="uk-UA"/>
-        </w:rPr>
-        <w:t>року</w:t>
-      </w:r>
-    </w:p>
-    <w:p>
-      <w:pPr>
-        <w:jc w:val="center"/>
-        <w:rPr>
-          <w:rFonts w:ascii="FreeSerif" w:hAnsi="FreeSerif" w:cs="FreeSerif"/>
-          <w:sz w:val="28"/>
-          <w:szCs w:val="28"/>
-        </w:rPr>
-      </w:pPr>
-      <w:r>
-        <w:rPr>
-          <w:rFonts w:ascii="FreeSerif" w:hAnsi="FreeSerif" w:cs="FreeSerif"/>
-          <w:sz w:val="28"/>
-          <w:szCs w:val="28"/>
-        </w:rPr>
-        <w:t xml:space="preserve"> </w:t>
-      </w:r>
-    </w:p>
-    <w:p>
-      <w:pPr>
-        <w:rPr>
-          <w:rFonts w:ascii="FreeSerif" w:hAnsi="FreeSerif" w:cs="FreeSerif"/>
-          <w:sz w:val="28"/>
-          <w:szCs w:val="28"/>
-          <w:lang w:val="uk-UA"/>
-        </w:rPr>
-      </w:pPr>
+    </w:p>
+    <w:p>
+      <w:pPr>
+        <w:rPr>
+          <w:rFonts w:ascii="FreeSerif" w:hAnsi="FreeSerif" w:cs="FreeSerif"/>
+          <w:sz w:val="28"/>
+          <w:szCs w:val="28"/>
+          <w:lang w:val="uk-UA"/>
+        </w:rPr>
+      </w:pPr>
+      <w:r>
+        <w:rPr>
+          <w:rFonts w:ascii="FreeSerif" w:hAnsi="FreeSerif" w:cs="FreeSerif"/>
+          <w:sz w:val="28"/>
+          <w:szCs w:val="28"/>
+        </w:rPr>
+        <w:t>@</w:t>
+      </w:r>
       <w:r>
         <w:rPr>
           <w:rFonts w:ascii="FreeSerif" w:hAnsi="FreeSerif" w:cs="FreeSerif"/>
@@ -576,6 +594,14 @@
           <w:rFonts w:ascii="FreeSerif" w:hAnsi="FreeSerif" w:cs="FreeSerif"/>
           <w:sz w:val="28"/>
           <w:szCs w:val="28"/>
+        </w:rPr>
+        <w:t>@</w:t>
+      </w:r>
+      <w:r>
+        <w:rPr>
+          <w:rFonts w:ascii="FreeSerif" w:hAnsi="FreeSerif" w:cs="FreeSerif"/>
+          <w:sz w:val="28"/>
+          <w:szCs w:val="28"/>
           <w:lang w:val="uk-UA"/>
         </w:rPr>
         <w:t xml:space="preserve">Виробник: </w:t>
@@ -626,6 +652,14 @@
           <w:rFonts w:ascii="FreeSerif" w:hAnsi="FreeSerif" w:cs="FreeSerif"/>
           <w:sz w:val="28"/>
           <w:szCs w:val="28"/>
+        </w:rPr>
+        <w:t>@</w:t>
+      </w:r>
+      <w:r>
+        <w:rPr>
+          <w:rFonts w:ascii="FreeSerif" w:hAnsi="FreeSerif" w:cs="FreeSerif"/>
+          <w:sz w:val="28"/>
+          <w:szCs w:val="28"/>
           <w:lang w:val="uk-UA"/>
         </w:rPr>
         <w:t>За результатами повірки встановлено, що засіб вимі</w:t>
@@ -728,6 +762,14 @@
           <w:rFonts w:ascii="FreeSerif" w:hAnsi="FreeSerif" w:cs="FreeSerif"/>
           <w:sz w:val="28"/>
           <w:szCs w:val="28"/>
+        </w:rPr>
+        <w:t>@</w:t>
+      </w:r>
+      <w:r>
+        <w:rPr>
+          <w:rFonts w:ascii="FreeSerif" w:hAnsi="FreeSerif" w:cs="FreeSerif"/>
+          <w:sz w:val="28"/>
+          <w:szCs w:val="28"/>
           <w:lang w:val="uk-UA"/>
         </w:rPr>
         <w:t xml:space="preserve">Підстави для визнання </w:t>
@@ -784,136 +826,112 @@
           <w:sz w:val="28"/>
           <w:szCs w:val="28"/>
         </w:rPr>
+        <w:t>@</w:t>
+      </w:r>
+      <w:r>
+        <w:rPr>
+          <w:rFonts w:ascii="FreeSerif" w:hAnsi="FreeSerif" w:cs="FreeSerif"/>
+          <w:sz w:val="28"/>
+          <w:szCs w:val="28"/>
+        </w:rPr>
         <w:t>$</w:t>
       </w:r>
+      <w:r>
+        <w:rPr>
+          <w:rFonts w:ascii="FreeSerif" w:hAnsi="FreeSerif" w:cs="FreeSerif"/>
+          <w:sz w:val="28"/>
+          <w:szCs w:val="28"/>
+        </w:rPr>
+        <w:t>REASON_UNSUITABLE</w:t>
+      </w:r>
+      <w:r>
+        <w:rPr>
+          <w:rFonts w:ascii="FreeSerif" w:hAnsi="FreeSerif" w:cs="FreeSerif"/>
+          <w:sz w:val="28"/>
+          <w:szCs w:val="28"/>
+          <w:lang w:val="uk-UA"/>
+        </w:rPr>
+        <w:t xml:space="preserve">. </w:t>
+      </w:r>
+    </w:p>
+    <w:p>
+      <w:pPr>
+        <w:jc w:val="center"/>
+        <w:rPr>
+          <w:rFonts w:ascii="FreeSerif" w:hAnsi="FreeSerif" w:cs="FreeSerif"/>
+          <w:sz w:val="28"/>
+          <w:szCs w:val="28"/>
+          <w:lang w:val="uk-UA"/>
+        </w:rPr>
+      </w:pPr>
+      <w:r>
+        <w:rPr>
+          <w:rFonts w:ascii="FreeSerif" w:hAnsi="FreeSerif" w:cs="FreeSerif"/>
+          <w:sz w:val="28"/>
+          <w:szCs w:val="28"/>
+          <w:lang w:val="uk-UA"/>
+        </w:rPr>
+        <w:t xml:space="preserve"> </w:t>
+      </w:r>
+    </w:p>
+    <w:p>
+      <w:pPr>
+        <w:rPr>
+          <w:rFonts w:ascii="FreeSerif" w:hAnsi="FreeSerif"/>
+          <w:sz w:val="28"/>
+          <w:szCs w:val="28"/>
+          <w:lang w:val="uk-UA"/>
+        </w:rPr>
+      </w:pPr>
+      <w:r>
+        <w:rPr>
+          <w:rFonts w:ascii="FreeSerif" w:hAnsi="FreeSerif"/>
+          <w:sz w:val="28"/>
+          <w:szCs w:val="28"/>
+        </w:rPr>
+        <w:t>@</w:t>
+      </w:r>
+      <w:r>
+        <w:rPr>
+          <w:rFonts w:ascii="FreeSerif" w:hAnsi="FreeSerif"/>
+          <w:sz w:val="28"/>
+          <w:szCs w:val="28"/>
+          <w:lang w:val="uk-UA"/>
+        </w:rPr>
+        <w:t xml:space="preserve">$SIGNATURE </w:t>
+      </w:r>
+    </w:p>
+    <w:p>
+      <w:pPr>
+        <w:jc w:val="center"/>
+        <w:rPr>
+          <w:rFonts w:ascii="FreeSerif" w:hAnsi="FreeSerif"/>
+          <w:sz w:val="28"/>
+          <w:szCs w:val="28"/>
+        </w:rPr>
+      </w:pPr>
+      <w:r>
+        <w:rPr>
+          <w:rFonts w:ascii="FreeSerif" w:hAnsi="FreeSerif"/>
+          <w:sz w:val="28"/>
+          <w:szCs w:val="28"/>
+        </w:rPr>
+        <w:t xml:space="preserve"> </w:t>
+      </w:r>
+    </w:p>
+    <w:p>
+      <w:pPr>
+        <w:rPr>
+          <w:rFonts w:ascii="FreeSerif" w:hAnsi="FreeSerif"/>
+          <w:sz w:val="28"/>
+          <w:szCs w:val="28"/>
+          <w:lang w:val="uk-UA"/>
+        </w:rPr>
+      </w:pPr>
       <w:bookmarkStart w:id="11" w:name="_GoBack"/>
       <w:bookmarkEnd w:id="11"/>
       <w:r>
         <w:rPr>
-          <w:rFonts w:ascii="FreeSerif" w:hAnsi="FreeSerif" w:cs="FreeSerif"/>
-          <w:sz w:val="28"/>
-          <w:szCs w:val="28"/>
-        </w:rPr>
-        <w:t>REASON_UNSUITABLE</w:t>
-      </w:r>
-      <w:r>
-        <w:rPr>
-          <w:rFonts w:ascii="FreeSerif" w:hAnsi="FreeSerif" w:cs="FreeSerif"/>
-          <w:sz w:val="28"/>
-          <w:szCs w:val="28"/>
-          <w:lang w:val="uk-UA"/>
-        </w:rPr>
-        <w:t>.</w:t>
-      </w:r>
-    </w:p>
-    <w:p>
-      <w:pPr>
-        <w:jc w:val="center"/>
-        <w:rPr>
-          <w:rFonts w:ascii="FreeSerif" w:hAnsi="FreeSerif" w:cs="FreeSerif"/>
-          <w:sz w:val="28"/>
-          <w:szCs w:val="28"/>
-          <w:lang w:val="ru-RU"/>
-        </w:rPr>
-      </w:pPr>
-      <w:r>
-        <w:rPr>
-          <w:rFonts w:ascii="FreeSerif" w:hAnsi="FreeSerif" w:cs="FreeSerif"/>
-          <w:sz w:val="28"/>
-          <w:szCs w:val="28"/>
-          <w:lang w:val="ru-RU"/>
-        </w:rPr>
-        <w:t xml:space="preserve"> </w:t>
-      </w:r>
-    </w:p>
-    <w:p>
-      <w:pPr>
-        <w:jc w:val="center"/>
-        <w:rPr>
-          <w:rFonts w:ascii="FreeSerif" w:hAnsi="FreeSerif" w:cs="FreeSerif"/>
-          <w:sz w:val="28"/>
-          <w:szCs w:val="28"/>
-          <w:lang w:val="uk-UA"/>
-        </w:rPr>
-      </w:pPr>
-      <w:r>
-        <w:rPr>
-          <w:rFonts w:ascii="FreeSerif" w:hAnsi="FreeSerif" w:cs="FreeSerif"/>
-          <w:sz w:val="28"/>
-          <w:szCs w:val="28"/>
-          <w:lang w:val="uk-UA"/>
-        </w:rPr>
-        <w:t xml:space="preserve"> </w:t>
-      </w:r>
-    </w:p>
-    <w:p>
-      <w:pPr>
-        <w:jc w:val="center"/>
-        <w:rPr>
-          <w:rFonts w:ascii="FreeSerif" w:hAnsi="FreeSerif" w:cs="FreeSerif"/>
-          <w:sz w:val="28"/>
-          <w:szCs w:val="28"/>
-          <w:lang w:val="uk-UA"/>
-        </w:rPr>
-      </w:pPr>
-      <w:r>
-        <w:rPr>
-          <w:rFonts w:ascii="FreeSerif" w:hAnsi="FreeSerif" w:cs="FreeSerif"/>
-          <w:sz w:val="28"/>
-          <w:szCs w:val="28"/>
-          <w:lang w:val="uk-UA"/>
-        </w:rPr>
-        <w:t xml:space="preserve"> </w:t>
-      </w:r>
-    </w:p>
-    <w:p>
-      <w:pPr>
-        <w:rPr>
-          <w:rFonts w:ascii="FreeSerif" w:hAnsi="FreeSerif"/>
-          <w:sz w:val="28"/>
-          <w:szCs w:val="28"/>
-          <w:lang w:val="uk-UA"/>
-        </w:rPr>
-      </w:pPr>
-      <w:r>
-        <w:rPr>
-          <w:rFonts w:ascii="FreeSerif" w:hAnsi="FreeSerif"/>
-          <w:sz w:val="28"/>
-          <w:szCs w:val="28"/>
-          <w:lang w:val="uk-UA"/>
-        </w:rPr>
-        <w:t xml:space="preserve">$SIGNATURE </w:t>
-      </w:r>
-    </w:p>
-    <w:p>
-      <w:pPr>
-        <w:jc w:val="center"/>
-        <w:rPr>
-          <w:rFonts w:ascii="FreeSerif" w:hAnsi="FreeSerif"/>
-          <w:sz w:val="28"/>
-          <w:szCs w:val="28"/>
-        </w:rPr>
-      </w:pPr>
-      <w:r>
-        <w:rPr>
-          <w:rFonts w:ascii="FreeSerif" w:hAnsi="FreeSerif"/>
-          <w:sz w:val="28"/>
-          <w:szCs w:val="28"/>
-        </w:rPr>
-        <w:t xml:space="preserve"> </w:t>
-      </w:r>
-    </w:p>
-    <w:p>
-      <w:pPr>
-        <w:rPr>
-          <w:rFonts w:ascii="FreeSerif" w:hAnsi="FreeSerif"/>
-          <w:sz w:val="28"/>
-          <w:szCs w:val="28"/>
-          <w:lang w:val="uk-UA"/>
-        </w:rPr>
-      </w:pPr>
-      <w:r>
-        <w:rPr>
           <w:rFonts w:ascii="FreeSerif" w:hAnsi="FreeSerif"/>
           <w:sz w:val="28"/>
           <w:szCs w:val="28"/>
@@ -1007,20 +1025,32 @@
         </w:rPr>
         <w:t>(</w:t>
       </w:r>
+      <w:proofErr w:type="spellStart"/>
+      <w:proofErr w:type="gramStart"/>
       <w:r>
         <w:rPr>
           <w:rFonts w:ascii="FreeSerif" w:hAnsi="FreeSerif"/>
           <w:sz w:val="16"/>
           <w:szCs w:val="16"/>
         </w:rPr>
-        <w:t>підпис)</w:t>
-      </w:r>
-      <w:r>
-        <w:rPr>
-          <w:rFonts w:ascii="FreeSerif" w:hAnsi="FreeSerif" w:cs="FreeSerif"/>
+        <w:t>підпис</w:t>
+      </w:r>
+      <w:proofErr w:type="spellEnd"/>
+      <w:proofErr w:type="gramEnd"/>
+      <w:r>
+        <w:rPr>
+          <w:rFonts w:ascii="FreeSerif" w:hAnsi="FreeSerif"/>
           <w:sz w:val="16"/>
           <w:szCs w:val="16"/>
         </w:rPr>
+        <w:t>)</w:t>
+      </w:r>
+      <w:r>
+        <w:rPr>
+          <w:rFonts w:ascii="FreeSerif" w:hAnsi="FreeSerif" w:cs="FreeSerif"/>
+          <w:sz w:val="16"/>
+          <w:szCs w:val="16"/>
+        </w:rPr>
         <w:t xml:space="preserve"> </w:t>
       </w:r>
     </w:p>
@@ -1056,6 +1086,14 @@
           <w:rFonts w:ascii="FreeSerif" w:hAnsi="FreeSerif" w:cs="FreeSerif"/>
           <w:sz w:val="28"/>
           <w:szCs w:val="28"/>
+        </w:rPr>
+        <w:t>@</w:t>
+      </w:r>
+      <w:r>
+        <w:rPr>
+          <w:rFonts w:ascii="FreeSerif" w:hAnsi="FreeSerif" w:cs="FreeSerif"/>
+          <w:sz w:val="28"/>
+          <w:szCs w:val="28"/>
           <w:lang w:val="uk-UA"/>
         </w:rPr>
         <w:t>Місце відбитка</w:t>
@@ -1070,6 +1108,14 @@
           <w:lang w:val="uk-UA"/>
         </w:rPr>
       </w:pPr>
+      <w:r>
+        <w:rPr>
+          <w:rFonts w:ascii="FreeSerif" w:hAnsi="FreeSerif" w:cs="FreeSerif"/>
+          <w:sz w:val="28"/>
+          <w:szCs w:val="28"/>
+        </w:rPr>
+        <w:t>@</w:t>
+      </w:r>
       <w:r>
         <w:rPr>
           <w:rFonts w:ascii="FreeSerif" w:hAnsi="FreeSerif" w:cs="FreeSerif"/>

</xml_diff>

<commit_message>
Change structure of certificate & reports
</commit_message>
<xml_diff>
--- a/web/src/main/resources/documentsTemplates/unfitness_certificate.docx
+++ b/web/src/main/resources/documentsTemplates/unfitness_certificate.docx
@@ -237,18 +237,7 @@
           <w:szCs w:val="28"/>
           <w:lang w:val="uk-UA"/>
         </w:rPr>
-        <w:t>VERIFICATOR_ACC</w:t>
-      </w:r>
-      <w:bookmarkStart w:id="3" w:name="_GoBack"/>
-      <w:bookmarkEnd w:id="3"/>
-      <w:r>
-        <w:rPr>
-          <w:rFonts w:ascii="FreeSerif" w:eastAsia="Liberation Mono;Courier New" w:hAnsi="FreeSerif" w:cs="FreeSerif"/>
-          <w:sz w:val="28"/>
-          <w:szCs w:val="28"/>
-          <w:lang w:val="uk-UA"/>
-        </w:rPr>
-        <w:t>_CERT_DATE_GRANTED</w:t>
+        <w:t>VERIFICATOR_ACC_CERT_DATE_GRANTED</w:t>
       </w:r>
       <w:r>
         <w:rPr>
@@ -297,6 +286,7 @@
           <w:bCs/>
           <w:sz w:val="32"/>
           <w:szCs w:val="32"/>
+          <w:lang w:val="ru-RU"/>
         </w:rPr>
         <w:t>@</w:t>
       </w:r>
@@ -331,6 +321,7 @@
           <w:bCs/>
           <w:sz w:val="28"/>
           <w:szCs w:val="28"/>
+          <w:lang w:val="ru-RU"/>
         </w:rPr>
         <w:t>@</w:t>
       </w:r>
@@ -343,7 +334,64 @@
           <w:szCs w:val="28"/>
           <w:lang w:val="uk-UA"/>
         </w:rPr>
-        <w:t>про непридатність засобу вимірювальної техніки</w:t>
+        <w:t xml:space="preserve">про непридатність </w:t>
+      </w:r>
+    </w:p>
+    <w:p>
+      <w:pPr>
+        <w:jc w:val="center"/>
+        <w:rPr>
+          <w:rFonts w:ascii="FreeSerif" w:hAnsi="FreeSerif" w:cs="FreeSerif"/>
+          <w:b/>
+          <w:bCs/>
+          <w:sz w:val="28"/>
+          <w:szCs w:val="28"/>
+          <w:lang w:val="uk-UA"/>
+        </w:rPr>
+      </w:pPr>
+      <w:r>
+        <w:rPr>
+          <w:rFonts w:ascii="FreeSerif" w:hAnsi="FreeSerif" w:cs="FreeSerif"/>
+          <w:b/>
+          <w:bCs/>
+          <w:sz w:val="28"/>
+          <w:szCs w:val="28"/>
+          <w:lang w:val="ru-RU"/>
+        </w:rPr>
+        <w:t>@</w:t>
+      </w:r>
+      <w:r>
+        <w:rPr>
+          <w:rFonts w:ascii="FreeSerif" w:hAnsi="FreeSerif" w:cs="FreeSerif"/>
+          <w:b/>
+          <w:bCs/>
+          <w:sz w:val="28"/>
+          <w:szCs w:val="28"/>
+          <w:lang w:val="uk-UA"/>
+        </w:rPr>
+        <w:t>законодавчо регульованого</w:t>
+      </w:r>
+      <w:r>
+        <w:rPr>
+          <w:rFonts w:ascii="FreeSerif" w:hAnsi="FreeSerif" w:cs="FreeSerif"/>
+          <w:b/>
+          <w:bCs/>
+          <w:sz w:val="28"/>
+          <w:szCs w:val="28"/>
+          <w:lang w:val="ru-RU"/>
+        </w:rPr>
+        <w:t xml:space="preserve"> </w:t>
+      </w:r>
+      <w:r>
+        <w:rPr>
+          <w:rFonts w:ascii="FreeSerif" w:hAnsi="FreeSerif" w:cs="FreeSerif"/>
+          <w:b/>
+          <w:bCs/>
+          <w:sz w:val="28"/>
+          <w:szCs w:val="28"/>
+          <w:lang w:val="uk-UA"/>
+        </w:rPr>
+        <w:t>засобу вимірювальної техніки</w:t>
       </w:r>
     </w:p>
     <w:p>
@@ -424,39 +472,49 @@
         </w:rPr>
         <w:t>$</w:t>
       </w:r>
-      <w:bookmarkStart w:id="4" w:name="__DdeLink__64_1572625028"/>
-      <w:bookmarkStart w:id="5" w:name="__DdeLink__86_252265555"/>
+      <w:bookmarkStart w:id="3" w:name="__DdeLink__64_1572625028"/>
+      <w:bookmarkStart w:id="4" w:name="__DdeLink__86_252265555"/>
+      <w:bookmarkEnd w:id="3"/>
+      <w:r>
+        <w:rPr>
+          <w:rFonts w:ascii="FreeSerif" w:hAnsi="FreeSerif"/>
+          <w:sz w:val="28"/>
+          <w:szCs w:val="28"/>
+          <w:lang w:val="uk-UA"/>
+        </w:rPr>
+        <w:t>UNFITNESS_CERTIFICATE_NUMBER</w:t>
+      </w:r>
+      <w:bookmarkStart w:id="5" w:name="__DdeLink__121_1641530237"/>
+      <w:r>
+        <w:rPr>
+          <w:rFonts w:ascii="FreeSerif" w:hAnsi="FreeSerif"/>
+          <w:sz w:val="28"/>
+          <w:szCs w:val="28"/>
+          <w:lang w:val="uk-UA"/>
+        </w:rPr>
+        <w:t>-Д</w:t>
+      </w:r>
+      <w:r>
+        <w:rPr>
+          <w:rFonts w:ascii="FreeSerif" w:hAnsi="FreeSerif"/>
+          <w:sz w:val="28"/>
+          <w:szCs w:val="28"/>
+          <w:lang w:val="uk-UA"/>
+        </w:rPr>
+        <w:t xml:space="preserve"> </w:t>
+      </w:r>
+      <w:bookmarkStart w:id="6" w:name="__DdeLink__121_16415302371"/>
       <w:bookmarkEnd w:id="4"/>
-      <w:r>
-        <w:rPr>
-          <w:rFonts w:ascii="FreeSerif" w:hAnsi="FreeSerif"/>
-          <w:sz w:val="28"/>
-          <w:szCs w:val="28"/>
-          <w:lang w:val="uk-UA"/>
-        </w:rPr>
-        <w:t>UNFITNESS_CERTIFICATE_NUMBER</w:t>
-      </w:r>
-      <w:bookmarkStart w:id="6" w:name="__DdeLink__121_1641530237"/>
-      <w:r>
-        <w:rPr>
-          <w:rFonts w:ascii="FreeSerif" w:hAnsi="FreeSerif"/>
-          <w:sz w:val="28"/>
-          <w:szCs w:val="28"/>
-          <w:lang w:val="uk-UA"/>
-        </w:rPr>
-        <w:t>-Д</w:t>
-      </w:r>
-      <w:r>
-        <w:rPr>
-          <w:rFonts w:ascii="FreeSerif" w:hAnsi="FreeSerif"/>
-          <w:sz w:val="28"/>
-          <w:szCs w:val="28"/>
-          <w:lang w:val="uk-UA"/>
-        </w:rPr>
-        <w:t xml:space="preserve"> </w:t>
-      </w:r>
-      <w:bookmarkStart w:id="7" w:name="__DdeLink__121_16415302371"/>
       <w:bookmarkEnd w:id="5"/>
+      <w:r>
+        <w:rPr>
+          <w:rFonts w:ascii="FreeSerif" w:hAnsi="FreeSerif" w:cs="FreeSerif"/>
+          <w:sz w:val="28"/>
+          <w:szCs w:val="28"/>
+          <w:lang w:val="uk-UA"/>
+        </w:rPr>
+        <w:t>#</w:t>
+      </w:r>
       <w:bookmarkEnd w:id="6"/>
       <w:r>
         <w:rPr>
@@ -465,7 +523,63 @@
           <w:szCs w:val="28"/>
           <w:lang w:val="uk-UA"/>
         </w:rPr>
-        <w:t>#</w:t>
+        <w:t>$PROTOCOL_DATE</w:t>
+      </w:r>
+    </w:p>
+    <w:p>
+      <w:pPr>
+        <w:jc w:val="center"/>
+        <w:rPr>
+          <w:rFonts w:ascii="FreeSerif" w:hAnsi="FreeSerif" w:cs="FreeSerif"/>
+          <w:sz w:val="28"/>
+          <w:szCs w:val="28"/>
+        </w:rPr>
+      </w:pPr>
+      <w:r>
+        <w:rPr>
+          <w:rFonts w:ascii="FreeSerif" w:hAnsi="FreeSerif" w:cs="FreeSerif"/>
+          <w:sz w:val="28"/>
+          <w:szCs w:val="28"/>
+        </w:rPr>
+        <w:t xml:space="preserve"> </w:t>
+      </w:r>
+    </w:p>
+    <w:p>
+      <w:pPr>
+        <w:rPr>
+          <w:rFonts w:ascii="FreeSerif" w:hAnsi="FreeSerif" w:cs="FreeSerif"/>
+          <w:sz w:val="28"/>
+          <w:szCs w:val="28"/>
+          <w:lang w:val="uk-UA"/>
+        </w:rPr>
+      </w:pPr>
+      <w:r>
+        <w:rPr>
+          <w:rFonts w:ascii="FreeSerif" w:hAnsi="FreeSerif" w:cs="FreeSerif"/>
+          <w:sz w:val="28"/>
+          <w:szCs w:val="28"/>
+          <w:lang w:val="ru-RU"/>
+        </w:rPr>
+        <w:t>@</w:t>
+      </w:r>
+      <w:r>
+        <w:rPr>
+          <w:rFonts w:ascii="FreeSerif" w:hAnsi="FreeSerif" w:cs="FreeSerif"/>
+          <w:sz w:val="28"/>
+          <w:szCs w:val="28"/>
+          <w:lang w:val="uk-UA"/>
+        </w:rPr>
+        <w:t>Назва та умовне позначення: $</w:t>
+      </w:r>
+      <w:bookmarkStart w:id="7" w:name="__DdeLink__66_1572625028"/>
+      <w:r>
+        <w:rPr>
+          <w:rFonts w:ascii="FreeSerif" w:hAnsi="FreeSerif" w:cs="FreeSerif"/>
+          <w:sz w:val="28"/>
+          <w:szCs w:val="28"/>
+          <w:lang w:val="uk-UA"/>
+        </w:rPr>
+        <w:t>DEV_NAME</w:t>
       </w:r>
       <w:bookmarkEnd w:id="7"/>
       <w:r>
@@ -475,7 +589,419 @@
           <w:szCs w:val="28"/>
           <w:lang w:val="uk-UA"/>
         </w:rPr>
-        <w:t>$PROTOCOL_DATE</w:t>
+        <w:t>,</w:t>
+      </w:r>
+      <w:r>
+        <w:rPr>
+          <w:rFonts w:ascii="FreeSerif" w:hAnsi="FreeSerif" w:cs="FreeSerif"/>
+          <w:sz w:val="28"/>
+          <w:szCs w:val="28"/>
+          <w:lang w:val="uk-UA"/>
+        </w:rPr>
+        <w:t xml:space="preserve"> </w:t>
+      </w:r>
+    </w:p>
+    <w:p>
+      <w:pPr>
+        <w:rPr>
+          <w:rFonts w:ascii="FreeSerif" w:hAnsi="FreeSerif" w:cs="FreeSerif"/>
+          <w:sz w:val="28"/>
+          <w:szCs w:val="28"/>
+          <w:lang w:val="uk-UA"/>
+        </w:rPr>
+      </w:pPr>
+      <w:r>
+        <w:rPr>
+          <w:rFonts w:ascii="FreeSerif" w:hAnsi="FreeSerif" w:cs="FreeSerif"/>
+          <w:sz w:val="28"/>
+          <w:szCs w:val="28"/>
+        </w:rPr>
+        <w:t>@</w:t>
+      </w:r>
+      <w:r>
+        <w:rPr>
+          <w:rFonts w:ascii="FreeSerif" w:hAnsi="FreeSerif" w:cs="FreeSerif"/>
+          <w:sz w:val="28"/>
+          <w:szCs w:val="28"/>
+          <w:lang w:val="uk-UA"/>
+        </w:rPr>
+        <w:t>$</w:t>
+      </w:r>
+      <w:bookmarkStart w:id="8" w:name="__DdeLink__68_1572625028"/>
+      <w:r>
+        <w:rPr>
+          <w:rFonts w:ascii="FreeSerif" w:hAnsi="FreeSerif" w:cs="FreeSerif"/>
+          <w:sz w:val="28"/>
+          <w:szCs w:val="28"/>
+          <w:lang w:val="uk-UA"/>
+        </w:rPr>
+        <w:t>DEV_SIGN</w:t>
+      </w:r>
+      <w:bookmarkEnd w:id="8"/>
+      <w:r>
+        <w:rPr>
+          <w:rFonts w:ascii="FreeSerif" w:hAnsi="FreeSerif" w:cs="FreeSerif"/>
+          <w:sz w:val="28"/>
+          <w:szCs w:val="28"/>
+          <w:lang w:val="uk-UA"/>
+        </w:rPr>
+        <w:t xml:space="preserve"> </w:t>
+      </w:r>
+      <w:r>
+        <w:rPr>
+          <w:rFonts w:ascii="FreeSerif" w:hAnsi="FreeSerif"/>
+          <w:sz w:val="28"/>
+          <w:szCs w:val="28"/>
+        </w:rPr>
+        <w:t>$</w:t>
+      </w:r>
+      <w:r>
+        <w:rPr>
+          <w:rFonts w:ascii="FreeSerif" w:hAnsi="FreeSerif"/>
+          <w:sz w:val="28"/>
+          <w:szCs w:val="28"/>
+          <w:lang w:val="uk-UA"/>
+        </w:rPr>
+        <w:t>DEV_STANDARD_SIZE</w:t>
+      </w:r>
+      <w:r>
+        <w:rPr>
+          <w:rFonts w:ascii="FreeSerif" w:hAnsi="FreeSerif" w:cs="FreeSerif"/>
+          <w:sz w:val="28"/>
+          <w:szCs w:val="28"/>
+          <w:lang w:val="uk-UA"/>
+        </w:rPr>
+        <w:t xml:space="preserve"> </w:t>
+      </w:r>
+      <w:r>
+        <w:rPr>
+          <w:rFonts w:ascii="FreeSerif" w:hAnsi="FreeSerif" w:cs="FreeSerif"/>
+          <w:sz w:val="28"/>
+          <w:szCs w:val="28"/>
+          <w:lang w:val="uk-UA"/>
+        </w:rPr>
+        <w:t>#З</w:t>
+      </w:r>
+      <w:r>
+        <w:rPr>
+          <w:rFonts w:ascii="FreeSerif" w:hAnsi="FreeSerif" w:cs="FreeSerif"/>
+          <w:sz w:val="28"/>
+          <w:szCs w:val="28"/>
+          <w:lang w:val="uk-UA"/>
+        </w:rPr>
+        <w:t xml:space="preserve">ав. № </w:t>
+      </w:r>
+      <w:bookmarkStart w:id="9" w:name="__DdeLink__70_1572625028"/>
+      <w:bookmarkEnd w:id="9"/>
+      <w:r>
+        <w:rPr>
+          <w:rFonts w:ascii="FreeSerif" w:hAnsi="FreeSerif" w:cs="FreeSerif"/>
+          <w:sz w:val="28"/>
+          <w:szCs w:val="28"/>
+          <w:lang w:val="uk-UA"/>
+        </w:rPr>
+        <w:t>$DEV_MAN_SER</w:t>
+      </w:r>
+    </w:p>
+    <w:p>
+      <w:pPr>
+        <w:rPr>
+          <w:rFonts w:ascii="FreeSerif" w:hAnsi="FreeSerif" w:cs="FreeSerif"/>
+          <w:sz w:val="28"/>
+          <w:szCs w:val="28"/>
+        </w:rPr>
+      </w:pPr>
+      <w:r>
+        <w:rPr>
+          <w:rFonts w:ascii="FreeSerif" w:hAnsi="FreeSerif" w:cs="FreeSerif"/>
+          <w:sz w:val="28"/>
+          <w:szCs w:val="28"/>
+          <w:lang w:val="uk-UA"/>
+        </w:rPr>
+        <w:t>@</w:t>
+      </w:r>
+      <w:r>
+        <w:rPr>
+          <w:rFonts w:ascii="FreeSerif" w:hAnsi="FreeSerif" w:cs="FreeSerif"/>
+          <w:sz w:val="28"/>
+          <w:szCs w:val="28"/>
+          <w:lang w:val="uk-UA"/>
+        </w:rPr>
+        <w:t xml:space="preserve">Виробник: </w:t>
+      </w:r>
+      <w:bookmarkStart w:id="10" w:name="__DdeLink__72_1572625028"/>
+      <w:bookmarkEnd w:id="10"/>
+      <w:r>
+        <w:rPr>
+          <w:rFonts w:ascii="FreeSerif" w:hAnsi="FreeSerif" w:cs="FreeSerif"/>
+          <w:sz w:val="28"/>
+          <w:szCs w:val="28"/>
+          <w:lang w:val="uk-UA"/>
+        </w:rPr>
+        <w:t>$MAN_NAME</w:t>
+      </w:r>
+      <w:r>
+        <w:rPr>
+          <w:rFonts w:ascii="FreeSerif" w:hAnsi="FreeSerif" w:cs="FreeSerif"/>
+          <w:sz w:val="28"/>
+          <w:szCs w:val="28"/>
+        </w:rPr>
+        <w:t>.</w:t>
+      </w:r>
+    </w:p>
+    <w:p>
+      <w:pPr>
+        <w:rPr>
+          <w:rFonts w:ascii="FreeSerif" w:hAnsi="FreeSerif" w:cs="FreeSerif"/>
+          <w:sz w:val="28"/>
+          <w:szCs w:val="28"/>
+          <w:lang w:val="uk-UA"/>
+        </w:rPr>
+      </w:pPr>
+      <w:r>
+        <w:rPr>
+          <w:rFonts w:ascii="FreeSerif" w:hAnsi="FreeSerif" w:cs="FreeSerif"/>
+          <w:sz w:val="28"/>
+          <w:szCs w:val="28"/>
+          <w:lang w:val="uk-UA"/>
+        </w:rPr>
+        <w:t xml:space="preserve"> </w:t>
+      </w:r>
+    </w:p>
+    <w:p>
+      <w:pPr>
+        <w:ind w:firstLine="709"/>
+        <w:rPr>
+          <w:rFonts w:ascii="FreeSerif" w:hAnsi="FreeSerif" w:cs="FreeSerif"/>
+          <w:sz w:val="28"/>
+          <w:szCs w:val="28"/>
+          <w:lang w:val="uk-UA"/>
+        </w:rPr>
+      </w:pPr>
+      <w:r>
+        <w:rPr>
+          <w:rFonts w:ascii="FreeSerif" w:hAnsi="FreeSerif" w:cs="FreeSerif"/>
+          <w:sz w:val="28"/>
+          <w:szCs w:val="28"/>
+          <w:lang w:val="uk-UA"/>
+        </w:rPr>
+        <w:t>@</w:t>
+      </w:r>
+      <w:r>
+        <w:rPr>
+          <w:rFonts w:ascii="FreeSerif" w:hAnsi="FreeSerif" w:cs="FreeSerif"/>
+          <w:sz w:val="28"/>
+          <w:szCs w:val="28"/>
+          <w:lang w:val="uk-UA"/>
+        </w:rPr>
+        <w:t>За результатами повірки встановлено, що засіб вимі</w:t>
+      </w:r>
+      <w:r>
+        <w:rPr>
+          <w:rFonts w:ascii="FreeSerif" w:hAnsi="FreeSerif" w:cs="FreeSerif"/>
+          <w:sz w:val="28"/>
+          <w:szCs w:val="28"/>
+          <w:lang w:val="uk-UA"/>
+        </w:rPr>
+        <w:t>рювальної техніки</w:t>
+      </w:r>
+      <w:r>
+        <w:rPr>
+          <w:rFonts w:ascii="FreeSerif" w:hAnsi="FreeSerif" w:cs="FreeSerif"/>
+          <w:sz w:val="28"/>
+          <w:szCs w:val="28"/>
+          <w:lang w:val="uk-UA"/>
+        </w:rPr>
+        <w:t xml:space="preserve"> (далі - ЗВТ)</w:t>
+      </w:r>
+      <w:r>
+        <w:rPr>
+          <w:rFonts w:ascii="FreeSerif" w:hAnsi="FreeSerif" w:cs="FreeSerif"/>
+          <w:sz w:val="28"/>
+          <w:szCs w:val="28"/>
+          <w:lang w:val="uk-UA"/>
+        </w:rPr>
+        <w:t xml:space="preserve"> не відповідає</w:t>
+      </w:r>
+      <w:r>
+        <w:rPr>
+          <w:rFonts w:ascii="FreeSerif" w:hAnsi="FreeSerif" w:cs="FreeSerif"/>
+          <w:sz w:val="28"/>
+          <w:szCs w:val="28"/>
+          <w:lang w:val="uk-UA"/>
+        </w:rPr>
+        <w:t xml:space="preserve"> </w:t>
+      </w:r>
+      <w:r>
+        <w:rPr>
+          <w:rFonts w:ascii="FreeSerif" w:hAnsi="FreeSerif" w:cs="FreeSerif"/>
+          <w:sz w:val="28"/>
+          <w:szCs w:val="28"/>
+          <w:lang w:val="uk-UA"/>
+        </w:rPr>
+        <w:t>вимогам:</w:t>
+      </w:r>
+      <w:r>
+        <w:rPr>
+          <w:rFonts w:ascii="FreeSerif" w:hAnsi="FreeSerif" w:cs="FreeSerif"/>
+          <w:sz w:val="28"/>
+          <w:szCs w:val="28"/>
+          <w:lang w:val="uk-UA"/>
+        </w:rPr>
+        <w:t xml:space="preserve"> </w:t>
+      </w:r>
+      <w:r>
+        <w:rPr>
+          <w:rFonts w:ascii="FreeSerif" w:eastAsia="Liberation Mono;Courier New" w:hAnsi="FreeSerif"/>
+          <w:sz w:val="28"/>
+          <w:szCs w:val="28"/>
+          <w:lang w:val="uk-UA"/>
+        </w:rPr>
+        <w:t>ДСТУ $COUNTER_TYPE_GOST</w:t>
+      </w:r>
+      <w:r>
+        <w:rPr>
+          <w:rFonts w:ascii="FreeSerif" w:eastAsia="Liberation Mono;Courier New" w:hAnsi="FreeSerif"/>
+          <w:sz w:val="28"/>
+          <w:szCs w:val="28"/>
+          <w:lang w:val="uk-UA"/>
+        </w:rPr>
+        <w:t>.</w:t>
+      </w:r>
+      <w:r>
+        <w:rPr>
+          <w:rFonts w:ascii="FreeSerif" w:hAnsi="FreeSerif" w:cs="FreeSerif"/>
+          <w:sz w:val="28"/>
+          <w:szCs w:val="28"/>
+          <w:lang w:val="uk-UA"/>
+        </w:rPr>
+        <w:t xml:space="preserve"> </w:t>
+      </w:r>
+    </w:p>
+    <w:p>
+      <w:pPr>
+        <w:rPr>
+          <w:rFonts w:ascii="FreeSerif" w:hAnsi="FreeSerif" w:cs="FreeSerif"/>
+          <w:sz w:val="28"/>
+          <w:szCs w:val="28"/>
+          <w:lang w:val="uk-UA"/>
+        </w:rPr>
+      </w:pPr>
+      <w:r>
+        <w:rPr>
+          <w:rFonts w:ascii="FreeSerif" w:hAnsi="FreeSerif" w:cs="FreeSerif"/>
+          <w:sz w:val="28"/>
+          <w:szCs w:val="28"/>
+          <w:lang w:val="ru-RU"/>
+        </w:rPr>
+        <w:t>@</w:t>
+      </w:r>
+      <w:r>
+        <w:rPr>
+          <w:rFonts w:ascii="FreeSerif" w:hAnsi="FreeSerif" w:cs="FreeSerif"/>
+          <w:sz w:val="28"/>
+          <w:szCs w:val="28"/>
+          <w:lang w:val="uk-UA"/>
+        </w:rPr>
+        <w:t xml:space="preserve">Підстави для визнання </w:t>
+      </w:r>
+      <w:r>
+        <w:rPr>
+          <w:rFonts w:ascii="FreeSerif" w:hAnsi="FreeSerif" w:cs="FreeSerif"/>
+          <w:sz w:val="28"/>
+          <w:szCs w:val="28"/>
+          <w:lang w:val="uk-UA"/>
+        </w:rPr>
+        <w:t>ЗВТ</w:t>
+      </w:r>
+      <w:r>
+        <w:rPr>
+          <w:rFonts w:ascii="FreeSerif" w:hAnsi="FreeSerif" w:cs="FreeSerif"/>
+          <w:sz w:val="28"/>
+          <w:szCs w:val="28"/>
+          <w:lang w:val="uk-UA"/>
+        </w:rPr>
+        <w:t xml:space="preserve"> непридатним</w:t>
+      </w:r>
+      <w:r>
+        <w:rPr>
+          <w:rFonts w:ascii="FreeSerif" w:hAnsi="FreeSerif" w:cs="FreeSerif"/>
+          <w:sz w:val="28"/>
+          <w:szCs w:val="28"/>
+          <w:lang w:val="uk-UA"/>
+        </w:rPr>
+        <w:t>:</w:t>
+      </w:r>
+      <w:r>
+        <w:rPr>
+          <w:rFonts w:ascii="FreeSerif" w:hAnsi="FreeSerif" w:cs="FreeSerif"/>
+          <w:sz w:val="28"/>
+          <w:szCs w:val="28"/>
+          <w:lang w:val="uk-UA"/>
+        </w:rPr>
+        <w:t xml:space="preserve"> </w:t>
+      </w:r>
+    </w:p>
+    <w:p>
+      <w:pPr>
+        <w:rPr>
+          <w:rFonts w:ascii="FreeSerif" w:hAnsi="FreeSerif" w:cs="FreeSerif"/>
+          <w:sz w:val="28"/>
+          <w:szCs w:val="28"/>
+          <w:lang w:val="uk-UA"/>
+        </w:rPr>
+      </w:pPr>
+      <w:r>
+        <w:rPr>
+          <w:rFonts w:ascii="FreeSerif" w:hAnsi="FreeSerif" w:cs="FreeSerif"/>
+          <w:sz w:val="28"/>
+          <w:szCs w:val="28"/>
+          <w:lang w:val="ru-RU"/>
+        </w:rPr>
+        <w:t>@</w:t>
+      </w:r>
+      <w:r>
+        <w:rPr>
+          <w:rFonts w:ascii="FreeSerif" w:hAnsi="FreeSerif" w:cs="FreeSerif"/>
+          <w:sz w:val="28"/>
+          <w:szCs w:val="28"/>
+          <w:lang w:val="ru-RU"/>
+        </w:rPr>
+        <w:t>$</w:t>
+      </w:r>
+      <w:r>
+        <w:rPr>
+          <w:rFonts w:ascii="FreeSerif" w:hAnsi="FreeSerif" w:cs="FreeSerif"/>
+          <w:sz w:val="28"/>
+          <w:szCs w:val="28"/>
+        </w:rPr>
+        <w:t>REASON</w:t>
+      </w:r>
+      <w:r>
+        <w:rPr>
+          <w:rFonts w:ascii="FreeSerif" w:hAnsi="FreeSerif" w:cs="FreeSerif"/>
+          <w:sz w:val="28"/>
+          <w:szCs w:val="28"/>
+          <w:lang w:val="ru-RU"/>
+        </w:rPr>
+        <w:t>_</w:t>
+      </w:r>
+      <w:r>
+        <w:rPr>
+          <w:rFonts w:ascii="FreeSerif" w:hAnsi="FreeSerif" w:cs="FreeSerif"/>
+          <w:sz w:val="28"/>
+          <w:szCs w:val="28"/>
+        </w:rPr>
+        <w:t>UNSUITABLE</w:t>
+      </w:r>
+      <w:r>
+        <w:rPr>
+          <w:rFonts w:ascii="FreeSerif" w:hAnsi="FreeSerif" w:cs="FreeSerif"/>
+          <w:sz w:val="28"/>
+          <w:szCs w:val="28"/>
+          <w:lang w:val="uk-UA"/>
+        </w:rPr>
+        <w:t xml:space="preserve">. </w:t>
       </w:r>
     </w:p>
     <w:p>
@@ -485,220 +1011,217 @@
           <w:rFonts w:ascii="FreeSerif" w:hAnsi="FreeSerif" w:cs="FreeSerif"/>
           <w:sz w:val="28"/>
           <w:szCs w:val="28"/>
-        </w:rPr>
-      </w:pPr>
-      <w:r>
-        <w:rPr>
-          <w:rFonts w:ascii="FreeSerif" w:hAnsi="FreeSerif" w:cs="FreeSerif"/>
-          <w:sz w:val="28"/>
-          <w:szCs w:val="28"/>
-        </w:rPr>
-        <w:t xml:space="preserve"> </w:t>
-      </w:r>
-    </w:p>
-    <w:p>
-      <w:pPr>
-        <w:rPr>
-          <w:rFonts w:ascii="FreeSerif" w:hAnsi="FreeSerif" w:cs="FreeSerif"/>
-          <w:sz w:val="28"/>
-          <w:szCs w:val="28"/>
-          <w:lang w:val="uk-UA"/>
-        </w:rPr>
-      </w:pPr>
-      <w:r>
-        <w:rPr>
-          <w:rFonts w:ascii="FreeSerif" w:hAnsi="FreeSerif" w:cs="FreeSerif"/>
-          <w:sz w:val="28"/>
-          <w:szCs w:val="28"/>
+          <w:lang w:val="uk-UA"/>
+        </w:rPr>
+      </w:pPr>
+      <w:r>
+        <w:rPr>
+          <w:rFonts w:ascii="FreeSerif" w:hAnsi="FreeSerif" w:cs="FreeSerif"/>
+          <w:sz w:val="28"/>
+          <w:szCs w:val="28"/>
+          <w:lang w:val="uk-UA"/>
+        </w:rPr>
+        <w:t xml:space="preserve"> </w:t>
+      </w:r>
+    </w:p>
+    <w:p>
+      <w:pPr>
+        <w:rPr>
+          <w:rFonts w:ascii="FreeSerif" w:hAnsi="FreeSerif"/>
+          <w:sz w:val="28"/>
+          <w:szCs w:val="28"/>
+          <w:lang w:val="uk-UA"/>
+        </w:rPr>
+      </w:pPr>
+      <w:r>
+        <w:rPr>
+          <w:rFonts w:ascii="FreeSerif" w:hAnsi="FreeSerif"/>
+          <w:sz w:val="28"/>
+          <w:szCs w:val="28"/>
+          <w:lang w:val="ru-RU"/>
         </w:rPr>
         <w:t>@</w:t>
       </w:r>
       <w:r>
         <w:rPr>
-          <w:rFonts w:ascii="FreeSerif" w:hAnsi="FreeSerif" w:cs="FreeSerif"/>
-          <w:sz w:val="28"/>
-          <w:szCs w:val="28"/>
-          <w:lang w:val="uk-UA"/>
-        </w:rPr>
-        <w:t>Назва та умовне позначення: $</w:t>
-      </w:r>
-      <w:bookmarkStart w:id="8" w:name="__DdeLink__66_1572625028"/>
-      <w:r>
-        <w:rPr>
-          <w:rFonts w:ascii="FreeSerif" w:hAnsi="FreeSerif" w:cs="FreeSerif"/>
-          <w:sz w:val="28"/>
-          <w:szCs w:val="28"/>
-          <w:lang w:val="uk-UA"/>
-        </w:rPr>
-        <w:t>DEV_NAME</w:t>
-      </w:r>
-      <w:bookmarkEnd w:id="8"/>
-      <w:r>
-        <w:rPr>
-          <w:rFonts w:ascii="FreeSerif" w:hAnsi="FreeSerif" w:cs="FreeSerif"/>
-          <w:sz w:val="28"/>
-          <w:szCs w:val="28"/>
-          <w:lang w:val="uk-UA"/>
-        </w:rPr>
-        <w:t>,</w:t>
-      </w:r>
-      <w:r>
-        <w:rPr>
-          <w:rFonts w:ascii="FreeSerif" w:hAnsi="FreeSerif" w:cs="FreeSerif"/>
-          <w:sz w:val="28"/>
-          <w:szCs w:val="28"/>
-          <w:lang w:val="uk-UA"/>
-        </w:rPr>
-        <w:t xml:space="preserve"> $</w:t>
-      </w:r>
-      <w:bookmarkStart w:id="9" w:name="__DdeLink__68_1572625028"/>
-      <w:r>
-        <w:rPr>
-          <w:rFonts w:ascii="FreeSerif" w:hAnsi="FreeSerif" w:cs="FreeSerif"/>
-          <w:sz w:val="28"/>
-          <w:szCs w:val="28"/>
-          <w:lang w:val="uk-UA"/>
-        </w:rPr>
-        <w:t>DEV_SIGN</w:t>
-      </w:r>
-      <w:bookmarkEnd w:id="9"/>
-      <w:r>
-        <w:rPr>
-          <w:rFonts w:ascii="FreeSerif" w:hAnsi="FreeSerif" w:cs="FreeSerif"/>
-          <w:sz w:val="28"/>
-          <w:szCs w:val="28"/>
-          <w:lang w:val="uk-UA"/>
-        </w:rPr>
-        <w:t xml:space="preserve"> </w:t>
-      </w:r>
-      <w:r>
-        <w:rPr>
-          <w:rFonts w:ascii="FreeSerif" w:hAnsi="FreeSerif"/>
-          <w:sz w:val="28"/>
-          <w:szCs w:val="28"/>
-        </w:rPr>
-        <w:t>$</w:t>
-      </w:r>
-      <w:r>
-        <w:rPr>
-          <w:rFonts w:ascii="FreeSerif" w:hAnsi="FreeSerif"/>
-          <w:sz w:val="28"/>
-          <w:szCs w:val="28"/>
-          <w:lang w:val="uk-UA"/>
-        </w:rPr>
-        <w:t>DEV_STANDARD_SIZE</w:t>
-      </w:r>
-      <w:r>
-        <w:rPr>
-          <w:rFonts w:ascii="FreeSerif" w:hAnsi="FreeSerif" w:cs="FreeSerif"/>
-          <w:sz w:val="28"/>
-          <w:szCs w:val="28"/>
-          <w:lang w:val="uk-UA"/>
-        </w:rPr>
-        <w:t xml:space="preserve"> </w:t>
-      </w:r>
-      <w:r>
-        <w:rPr>
-          <w:rFonts w:ascii="FreeSerif" w:hAnsi="FreeSerif" w:cs="FreeSerif"/>
-          <w:sz w:val="28"/>
-          <w:szCs w:val="28"/>
-          <w:lang w:val="uk-UA"/>
-        </w:rPr>
-        <w:t>#з</w:t>
-      </w:r>
-      <w:r>
-        <w:rPr>
-          <w:rFonts w:ascii="FreeSerif" w:hAnsi="FreeSerif" w:cs="FreeSerif"/>
-          <w:sz w:val="28"/>
-          <w:szCs w:val="28"/>
-          <w:lang w:val="uk-UA"/>
-        </w:rPr>
-        <w:t xml:space="preserve">ав. № </w:t>
-      </w:r>
-      <w:bookmarkStart w:id="10" w:name="__DdeLink__70_1572625028"/>
-      <w:bookmarkEnd w:id="10"/>
-      <w:r>
-        <w:rPr>
-          <w:rFonts w:ascii="FreeSerif" w:hAnsi="FreeSerif" w:cs="FreeSerif"/>
-          <w:sz w:val="28"/>
-          <w:szCs w:val="28"/>
-          <w:lang w:val="uk-UA"/>
-        </w:rPr>
-        <w:t>$DEV_MAN_SER</w:t>
-      </w:r>
-    </w:p>
-    <w:p>
-      <w:pPr>
-        <w:rPr>
-          <w:rFonts w:ascii="FreeSerif" w:hAnsi="FreeSerif" w:cs="FreeSerif"/>
-          <w:sz w:val="28"/>
-          <w:szCs w:val="28"/>
-          <w:lang w:val="uk-UA"/>
-        </w:rPr>
-      </w:pPr>
-      <w:r>
-        <w:rPr>
-          <w:rFonts w:ascii="FreeSerif" w:hAnsi="FreeSerif" w:cs="FreeSerif"/>
-          <w:sz w:val="28"/>
-          <w:szCs w:val="28"/>
+          <w:rFonts w:ascii="FreeSerif" w:hAnsi="FreeSerif"/>
+          <w:sz w:val="28"/>
+          <w:szCs w:val="28"/>
+          <w:lang w:val="uk-UA"/>
+        </w:rPr>
+        <w:t xml:space="preserve">$SIGNATURE </w:t>
+      </w:r>
+    </w:p>
+    <w:p>
+      <w:pPr>
+        <w:jc w:val="center"/>
+        <w:rPr>
+          <w:rFonts w:ascii="FreeSerif" w:hAnsi="FreeSerif"/>
+          <w:sz w:val="28"/>
+          <w:szCs w:val="28"/>
+          <w:lang w:val="ru-RU"/>
+        </w:rPr>
+      </w:pPr>
+      <w:r>
+        <w:rPr>
+          <w:rFonts w:ascii="FreeSerif" w:hAnsi="FreeSerif"/>
+          <w:sz w:val="28"/>
+          <w:szCs w:val="28"/>
+          <w:lang w:val="ru-RU"/>
+        </w:rPr>
+        <w:t xml:space="preserve"> </w:t>
+      </w:r>
+    </w:p>
+    <w:p>
+      <w:pPr>
+        <w:rPr>
+          <w:rFonts w:ascii="FreeSerif" w:hAnsi="FreeSerif"/>
+          <w:sz w:val="28"/>
+          <w:szCs w:val="28"/>
+          <w:lang w:val="uk-UA"/>
+        </w:rPr>
+      </w:pPr>
+      <w:r>
+        <w:rPr>
+          <w:rFonts w:ascii="FreeSerif" w:hAnsi="FreeSerif"/>
+          <w:sz w:val="28"/>
+          <w:szCs w:val="28"/>
+          <w:lang w:val="ru-RU"/>
         </w:rPr>
         <w:t>@</w:t>
       </w:r>
       <w:r>
         <w:rPr>
-          <w:rFonts w:ascii="FreeSerif" w:hAnsi="FreeSerif" w:cs="FreeSerif"/>
-          <w:sz w:val="28"/>
-          <w:szCs w:val="28"/>
-          <w:lang w:val="uk-UA"/>
-        </w:rPr>
-        <w:t xml:space="preserve">Виробник: </w:t>
-      </w:r>
-      <w:bookmarkStart w:id="11" w:name="__DdeLink__72_1572625028"/>
+          <w:rFonts w:ascii="FreeSerif" w:hAnsi="FreeSerif"/>
+          <w:sz w:val="28"/>
+          <w:szCs w:val="28"/>
+          <w:lang w:val="uk-UA"/>
+        </w:rPr>
+        <w:t>Персонал, який виконував</w:t>
+      </w:r>
+    </w:p>
+    <w:p>
+      <w:pPr>
+        <w:rPr>
+          <w:rFonts w:ascii="FreeSerif" w:hAnsi="FreeSerif"/>
+          <w:sz w:val="28"/>
+          <w:szCs w:val="28"/>
+          <w:lang w:val="uk-UA"/>
+        </w:rPr>
+      </w:pPr>
+      <w:r>
+        <w:rPr>
+          <w:rFonts w:ascii="FreeSerif" w:hAnsi="FreeSerif"/>
+          <w:sz w:val="28"/>
+          <w:szCs w:val="28"/>
+        </w:rPr>
+        <w:t>@</w:t>
+      </w:r>
+      <w:r>
+        <w:rPr>
+          <w:rFonts w:ascii="FreeSerif" w:hAnsi="FreeSerif"/>
+          <w:sz w:val="28"/>
+          <w:szCs w:val="28"/>
+          <w:lang w:val="uk-UA"/>
+        </w:rPr>
+        <w:t>роботи з повірки</w:t>
+      </w:r>
+      <w:r>
+        <w:rPr>
+          <w:rFonts w:ascii="FreeSerif" w:hAnsi="FreeSerif"/>
+          <w:sz w:val="28"/>
+          <w:szCs w:val="28"/>
+        </w:rPr>
+        <w:t xml:space="preserve">                    </w:t>
+      </w:r>
+      <w:r>
+        <w:rPr>
+          <w:rFonts w:ascii="FreeSerif" w:hAnsi="FreeSerif" w:cs="Times New Roman"/>
+          <w:sz w:val="28"/>
+          <w:szCs w:val="28"/>
+        </w:rPr>
+        <w:t>____________</w:t>
+      </w:r>
+      <w:r>
+        <w:rPr>
+          <w:rFonts w:ascii="FreeSerif" w:hAnsi="FreeSerif" w:cs="Times New Roman"/>
+          <w:sz w:val="28"/>
+          <w:szCs w:val="28"/>
+        </w:rPr>
+        <w:t xml:space="preserve"> </w:t>
+      </w:r>
+      <w:r>
+        <w:rPr>
+          <w:rFonts w:ascii="FreeSerif" w:hAnsi="FreeSerif"/>
+          <w:sz w:val="28"/>
+          <w:szCs w:val="28"/>
+          <w:lang w:val="uk-UA"/>
+        </w:rPr>
+        <w:t>#$</w:t>
+      </w:r>
+      <w:bookmarkStart w:id="11" w:name="__DdeLink__76_1572625028"/>
       <w:bookmarkEnd w:id="11"/>
       <w:r>
         <w:rPr>
-          <w:rFonts w:ascii="FreeSerif" w:hAnsi="FreeSerif" w:cs="FreeSerif"/>
-          <w:sz w:val="28"/>
-          <w:szCs w:val="28"/>
-          <w:lang w:val="uk-UA"/>
-        </w:rPr>
-        <w:t>$MAN_NAME</w:t>
-      </w:r>
-    </w:p>
-    <w:p>
-      <w:pPr>
-        <w:rPr>
-          <w:rFonts w:ascii="FreeSerif" w:hAnsi="FreeSerif" w:cs="FreeSerif"/>
-          <w:sz w:val="28"/>
-          <w:szCs w:val="28"/>
-          <w:lang w:val="uk-UA"/>
-        </w:rPr>
-      </w:pPr>
-      <w:r>
-        <w:rPr>
-          <w:rFonts w:ascii="FreeSerif" w:hAnsi="FreeSerif" w:cs="FreeSerif"/>
-          <w:sz w:val="28"/>
-          <w:szCs w:val="28"/>
-          <w:lang w:val="uk-UA"/>
-        </w:rPr>
-        <w:t xml:space="preserve"> </w:t>
-      </w:r>
-    </w:p>
-    <w:p>
-      <w:pPr>
-        <w:ind w:firstLine="709"/>
-        <w:rPr>
-          <w:rFonts w:ascii="FreeSerif" w:hAnsi="FreeSerif" w:cs="FreeSerif"/>
-          <w:sz w:val="16"/>
-          <w:szCs w:val="16"/>
-          <w:lang w:val="uk-UA"/>
-        </w:rPr>
-      </w:pPr>
-      <w:r>
-        <w:rPr>
-          <w:rFonts w:ascii="FreeSerif" w:hAnsi="FreeSerif" w:cs="FreeSerif"/>
-          <w:sz w:val="28"/>
-          <w:szCs w:val="28"/>
+          <w:rFonts w:ascii="FreeSerif" w:hAnsi="FreeSerif"/>
+          <w:sz w:val="28"/>
+          <w:szCs w:val="28"/>
+          <w:lang w:val="uk-UA"/>
+        </w:rPr>
+        <w:t>VERIFICATOR_SHORT_NAME</w:t>
+      </w:r>
+    </w:p>
+    <w:p>
+      <w:pPr>
+        <w:rPr>
+          <w:rFonts w:ascii="FreeSerif" w:hAnsi="FreeSerif"/>
+          <w:sz w:val="28"/>
+          <w:szCs w:val="28"/>
+        </w:rPr>
+      </w:pPr>
+      <w:r>
+        <w:rPr>
+          <w:rFonts w:ascii="FreeSerif" w:hAnsi="FreeSerif"/>
+          <w:sz w:val="28"/>
+          <w:szCs w:val="28"/>
+        </w:rPr>
+        <w:t xml:space="preserve"> </w:t>
+      </w:r>
+    </w:p>
+    <w:p>
+      <w:pPr>
+        <w:rPr>
+          <w:rFonts w:ascii="FreeSerif" w:hAnsi="FreeSerif"/>
+          <w:sz w:val="28"/>
+          <w:szCs w:val="28"/>
+        </w:rPr>
+      </w:pPr>
+      <w:r>
+        <w:rPr>
+          <w:rFonts w:ascii="FreeSerif" w:hAnsi="FreeSerif"/>
+          <w:sz w:val="28"/>
+          <w:szCs w:val="28"/>
+        </w:rPr>
+        <w:t xml:space="preserve"> </w:t>
+      </w:r>
+      <w:bookmarkStart w:id="12" w:name="_GoBack"/>
+      <w:bookmarkEnd w:id="12"/>
+    </w:p>
+    <w:p>
+      <w:pPr>
+        <w:rPr>
+          <w:rFonts w:ascii="FreeSerif" w:hAnsi="FreeSerif" w:cs="FreeSerif"/>
+          <w:sz w:val="28"/>
+          <w:szCs w:val="28"/>
+          <w:lang w:val="uk-UA"/>
+        </w:rPr>
+      </w:pPr>
+      <w:r>
+        <w:rPr>
+          <w:rFonts w:ascii="FreeSerif" w:hAnsi="FreeSerif" w:cs="FreeSerif"/>
+          <w:sz w:val="28"/>
+          <w:szCs w:val="28"/>
+          <w:lang w:val="uk-UA"/>
         </w:rPr>
         <w:t>@</w:t>
       </w:r>
@@ -709,482 +1232,46 @@
           <w:szCs w:val="28"/>
           <w:lang w:val="uk-UA"/>
         </w:rPr>
-        <w:t>За результатами повірки встановлено, що засіб вимі</w:t>
-      </w:r>
-      <w:r>
-        <w:rPr>
-          <w:rFonts w:ascii="FreeSerif" w:hAnsi="FreeSerif" w:cs="FreeSerif"/>
-          <w:sz w:val="28"/>
-          <w:szCs w:val="28"/>
-          <w:lang w:val="uk-UA"/>
-        </w:rPr>
-        <w:t>рювальної техніки</w:t>
-      </w:r>
-      <w:r>
-        <w:rPr>
-          <w:rFonts w:ascii="FreeSerif" w:hAnsi="FreeSerif" w:cs="FreeSerif"/>
-          <w:sz w:val="28"/>
-          <w:szCs w:val="28"/>
-          <w:lang w:val="uk-UA"/>
-        </w:rPr>
-        <w:t xml:space="preserve"> (далі - ЗВТ)</w:t>
-      </w:r>
-      <w:r>
-        <w:rPr>
-          <w:rFonts w:ascii="FreeSerif" w:hAnsi="FreeSerif" w:cs="FreeSerif"/>
-          <w:sz w:val="28"/>
-          <w:szCs w:val="28"/>
-          <w:lang w:val="uk-UA"/>
-        </w:rPr>
-        <w:t xml:space="preserve"> не відповідає</w:t>
-      </w:r>
-      <w:r>
-        <w:rPr>
-          <w:rFonts w:ascii="FreeSerif" w:hAnsi="FreeSerif" w:cs="FreeSerif"/>
-          <w:sz w:val="28"/>
-          <w:szCs w:val="28"/>
-          <w:lang w:val="uk-UA"/>
-        </w:rPr>
-        <w:t xml:space="preserve"> </w:t>
-      </w:r>
-      <w:r>
-        <w:rPr>
-          <w:rFonts w:ascii="FreeSerif" w:hAnsi="FreeSerif" w:cs="FreeSerif"/>
-          <w:sz w:val="28"/>
-          <w:szCs w:val="28"/>
-          <w:lang w:val="uk-UA"/>
-        </w:rPr>
-        <w:t>вимогам:</w:t>
-      </w:r>
-      <w:r>
-        <w:rPr>
-          <w:rFonts w:ascii="FreeSerif" w:hAnsi="FreeSerif" w:cs="FreeSerif"/>
-          <w:sz w:val="28"/>
-          <w:szCs w:val="28"/>
-          <w:lang w:val="uk-UA"/>
-        </w:rPr>
-        <w:t xml:space="preserve"> </w:t>
-      </w:r>
-      <w:r>
-        <w:rPr>
-          <w:rFonts w:ascii="FreeSerif" w:eastAsia="Liberation Mono;Courier New" w:hAnsi="FreeSerif"/>
-          <w:sz w:val="28"/>
-          <w:szCs w:val="28"/>
-          <w:lang w:val="uk-UA"/>
-        </w:rPr>
-        <w:t>ДСТУ $COUNTER_TYPE_GOST</w:t>
-      </w:r>
-    </w:p>
-    <w:p>
-      <w:pPr>
-        <w:jc w:val="center"/>
-        <w:rPr>
-          <w:rFonts w:ascii="FreeSerif" w:hAnsi="FreeSerif" w:cs="FreeSerif"/>
-          <w:sz w:val="28"/>
-          <w:szCs w:val="28"/>
-          <w:lang w:val="uk-UA"/>
-        </w:rPr>
-      </w:pPr>
-      <w:r>
-        <w:rPr>
-          <w:rFonts w:ascii="FreeSerif" w:hAnsi="FreeSerif" w:cs="FreeSerif"/>
-          <w:sz w:val="28"/>
-          <w:szCs w:val="28"/>
-          <w:lang w:val="uk-UA"/>
-        </w:rPr>
-        <w:t xml:space="preserve"> </w:t>
-      </w:r>
-    </w:p>
-    <w:p>
-      <w:pPr>
-        <w:rPr>
-          <w:rFonts w:ascii="FreeSerif" w:hAnsi="FreeSerif" w:cs="FreeSerif"/>
-          <w:sz w:val="28"/>
-          <w:szCs w:val="28"/>
-          <w:lang w:val="uk-UA"/>
-        </w:rPr>
-      </w:pPr>
-      <w:r>
-        <w:rPr>
-          <w:rFonts w:ascii="FreeSerif" w:hAnsi="FreeSerif" w:cs="FreeSerif"/>
-          <w:sz w:val="28"/>
-          <w:szCs w:val="28"/>
+        <w:t>Місце відбитка</w:t>
+      </w:r>
+    </w:p>
+    <w:p>
+      <w:pPr>
+        <w:rPr>
+          <w:rFonts w:ascii="FreeSerif" w:hAnsi="FreeSerif" w:cs="FreeSerif"/>
+          <w:sz w:val="28"/>
+          <w:szCs w:val="28"/>
+          <w:lang w:val="uk-UA"/>
+        </w:rPr>
+      </w:pPr>
+      <w:r>
+        <w:rPr>
+          <w:rFonts w:ascii="FreeSerif" w:hAnsi="FreeSerif" w:cs="FreeSerif"/>
+          <w:sz w:val="28"/>
+          <w:szCs w:val="28"/>
+          <w:lang w:val="uk-UA"/>
         </w:rPr>
         <w:t>@</w:t>
       </w:r>
-      <w:r>
-        <w:rPr>
-          <w:rFonts w:ascii="FreeSerif" w:hAnsi="FreeSerif" w:cs="FreeSerif"/>
-          <w:sz w:val="28"/>
-          <w:szCs w:val="28"/>
-          <w:lang w:val="uk-UA"/>
-        </w:rPr>
-        <w:t xml:space="preserve">Підстави для визнання </w:t>
-      </w:r>
-      <w:r>
-        <w:rPr>
-          <w:rFonts w:ascii="FreeSerif" w:hAnsi="FreeSerif" w:cs="FreeSerif"/>
-          <w:sz w:val="28"/>
-          <w:szCs w:val="28"/>
-          <w:lang w:val="uk-UA"/>
-        </w:rPr>
-        <w:t>ЗВТ</w:t>
-      </w:r>
-      <w:r>
-        <w:rPr>
-          <w:rFonts w:ascii="FreeSerif" w:hAnsi="FreeSerif" w:cs="FreeSerif"/>
-          <w:sz w:val="28"/>
-          <w:szCs w:val="28"/>
-          <w:lang w:val="uk-UA"/>
-        </w:rPr>
-        <w:t xml:space="preserve"> непридатним</w:t>
-      </w:r>
-      <w:r>
-        <w:rPr>
-          <w:rFonts w:ascii="FreeSerif" w:hAnsi="FreeSerif" w:cs="FreeSerif"/>
-          <w:sz w:val="28"/>
-          <w:szCs w:val="28"/>
-          <w:lang w:val="uk-UA"/>
-        </w:rPr>
-        <w:t>:</w:t>
-      </w:r>
-      <w:r>
-        <w:rPr>
-          <w:rFonts w:ascii="FreeSerif" w:hAnsi="FreeSerif" w:cs="FreeSerif"/>
-          <w:sz w:val="28"/>
-          <w:szCs w:val="28"/>
-          <w:lang w:val="uk-UA"/>
-        </w:rPr>
-        <w:t xml:space="preserve"> </w:t>
-      </w:r>
-    </w:p>
-    <w:p>
-      <w:pPr>
-        <w:rPr>
-          <w:rFonts w:ascii="FreeSerif" w:hAnsi="FreeSerif" w:cs="FreeSerif"/>
-          <w:sz w:val="28"/>
-          <w:szCs w:val="28"/>
-          <w:lang w:val="uk-UA"/>
-        </w:rPr>
-      </w:pPr>
-      <w:r>
-        <w:rPr>
-          <w:rFonts w:ascii="FreeSerif" w:hAnsi="FreeSerif" w:cs="FreeSerif"/>
-          <w:sz w:val="28"/>
-          <w:szCs w:val="28"/>
-        </w:rPr>
-        <w:t>@</w:t>
-      </w:r>
-      <w:r>
-        <w:rPr>
-          <w:rFonts w:ascii="FreeSerif" w:hAnsi="FreeSerif" w:cs="FreeSerif"/>
-          <w:sz w:val="28"/>
-          <w:szCs w:val="28"/>
-        </w:rPr>
-        <w:t>$</w:t>
-      </w:r>
-      <w:r>
-        <w:rPr>
-          <w:rFonts w:ascii="FreeSerif" w:hAnsi="FreeSerif" w:cs="FreeSerif"/>
-          <w:sz w:val="28"/>
-          <w:szCs w:val="28"/>
-        </w:rPr>
-        <w:t>REASON_UNSUITABLE</w:t>
-      </w:r>
-      <w:r>
-        <w:rPr>
-          <w:rFonts w:ascii="FreeSerif" w:hAnsi="FreeSerif" w:cs="FreeSerif"/>
-          <w:sz w:val="28"/>
-          <w:szCs w:val="28"/>
-          <w:lang w:val="uk-UA"/>
-        </w:rPr>
-        <w:t xml:space="preserve">. </w:t>
-      </w:r>
-    </w:p>
-    <w:p>
-      <w:pPr>
-        <w:jc w:val="center"/>
-        <w:rPr>
-          <w:rFonts w:ascii="FreeSerif" w:hAnsi="FreeSerif" w:cs="FreeSerif"/>
-          <w:sz w:val="28"/>
-          <w:szCs w:val="28"/>
-          <w:lang w:val="uk-UA"/>
-        </w:rPr>
-      </w:pPr>
-      <w:r>
-        <w:rPr>
-          <w:rFonts w:ascii="FreeSerif" w:hAnsi="FreeSerif" w:cs="FreeSerif"/>
-          <w:sz w:val="28"/>
-          <w:szCs w:val="28"/>
-          <w:lang w:val="uk-UA"/>
-        </w:rPr>
-        <w:t xml:space="preserve"> </w:t>
-      </w:r>
-    </w:p>
-    <w:p>
-      <w:pPr>
-        <w:rPr>
-          <w:rFonts w:ascii="FreeSerif" w:hAnsi="FreeSerif"/>
-          <w:sz w:val="28"/>
-          <w:szCs w:val="28"/>
-          <w:lang w:val="uk-UA"/>
-        </w:rPr>
-      </w:pPr>
-      <w:r>
-        <w:rPr>
-          <w:rFonts w:ascii="FreeSerif" w:hAnsi="FreeSerif"/>
-          <w:sz w:val="28"/>
-          <w:szCs w:val="28"/>
-        </w:rPr>
-        <w:t>@</w:t>
-      </w:r>
-      <w:r>
-        <w:rPr>
-          <w:rFonts w:ascii="FreeSerif" w:hAnsi="FreeSerif"/>
-          <w:sz w:val="28"/>
-          <w:szCs w:val="28"/>
-          <w:lang w:val="uk-UA"/>
-        </w:rPr>
-        <w:t xml:space="preserve">$SIGNATURE </w:t>
-      </w:r>
-    </w:p>
-    <w:p>
-      <w:pPr>
-        <w:jc w:val="center"/>
-        <w:rPr>
-          <w:rFonts w:ascii="FreeSerif" w:hAnsi="FreeSerif"/>
-          <w:sz w:val="28"/>
-          <w:szCs w:val="28"/>
-        </w:rPr>
-      </w:pPr>
-      <w:r>
-        <w:rPr>
-          <w:rFonts w:ascii="FreeSerif" w:hAnsi="FreeSerif"/>
-          <w:sz w:val="28"/>
-          <w:szCs w:val="28"/>
-        </w:rPr>
-        <w:t xml:space="preserve"> </w:t>
-      </w:r>
-    </w:p>
-    <w:p>
-      <w:pPr>
-        <w:rPr>
-          <w:rFonts w:ascii="FreeSerif" w:hAnsi="FreeSerif"/>
-          <w:sz w:val="28"/>
-          <w:szCs w:val="28"/>
-          <w:lang w:val="uk-UA"/>
-        </w:rPr>
-      </w:pPr>
-      <w:r>
-        <w:rPr>
-          <w:rFonts w:ascii="FreeSerif" w:hAnsi="FreeSerif"/>
-          <w:sz w:val="28"/>
-          <w:szCs w:val="28"/>
-        </w:rPr>
-        <w:t>@</w:t>
-      </w:r>
-      <w:r>
-        <w:rPr>
-          <w:rFonts w:ascii="FreeSerif" w:hAnsi="FreeSerif"/>
-          <w:sz w:val="28"/>
-          <w:szCs w:val="28"/>
-          <w:lang w:val="uk-UA"/>
-        </w:rPr>
-        <w:t>Персонал, який виконував</w:t>
-      </w:r>
-    </w:p>
-    <w:p>
-      <w:pPr>
-        <w:rPr>
-          <w:rFonts w:ascii="FreeSerif" w:hAnsi="FreeSerif"/>
-          <w:sz w:val="28"/>
-          <w:szCs w:val="28"/>
-          <w:lang w:val="uk-UA"/>
-        </w:rPr>
-      </w:pPr>
-      <w:r>
-        <w:rPr>
-          <w:rFonts w:ascii="FreeSerif" w:hAnsi="FreeSerif"/>
-          <w:sz w:val="28"/>
-          <w:szCs w:val="28"/>
-        </w:rPr>
-        <w:t>@</w:t>
-      </w:r>
-      <w:r>
-        <w:rPr>
-          <w:rFonts w:ascii="FreeSerif" w:hAnsi="FreeSerif"/>
-          <w:sz w:val="28"/>
-          <w:szCs w:val="28"/>
-          <w:lang w:val="uk-UA"/>
-        </w:rPr>
-        <w:t xml:space="preserve">роботи з повірки </w:t>
-      </w:r>
-      <w:r>
-        <w:rPr>
-          <w:rFonts w:ascii="FreeSerif" w:hAnsi="FreeSerif"/>
-          <w:sz w:val="28"/>
-          <w:szCs w:val="28"/>
-          <w:lang w:val="uk-UA"/>
-        </w:rPr>
-        <w:t>#$</w:t>
-      </w:r>
-      <w:bookmarkStart w:id="12" w:name="__DdeLink__76_1572625028"/>
-      <w:bookmarkEnd w:id="12"/>
-      <w:r>
-        <w:rPr>
-          <w:rFonts w:ascii="FreeSerif" w:hAnsi="FreeSerif"/>
-          <w:sz w:val="28"/>
-          <w:szCs w:val="28"/>
-          <w:lang w:val="uk-UA"/>
-        </w:rPr>
-        <w:t>VERIFICATOR_SHORT_NAME</w:t>
-      </w:r>
-    </w:p>
-    <w:p>
-      <w:pPr>
-        <w:jc w:val="center"/>
-        <w:rPr>
-          <w:rFonts w:ascii="FreeSerif" w:hAnsi="FreeSerif"/>
-          <w:sz w:val="16"/>
-          <w:szCs w:val="16"/>
-          <w:lang w:val="uk-UA"/>
-        </w:rPr>
-      </w:pPr>
-      <w:r>
-        <w:rPr>
-          <w:rFonts w:ascii="FreeSerif" w:hAnsi="FreeSerif"/>
-          <w:sz w:val="16"/>
-          <w:szCs w:val="16"/>
-          <w:lang w:val="uk-UA"/>
-        </w:rPr>
-        <w:t>_____________</w:t>
-      </w:r>
-      <w:r>
-        <w:rPr>
-          <w:rFonts w:ascii="FreeSerif" w:hAnsi="FreeSerif"/>
-          <w:sz w:val="16"/>
-          <w:szCs w:val="16"/>
-          <w:lang w:val="uk-UA"/>
-        </w:rPr>
-        <w:t>_____________</w:t>
-      </w:r>
-    </w:p>
-    <w:p>
-      <w:pPr>
-        <w:jc w:val="center"/>
-        <w:rPr>
-          <w:rFonts w:ascii="FreeSerif" w:hAnsi="FreeSerif" w:cs="FreeSerif"/>
-          <w:sz w:val="28"/>
-          <w:szCs w:val="28"/>
-        </w:rPr>
-      </w:pPr>
-      <w:r>
-        <w:rPr>
-          <w:rFonts w:ascii="FreeSerif" w:hAnsi="FreeSerif"/>
-          <w:sz w:val="16"/>
-          <w:szCs w:val="16"/>
-        </w:rPr>
-        <w:t>(</w:t>
-      </w:r>
       <w:proofErr w:type="spellStart"/>
-      <w:proofErr w:type="gramStart"/>
-      <w:r>
-        <w:rPr>
-          <w:rFonts w:ascii="FreeSerif" w:hAnsi="FreeSerif"/>
-          <w:sz w:val="16"/>
-          <w:szCs w:val="16"/>
-        </w:rPr>
-        <w:t>підпис</w:t>
+      <w:r>
+        <w:rPr>
+          <w:rFonts w:ascii="FreeSerif" w:hAnsi="FreeSerif" w:cs="FreeSerif"/>
+          <w:sz w:val="28"/>
+          <w:szCs w:val="28"/>
+          <w:lang w:val="uk-UA"/>
+        </w:rPr>
+        <w:t>повірочного</w:t>
       </w:r>
       <w:proofErr w:type="spellEnd"/>
-      <w:proofErr w:type="gramEnd"/>
-      <w:r>
-        <w:rPr>
-          <w:rFonts w:ascii="FreeSerif" w:hAnsi="FreeSerif"/>
-          <w:sz w:val="16"/>
-          <w:szCs w:val="16"/>
-        </w:rPr>
-        <w:t>)</w:t>
-      </w:r>
-      <w:r>
-        <w:rPr>
-          <w:rFonts w:ascii="FreeSerif" w:hAnsi="FreeSerif" w:cs="FreeSerif"/>
-          <w:sz w:val="16"/>
-          <w:szCs w:val="16"/>
-        </w:rPr>
-        <w:t xml:space="preserve"> </w:t>
-      </w:r>
-    </w:p>
-    <w:p>
-      <w:pPr>
-        <w:jc w:val="center"/>
-        <w:rPr>
-          <w:rFonts w:ascii="FreeSerif" w:hAnsi="FreeSerif" w:cs="FreeSerif"/>
-          <w:sz w:val="28"/>
-          <w:szCs w:val="28"/>
-        </w:rPr>
-      </w:pPr>
-      <w:r>
-        <w:rPr>
-          <w:rFonts w:ascii="FreeSerif" w:hAnsi="FreeSerif" w:cs="FreeSerif"/>
-          <w:sz w:val="28"/>
-          <w:szCs w:val="28"/>
-        </w:rPr>
-        <w:t xml:space="preserve"> </w:t>
-      </w:r>
-    </w:p>
-    <w:p>
-      <w:pPr>
-        <w:rPr>
-          <w:rFonts w:ascii="FreeSerif" w:hAnsi="FreeSerif" w:cs="FreeSerif"/>
-          <w:sz w:val="28"/>
-          <w:szCs w:val="28"/>
-          <w:lang w:val="uk-UA"/>
-        </w:rPr>
-      </w:pPr>
-      <w:r>
-        <w:rPr>
-          <w:rFonts w:ascii="FreeSerif" w:hAnsi="FreeSerif" w:cs="FreeSerif"/>
-          <w:sz w:val="28"/>
-          <w:szCs w:val="28"/>
-        </w:rPr>
-        <w:t>@</w:t>
-      </w:r>
-      <w:r>
-        <w:rPr>
-          <w:rFonts w:ascii="FreeSerif" w:hAnsi="FreeSerif" w:cs="FreeSerif"/>
-          <w:sz w:val="28"/>
-          <w:szCs w:val="28"/>
-          <w:lang w:val="uk-UA"/>
-        </w:rPr>
-        <w:t>Місце відбитка</w:t>
-      </w:r>
-    </w:p>
-    <w:p>
-      <w:pPr>
-        <w:rPr>
-          <w:rFonts w:ascii="FreeSerif" w:hAnsi="FreeSerif" w:cs="FreeSerif"/>
-          <w:sz w:val="28"/>
-          <w:szCs w:val="28"/>
-          <w:lang w:val="uk-UA"/>
-        </w:rPr>
-      </w:pPr>
-      <w:r>
-        <w:rPr>
-          <w:rFonts w:ascii="FreeSerif" w:hAnsi="FreeSerif" w:cs="FreeSerif"/>
-          <w:sz w:val="28"/>
-          <w:szCs w:val="28"/>
-        </w:rPr>
-        <w:t>@</w:t>
-      </w:r>
-      <w:r>
-        <w:rPr>
-          <w:rFonts w:ascii="FreeSerif" w:hAnsi="FreeSerif" w:cs="FreeSerif"/>
-          <w:sz w:val="28"/>
-          <w:szCs w:val="28"/>
-          <w:lang w:val="uk-UA"/>
-        </w:rPr>
-        <w:t>повірочного тавра</w:t>
+      <w:r>
+        <w:rPr>
+          <w:rFonts w:ascii="FreeSerif" w:hAnsi="FreeSerif" w:cs="FreeSerif"/>
+          <w:sz w:val="28"/>
+          <w:szCs w:val="28"/>
+          <w:lang w:val="uk-UA"/>
+        </w:rPr>
+        <w:t xml:space="preserve"> тавра</w:t>
       </w:r>
     </w:p>
     <w:sectPr>

</xml_diff>

<commit_message>
Fix bugs with certificate for long name
</commit_message>
<xml_diff>
--- a/web/src/main/resources/documentsTemplates/unfitness_certificate.docx
+++ b/web/src/main/resources/documentsTemplates/unfitness_certificate.docx
@@ -1106,7 +1106,6 @@
           <w:rFonts w:ascii="FreeSerif" w:hAnsi="FreeSerif"/>
           <w:sz w:val="28"/>
           <w:szCs w:val="28"/>
-          <w:lang w:val="uk-UA"/>
         </w:rPr>
       </w:pPr>
       <w:r>
@@ -1140,24 +1139,24 @@
           <w:sz w:val="28"/>
           <w:szCs w:val="28"/>
         </w:rPr>
-        <w:t>____________</w:t>
-      </w:r>
-      <w:r>
-        <w:rPr>
-          <w:rFonts w:ascii="FreeSerif" w:hAnsi="FreeSerif" w:cs="Times New Roman"/>
-          <w:sz w:val="28"/>
-          <w:szCs w:val="28"/>
-        </w:rPr>
-        <w:t xml:space="preserve"> </w:t>
-      </w:r>
-      <w:r>
-        <w:rPr>
-          <w:rFonts w:ascii="FreeSerif" w:hAnsi="FreeSerif"/>
-          <w:sz w:val="28"/>
-          <w:szCs w:val="28"/>
-          <w:lang w:val="uk-UA"/>
-        </w:rPr>
-        <w:t>#$</w:t>
+        <w:t xml:space="preserve">___________ </w:t>
+      </w:r>
+      <w:r>
+        <w:rPr>
+          <w:rFonts w:ascii="FreeSerif" w:hAnsi="FreeSerif"/>
+          <w:sz w:val="28"/>
+          <w:szCs w:val="28"/>
+        </w:rPr>
+        <w:t>#</w:t>
+      </w:r>
+      <w:r>
+        <w:rPr>
+          <w:rFonts w:ascii="FreeSerif" w:hAnsi="FreeSerif"/>
+          <w:sz w:val="28"/>
+          <w:szCs w:val="28"/>
+          <w:lang w:val="uk-UA"/>
+        </w:rPr>
+        <w:t>$</w:t>
       </w:r>
       <w:bookmarkStart w:id="11" w:name="__DdeLink__76_1572625028"/>
       <w:bookmarkEnd w:id="11"/>
@@ -1170,32 +1169,6 @@
         </w:rPr>
         <w:t>VERIFICATOR_SHORT_NAME</w:t>
       </w:r>
-    </w:p>
-    <w:p>
-      <w:pPr>
-        <w:rPr>
-          <w:rFonts w:ascii="FreeSerif" w:hAnsi="FreeSerif"/>
-          <w:sz w:val="28"/>
-          <w:szCs w:val="28"/>
-        </w:rPr>
-      </w:pPr>
-      <w:r>
-        <w:rPr>
-          <w:rFonts w:ascii="FreeSerif" w:hAnsi="FreeSerif"/>
-          <w:sz w:val="28"/>
-          <w:szCs w:val="28"/>
-        </w:rPr>
-        <w:t xml:space="preserve"> </w:t>
-      </w:r>
-    </w:p>
-    <w:p>
-      <w:pPr>
-        <w:rPr>
-          <w:rFonts w:ascii="FreeSerif" w:hAnsi="FreeSerif"/>
-          <w:sz w:val="28"/>
-          <w:szCs w:val="28"/>
-        </w:rPr>
-      </w:pPr>
       <w:r>
         <w:rPr>
           <w:rFonts w:ascii="FreeSerif" w:hAnsi="FreeSerif"/>
@@ -1206,6 +1179,40 @@
       </w:r>
       <w:bookmarkStart w:id="12" w:name="_GoBack"/>
       <w:bookmarkEnd w:id="12"/>
+    </w:p>
+    <w:p>
+      <w:pPr>
+        <w:rPr>
+          <w:rFonts w:ascii="FreeSerif" w:hAnsi="FreeSerif"/>
+          <w:sz w:val="28"/>
+          <w:szCs w:val="28"/>
+        </w:rPr>
+      </w:pPr>
+      <w:r>
+        <w:rPr>
+          <w:rFonts w:ascii="FreeSerif" w:hAnsi="FreeSerif"/>
+          <w:sz w:val="28"/>
+          <w:szCs w:val="28"/>
+        </w:rPr>
+        <w:t xml:space="preserve"> </w:t>
+      </w:r>
+    </w:p>
+    <w:p>
+      <w:pPr>
+        <w:rPr>
+          <w:rFonts w:ascii="FreeSerif" w:hAnsi="FreeSerif"/>
+          <w:sz w:val="28"/>
+          <w:szCs w:val="28"/>
+        </w:rPr>
+      </w:pPr>
+      <w:r>
+        <w:rPr>
+          <w:rFonts w:ascii="FreeSerif" w:hAnsi="FreeSerif"/>
+          <w:sz w:val="28"/>
+          <w:szCs w:val="28"/>
+        </w:rPr>
+        <w:t xml:space="preserve"> </w:t>
+      </w:r>
     </w:p>
     <w:p>
       <w:pPr>

</xml_diff>

<commit_message>
Fix bugs with date in certificate
</commit_message>
<xml_diff>
--- a/web/src/main/resources/documentsTemplates/unfitness_certificate.docx
+++ b/web/src/main/resources/documentsTemplates/unfitness_certificate.docx
@@ -525,6 +525,15 @@
         </w:rPr>
         <w:t>$PROTOCOL_DATE</w:t>
       </w:r>
+      <w:r>
+        <w:rPr>
+          <w:rFonts w:ascii="FreeSerif" w:hAnsi="FreeSerif" w:cs="FreeSerif"/>
+          <w:sz w:val="28"/>
+          <w:szCs w:val="28"/>
+          <w:lang w:val="uk-UA"/>
+        </w:rPr>
+        <w:t xml:space="preserve"> </w:t>
+      </w:r>
     </w:p>
     <w:p>
       <w:pPr>
@@ -702,6 +711,17 @@
         </w:rPr>
         <w:t>$DEV_MAN_SER</w:t>
       </w:r>
+      <w:r>
+        <w:rPr>
+          <w:rFonts w:ascii="FreeSerif" w:hAnsi="FreeSerif" w:cs="FreeSerif"/>
+          <w:sz w:val="28"/>
+          <w:szCs w:val="28"/>
+          <w:lang w:val="uk-UA"/>
+        </w:rPr>
+        <w:t xml:space="preserve"> </w:t>
+      </w:r>
+      <w:bookmarkStart w:id="10" w:name="_GoBack"/>
+      <w:bookmarkEnd w:id="10"/>
     </w:p>
     <w:p>
       <w:pPr>
@@ -729,8 +749,8 @@
         </w:rPr>
         <w:t xml:space="preserve">Виробник: </w:t>
       </w:r>
-      <w:bookmarkStart w:id="10" w:name="__DdeLink__72_1572625028"/>
-      <w:bookmarkEnd w:id="10"/>
+      <w:bookmarkStart w:id="11" w:name="__DdeLink__72_1572625028"/>
+      <w:bookmarkEnd w:id="11"/>
       <w:r>
         <w:rPr>
           <w:rFonts w:ascii="FreeSerif" w:hAnsi="FreeSerif" w:cs="FreeSerif"/>
@@ -1158,8 +1178,8 @@
         </w:rPr>
         <w:t>$</w:t>
       </w:r>
-      <w:bookmarkStart w:id="11" w:name="__DdeLink__76_1572625028"/>
-      <w:bookmarkEnd w:id="11"/>
+      <w:bookmarkStart w:id="12" w:name="__DdeLink__76_1572625028"/>
+      <w:bookmarkEnd w:id="12"/>
       <w:r>
         <w:rPr>
           <w:rFonts w:ascii="FreeSerif" w:hAnsi="FreeSerif"/>
@@ -1177,8 +1197,6 @@
         </w:rPr>
         <w:t xml:space="preserve"> </w:t>
       </w:r>
-      <w:bookmarkStart w:id="12" w:name="_GoBack"/>
-      <w:bookmarkEnd w:id="12"/>
     </w:p>
     <w:p>
       <w:pPr>

</xml_diff>